<commit_message>
Redid figures in EPS format, split Fig S2 into S2 and S3. Rewrote legends and renumbered supp figures in main text.
</commit_message>
<xml_diff>
--- a/MAGs_response_to_reviewers/Main_text.docx
+++ b/MAGs_response_to_reviewers/Main_text.docx
@@ -910,7 +910,7 @@
         <w:fldChar w:fldCharType="begin" w:fldLock="1"/>
       </w:r>
       <w:r>
-        <w:instrText>ADDIN CSL_CITATION {"citationItems":[{"id":"ITEM-1","itemData":{"DOI":"10.1038/ismej.2012.162","ISSN":"1751-7362","abstract":"&lt;i&gt;In situ&lt;/i&gt; substrate preferences of abundant bacterioplankton populations in a prealpine freshwater lake","author":[{"dropping-particle":"","family":"Salcher","given":"Michaela M","non-dropping-particle":"","parse-names":false,"suffix":""},{"dropping-particle":"","family":"Posch","given":"Thomas","non-dropping-particle":"","parse-names":false,"suffix":""},{"dropping-particle":"","family":"Pernthaler","given":"Jakob","non-dropping-particle":"","parse-names":false,"suffix":""}],"container-title":"The ISME Journal","id":"ITEM-1","issue":"5","issued":{"date-parts":[["2013","5","13"]]},"page":"896-907","publisher":"Nature Publishing Group","title":"In situ substrate preferences of abundant bacterioplankton populations in a prealpine freshwater lake","type":"article-journal","volume":"7"},"uris":["http://www.mendeley.com/documents/?uuid=21dcb6e6-6f0f-3519-9a97-232cfaf00068"]},{"id":"ITEM-2","itemData":{"DOI":"10.1371/journal.pone.0032772","ISSN":"1932-6203","abstract":"Background The bacterial taxon Polynucleobacter necessarius subspecies asymbioticus represents a group of planktonic freshwater bacteria with cosmopolitan and ubiquitous distribution in standing freshwater habitats. These bacteria comprise &lt;1% to 70% (on average about 20%) of total bacterioplankton cells in various freshwater habitats. The ubiquity of this taxon was recently explained by intra-taxon ecological diversification, i.e. specialization of lineages to specific environmental conditions; however, details on specific adaptations are not known. Here we investigated by means of genomic and experimental analyses the ecological adaptation of a persistent population dwelling in a small acidic pond.   Findings The investigated population (F10 lineage) contributed on average 11% to total bacterioplankton in the pond during the vegetation periods (ice-free period, usually May to November). Only a low degree of genetic diversification of the population could be revealed. These bacteria are characterized by a small genome size (2.1 Mb), a relatively small number of genes involved in transduction of environmental signals, and the lack of motility and quorum sensing. Experiments indicated that these bacteria live as chemoorganotrophs by mainly utilizing low-molecular-weight substrates derived from photooxidation of humic substances.   Conclusions Evolutionary genome streamlining resulted in a highly passive lifestyle so far only known among free-living bacteria from pelagic marine taxa dwelling in environmentally stable nutrient-poor off-shore systems. Surprisingly, such a lifestyle is also successful in a highly dynamic and nutrient-richer environment such as the water column of the investigated pond, which was undergoing complete mixis and pronounced stratification in diurnal cycles. Obviously, metabolic and ecological versatility is not a prerequisite for long-lasting establishment of abundant bacterial populations under highly dynamic environmental conditions. Caution should be exercised when generalizing the obtained insights into the ecology and adaptation of the investigated lineage to other Polynucleobacter lineages.","author":[{"dropping-particle":"","family":"Hahn","given":"Martin W.","non-dropping-particle":"","parse-names":false,"suffix":""},{"dropping-particle":"","family":"Scheuerl","given":"Thomas","non-dropping-particle":"","parse-names":false,"suffix":""},{"dropping-particle":"","family":"Jezberová","given":"Jitka","non-dropping-particle":"","parse-names":false,"suffix":""},{"dropping-particle":"","family":"Koll","given":"Ulrike","non-dropping-particle":"","parse-names":false,"suffix":""},{"dropping-particle":"","family":"Jezbera","given":"Jan","non-dropping-particle":"","parse-names":false,"suffix":""},{"dropping-particle":"","family":"Šimek","given":"Karel","non-dropping-particle":"","parse-names":false,"suffix":""},{"dropping-particle":"","family":"Vannini","given":"Claudia","non-dropping-particle":"","parse-names":false,"suffix":""},{"dropping-particle":"","family":"Petroni","given":"Giulio","non-dropping-particle":"","parse-names":false,"suffix":""},{"dropping-particle":"","family":"Wu","given":"Qinglong L.","non-dropping-particle":"","parse-names":false,"suffix":""}],"container-title":"PLoS ONE","editor":[{"dropping-particle":"","family":"Badger","given":"Jonathan H.","non-dropping-particle":"","parse-names":false,"suffix":""}],"id":"ITEM-2","issue":"3","issued":{"date-parts":[["2012","3","20"]]},"page":"e32772","publisher":"Public Library of Science","title":"The Passive Yet Successful Way of Planktonic Life: Genomic and Experimental Analysis of the Ecology of a Free-Living Polynucleobacter Population","type":"article-journal","volume":"7"},"uris":["http://www.mendeley.com/documents/?uuid=77cac584-6be4-3843-82fa-2d64f479d902"]}],"mendeley":{"formattedCitation":"(Hahn et al., 2012; Salcher, Posch &amp; Pernthaler, 2013b)","plainTextFormattedCitation":"(Hahn et al., 2012; Salcher, Posch &amp; Pernthaler, 2013b)","previouslyFormattedCitation":"(Hahn et al., 2012; Salcher, Posch &amp; Pernthaler, 2013b)"},"properties":{"noteIndex":0},"schema":"https://github.com/citation-style-language/schema/raw/master/csl-citation.json"}</w:instrText>
+        <w:instrText>ADDIN CSL_CITATION {"citationItems":[{"id":"ITEM-1","itemData":{"DOI":"10.1038/ismej.2012.162","ISSN":"1751-7362","abstract":"&lt;i&gt;In situ&lt;/i&gt; substrate preferences of abundant bacterioplankton populations in a prealpine freshwater lake","author":[{"dropping-particle":"","family":"Salcher","given":"Michaela M","non-dropping-particle":"","parse-names":false,"suffix":""},{"dropping-particle":"","family":"Posch","given":"Thomas","non-dropping-particle":"","parse-names":false,"suffix":""},{"dropping-particle":"","family":"Pernthaler","given":"Jakob","non-dropping-particle":"","parse-names":false,"suffix":""}],"container-title":"The ISME Journal","id":"ITEM-1","issue":"5","issued":{"date-parts":[["2013","5","13"]]},"page":"896-907","publisher":"Nature Publishing Group","title":"In situ substrate preferences of abundant bacterioplankton populations in a prealpine freshwater lake","type":"article-journal","volume":"7"},"uris":["http://www.mendeley.com/documents/?uuid=21dcb6e6-6f0f-3519-9a97-232cfaf00068"]},{"id":"ITEM-2","itemData":{"DOI":"10.1371/journal.pone.0032772","ISSN":"1932-6203","abstract":"Background The bacterial taxon Polynucleobacter necessarius subspecies asymbioticus represents a group of planktonic freshwater bacteria with cosmopolitan and ubiquitous distribution in standing freshwater habitats. These bacteria comprise &lt;1% to 70% (on average about 20%) of total bacterioplankton cells in various freshwater habitats. The ubiquity of this taxon was recently explained by intra-taxon ecological diversification, i.e. specialization of lineages to specific environmental conditions; however, details on specific adaptations are not known. Here we investigated by means of genomic and experimental analyses the ecological adaptation of a persistent population dwelling in a small acidic pond.   Findings The investigated population (F10 lineage) contributed on average 11% to total bacterioplankton in the pond during the vegetation periods (ice-free period, usually May to November). Only a low degree of genetic diversification of the population could be revealed. These bacteria are characterized by a small genome size (2.1 Mb), a relatively small number of genes involved in transduction of environmental signals, and the lack of motility and quorum sensing. Experiments indicated that these bacteria live as chemoorganotrophs by mainly utilizing low-molecular-weight substrates derived from photooxidation of humic substances.   Conclusions Evolutionary genome streamlining resulted in a highly passive lifestyle so far only known among free-living bacteria from pelagic marine taxa dwelling in environmentally stable nutrient-poor off-shore systems. Surprisingly, such a lifestyle is also successful in a highly dynamic and nutrient-richer environment such as the water column of the investigated pond, which was undergoing complete mixis and pronounced stratification in diurnal cycles. Obviously, metabolic and ecological versatility is not a prerequisite for long-lasting establishment of abundant bacterial populations under highly dynamic environmental conditions. Caution should be exercised when generalizing the obtained insights into the ecology and adaptation of the investigated lineage to other Polynucleobacter lineages.","author":[{"dropping-particle":"","family":"Hahn","given":"Martin W.","non-dropping-particle":"","parse-names":false,"suffix":""},{"dropping-particle":"","family":"Scheuerl","given":"Thomas","non-dropping-particle":"","parse-names":false,"suffix":""},{"dropping-particle":"","family":"Jezberová","given":"Jitka","non-dropping-particle":"","parse-names":false,"suffix":""},{"dropping-particle":"","family":"Koll","given":"Ulrike","non-dropping-particle":"","parse-names":false,"suffix":""},{"dropping-particle":"","family":"Jezbera","given":"Jan","non-dropping-particle":"","parse-names":false,"suffix":""},{"dropping-particle":"","family":"Šimek","given":"Karel","non-dropping-particle":"","parse-names":false,"suffix":""},{"dropping-particle":"","family":"Vannini","given":"Claudia","non-dropping-particle":"","parse-names":false,"suffix":""},{"dropping-particle":"","family":"Petroni","given":"Giulio","non-dropping-particle":"","parse-names":false,"suffix":""},{"dropping-particle":"","family":"Wu","given":"Qinglong L.","non-dropping-particle":"","parse-names":false,"suffix":""}],"container-title":"PLoS ONE","editor":[{"dropping-particle":"","family":"Badger","given":"Jonathan H.","non-dropping-particle":"","parse-names":false,"suffix":""}],"id":"ITEM-2","issue":"3","issued":{"date-parts":[["2012","3","20"]]},"page":"e32772","publisher":"Public Library of Science","title":"The Passive Yet Successful Way of Planktonic Life: Genomic and Experimental Analysis of the Ecology of a Free-Living Polynucleobacter Population","type":"article-journal","volume":"7"},"uris":["http://www.mendeley.com/documents/?uuid=77cac584-6be4-3843-82fa-2d64f479d902"]}],"mendeley":{"formattedCitation":"(Hahn et al., 2012; Salcher, Posch &amp; Pernthaler, 2013)","plainTextFormattedCitation":"(Hahn et al., 2012; Salcher, Posch &amp; Pernthaler, 2013)","previouslyFormattedCitation":"(Hahn et al., 2012; Salcher, Posch &amp; Pernthaler, 2013b)"},"properties":{"noteIndex":0},"schema":"https://github.com/citation-style-language/schema/raw/master/csl-citation.json"}</w:instrText>
       </w:r>
       <w:r>
         <w:fldChar w:fldCharType="separate"/>
@@ -919,7 +919,7 @@
         <w:rPr>
           <w:noProof/>
         </w:rPr>
-        <w:t>(Hahn et al., 2012; Salcher, Posch &amp; Pernthaler, 2013b)</w:t>
+        <w:t>(Hahn et al., 2012; Salcher, Posch &amp; Pernthaler, 2013)</w:t>
       </w:r>
       <w:r>
         <w:fldChar w:fldCharType="end"/>
@@ -974,7 +974,7 @@
         <w:fldChar w:fldCharType="begin" w:fldLock="1"/>
       </w:r>
       <w:r>
-        <w:instrText>ADDIN CSL_CITATION {"citationItems":[{"id":"ITEM-1","itemData":{"DOI":"10.1128/mSystems.00091-17","ISSN":"2379-5077","PMID":"28861526","abstract":"An explosion in the number of available genome sequences obtained through metagenomics and single-cell genomics has enabled a new view of the diversity of microbial life, yet we know surprisingly little about how microbes interact with each other or their environment. In fact, the majority of microbial species remain uncultivated, while our perception of their ecological niches is based on reconstruction of their metabolic potential. In this work, we demonstrate how the \"seed set framework,\" which computes the set of compounds that an organism must acquire from its environment (E. Borenstein, M. Kupiec, M. W. Feldman, and E. Ruppin, Proc Natl Acad Sci U S A 105:14482-14487, 2008, https://doi.org/10.1073/pnas.0806162105), enables computational analysis of metabolic reconstructions while providing new insights into a microbe's metabolic capabilities, such as nutrient use and auxotrophies. We apply this framework to members of the ubiquitous freshwater actinobacterial lineage acI, confirming and extending previous experimental and genomic observations implying that acI bacteria are heterotrophs reliant on peptides and saccharides. We also present the first metatranscriptomic study of the acI lineage, revealing high expression of transport proteins and the light-harvesting protein actinorhodopsin. Putative transport proteins complement predictions of nutrients and essential metabolites while providing additional support of the hypothesis that members of the acI are photoheterotrophs. IMPORTANCE The metabolic activity of uncultivated microorganisms contributes to numerous ecosystem processes, ranging from nutrient cycling in the environment to influencing human health and disease. Advances in sequencing technology have enabled the assembly of genomes for these microorganisms, but our ability to generate reference genomes far outstrips our ability to analyze them. Common approaches to analyzing microbial metabolism require reconstructing the entirety of an organism's metabolic pathways or performing targeted searches for genes involved in a specific process. This paper presents a third approach, in which draft metabolic reconstructions are used to identify compounds through which an organism may interact with its environment. These compounds can then guide more-intensive metabolic reconstruction efforts and can also provide new hypotheses about the specific contributions that microbes make to ecosystem-scale metabolic processes.","author":[{"dropping-particle":"","family":"Hamilton","given":"Joshua J","non-dropping-particle":"","parse-names":false,"suffix":""},{"dropping-particle":"","family":"Garcia","given":"Sarahi L","non-dropping-particle":"","parse-names":false,"suffix":""},{"dropping-particle":"","family":"Brown","given":"Brittany S","non-dropping-particle":"","parse-names":false,"suffix":""},{"dropping-particle":"","family":"Oyserman","given":"Ben O","non-dropping-particle":"","parse-names":false,"suffix":""},{"dropping-particle":"","family":"Moya-Flores","given":"Francisco","non-dropping-particle":"","parse-names":false,"suffix":""},{"dropping-particle":"","family":"Bertilsson","given":"Stefan","non-dropping-particle":"","parse-names":false,"suffix":""},{"dropping-particle":"","family":"Malmstrom","given":"Rex R","non-dropping-particle":"","parse-names":false,"suffix":""},{"dropping-particle":"","family":"Forest","given":"Katrina T","non-dropping-particle":"","parse-names":false,"suffix":""},{"dropping-particle":"","family":"McMahon","given":"Katherine D","non-dropping-particle":"","parse-names":false,"suffix":""}],"container-title":"mSystems","id":"ITEM-1","issue":"4","issued":{"date-parts":[["2017","8","29"]]},"page":"e00091-17","publisher":"American Society for Microbiology Journals","title":"Metabolic Network Analysis and Metatranscriptomics Reveal Auxotrophies and Nutrient Sources of the Cosmopolitan Freshwater Microbial Lineage acI.","type":"article-journal","volume":"2"},"uris":["http://www.mendeley.com/documents/?uuid=294ee1c8-e9de-3a0a-bd30-65b1a9f4635d"]}],"mendeley":{"formattedCitation":"(Hamilton et al., 2017)","plainTextFormattedCitation":"(Hamilton et al., 2017)"},"properties":{"noteIndex":0},"schema":"https://github.com/citation-style-language/schema/raw/master/csl-citation.json"}</w:instrText>
+        <w:instrText>ADDIN CSL_CITATION {"citationItems":[{"id":"ITEM-1","itemData":{"DOI":"10.1128/mSystems.00091-17","ISSN":"2379-5077","PMID":"28861526","abstract":"An explosion in the number of available genome sequences obtained through metagenomics and single-cell genomics has enabled a new view of the diversity of microbial life, yet we know surprisingly little about how microbes interact with each other or their environment. In fact, the majority of microbial species remain uncultivated, while our perception of their ecological niches is based on reconstruction of their metabolic potential. In this work, we demonstrate how the \"seed set framework,\" which computes the set of compounds that an organism must acquire from its environment (E. Borenstein, M. Kupiec, M. W. Feldman, and E. Ruppin, Proc Natl Acad Sci U S A 105:14482-14487, 2008, https://doi.org/10.1073/pnas.0806162105), enables computational analysis of metabolic reconstructions while providing new insights into a microbe's metabolic capabilities, such as nutrient use and auxotrophies. We apply this framework to members of the ubiquitous freshwater actinobacterial lineage acI, confirming and extending previous experimental and genomic observations implying that acI bacteria are heterotrophs reliant on peptides and saccharides. We also present the first metatranscriptomic study of the acI lineage, revealing high expression of transport proteins and the light-harvesting protein actinorhodopsin. Putative transport proteins complement predictions of nutrients and essential metabolites while providing additional support of the hypothesis that members of the acI are photoheterotrophs. IMPORTANCE The metabolic activity of uncultivated microorganisms contributes to numerous ecosystem processes, ranging from nutrient cycling in the environment to influencing human health and disease. Advances in sequencing technology have enabled the assembly of genomes for these microorganisms, but our ability to generate reference genomes far outstrips our ability to analyze them. Common approaches to analyzing microbial metabolism require reconstructing the entirety of an organism's metabolic pathways or performing targeted searches for genes involved in a specific process. This paper presents a third approach, in which draft metabolic reconstructions are used to identify compounds through which an organism may interact with its environment. These compounds can then guide more-intensive metabolic reconstruction efforts and can also provide new hypotheses about the specific contributions that microbes make to ecosystem-scale metabolic processes.","author":[{"dropping-particle":"","family":"Hamilton","given":"Joshua J","non-dropping-particle":"","parse-names":false,"suffix":""},{"dropping-particle":"","family":"Garcia","given":"Sarahi L","non-dropping-particle":"","parse-names":false,"suffix":""},{"dropping-particle":"","family":"Brown","given":"Brittany S","non-dropping-particle":"","parse-names":false,"suffix":""},{"dropping-particle":"","family":"Oyserman","given":"Ben O","non-dropping-particle":"","parse-names":false,"suffix":""},{"dropping-particle":"","family":"Moya-Flores","given":"Francisco","non-dropping-particle":"","parse-names":false,"suffix":""},{"dropping-particle":"","family":"Bertilsson","given":"Stefan","non-dropping-particle":"","parse-names":false,"suffix":""},{"dropping-particle":"","family":"Malmstrom","given":"Rex R","non-dropping-particle":"","parse-names":false,"suffix":""},{"dropping-particle":"","family":"Forest","given":"Katrina T","non-dropping-particle":"","parse-names":false,"suffix":""},{"dropping-particle":"","family":"McMahon","given":"Katherine D","non-dropping-particle":"","parse-names":false,"suffix":""}],"container-title":"mSystems","id":"ITEM-1","issue":"4","issued":{"date-parts":[["2017","8","29"]]},"page":"e00091-17","publisher":"American Society for Microbiology Journals","title":"Metabolic Network Analysis and Metatranscriptomics Reveal Auxotrophies and Nutrient Sources of the Cosmopolitan Freshwater Microbial Lineage acI.","type":"article-journal","volume":"2"},"uris":["http://www.mendeley.com/documents/?uuid=294ee1c8-e9de-3a0a-bd30-65b1a9f4635d"]}],"mendeley":{"formattedCitation":"(Hamilton et al., 2017)","plainTextFormattedCitation":"(Hamilton et al., 2017)","previouslyFormattedCitation":"(Hamilton et al., 2017)"},"properties":{"noteIndex":0},"schema":"https://github.com/citation-style-language/schema/raw/master/csl-citation.json"}</w:instrText>
       </w:r>
       <w:r>
         <w:fldChar w:fldCharType="separate"/>
@@ -2933,7 +2933,7 @@
         <w:t>: 99 from Lake Mendota, 31 from Trout Bog’s epilimnion, and 63 from Trout Bog’s hypolimnion</w:t>
       </w:r>
       <w:r>
-        <w:t xml:space="preserve"> (Data S4</w:t>
+        <w:t xml:space="preserve"> (Data S3</w:t>
       </w:r>
       <w:r>
         <w:t>)</w:t>
@@ -3028,7 +3028,10 @@
         <w:t>JGI’s ANI calculator</w:t>
       </w:r>
       <w:r>
-        <w:t xml:space="preserve"> (Data S6)</w:t>
+        <w:t xml:space="preserve"> (Data S5</w:t>
+      </w:r>
+      <w:r>
+        <w:t>)</w:t>
       </w:r>
       <w:r>
         <w:t xml:space="preserve"> </w:t>
@@ -3130,7 +3133,10 @@
         <w:t xml:space="preserve"> MAGs recovered are a diverse set of genomes assigned to taxa typically observed in freshwater</w:t>
       </w:r>
       <w:r>
-        <w:t xml:space="preserve"> (Figure S2)</w:t>
+        <w:t xml:space="preserve"> (Figure S2</w:t>
+      </w:r>
+      <w:r>
+        <w:t>)</w:t>
       </w:r>
       <w:r>
         <w:t>.</w:t>
@@ -3164,15 +3170,41 @@
         <w:fldChar w:fldCharType="end"/>
       </w:r>
       <w:r>
-        <w:t xml:space="preserve"> and about freshwater community compositions in general (newton bible).</w:t>
+        <w:t xml:space="preserve"> and about freshwater community compos</w:t>
+      </w:r>
+      <w:r>
+        <w:t xml:space="preserve">itions in general </w:t>
+      </w:r>
+      <w:r>
+        <w:fldChar w:fldCharType="begin" w:fldLock="1"/>
+      </w:r>
+      <w:r>
+        <w:instrText>ADDIN CSL_CITATION {"citationItems":[{"id":"ITEM-1","itemData":{"DOI":"10.1128/MMBR.00028-10","ISBN":"4618471271","ISSN":"1098-5557","PMID":"21372319","abstract":"Freshwater bacteria are at the hub of biogeochemical cycles and control water quality in lakes. Despite this, little is known about the identity and ecology of functionally significant lake bacteria. Molecular studies have identified many abundant lake bacteria, but there is a large variation in the taxonomic or phylogenetic breadths among the methods used for this exploration. Because of this, an inconsistent and overlapping naming structure has developed for freshwater bacteria, creating a significant obstacle to identifying coherent ecological traits among these groups. A discourse that unites the field is sorely needed. Here we present a new freshwater lake phylogeny constructed from all published 16S rRNA gene sequences from lake epilimnia and propose a unifying vocabulary to discuss freshwater taxa. With this new vocabulary in place, we review the current information on the ecology, ecophysiology, and distribution of lake bacteria and highlight newly identified phylotypes. In the second part of our review, we conduct meta-analyses on the compiled data, identifying distribution patterns for bacterial phylotypes among biomes and across environmental gradients in lakes. We conclude by emphasizing the role that this review can play in providing a coherent framework for future studies.","author":[{"dropping-particle":"","family":"Newton","given":"Ryan J","non-dropping-particle":"","parse-names":false,"suffix":""},{"dropping-particle":"","family":"Jones","given":"Stuart E","non-dropping-particle":"","parse-names":false,"suffix":""},{"dropping-particle":"","family":"Eiler","given":"Alexander","non-dropping-particle":"","parse-names":false,"suffix":""},{"dropping-particle":"","family":"McMahon","given":"Katherine D","non-dropping-particle":"","parse-names":false,"suffix":""},{"dropping-particle":"","family":"Bertilsson","given":"Stefan","non-dropping-particle":"","parse-names":false,"suffix":""}],"container-title":"Microbiology and Molecular Biology Reviews","id":"ITEM-1","issue":"1","issued":{"date-parts":[["2011","3"]]},"page":"14-49","title":"A guide to the natural history of freshwater lake bacteria.","type":"article-journal","volume":"75"},"uris":["http://www.mendeley.com/documents/?uuid=cf5e0689-4063-420f-a244-1e8ed15cc6d0"]}],"mendeley":{"formattedCitation":"(Newton et al., 2011)","plainTextFormattedCitation":"(Newton et al., 2011)"},"properties":{"noteIndex":0},"schema":"https://github.com/citation-style-language/schema/raw/master/csl-citation.json"}</w:instrText>
+      </w:r>
+      <w:r>
+        <w:fldChar w:fldCharType="separate"/>
+      </w:r>
+      <w:r>
+        <w:rPr>
+          <w:noProof/>
+        </w:rPr>
+        <w:t>(Newton et al., 2011)</w:t>
+      </w:r>
+      <w:r>
+        <w:fldChar w:fldCharType="end"/>
+      </w:r>
+      <w:bookmarkStart w:id="1" w:name="_GoBack"/>
+      <w:bookmarkEnd w:id="1"/>
+      <w:r>
+        <w:t>.</w:t>
       </w:r>
     </w:p>
     <w:p>
       <w:pPr>
         <w:pStyle w:val="Heading2"/>
       </w:pPr>
-      <w:bookmarkStart w:id="1" w:name="_se2pvlkacpgg" w:colFirst="0" w:colLast="0"/>
-      <w:bookmarkEnd w:id="1"/>
+      <w:bookmarkStart w:id="2" w:name="_se2pvlkacpgg" w:colFirst="0" w:colLast="0"/>
+      <w:bookmarkEnd w:id="2"/>
       <w:r>
         <w:t>Nitrogen Cycling</w:t>
       </w:r>
@@ -3762,8 +3794,8 @@
       <w:pPr>
         <w:pStyle w:val="Heading2"/>
       </w:pPr>
-      <w:bookmarkStart w:id="2" w:name="_3syggjfxgu8a" w:colFirst="0" w:colLast="0"/>
-      <w:bookmarkEnd w:id="2"/>
+      <w:bookmarkStart w:id="3" w:name="_3syggjfxgu8a" w:colFirst="0" w:colLast="0"/>
+      <w:bookmarkEnd w:id="3"/>
       <w:r>
         <w:t>Sulfur Cycling</w:t>
       </w:r>
@@ -4861,8 +4893,8 @@
       <w:pPr>
         <w:pStyle w:val="Heading2"/>
       </w:pPr>
-      <w:bookmarkStart w:id="3" w:name="_p43k2jqbpxeg" w:colFirst="0" w:colLast="0"/>
-      <w:bookmarkEnd w:id="3"/>
+      <w:bookmarkStart w:id="4" w:name="_p43k2jqbpxeg" w:colFirst="0" w:colLast="0"/>
+      <w:bookmarkEnd w:id="4"/>
       <w:r>
         <w:t>Complex Carbon Degradation</w:t>
       </w:r>
@@ -6138,8 +6170,8 @@
       <w:pPr>
         <w:pStyle w:val="Heading2"/>
       </w:pPr>
-      <w:bookmarkStart w:id="4" w:name="_i04nm0pk38zw" w:colFirst="0" w:colLast="0"/>
-      <w:bookmarkEnd w:id="4"/>
+      <w:bookmarkStart w:id="5" w:name="_i04nm0pk38zw" w:colFirst="0" w:colLast="0"/>
+      <w:bookmarkEnd w:id="5"/>
       <w:r>
         <w:t xml:space="preserve">Using </w:t>
       </w:r>
@@ -6368,8 +6400,8 @@
       <w:pPr>
         <w:pStyle w:val="Heading2"/>
       </w:pPr>
-      <w:bookmarkStart w:id="5" w:name="_gjdgxs" w:colFirst="0" w:colLast="0"/>
-      <w:bookmarkEnd w:id="5"/>
+      <w:bookmarkStart w:id="6" w:name="_gjdgxs" w:colFirst="0" w:colLast="0"/>
+      <w:bookmarkEnd w:id="6"/>
       <w:r>
         <w:t>Conclusions</w:t>
       </w:r>
@@ -6576,8 +6608,8 @@
       <w:pPr>
         <w:pStyle w:val="Heading3"/>
       </w:pPr>
-      <w:bookmarkStart w:id="6" w:name="_m6606topfmb" w:colFirst="0" w:colLast="0"/>
-      <w:bookmarkEnd w:id="6"/>
+      <w:bookmarkStart w:id="7" w:name="_m6606topfmb" w:colFirst="0" w:colLast="0"/>
+      <w:bookmarkEnd w:id="7"/>
       <w:r>
         <w:t>Acknowledgments</w:t>
       </w:r>
@@ -6669,8 +6701,8 @@
       <w:pPr>
         <w:pStyle w:val="Heading1"/>
       </w:pPr>
-      <w:bookmarkStart w:id="7" w:name="_10g0eg7e0hhu" w:colFirst="0" w:colLast="0"/>
-      <w:bookmarkEnd w:id="7"/>
+      <w:bookmarkStart w:id="8" w:name="_10g0eg7e0hhu" w:colFirst="0" w:colLast="0"/>
+      <w:bookmarkEnd w:id="8"/>
       <w:r>
         <w:t>Figure and Table Legends</w:t>
       </w:r>
@@ -7082,43 +7114,7 @@
         <w:rPr>
           <w:color w:val="000000"/>
         </w:rPr>
-        <w:t xml:space="preserve"> MAG is shown for each year (panels A-E); typically, a single MAG was more abundant than the rest in each observed year. </w:t>
-      </w:r>
-      <w:r>
-        <w:rPr>
-          <w:color w:val="000000"/>
-        </w:rPr>
-        <w:t xml:space="preserve">The marker genes used were TIGR1282, TIGR1286, and TIGR1287, encoding subunits of Mo-Fe nitrogenase; these were the most frequently observed nitrogenase markers </w:t>
-      </w:r>
-      <w:r>
-        <w:rPr>
-          <w:color w:val="000000"/>
-        </w:rPr>
-        <w:t xml:space="preserve">in the Lake Mendota metagenomes (panels F-J). </w:t>
-      </w:r>
-      <w:r>
-        <w:rPr>
-          <w:color w:val="000000"/>
-        </w:rPr>
-        <w:t>Significantly correlated t</w:t>
-      </w:r>
-      <w:r>
-        <w:rPr>
-          <w:color w:val="000000"/>
-        </w:rPr>
-        <w:t>rends over time were observed between</w:t>
-      </w:r>
-      <w:r>
-        <w:rPr>
-          <w:color w:val="000000"/>
-        </w:rPr>
-        <w:t xml:space="preserve"> the MAGs and the nitrogenase marker genes in 2008, 2011, and 2012.</w:t>
-      </w:r>
-      <w:r>
-        <w:rPr>
-          <w:color w:val="000000"/>
-        </w:rPr>
-        <w:t xml:space="preserve"> In years where there was no correlation, the dominant MAG did not contain genes indicative of the nitrogen fixation pathway. This suggests that </w:t>
+        <w:t xml:space="preserve"> MAG is shown for each year (panels A-E); typically, a single MAG was more abundant than the rest in each observed year. The marker genes used were TIGR1282, TIGR1286, and TIGR1287, encoding subunits of Mo-Fe nitrogenase; these were the most frequently observed nitrogenase markers in the Lake Mendota metagenomes (panels F-J). Significantly correlated trends over time were observed between the MAGs and the nitrogenase marker genes in 2008, 2011, and 2012. In years where there was no correlation, the dominant MAG did not contain genes indicative of the nitrogen fixation pathway. This suggests that </w:t>
       </w:r>
       <w:r>
         <w:rPr>
@@ -7213,6 +7209,13 @@
           <w:color w:val="000000"/>
         </w:rPr>
       </w:pPr>
+    </w:p>
+    <w:p>
+      <w:pPr>
+        <w:rPr>
+          <w:color w:val="000000"/>
+        </w:rPr>
+      </w:pPr>
       <w:r>
         <w:rPr>
           <w:b/>
@@ -7265,6 +7268,13 @@
       </w:r>
     </w:p>
     <w:p>
+      <w:pPr>
+        <w:rPr>
+          <w:color w:val="000000"/>
+        </w:rPr>
+      </w:pPr>
+    </w:p>
+    <w:p>
       <w:r>
         <w:rPr>
           <w:b/>
@@ -7296,6 +7306,7 @@
         <w:t xml:space="preserve">This dataset lists the TIGRFAM, COG, or PFAM IDs of sequences used as functional marker genes to analyze how gene content differs by site. </w:t>
       </w:r>
     </w:p>
+    <w:p/>
     <w:p>
       <w:pPr>
         <w:rPr>
@@ -7314,7 +7325,14 @@
         <w:rPr>
           <w:color w:val="000000"/>
         </w:rPr>
-        <w:t xml:space="preserve">Metagenomic samples were pooled by lake and layer to allow time-resolved binning. The time series in Lake Mendota spans 2008-2012, while the Trout Bog time series spans 2007-2009. The large amount of DNA assembled produced just under 200 </w:t>
+        <w:t>Metagenomic samples were pooled by lake and layer to allow time-resolved binning. The time series in Lake Mendota spans 2008-</w:t>
+      </w:r>
+      <w:r>
+        <w:rPr>
+          <w:color w:val="000000"/>
+        </w:rPr>
+        <w:lastRenderedPageBreak/>
+        <w:t xml:space="preserve">2012, while the Trout Bog time series spans 2007-2009. The large amount of DNA assembled produced just under 200 </w:t>
       </w:r>
       <w:proofErr w:type="gramStart"/>
       <w:r>
@@ -7343,64 +7361,6 @@
           <w:color w:val="000000"/>
         </w:rPr>
       </w:pPr>
-      <w:r>
-        <w:rPr>
-          <w:b/>
-          <w:color w:val="000000"/>
-        </w:rPr>
-        <w:lastRenderedPageBreak/>
-        <w:t xml:space="preserve">Data S3. Results of </w:t>
-      </w:r>
-      <w:proofErr w:type="spellStart"/>
-      <w:r>
-        <w:rPr>
-          <w:b/>
-          <w:color w:val="000000"/>
-        </w:rPr>
-        <w:t>LEfSe</w:t>
-      </w:r>
-      <w:proofErr w:type="spellEnd"/>
-      <w:r>
-        <w:rPr>
-          <w:b/>
-          <w:color w:val="000000"/>
-        </w:rPr>
-        <w:t xml:space="preserve"> analysis on functional marker genes</w:t>
-      </w:r>
-      <w:r>
-        <w:rPr>
-          <w:color w:val="000000"/>
-        </w:rPr>
-        <w:t xml:space="preserve">. The program </w:t>
-      </w:r>
-      <w:proofErr w:type="spellStart"/>
-      <w:r>
-        <w:rPr>
-          <w:color w:val="000000"/>
-        </w:rPr>
-        <w:t>LEfSe</w:t>
-      </w:r>
-      <w:proofErr w:type="spellEnd"/>
-      <w:r>
-        <w:rPr>
-          <w:color w:val="000000"/>
-        </w:rPr>
-        <w:t xml:space="preserve"> was used to detect significant differences in gene content between our study sites. The distinguish feature of </w:t>
-      </w:r>
-      <w:proofErr w:type="spellStart"/>
-      <w:r>
-        <w:rPr>
-          <w:color w:val="000000"/>
-        </w:rPr>
-        <w:t>LEfSe</w:t>
-      </w:r>
-      <w:proofErr w:type="spellEnd"/>
-      <w:r>
-        <w:rPr>
-          <w:color w:val="000000"/>
-        </w:rPr>
-        <w:t>, the LDA effect score, is listed for each marker gene in this dataset.</w:t>
-      </w:r>
     </w:p>
     <w:p>
       <w:pPr>
@@ -7424,39 +7384,60 @@
       </w:r>
     </w:p>
     <w:p>
+      <w:pPr>
+        <w:rPr>
+          <w:color w:val="000000"/>
+        </w:rPr>
+      </w:pPr>
+    </w:p>
+    <w:p>
       <w:r>
         <w:rPr>
           <w:b/>
         </w:rPr>
-        <w:t xml:space="preserve">Data S4. </w:t>
+        <w:t>Data S3</w:t>
       </w:r>
       <w:r>
         <w:rPr>
           <w:b/>
         </w:rPr>
+        <w:t xml:space="preserve">. </w:t>
+      </w:r>
+      <w:r>
+        <w:rPr>
+          <w:b/>
+        </w:rPr>
         <w:t>MAG metadata.</w:t>
       </w:r>
       <w:r>
         <w:t xml:space="preserve"> Information about the completeness, size, and taxonomy of our MAGs, as well as their IMG OIDs, are presented here. Amino acid use was calculated based on the average number of nitrogen atoms translated gene sequences.</w:t>
       </w:r>
     </w:p>
+    <w:p/>
     <w:p>
       <w:r>
         <w:rPr>
           <w:b/>
         </w:rPr>
-        <w:t xml:space="preserve">Data S5. </w:t>
+        <w:t>Data S4</w:t>
       </w:r>
       <w:r>
         <w:rPr>
           <w:b/>
         </w:rPr>
+        <w:t xml:space="preserve">. </w:t>
+      </w:r>
+      <w:r>
+        <w:rPr>
+          <w:b/>
+        </w:rPr>
         <w:t>16S rRNA amplicon sequencing of our samples.</w:t>
       </w:r>
       <w:r>
         <w:t xml:space="preserve"> 16S sequencing was performed over the time series to assess community composition in our study sites. The resulting OTU tables and taxonomic classifications are presented here.</w:t>
       </w:r>
     </w:p>
+    <w:p/>
     <w:p>
       <w:pPr>
         <w:pStyle w:val="NormalWeb"/>
@@ -7524,6 +7505,88 @@
       <w:r>
         <w:rPr>
           <w:b/>
+          <w:color w:val="000000"/>
+        </w:rPr>
+        <w:t>Abundance of phyla by MAG read coverage.</w:t>
+      </w:r>
+      <w:r>
+        <w:rPr>
+          <w:b/>
+          <w:color w:val="000000"/>
+        </w:rPr>
+        <w:t xml:space="preserve"> </w:t>
+      </w:r>
+      <w:r>
+        <w:rPr>
+          <w:color w:val="000000"/>
+        </w:rPr>
+        <w:t xml:space="preserve">We used </w:t>
+      </w:r>
+      <w:proofErr w:type="gramStart"/>
+      <w:r>
+        <w:rPr>
+          <w:color w:val="000000"/>
+        </w:rPr>
+        <w:t>read</w:t>
+      </w:r>
+      <w:proofErr w:type="gramEnd"/>
+      <w:r>
+        <w:rPr>
+          <w:color w:val="000000"/>
+        </w:rPr>
+        <w:t xml:space="preserve"> coverage normalized by MAG and metagenome size to approximate the abundance of our MAGs. MAGs were recovered from diverse freshwater phyla. The abundances of phyla represented by MAGs differed by lake and layer. MAGs were classified using </w:t>
+      </w:r>
+      <w:proofErr w:type="spellStart"/>
+      <w:r>
+        <w:rPr>
+          <w:color w:val="000000"/>
+        </w:rPr>
+        <w:t>Phylosift</w:t>
+      </w:r>
+      <w:proofErr w:type="spellEnd"/>
+      <w:r>
+        <w:rPr>
+          <w:color w:val="000000"/>
+        </w:rPr>
+        <w:t xml:space="preserve">, and </w:t>
+      </w:r>
+      <w:r>
+        <w:rPr>
+          <w:i/>
+          <w:color w:val="000000"/>
+        </w:rPr>
+        <w:t>Proteobacteria</w:t>
+      </w:r>
+      <w:r>
+        <w:rPr>
+          <w:color w:val="000000"/>
+        </w:rPr>
+        <w:t xml:space="preserve"> was split into classes due to the high diversity of this phylum. </w:t>
+      </w:r>
+    </w:p>
+    <w:p>
+      <w:pPr>
+        <w:rPr>
+          <w:color w:val="000000"/>
+        </w:rPr>
+      </w:pPr>
+    </w:p>
+    <w:p>
+      <w:pPr>
+        <w:rPr>
+          <w:color w:val="000000"/>
+        </w:rPr>
+      </w:pPr>
+      <w:r>
+        <w:rPr>
+          <w:b/>
+          <w:color w:val="000000"/>
+        </w:rPr>
+        <w:t xml:space="preserve">Figure S3. </w:t>
+      </w:r>
+      <w:r>
+        <w:rPr>
+          <w:b/>
           <w:bCs/>
           <w:color w:val="000000"/>
         </w:rPr>
@@ -7533,21 +7596,7 @@
         <w:rPr>
           <w:color w:val="000000"/>
         </w:rPr>
-        <w:t xml:space="preserve">community composition observed via 16S rRNA gene amplicon sequencing (A) and inferred using the proportions of reads from the same metagenomic time series samples that mapped to set of MAGs affiliated with major phyla (B). MAGs were classified using </w:t>
-      </w:r>
-      <w:proofErr w:type="spellStart"/>
-      <w:r>
-        <w:rPr>
-          <w:color w:val="000000"/>
-        </w:rPr>
-        <w:t>Phylosift</w:t>
-      </w:r>
-      <w:proofErr w:type="spellEnd"/>
-      <w:r>
-        <w:rPr>
-          <w:color w:val="000000"/>
-        </w:rPr>
-        <w:t xml:space="preserve">, while 16S sequences were classified to the phylum level. Numbers above bars indicating abundances greater than the limit of the y-axis. </w:t>
+        <w:t xml:space="preserve">The community composition observed via 16S rRNA gene amplicon sequencing in our dataset is consistent with previously published analyses of freshwater community composition. This confirms that the years included in our study are not abnormal. </w:t>
       </w:r>
       <w:r>
         <w:t xml:space="preserve">The 16S V6-V8 region was targeted in Trout Bog, while the V4 region was targeted in Lake Mendota. </w:t>
@@ -7563,38 +7612,25 @@
         <w:rPr>
           <w:color w:val="000000"/>
         </w:rPr>
-        <w:t xml:space="preserve"> was split into classes due to the high diversity of this phylum. Although proportions vary, similar taxonomic groups are observed using both approaches. Differences are likely due to a combination of primer and assembly biases. However, similar phyla were detected using both methods, suggesting that our MAG datasets are representative of their communities.</w:t>
-      </w:r>
-    </w:p>
-    <w:p>
-      <w:pPr>
-        <w:rPr>
-          <w:color w:val="000000"/>
-        </w:rPr>
-      </w:pPr>
-    </w:p>
-    <w:p>
-      <w:bookmarkStart w:id="8" w:name="_GoBack"/>
-      <w:bookmarkEnd w:id="8"/>
-    </w:p>
+        <w:t xml:space="preserve"> was split into classes due to the high diversity of this phylum. </w:t>
+      </w:r>
+    </w:p>
+    <w:p/>
     <w:p>
       <w:r>
         <w:rPr>
           <w:b/>
         </w:rPr>
-        <w:t xml:space="preserve"> </w:t>
+        <w:t>Data S5</w:t>
       </w:r>
       <w:r>
         <w:rPr>
           <w:b/>
         </w:rPr>
-        <w:t>Data S6. Average nucleotide identity between MAGs.</w:t>
+        <w:t>. Average nucleotide identity between MAGs.</w:t>
       </w:r>
       <w:r>
         <w:t xml:space="preserve"> Average nucleotide identity (ANI) was calculated between all MAGs in our dataset. MAGs with extremely high ANIs (&gt;97%) are likely from the same populations.</w:t>
-      </w:r>
-      <w:r>
-        <w:t xml:space="preserve"> An ANI value of “0” indicates that no portions of the genomes aligned.</w:t>
       </w:r>
     </w:p>
     <w:p>
@@ -7629,7 +7665,7 @@
         <w:rPr>
           <w:noProof/>
         </w:rPr>
-        <w:t xml:space="preserve">Acquisti C., Kumar S., Elser JJ. 2009. Signatures of nitrogen limitation in the elemental composition of the proteins involved in the metabolic apparatus. </w:t>
+        <w:t xml:space="preserve">Anantharaman K., Brown CT., Hug LA., Sharon I., Castelle CJ., Probst AJ., Thomas BC., Singh A., Wilkins MJ., Karaoz U., Brodie EL., Williams KH., Hubbard SS., Banfield JF. 2016. Thousands of microbial genomes shed light on interconnected biogeochemical processes in an aquifer system. </w:t>
       </w:r>
       <w:r>
         <w:rPr>
@@ -7637,13 +7673,13 @@
           <w:iCs/>
           <w:noProof/>
         </w:rPr>
-        <w:t>Proceedings of the Royal Society B: Biological Sciences</w:t>
-      </w:r>
-      <w:r>
-        <w:rPr>
-          <w:noProof/>
-        </w:rPr>
-        <w:t xml:space="preserve"> 276:2605–2610. DOI: 10.1098/rspb.2008.1960.</w:t>
+        <w:t>Nature Communications</w:t>
+      </w:r>
+      <w:r>
+        <w:rPr>
+          <w:noProof/>
+        </w:rPr>
+        <w:t xml:space="preserve"> 7:1–11. DOI: 10.1038/ncomms13219.</w:t>
       </w:r>
     </w:p>
     <w:p>
@@ -7661,7 +7697,7 @@
         <w:rPr>
           <w:noProof/>
         </w:rPr>
-        <w:t xml:space="preserve">Allgaier M., Grossart H-P. 2006. Diversity and Seasonal Dynamics of Actinobacteria Populations in Four Lakes in Northeastern Germany. </w:t>
+        <w:t xml:space="preserve">Bendall ML., Stevens SL., Chan L-K., Malfatti S., Schwientek P., Tremblay J., Schackwitz W., Martin J., Pati A., Bushnell B., Froula J., Kang D., Tringe SG., Bertilsson S., Moran MA., Shade A., Newton RJ., McMahon KD., Malmstrom RR. 2016. Genome-wide selective sweeps and gene-specific sweeps in natural bacterial populations. </w:t>
       </w:r>
       <w:r>
         <w:rPr>
@@ -7669,13 +7705,20 @@
           <w:iCs/>
           <w:noProof/>
         </w:rPr>
-        <w:t>Applied and Environmental Microbiology</w:t>
-      </w:r>
-      <w:r>
-        <w:rPr>
-          <w:noProof/>
-        </w:rPr>
-        <w:t xml:space="preserve"> 72:3489–3497. DOI: 10.1128/AEM.72.5.3489.</w:t>
+        <w:t>The ISME Journal</w:t>
+      </w:r>
+      <w:r>
+        <w:rPr>
+          <w:noProof/>
+        </w:rPr>
+        <w:t xml:space="preserve"> </w:t>
+      </w:r>
+      <w:r>
+        <w:rPr>
+          <w:noProof/>
+        </w:rPr>
+        <w:lastRenderedPageBreak/>
+        <w:t>10:1589–1601. DOI: 10.1038/ismej.2015.241.</w:t>
       </w:r>
     </w:p>
     <w:p>
@@ -7693,7 +7736,7 @@
         <w:rPr>
           <w:noProof/>
         </w:rPr>
-        <w:t xml:space="preserve">Anantharaman K., Brown CT., Hug LA., Sharon I., Castelle CJ., Probst AJ., Thomas BC., Singh A., Wilkins MJ., Karaoz U., Brodie EL., Williams KH., Hubbard SS., Banfield JF. 2016. Thousands of microbial genomes shed light on interconnected biogeochemical processes in an aquifer system. </w:t>
+        <w:t xml:space="preserve">Beversdorf LJ., Miller TR., McMahon KD. 2013. The Role of Nitrogen Fixation in Cyanobacterial Bloom Toxicity in a Temperate , Eutrophic Lake. </w:t>
       </w:r>
       <w:r>
         <w:rPr>
@@ -7701,13 +7744,13 @@
           <w:iCs/>
           <w:noProof/>
         </w:rPr>
-        <w:t>Nature Communications</w:t>
-      </w:r>
-      <w:r>
-        <w:rPr>
-          <w:noProof/>
-        </w:rPr>
-        <w:t xml:space="preserve"> 7:1–11. DOI: 10.1038/ncomms13219.</w:t>
+        <w:t>PLOS ONE</w:t>
+      </w:r>
+      <w:r>
+        <w:rPr>
+          <w:noProof/>
+        </w:rPr>
+        <w:t xml:space="preserve"> 8:1–11. DOI: 10.1371/journal.pone.0056103.</w:t>
       </w:r>
     </w:p>
     <w:p>
@@ -7725,8 +7768,7 @@
         <w:rPr>
           <w:noProof/>
         </w:rPr>
-        <w:lastRenderedPageBreak/>
-        <w:t xml:space="preserve">Azam F., Fenchel T., Field JG., Gray JC., Meyer-Reil LA., Thingstad F. 1983. The ecological role of water-column microbes in the sea. </w:t>
+        <w:t xml:space="preserve">Boden R., Hutt LP., Rae AW. 2017. Reclassification of Thiobacillus aquaesulis (Wood &amp; Kelly, 1995) as Annwoodia aquaesulis gen. nov., comb. nov., transfer of Thiobacillus (Beijerinck, 1904) from the Hydrogenophilales to the Nitrosomonadales, proposal of Hydrogenophilalia class. nov. withi. </w:t>
       </w:r>
       <w:r>
         <w:rPr>
@@ -7734,13 +7776,13 @@
           <w:iCs/>
           <w:noProof/>
         </w:rPr>
-        <w:t>Marine Ecology Progress Series</w:t>
-      </w:r>
-      <w:r>
-        <w:rPr>
-          <w:noProof/>
-        </w:rPr>
-        <w:t xml:space="preserve"> 10:257–264. DOI: 10.3354/meps010257.</w:t>
+        <w:t>International Journal of Systematic and Evolutionary Microbiology</w:t>
+      </w:r>
+      <w:r>
+        <w:rPr>
+          <w:noProof/>
+        </w:rPr>
+        <w:t xml:space="preserve"> 67:1191–1205. DOI: 10.1099/ijsem.0.001927.</w:t>
       </w:r>
     </w:p>
     <w:p>
@@ -7758,7 +7800,7 @@
         <w:rPr>
           <w:noProof/>
         </w:rPr>
-        <w:t xml:space="preserve">Bendall ML., Stevens SL., Chan L-K., Malfatti S., Schwientek P., Tremblay J., Schackwitz W., Martin J., Pati A., Bushnell B., Froula J., Kang D., Tringe SG., Bertilsson S., Moran MA., Shade A., Newton RJ., McMahon KD., Malmstrom RR. 2016. Genome-wide selective sweeps and gene-specific sweeps in natural bacterial populations. </w:t>
+        <w:t xml:space="preserve">Boisvert S., Raymond F., Godzaridis É., Laviolette F., Corbeil J. 2012. Ray Meta: scalable de novo metagenome assembly and profiling. </w:t>
       </w:r>
       <w:r>
         <w:rPr>
@@ -7766,13 +7808,13 @@
           <w:iCs/>
           <w:noProof/>
         </w:rPr>
-        <w:t>The ISME Journal</w:t>
-      </w:r>
-      <w:r>
-        <w:rPr>
-          <w:noProof/>
-        </w:rPr>
-        <w:t xml:space="preserve"> 10:1589–1601. DOI: 10.1038/ismej.2015.241.</w:t>
+        <w:t>Genome Biology</w:t>
+      </w:r>
+      <w:r>
+        <w:rPr>
+          <w:noProof/>
+        </w:rPr>
+        <w:t xml:space="preserve"> 13:1–13. DOI: 10.1186/gb-2012-13-12-r122.</w:t>
       </w:r>
     </w:p>
     <w:p>
@@ -7790,7 +7832,7 @@
         <w:rPr>
           <w:noProof/>
         </w:rPr>
-        <w:t xml:space="preserve">Berman T., Bronk DA. 2003. Dissolved organic nitrogen: A dynamic participant in aquatic ecosystems. </w:t>
+        <w:t xml:space="preserve">Bowers RM., Kyrpides NC., Stepanauskas R., Harmon-Smith M., Doud D., Reddy TBK., Schulz F., Jarett J., Rivers AR., Eloe-Fadrosh EA., Tringe SG., Ivanova NN., Copeland A., Clum A., Becraft ED., Malmstrom RR., Birren B., Podar M., Bork P., Weinstock GM., Garrity GM., Dodsworth JA., Yooseph S., Sutton G., Glöckner FO., Gilbert JA., Nelson WC., Hallam SJ., Jungbluth SP., Ettema TJG., Tighe S., Konstantinidis KT., Liu WT., Baker BJ., Rattei T., Eisen JA., Hedlund B., McMahon KD., Fierer N., Knight R., Finn R., Cochrane G., Karsch-Mizrachi I., Tyson GW., Rinke C., Lapidus A., Meyer F., Yilmaz P., Parks DH., Eren AM., Schriml L., Banfield JF., Hugenholtz P., Woyke T. 2017. Minimum information about a single amplified genome (MISAG) and a metagenome-assembled genome (MIMAG) of bacteria and archaea. </w:t>
       </w:r>
       <w:r>
         <w:rPr>
@@ -7798,13 +7840,13 @@
           <w:iCs/>
           <w:noProof/>
         </w:rPr>
-        <w:t>Aquatic Microbial Ecology</w:t>
-      </w:r>
-      <w:r>
-        <w:rPr>
-          <w:noProof/>
-        </w:rPr>
-        <w:t xml:space="preserve"> 31:279–305. DOI: 10.3354/ame031279.</w:t>
+        <w:t>Nature Biotechnology</w:t>
+      </w:r>
+      <w:r>
+        <w:rPr>
+          <w:noProof/>
+        </w:rPr>
+        <w:t xml:space="preserve"> 35:725–731. DOI: 10.1038/nbt.3893.</w:t>
       </w:r>
     </w:p>
     <w:p>
@@ -7822,7 +7864,7 @@
         <w:rPr>
           <w:noProof/>
         </w:rPr>
-        <w:t xml:space="preserve">Bertilsson S., Tranvik LJ. 1998. Photochemically produced carboxylic acids as substrates for freshwater bacterioplankton. </w:t>
+        <w:t xml:space="preserve">Bowles MW., Mogollon JM., Kasten S., Zabel M., Hinrichs K-U. 2014. Global rates of marine sulfate reduction and implications for sub-sea-floor metabolic activities. </w:t>
       </w:r>
       <w:r>
         <w:rPr>
@@ -7830,13 +7872,13 @@
           <w:iCs/>
           <w:noProof/>
         </w:rPr>
-        <w:t>Limnology and Oceanography</w:t>
-      </w:r>
-      <w:r>
-        <w:rPr>
-          <w:noProof/>
-        </w:rPr>
-        <w:t xml:space="preserve"> 43:885–895. DOI: 10.4319/lo.1998.43.5.0885.</w:t>
+        <w:t>Science Express Reports</w:t>
+      </w:r>
+      <w:r>
+        <w:rPr>
+          <w:noProof/>
+        </w:rPr>
+        <w:t>. DOI: 10.1038/35351.</w:t>
       </w:r>
     </w:p>
     <w:p>
@@ -7854,7 +7896,7 @@
         <w:rPr>
           <w:noProof/>
         </w:rPr>
-        <w:t xml:space="preserve">Beversdorf LJ., Chaston SD., Miller TR., McMahon KD. 2015. Microcystin mcyA and mcyE gene abundances are not appropriate indicators of microcystin concentrations in lakes. </w:t>
+        <w:t xml:space="preserve">Al Bulushi I., Poole S., Deeth HC., Dykes GA. 2009. Biogenic amines in fish: Roles in intoxication, spoilage, and nitrosamine formation-A review. </w:t>
       </w:r>
       <w:r>
         <w:rPr>
@@ -7862,13 +7904,13 @@
           <w:iCs/>
           <w:noProof/>
         </w:rPr>
-        <w:t>PLOS ONE</w:t>
-      </w:r>
-      <w:r>
-        <w:rPr>
-          <w:noProof/>
-        </w:rPr>
-        <w:t xml:space="preserve"> 10:1–18. DOI: 10.1371/journal.pone.0125353.</w:t>
+        <w:t>Critical Reviews in Food Science and Nutrition</w:t>
+      </w:r>
+      <w:r>
+        <w:rPr>
+          <w:noProof/>
+        </w:rPr>
+        <w:t xml:space="preserve"> 49:369–377. DOI: 10.1080/10408390802067514.</w:t>
       </w:r>
     </w:p>
     <w:p>
@@ -7886,7 +7928,7 @@
         <w:rPr>
           <w:noProof/>
         </w:rPr>
-        <w:t xml:space="preserve">Beversdorf LJ., Miller TR., McMahon KD. 2013. The Role of Nitrogen Fixation in Cyanobacterial Bloom Toxicity in a Temperate , Eutrophic Lake. </w:t>
+        <w:t xml:space="preserve">Butman D., Stackpoole S., Stets E., McDonald CP., Clow DW., Striegl RG. 2015. Aquatic carbon cycling in the conterminous United States and implications for terrestrial carbon accounting. </w:t>
       </w:r>
       <w:r>
         <w:rPr>
@@ -7894,13 +7936,13 @@
           <w:iCs/>
           <w:noProof/>
         </w:rPr>
-        <w:t>PLOS ONE</w:t>
-      </w:r>
-      <w:r>
-        <w:rPr>
-          <w:noProof/>
-        </w:rPr>
-        <w:t xml:space="preserve"> 8:1–11. DOI: 10.1371/journal.pone.0056103.</w:t>
+        <w:t>Proceedings of the National Academy of Sciences</w:t>
+      </w:r>
+      <w:r>
+        <w:rPr>
+          <w:noProof/>
+        </w:rPr>
+        <w:t>:1–6. DOI: 10.1073/pnas.1512651112.</w:t>
       </w:r>
     </w:p>
     <w:p>
@@ -7918,7 +7960,7 @@
         <w:rPr>
           <w:noProof/>
         </w:rPr>
-        <w:t xml:space="preserve">Boden R., Hutt LP., Rae AW. 2017. Reclassification of Thiobacillus aquaesulis (Wood &amp; Kelly, 1995) as Annwoodia aquaesulis gen. nov., comb. nov., transfer of Thiobacillus (Beijerinck, 1904) from the Hydrogenophilales to the Nitrosomonadales, proposal of Hydrogenophilalia class. nov. withi. </w:t>
+        <w:t xml:space="preserve">Camacho C., Coulouris G., Avagyan V., Ma N., Papadopoulos J., Bealer K., Madden TL. 2009. BLAST plus : architecture and applications. </w:t>
       </w:r>
       <w:r>
         <w:rPr>
@@ -7926,13 +7968,13 @@
           <w:iCs/>
           <w:noProof/>
         </w:rPr>
-        <w:t>International Journal of Systematic and Evolutionary Microbiology</w:t>
-      </w:r>
-      <w:r>
-        <w:rPr>
-          <w:noProof/>
-        </w:rPr>
-        <w:t xml:space="preserve"> 67:1191–1205. DOI: 10.1099/ijsem.0.001927.</w:t>
+        <w:t>BMC Bioinformatics</w:t>
+      </w:r>
+      <w:r>
+        <w:rPr>
+          <w:noProof/>
+        </w:rPr>
+        <w:t xml:space="preserve"> 10:1–9. DOI: Artn 421\nDoi 10.1186/1471-2105-10-421.</w:t>
       </w:r>
     </w:p>
     <w:p>
@@ -7950,7 +7992,7 @@
         <w:rPr>
           <w:noProof/>
         </w:rPr>
-        <w:t xml:space="preserve">Boisvert S., Raymond F., Godzaridis É., Laviolette F., Corbeil J. 2012. Ray Meta: scalable de novo metagenome assembly and profiling. </w:t>
+        <w:t xml:space="preserve">Caporaso JG., Lauber CL., Walters WA., Berg-Lyons D., Huntley J., Fierer N., Owens SM., Betley J., Fraser L., Bauer M., Gormley N., Gilbert JA., Smith G., Knight R. 2012. Ultra-high-throughput microbial community analysis on the Illumina HiSeq and MiSeq platforms. </w:t>
       </w:r>
       <w:r>
         <w:rPr>
@@ -7958,13 +8000,13 @@
           <w:iCs/>
           <w:noProof/>
         </w:rPr>
-        <w:t>Genome Biology</w:t>
-      </w:r>
-      <w:r>
-        <w:rPr>
-          <w:noProof/>
-        </w:rPr>
-        <w:t xml:space="preserve"> 13:1–13. DOI: 10.1186/gb-2012-13-12-r122.</w:t>
+        <w:t>The ISME Journal</w:t>
+      </w:r>
+      <w:r>
+        <w:rPr>
+          <w:noProof/>
+        </w:rPr>
+        <w:t xml:space="preserve"> 6:1621–1624. DOI: 10.1038/ismej.2012.8.</w:t>
       </w:r>
     </w:p>
     <w:p>
@@ -7982,7 +8024,7 @@
         <w:rPr>
           <w:noProof/>
         </w:rPr>
-        <w:t xml:space="preserve">Bowers RM., Kyrpides NC., Stepanauskas R., Harmon-Smith M., Doud D., Reddy TBK., Schulz F., Jarett J., Rivers AR., Eloe-Fadrosh EA., Tringe SG., Ivanova NN., Copeland A., Clum A., Becraft ED., Malmstrom RR., Birren B., Podar M., Bork P., Weinstock GM., Garrity GM., Dodsworth JA., Yooseph S., Sutton G., Glöckner FO., Gilbert JA., Nelson WC., Hallam SJ., Jungbluth SP., Ettema TJG., Tighe S., Konstantinidis KT., Liu WT., Baker BJ., Rattei T., Eisen JA., Hedlund B., McMahon KD., Fierer N., Knight R., Finn R., Cochrane G., Karsch-Mizrachi I., Tyson GW., Rinke C., Lapidus A., Meyer F., Yilmaz P., Parks DH., Eren AM., Schriml L., Banfield JF., Hugenholtz P., Woyke T. 2017. Minimum information about a single amplified genome (MISAG) and a metagenome-assembled genome (MIMAG) of bacteria and archaea. </w:t>
+        <w:t xml:space="preserve">Chistoserdova L., Kalyuzhnaya MG., Lidstrom ME. 2009. The Expanding World of Methylotrophic Metabolism. </w:t>
       </w:r>
       <w:r>
         <w:rPr>
@@ -7990,13 +8032,13 @@
           <w:iCs/>
           <w:noProof/>
         </w:rPr>
-        <w:t>Nature Biotechnology</w:t>
-      </w:r>
-      <w:r>
-        <w:rPr>
-          <w:noProof/>
-        </w:rPr>
-        <w:t xml:space="preserve"> 35:725–731. DOI: 10.1038/nbt.3893.</w:t>
+        <w:t>Annual Review of Microbiology</w:t>
+      </w:r>
+      <w:r>
+        <w:rPr>
+          <w:noProof/>
+        </w:rPr>
+        <w:t xml:space="preserve"> 63:477–499. DOI: 10.1146/annurev.micro.091208.073600.The.</w:t>
       </w:r>
     </w:p>
     <w:p>
@@ -8014,7 +8056,7 @@
         <w:rPr>
           <w:noProof/>
         </w:rPr>
-        <w:t xml:space="preserve">Bowles MW., Mogollon JM., Kasten S., Zabel M., Hinrichs K-U. 2014. Global rates of marine sulfate reduction and implications for sub-sea-floor metabolic activities. </w:t>
+        <w:t xml:space="preserve">Cole JJ., Prairie YT., Caraco NF., McDowell WH., Tranvik LJ., Striegl RG., Duarte CM., Kortelainen P., Downing JA., Middelburg JJ., Melack J. 2007. Plumbing the Global Carbon Cycle: Integrating Inland Waters into the Terrestrial Carbon Budget. </w:t>
       </w:r>
       <w:r>
         <w:rPr>
@@ -8022,13 +8064,20 @@
           <w:iCs/>
           <w:noProof/>
         </w:rPr>
-        <w:t>Science Express Reports</w:t>
-      </w:r>
-      <w:r>
-        <w:rPr>
-          <w:noProof/>
-        </w:rPr>
-        <w:t>. DOI: 10.1038/35351.</w:t>
+        <w:t>Ecosystems</w:t>
+      </w:r>
+      <w:r>
+        <w:rPr>
+          <w:noProof/>
+        </w:rPr>
+        <w:t xml:space="preserve"> 10:172–</w:t>
+      </w:r>
+      <w:r>
+        <w:rPr>
+          <w:noProof/>
+        </w:rPr>
+        <w:lastRenderedPageBreak/>
+        <w:t>185. DOI: 10.1007/s10021-006-9013-8.</w:t>
       </w:r>
     </w:p>
     <w:p>
@@ -8046,7 +8095,7 @@
         <w:rPr>
           <w:noProof/>
         </w:rPr>
-        <w:t xml:space="preserve">Bowman JP., Sly LI., Stackebrandt E. 1995. The phylogenetic position of the family Methylococcaceae. </w:t>
+        <w:t xml:space="preserve">Darling AE., Jospin G., Lowe E., Matsen FA., Bik HM., Eisen JA. 2014. PhyloSift: phylogenetic analysis of genomes and metagenomes. </w:t>
       </w:r>
       <w:r>
         <w:rPr>
@@ -8054,13 +8103,13 @@
           <w:iCs/>
           <w:noProof/>
         </w:rPr>
-        <w:t>International Journal of Systematic Bacteriology</w:t>
-      </w:r>
-      <w:r>
-        <w:rPr>
-          <w:noProof/>
-        </w:rPr>
-        <w:t xml:space="preserve"> 45:182–5. DOI: 10.1099/00207713-45-3-622a.</w:t>
+        <w:t>PeerJ</w:t>
+      </w:r>
+      <w:r>
+        <w:rPr>
+          <w:noProof/>
+        </w:rPr>
+        <w:t xml:space="preserve"> 2:e243. DOI: 10.7717/peerj.243.</w:t>
       </w:r>
     </w:p>
     <w:p>
@@ -8078,7 +8127,7 @@
         <w:rPr>
           <w:noProof/>
         </w:rPr>
-        <w:t xml:space="preserve">Bragg JG., Wagner A. 2009. Protein material costs: single atoms can make an evolutionary difference. </w:t>
+        <w:t xml:space="preserve">DeSantis TZ., Hugenholtz P., Larsen N., Rojas M., Brodie EL., Keller K., Huber T., Dalevi D., Hu P., Andersen GL. 2006. Greengenes, a chimera-checked 16S rRNA gene database and workbench compatible with ARB. </w:t>
       </w:r>
       <w:r>
         <w:rPr>
@@ -8086,13 +8135,13 @@
           <w:iCs/>
           <w:noProof/>
         </w:rPr>
-        <w:t>Trends in Genetics</w:t>
-      </w:r>
-      <w:r>
-        <w:rPr>
-          <w:noProof/>
-        </w:rPr>
-        <w:t xml:space="preserve"> 25:5–8. DOI: 10.1016/j.tig.2008.10.011.</w:t>
+        <w:t>Applied and Environmental Microbiology</w:t>
+      </w:r>
+      <w:r>
+        <w:rPr>
+          <w:noProof/>
+        </w:rPr>
+        <w:t xml:space="preserve"> 72:5069–5072. DOI: 10.1128/AEM.03006-05.</w:t>
       </w:r>
     </w:p>
     <w:p>
@@ -8110,8 +8159,7 @@
         <w:rPr>
           <w:noProof/>
         </w:rPr>
-        <w:lastRenderedPageBreak/>
-        <w:t xml:space="preserve">Al Bulushi I., Poole S., Deeth HC., Dykes GA. 2009. Biogenic amines in fish: Roles in intoxication, spoilage, and nitrosamine formation-A review. </w:t>
+        <w:t xml:space="preserve">Eiler A., Langenheder S., Bertilsson S., Tranvik LJ. 2003. Heterotrophic bacterial growth efficiency and community structure at different natural organic carbon concentrations. </w:t>
       </w:r>
       <w:r>
         <w:rPr>
@@ -8119,13 +8167,13 @@
           <w:iCs/>
           <w:noProof/>
         </w:rPr>
-        <w:t>Critical Reviews in Food Science and Nutrition</w:t>
-      </w:r>
-      <w:r>
-        <w:rPr>
-          <w:noProof/>
-        </w:rPr>
-        <w:t xml:space="preserve"> 49:369–377. DOI: 10.1080/10408390802067514.</w:t>
+        <w:t>Applied and environmental microbiology</w:t>
+      </w:r>
+      <w:r>
+        <w:rPr>
+          <w:noProof/>
+        </w:rPr>
+        <w:t xml:space="preserve"> 69:3701–9. DOI: 10.1128/AEM.69.7.3701-3709.2003.</w:t>
       </w:r>
     </w:p>
     <w:p>
@@ -8143,7 +8191,7 @@
         <w:rPr>
           <w:noProof/>
         </w:rPr>
-        <w:t xml:space="preserve">Butman D., Stackpoole S., Stets E., McDonald CP., Clow DW., Striegl RG. 2015. Aquatic carbon cycling in the conterminous United States and implications for terrestrial carbon accounting. </w:t>
+        <w:t xml:space="preserve">Engelbrektson AL., Kunin V., Wrighton KC., Zvenigorodsky N., Chen F., Ochman H., Hugenholtz P. 2010. Experimental factors affecting PCR-based estimates of microbial species richness and evenness. </w:t>
       </w:r>
       <w:r>
         <w:rPr>
@@ -8151,13 +8199,13 @@
           <w:iCs/>
           <w:noProof/>
         </w:rPr>
-        <w:t>Proceedings of the National Academy of Sciences</w:t>
-      </w:r>
-      <w:r>
-        <w:rPr>
-          <w:noProof/>
-        </w:rPr>
-        <w:t>:1–6. DOI: 10.1073/pnas.1512651112.</w:t>
+        <w:t>The ISME Journal</w:t>
+      </w:r>
+      <w:r>
+        <w:rPr>
+          <w:noProof/>
+        </w:rPr>
+        <w:t xml:space="preserve"> 4:642.</w:t>
       </w:r>
     </w:p>
     <w:p>
@@ -8175,7 +8223,7 @@
         <w:rPr>
           <w:noProof/>
         </w:rPr>
-        <w:t xml:space="preserve">Camacho C., Coulouris G., Avagyan V., Ma N., Papadopoulos J., Bealer K., Madden TL. 2009. BLAST plus : architecture and applications. </w:t>
+        <w:t xml:space="preserve">Ghylin TW., Garcia SL., Moya F., Oyserman BO., Schwientek P., Forest KT., Mutschler J., Dwulit-Smith J., Chan L-K., Martinez-Garcia M., Sczyrba A., Stepanauskas R., Grossart H-P., Woyke T., Warnecke F., Malmstrom R., Bertilsson S., McMahon KD. 2014. Comparative single-cell genomics reveals potential ecological niches for the freshwater acI Actinobacteria lineage. </w:t>
       </w:r>
       <w:r>
         <w:rPr>
@@ -8183,13 +8231,13 @@
           <w:iCs/>
           <w:noProof/>
         </w:rPr>
-        <w:t>BMC Bioinformatics</w:t>
-      </w:r>
-      <w:r>
-        <w:rPr>
-          <w:noProof/>
-        </w:rPr>
-        <w:t xml:space="preserve"> 10:1–9. DOI: Artn 421\nDoi 10.1186/1471-2105-10-421.</w:t>
+        <w:t>The ISME Journal</w:t>
+      </w:r>
+      <w:r>
+        <w:rPr>
+          <w:noProof/>
+        </w:rPr>
+        <w:t xml:space="preserve"> 8:2503–16. DOI: 10.1038/ismej.2014.135.</w:t>
       </w:r>
     </w:p>
     <w:p>
@@ -8207,7 +8255,7 @@
         <w:rPr>
           <w:noProof/>
         </w:rPr>
-        <w:t xml:space="preserve">Caporaso JG., Lauber CL., Walters WA., Berg-Lyons D., Huntley J., Fierer N., Owens SM., Betley J., Fraser L., Bauer M., Gormley N., Gilbert JA., Smith G., Knight R. 2012. Ultra-high-throughput microbial community analysis on the Illumina HiSeq and MiSeq platforms. </w:t>
+        <w:t xml:space="preserve">Giroldo D., Augusto A., Vieira H. 2005. Polymeric and free sugars released by three phytoplanktonic species from a freshwater tropical eutrophic reservoir. </w:t>
       </w:r>
       <w:r>
         <w:rPr>
@@ -8215,13 +8263,13 @@
           <w:iCs/>
           <w:noProof/>
         </w:rPr>
-        <w:t>The ISME Journal</w:t>
-      </w:r>
-      <w:r>
-        <w:rPr>
-          <w:noProof/>
-        </w:rPr>
-        <w:t xml:space="preserve"> 6:1621–1624. DOI: 10.1038/ismej.2012.8.</w:t>
+        <w:t>Journal of Plankton Research</w:t>
+      </w:r>
+      <w:r>
+        <w:rPr>
+          <w:noProof/>
+        </w:rPr>
+        <w:t xml:space="preserve"> 27:695–705. DOI: 10.1093/plankt/fbi043.</w:t>
       </w:r>
     </w:p>
     <w:p>
@@ -8239,7 +8287,7 @@
         <w:rPr>
           <w:noProof/>
         </w:rPr>
-        <w:t xml:space="preserve">Chistoserdova L., Kalyuzhnaya MG., Lidstrom ME. 2009. The Expanding World of Methylotrophic Metabolism. </w:t>
+        <w:t xml:space="preserve">Gong X., Garcia-Robledo E., Revsbech N-P., Schramm A. 2018. Gene Expression of Terminal Oxidases in Two Marine Bacterial Strains Exposed to Nanomolar Oxygen Concentrations. </w:t>
       </w:r>
       <w:r>
         <w:rPr>
@@ -8247,13 +8295,13 @@
           <w:iCs/>
           <w:noProof/>
         </w:rPr>
-        <w:t>Annual Review of Microbiology</w:t>
-      </w:r>
-      <w:r>
-        <w:rPr>
-          <w:noProof/>
-        </w:rPr>
-        <w:t xml:space="preserve"> 63:477–499. DOI: 10.1146/annurev.micro.091208.073600.The.</w:t>
+        <w:t>FEMS Microbiology Ecology</w:t>
+      </w:r>
+      <w:r>
+        <w:rPr>
+          <w:noProof/>
+        </w:rPr>
+        <w:t>. DOI: 10.1093/femsec/fiy072/4983120.</w:t>
       </w:r>
     </w:p>
     <w:p>
@@ -8271,7 +8319,7 @@
         <w:rPr>
           <w:noProof/>
         </w:rPr>
-        <w:t xml:space="preserve">Cole JJ., Prairie YT., Caraco NF., McDowell WH., Tranvik LJ., Striegl RG., Duarte CM., Kortelainen P., Downing JA., Middelburg JJ., Melack J. 2007. Plumbing the Global Carbon Cycle: Integrating Inland Waters into the Terrestrial Carbon Budget. </w:t>
+        <w:t xml:space="preserve">Guillemette F., del Giorgio PA. 2011. Reconstructing the various facets of dissolved organic carbon bioavailability in freshwater ecosystems. </w:t>
       </w:r>
       <w:r>
         <w:rPr>
@@ -8279,13 +8327,13 @@
           <w:iCs/>
           <w:noProof/>
         </w:rPr>
-        <w:t>Ecosystems</w:t>
-      </w:r>
-      <w:r>
-        <w:rPr>
-          <w:noProof/>
-        </w:rPr>
-        <w:t xml:space="preserve"> 10:172–185. DOI: 10.1007/s10021-006-9013-8.</w:t>
+        <w:t>Limnology and Oceanography</w:t>
+      </w:r>
+      <w:r>
+        <w:rPr>
+          <w:noProof/>
+        </w:rPr>
+        <w:t xml:space="preserve"> 56:734–748. DOI: 10.4319/lo.2011.56.2.0734.</w:t>
       </w:r>
     </w:p>
     <w:p>
@@ -8303,7 +8351,7 @@
         <w:rPr>
           <w:noProof/>
         </w:rPr>
-        <w:t xml:space="preserve">Darling AE., Jospin G., Lowe E., Matsen FA., Bik HM., Eisen JA. 2014. PhyloSift: phylogenetic analysis of genomes and metagenomes. </w:t>
+        <w:t xml:space="preserve">Hahn MW., Scheuerl T., Jezberová J., Koll U., Jezbera J., Šimek K., Vannini C., Petroni G., Wu QL. 2012. The Passive Yet Successful Way of Planktonic Life: Genomic and Experimental Analysis of the Ecology of a Free-Living Polynucleobacter Population. </w:t>
       </w:r>
       <w:r>
         <w:rPr>
@@ -8311,13 +8359,13 @@
           <w:iCs/>
           <w:noProof/>
         </w:rPr>
-        <w:t>PeerJ</w:t>
-      </w:r>
-      <w:r>
-        <w:rPr>
-          <w:noProof/>
-        </w:rPr>
-        <w:t xml:space="preserve"> 2:e243. DOI: 10.7717/peerj.243.</w:t>
+        <w:t>PLoS ONE</w:t>
+      </w:r>
+      <w:r>
+        <w:rPr>
+          <w:noProof/>
+        </w:rPr>
+        <w:t xml:space="preserve"> 7:e32772. DOI: 10.1371/journal.pone.0032772.</w:t>
       </w:r>
     </w:p>
     <w:p>
@@ -8335,7 +8383,7 @@
         <w:rPr>
           <w:noProof/>
         </w:rPr>
-        <w:t xml:space="preserve">DeSantis TZ., Hugenholtz P., Larsen N., Rojas M., Brodie EL., Keller K., Huber T., Dalevi D., Hu P., Andersen GL. 2006. Greengenes, a chimera-checked 16S rRNA gene database and workbench compatible with ARB. </w:t>
+        <w:t xml:space="preserve">Hall MW., Rohwer RR., Perrie J., McMahon KD., Beiko RG. 2017. Ananke: temporal clustering reveals ecological dynamics of microbial communities. </w:t>
       </w:r>
       <w:r>
         <w:rPr>
@@ -8343,13 +8391,13 @@
           <w:iCs/>
           <w:noProof/>
         </w:rPr>
-        <w:t>Applied and Environmental Microbiology</w:t>
-      </w:r>
-      <w:r>
-        <w:rPr>
-          <w:noProof/>
-        </w:rPr>
-        <w:t xml:space="preserve"> 72:5069–5072. DOI: 10.1128/AEM.03006-05.</w:t>
+        <w:t>PeerJ</w:t>
+      </w:r>
+      <w:r>
+        <w:rPr>
+          <w:noProof/>
+        </w:rPr>
+        <w:t xml:space="preserve"> 5:e3812. DOI: 10.7717/peerj.3812.</w:t>
       </w:r>
     </w:p>
     <w:p>
@@ -8367,7 +8415,7 @@
         <w:rPr>
           <w:noProof/>
         </w:rPr>
-        <w:t xml:space="preserve">Eiler A., Langenheder S., Bertilsson S., Tranvik LJ. 2003. Heterotrophic bacterial growth efficiency and community structure at different natural organic carbon concentrations. </w:t>
+        <w:t xml:space="preserve">Hamilton JJ., Garcia SL., Brown BS., Oyserman BO., Moya-Flores F., Bertilsson S., Malmstrom RR., Forest KT., McMahon KD. 2017. Metabolic Network Analysis and Metatranscriptomics Reveal Auxotrophies and Nutrient Sources of the Cosmopolitan Freshwater Microbial Lineage acI. </w:t>
       </w:r>
       <w:r>
         <w:rPr>
@@ -8375,13 +8423,13 @@
           <w:iCs/>
           <w:noProof/>
         </w:rPr>
-        <w:t>Applied and environmental microbiology</w:t>
-      </w:r>
-      <w:r>
-        <w:rPr>
-          <w:noProof/>
-        </w:rPr>
-        <w:t xml:space="preserve"> 69:3701–9. DOI: 10.1128/AEM.69.7.3701-3709.2003.</w:t>
+        <w:t>mSystems</w:t>
+      </w:r>
+      <w:r>
+        <w:rPr>
+          <w:noProof/>
+        </w:rPr>
+        <w:t xml:space="preserve"> 2:e00091-17. DOI: 10.1128/mSystems.00091-17.</w:t>
       </w:r>
     </w:p>
     <w:p>
@@ -8399,7 +8447,7 @@
         <w:rPr>
           <w:noProof/>
         </w:rPr>
-        <w:t xml:space="preserve">Eiler A., Mondav R., Sinclair L., Fernandez-Vidal L., Scofield DG., Schwientek P., Martinez-Garcia M., Torrents D., McMahon KD., Andersson SG., Stepanauskas R., Woyke T., Bertilsson S. 2016. Tuning fresh: radiation through rewiring of central metabolism in streamlined bacteria. </w:t>
+        <w:t xml:space="preserve">Hanson TE., Tabita FR. 2001. A ribulose-1,5-bisphosphate carboxylase/oxygenase (RubisCO)-like protein from Chlorobium tepidum that is involved with sulfur metabolism and the response to oxidative stress. </w:t>
       </w:r>
       <w:r>
         <w:rPr>
@@ -8407,13 +8455,13 @@
           <w:iCs/>
           <w:noProof/>
         </w:rPr>
-        <w:t>The ISME Journal</w:t>
-      </w:r>
-      <w:r>
-        <w:rPr>
-          <w:noProof/>
-        </w:rPr>
-        <w:t xml:space="preserve"> 10:1902–1914. DOI: 10.1038/ismej.2015.260.</w:t>
+        <w:t>Proceedings of the National Academy of Sciences</w:t>
+      </w:r>
+      <w:r>
+        <w:rPr>
+          <w:noProof/>
+        </w:rPr>
+        <w:t xml:space="preserve"> 98:4397–4402. DOI: 10.1073/pnas.081610398.</w:t>
       </w:r>
     </w:p>
     <w:p>
@@ -8431,7 +8479,14 @@
         <w:rPr>
           <w:noProof/>
         </w:rPr>
-        <w:t xml:space="preserve">Engelbrektson AL., Kunin V., Wrighton KC., Zvenigorodsky N., Chen F., Ochman H., Hugenholtz P. 2010. Experimental factors affecting PCR-based estimates of microbial species richness and evenness. </w:t>
+        <w:t xml:space="preserve">He S., Stevens SLR., Chan L-K., Bertilsson S., Glavina Del Rio T., Tringe SG., Malmstrom RR., McMahon KD. 2017. Ecophysiology of Freshwater Verrucomicrobia Inferred from </w:t>
+      </w:r>
+      <w:r>
+        <w:rPr>
+          <w:noProof/>
+        </w:rPr>
+        <w:lastRenderedPageBreak/>
+        <w:t xml:space="preserve">Metagenome-Assembled Genomes. </w:t>
       </w:r>
       <w:r>
         <w:rPr>
@@ -8439,13 +8494,13 @@
           <w:iCs/>
           <w:noProof/>
         </w:rPr>
-        <w:t>The ISME Journal</w:t>
-      </w:r>
-      <w:r>
-        <w:rPr>
-          <w:noProof/>
-        </w:rPr>
-        <w:t xml:space="preserve"> 4:642.</w:t>
+        <w:t>mSphere</w:t>
+      </w:r>
+      <w:r>
+        <w:rPr>
+          <w:noProof/>
+        </w:rPr>
+        <w:t xml:space="preserve"> 2:e00277-17. DOI: 10.1128/mSphere.00277-17.</w:t>
       </w:r>
     </w:p>
     <w:p>
@@ -8463,7 +8518,7 @@
         <w:rPr>
           <w:noProof/>
         </w:rPr>
-        <w:t xml:space="preserve">Ghylin TW., Garcia SL., Moya F., Oyserman BO., Schwientek P., Forest KT., Mutschler J., Dwulit-Smith J., Chan L-K., Martinez-Garcia M., Sczyrba A., Stepanauskas R., Grossart H-P., Woyke T., Warnecke F., Malmstrom R., Bertilsson S., McMahon KD. 2014. Comparative single-cell genomics reveals potential ecological niches for the freshwater acI Actinobacteria lineage. </w:t>
+        <w:t xml:space="preserve">Holkenbrink C., Barbas SO., Mellerup A., Otaki H., Frigaard NU. 2011. Sulfur globule oxidation in green sulfur bacteria is dependent on the dissimilatory sulfite reductase system. </w:t>
       </w:r>
       <w:r>
         <w:rPr>
@@ -8471,13 +8526,13 @@
           <w:iCs/>
           <w:noProof/>
         </w:rPr>
-        <w:t>The ISME Journal</w:t>
-      </w:r>
-      <w:r>
-        <w:rPr>
-          <w:noProof/>
-        </w:rPr>
-        <w:t xml:space="preserve"> 8:2503–16. DOI: 10.1038/ismej.2014.135.</w:t>
+        <w:t>Microbiology</w:t>
+      </w:r>
+      <w:r>
+        <w:rPr>
+          <w:noProof/>
+        </w:rPr>
+        <w:t xml:space="preserve"> 157:1229–1239. DOI: 10.1099/mic.0.044669-0.</w:t>
       </w:r>
     </w:p>
     <w:p>
@@ -8495,7 +8550,7 @@
         <w:rPr>
           <w:noProof/>
         </w:rPr>
-        <w:t xml:space="preserve">del Giorgio PA., Cole JJ., Cimbleris A. 1997. Respiration rates in bacteria exceed phytoplankton production in unproductive aquatic systems. </w:t>
+        <w:t xml:space="preserve">Hyatt D., Chen GL., LoCascio PF., Land ML., Larimer FW., Hauser LJ. 2010. Prodigal: Prokaryotic gene recognition and translation initiation site identification. </w:t>
       </w:r>
       <w:r>
         <w:rPr>
@@ -8503,13 +8558,13 @@
           <w:iCs/>
           <w:noProof/>
         </w:rPr>
-        <w:t>Nature</w:t>
-      </w:r>
-      <w:r>
-        <w:rPr>
-          <w:noProof/>
-        </w:rPr>
-        <w:t xml:space="preserve"> 385:148–151.</w:t>
+        <w:t>BMC Bioinformatics</w:t>
+      </w:r>
+      <w:r>
+        <w:rPr>
+          <w:noProof/>
+        </w:rPr>
+        <w:t xml:space="preserve"> 11. DOI: 10.1186/1471-2105-11-119.</w:t>
       </w:r>
     </w:p>
     <w:p>
@@ -8527,14 +8582,7 @@
         <w:rPr>
           <w:noProof/>
         </w:rPr>
-        <w:t xml:space="preserve">Giroldo D., Augusto A., Vieira H. 2005. Polymeric and free sugars released by three </w:t>
-      </w:r>
-      <w:r>
-        <w:rPr>
-          <w:noProof/>
-        </w:rPr>
-        <w:lastRenderedPageBreak/>
-        <w:t xml:space="preserve">phytoplanktonic species from a freshwater tropical eutrophic reservoir. </w:t>
+        <w:t xml:space="preserve">Igarashi K., Kashiwagi K. 1999. Polyamine transport in bacteria and yeast. </w:t>
       </w:r>
       <w:r>
         <w:rPr>
@@ -8542,13 +8590,13 @@
           <w:iCs/>
           <w:noProof/>
         </w:rPr>
-        <w:t>Journal of Plankton Research</w:t>
-      </w:r>
-      <w:r>
-        <w:rPr>
-          <w:noProof/>
-        </w:rPr>
-        <w:t xml:space="preserve"> 27:695–705. DOI: 10.1093/plankt/fbi043.</w:t>
+        <w:t>Biochem. J.</w:t>
+      </w:r>
+      <w:r>
+        <w:rPr>
+          <w:noProof/>
+        </w:rPr>
+        <w:t xml:space="preserve"> 344:633–642.</w:t>
       </w:r>
     </w:p>
     <w:p>
@@ -8566,7 +8614,7 @@
         <w:rPr>
           <w:noProof/>
         </w:rPr>
-        <w:t xml:space="preserve">Gong X., Garcia-Robledo E., Revsbech N-P., Schramm A. 2018. Gene Expression of Terminal Oxidases in Two Marine Bacterial Strains Exposed to Nanomolar Oxygen Concentrations. </w:t>
+        <w:t xml:space="preserve">Jonsson A., Meili M., Bergström A-K., Jansson M. 2001. Whole-lake mineralization of allochthonous and autochthonous organic carbon in a large humic lake (örträsket, N. Sweden). </w:t>
       </w:r>
       <w:r>
         <w:rPr>
@@ -8574,13 +8622,13 @@
           <w:iCs/>
           <w:noProof/>
         </w:rPr>
-        <w:t>FEMS Microbiology Ecology</w:t>
-      </w:r>
-      <w:r>
-        <w:rPr>
-          <w:noProof/>
-        </w:rPr>
-        <w:t>. DOI: 10.1093/femsec/fiy072/4983120.</w:t>
+        <w:t>Limnology and Oceanography</w:t>
+      </w:r>
+      <w:r>
+        <w:rPr>
+          <w:noProof/>
+        </w:rPr>
+        <w:t xml:space="preserve"> 46:1691–1700. DOI: 10.4319/lo.2001.46.7.1691.</w:t>
       </w:r>
     </w:p>
     <w:p>
@@ -8598,7 +8646,7 @@
         <w:rPr>
           <w:noProof/>
         </w:rPr>
-        <w:t xml:space="preserve">Guillemette F., del Giorgio PA. 2011. Reconstructing the various facets of dissolved organic carbon bioavailability in freshwater ecosystems. </w:t>
+        <w:t xml:space="preserve">Kalyuzhnaya MG., Beck DAC., Vorobev A., Smalley N., Kunkel DD., Lidstrom ME., Chistoserdova L. 2011. Novel methylotrophic isolates from lake sediment, description of Methylotenera versatilis sp. nov. and emended description of the genus methylotenera. </w:t>
       </w:r>
       <w:r>
         <w:rPr>
@@ -8606,13 +8654,13 @@
           <w:iCs/>
           <w:noProof/>
         </w:rPr>
-        <w:t>Limnology and Oceanography</w:t>
-      </w:r>
-      <w:r>
-        <w:rPr>
-          <w:noProof/>
-        </w:rPr>
-        <w:t xml:space="preserve"> 56:734–748. DOI: 10.4319/lo.2011.56.2.0734.</w:t>
+        <w:t>International Journal of Systematic and Evolutionary Microbiology</w:t>
+      </w:r>
+      <w:r>
+        <w:rPr>
+          <w:noProof/>
+        </w:rPr>
+        <w:t xml:space="preserve"> 62:106–111. DOI: 10.1099/ijs.0.029165-0.</w:t>
       </w:r>
     </w:p>
     <w:p>
@@ -8630,7 +8678,7 @@
         <w:rPr>
           <w:noProof/>
         </w:rPr>
-        <w:t xml:space="preserve">Hahn MW., Scheuerl T., Jezberová J., Koll U., Jezbera J., Šimek K., Vannini C., Petroni G., Wu QL. 2012. The Passive Yet Successful Way of Planktonic Life: Genomic and Experimental Analysis of the Ecology of a Free-Living Polynucleobacter Population. </w:t>
+        <w:t xml:space="preserve">Kanao T., Kawamura M., Fukui T., Atomi H., Imanaka T. 2002. Characterization of isocitrate dehydrogenase from the green sulfur bacterium chlorobium limicola: A carbon dioxide-fixing enzyme in the reductive tricarboxylic acid cycle. </w:t>
       </w:r>
       <w:r>
         <w:rPr>
@@ -8638,13 +8686,13 @@
           <w:iCs/>
           <w:noProof/>
         </w:rPr>
-        <w:t>PLoS ONE</w:t>
-      </w:r>
-      <w:r>
-        <w:rPr>
-          <w:noProof/>
-        </w:rPr>
-        <w:t xml:space="preserve"> 7:e32772. DOI: 10.1371/journal.pone.0032772.</w:t>
+        <w:t>European Journal of Biochemistry</w:t>
+      </w:r>
+      <w:r>
+        <w:rPr>
+          <w:noProof/>
+        </w:rPr>
+        <w:t xml:space="preserve"> 269:1926–1931. DOI: 10.1046/j.1432-1327.2002.02849.x.</w:t>
       </w:r>
     </w:p>
     <w:p>
@@ -8662,7 +8710,7 @@
         <w:rPr>
           <w:noProof/>
         </w:rPr>
-        <w:t xml:space="preserve">Hall MW., Rohwer RR., Perrie J., McMahon KD., Beiko RG. 2017. Ananke: temporal clustering reveals ecological dynamics of microbial communities. </w:t>
+        <w:t xml:space="preserve">Kang DD., Froula J., Egan R., Wang Z. 2015. MetaBAT, an efficient tool for accurately reconstructing single genomes from complex microbial communities. </w:t>
       </w:r>
       <w:r>
         <w:rPr>
@@ -8676,7 +8724,7 @@
         <w:rPr>
           <w:noProof/>
         </w:rPr>
-        <w:t xml:space="preserve"> 5:e3812. DOI: 10.7717/peerj.3812.</w:t>
+        <w:t xml:space="preserve"> 3:e1165. DOI: 10.7717/peerj.1165.</w:t>
       </w:r>
     </w:p>
     <w:p>
@@ -8694,7 +8742,7 @@
         <w:rPr>
           <w:noProof/>
         </w:rPr>
-        <w:t xml:space="preserve">Hamilton JJ., Garcia SL., Brown BS., Oyserman BO., Moya-Flores F., Bertilsson S., Malmstrom RR., Forest KT., McMahon KD. 2017. Metabolic Network Analysis and Metatranscriptomics Reveal Auxotrophies and Nutrient Sources of the Cosmopolitan Freshwater Microbial Lineage acI. </w:t>
+        <w:t xml:space="preserve">Karhunen J., Arvola L., Peura S., Tiirola M. 2013. Green sulphur bacteria as a component of the photosynthetic plankton community in small dimictic humic lakes with an anoxic hypolimnion. </w:t>
       </w:r>
       <w:r>
         <w:rPr>
@@ -8702,13 +8750,13 @@
           <w:iCs/>
           <w:noProof/>
         </w:rPr>
-        <w:t>mSystems</w:t>
-      </w:r>
-      <w:r>
-        <w:rPr>
-          <w:noProof/>
-        </w:rPr>
-        <w:t xml:space="preserve"> 2:e00091-17. DOI: 10.1128/mSystems.00091-17.</w:t>
+        <w:t>Aquatic Microbial Ecology</w:t>
+      </w:r>
+      <w:r>
+        <w:rPr>
+          <w:noProof/>
+        </w:rPr>
+        <w:t xml:space="preserve"> 68:267–272. DOI: 10.3354/ame01620.</w:t>
       </w:r>
     </w:p>
     <w:p>
@@ -8726,7 +8774,20 @@
         <w:rPr>
           <w:noProof/>
         </w:rPr>
-        <w:t xml:space="preserve">Hanson TE., Tabita FR. 2001. A ribulose-1,5-bisphosphate carboxylase/oxygenase (RubisCO)-like protein from Chlorobium tepidum that is involved with sulfur metabolism and the response to oxidative stress. </w:t>
+        <w:t xml:space="preserve">Kritzberg ES., Cole JJ., Pace ML., Granéli W., Bade DL. 2004. Autochthonous versus allochthonous carbon sources of bacteria: Results from whole-lake </w:t>
+      </w:r>
+      <w:r>
+        <w:rPr>
+          <w:noProof/>
+          <w:vertAlign w:val="superscript"/>
+        </w:rPr>
+        <w:t>13</w:t>
+      </w:r>
+      <w:r>
+        <w:rPr>
+          <w:noProof/>
+        </w:rPr>
+        <w:t xml:space="preserve"> C addition experiments. </w:t>
       </w:r>
       <w:r>
         <w:rPr>
@@ -8734,13 +8795,13 @@
           <w:iCs/>
           <w:noProof/>
         </w:rPr>
-        <w:t>Proceedings of the National Academy of Sciences</w:t>
-      </w:r>
-      <w:r>
-        <w:rPr>
-          <w:noProof/>
-        </w:rPr>
-        <w:t xml:space="preserve"> 98:4397–4402. DOI: 10.1073/pnas.081610398.</w:t>
+        <w:t>Limnology and Oceanography</w:t>
+      </w:r>
+      <w:r>
+        <w:rPr>
+          <w:noProof/>
+        </w:rPr>
+        <w:t xml:space="preserve"> 49:588–596. DOI: 10.4319/lo.2004.49.2.0588.</w:t>
       </w:r>
     </w:p>
     <w:p>
@@ -8758,7 +8819,7 @@
         <w:rPr>
           <w:noProof/>
         </w:rPr>
-        <w:t xml:space="preserve">He S., Stevens SLR., Chan L-K., Bertilsson S., Glavina Del Rio T., Tringe SG., Malmstrom RR., McMahon KD. 2017. Ecophysiology of Freshwater Verrucomicrobia Inferred from Metagenome-Assembled Genomes. </w:t>
+        <w:t xml:space="preserve">Li H., Durbin R. 2010. Fast and accurate long-read alignment with Burrows-Wheeler transform. </w:t>
       </w:r>
       <w:r>
         <w:rPr>
@@ -8766,13 +8827,13 @@
           <w:iCs/>
           <w:noProof/>
         </w:rPr>
-        <w:t>mSphere</w:t>
-      </w:r>
-      <w:r>
-        <w:rPr>
-          <w:noProof/>
-        </w:rPr>
-        <w:t xml:space="preserve"> 2:e00277-17. DOI: 10.1128/mSphere.00277-17.</w:t>
+        <w:t>Bioinformatics</w:t>
+      </w:r>
+      <w:r>
+        <w:rPr>
+          <w:noProof/>
+        </w:rPr>
+        <w:t xml:space="preserve"> 26:589–595. DOI: 10.1093/bioinformatics/btp698.</w:t>
       </w:r>
     </w:p>
     <w:p>
@@ -8790,7 +8851,7 @@
         <w:rPr>
           <w:noProof/>
         </w:rPr>
-        <w:t xml:space="preserve">Holkenbrink C., Barbas SO., Mellerup A., Otaki H., Frigaard NU. 2011. Sulfur globule oxidation in green sulfur bacteria is dependent on the dissimilatory sulfite reductase system. </w:t>
+        <w:t xml:space="preserve">Linz AM., Crary BC., Shade A., Owens S., Gilbert JA., Knight R., McMahon KD. 2017. Bacterial Community Composition and Dynamics Spanning Five Years in Freshwater Bog Lakes. </w:t>
       </w:r>
       <w:r>
         <w:rPr>
@@ -8798,13 +8859,13 @@
           <w:iCs/>
           <w:noProof/>
         </w:rPr>
-        <w:t>Microbiology</w:t>
-      </w:r>
-      <w:r>
-        <w:rPr>
-          <w:noProof/>
-        </w:rPr>
-        <w:t xml:space="preserve"> 157:1229–1239. DOI: 10.1099/mic.0.044669-0.</w:t>
+        <w:t>mSphere</w:t>
+      </w:r>
+      <w:r>
+        <w:rPr>
+          <w:noProof/>
+        </w:rPr>
+        <w:t xml:space="preserve"> 2:1–15. DOI: e00169-17.</w:t>
       </w:r>
     </w:p>
     <w:p>
@@ -8822,7 +8883,7 @@
         <w:rPr>
           <w:noProof/>
         </w:rPr>
-        <w:t xml:space="preserve">Hong S., Bunge J., Leslin C., Jeon S., Epstein SS. 2009. Polymerase chain reaction primers miss half of rRNA microbial diversity. </w:t>
+        <w:t xml:space="preserve">Luo R., Liu B., Xie Y., Li Z., Huang W., Yuan J., He G., Chen Y., Pan Q., Liu Y., Tang J., Wu G., Zhang H., Shi Y., Liu Y., Yu C., Wang B., Lu Y., Han C., Cheung DW., Yiu S-M., Peng S., Xiaoqian Z., Liu G., Liao X., Li Y., Yang H., Wang J., Lam T-W., Wang J. 2012. SOAPdenovo2: an empirically improved memory-efficient short-read de novo assembler. </w:t>
       </w:r>
       <w:r>
         <w:rPr>
@@ -8830,13 +8891,13 @@
           <w:iCs/>
           <w:noProof/>
         </w:rPr>
-        <w:t>The ISME Journal</w:t>
-      </w:r>
-      <w:r>
-        <w:rPr>
-          <w:noProof/>
-        </w:rPr>
-        <w:t xml:space="preserve"> 3:1365–1373. DOI: 10.1038/ismej.2009.89.</w:t>
+        <w:t>GigaScience</w:t>
+      </w:r>
+      <w:r>
+        <w:rPr>
+          <w:noProof/>
+        </w:rPr>
+        <w:t xml:space="preserve"> 1:1–6. DOI: 10.1186/2047-217X-1-18.</w:t>
       </w:r>
     </w:p>
     <w:p>
@@ -8854,7 +8915,7 @@
         <w:rPr>
           <w:noProof/>
         </w:rPr>
-        <w:t xml:space="preserve">Hyatt D., Chen GL., LoCascio PF., Land ML., Larimer FW., Hauser LJ. 2010. Prodigal: Prokaryotic gene recognition and translation initiation site identification. </w:t>
+        <w:t xml:space="preserve">Magooc T., Salzberg SL. 2011. FLASH: Fast length adjustment of short reads to improve genome assemblies. </w:t>
       </w:r>
       <w:r>
         <w:rPr>
@@ -8862,13 +8923,13 @@
           <w:iCs/>
           <w:noProof/>
         </w:rPr>
-        <w:t>BMC Bioinformatics</w:t>
-      </w:r>
-      <w:r>
-        <w:rPr>
-          <w:noProof/>
-        </w:rPr>
-        <w:t xml:space="preserve"> 11. DOI: 10.1186/1471-2105-11-119.</w:t>
+        <w:t>Bioinformatics</w:t>
+      </w:r>
+      <w:r>
+        <w:rPr>
+          <w:noProof/>
+        </w:rPr>
+        <w:t xml:space="preserve"> 27:2957–2963. DOI: 10.1093/bioinformatics/btr507.</w:t>
       </w:r>
     </w:p>
     <w:p>
@@ -8886,7 +8947,14 @@
         <w:rPr>
           <w:noProof/>
         </w:rPr>
-        <w:t xml:space="preserve">Igarashi K., Kashiwagi K. 1999. Polyamine transport in bacteria and yeast. </w:t>
+        <w:t xml:space="preserve">Markowitz VM., Chen IMA., Palaniappan K., Chu K., Szeto E., Grechkin Y., Ratner A., Jacob B., Huang J., Williams P., Huntemann M., Anderson I., Mavromatis K., Ivanova NN., Kyrpides NC. 2012. IMG: The integrated microbial genomes database and comparative </w:t>
+      </w:r>
+      <w:r>
+        <w:rPr>
+          <w:noProof/>
+        </w:rPr>
+        <w:lastRenderedPageBreak/>
+        <w:t xml:space="preserve">analysis system. </w:t>
       </w:r>
       <w:r>
         <w:rPr>
@@ -8894,13 +8962,13 @@
           <w:iCs/>
           <w:noProof/>
         </w:rPr>
-        <w:t>Biochem. J.</w:t>
-      </w:r>
-      <w:r>
-        <w:rPr>
-          <w:noProof/>
-        </w:rPr>
-        <w:t xml:space="preserve"> 344:633–642.</w:t>
+        <w:t>Nucleic Acids Research</w:t>
+      </w:r>
+      <w:r>
+        <w:rPr>
+          <w:noProof/>
+        </w:rPr>
+        <w:t xml:space="preserve"> 40:115–122. DOI: 10.1093/nar/gkr1044.</w:t>
       </w:r>
     </w:p>
     <w:p>
@@ -8918,7 +8986,7 @@
         <w:rPr>
           <w:noProof/>
         </w:rPr>
-        <w:t xml:space="preserve">Jonsson A., Meili M., Bergström A-K., Jansson M. 2001. Whole-lake mineralization of allochthonous and autochthonous organic carbon in a large humic lake (örträsket, N. Sweden). </w:t>
+        <w:t xml:space="preserve">Martinez-Garcia M., Swan BK., Poulton NJ., Gomez ML., Masland D., Sieracki ME., Stepanauskas R. 2012. High-throughput single-cell sequencing identifies photoheterotrophs and chemoautotrophs in freshwater bacterioplankton. </w:t>
       </w:r>
       <w:r>
         <w:rPr>
@@ -8926,13 +8994,13 @@
           <w:iCs/>
           <w:noProof/>
         </w:rPr>
-        <w:t>Limnology and Oceanography</w:t>
-      </w:r>
-      <w:r>
-        <w:rPr>
-          <w:noProof/>
-        </w:rPr>
-        <w:t xml:space="preserve"> 46:1691–1700. DOI: 10.4319/lo.2001.46.7.1691.</w:t>
+        <w:t>The ISME Journal</w:t>
+      </w:r>
+      <w:r>
+        <w:rPr>
+          <w:noProof/>
+        </w:rPr>
+        <w:t xml:space="preserve"> 6:113–123. DOI: 10.1038/ismej.2011.84.</w:t>
       </w:r>
     </w:p>
     <w:p>
@@ -8950,7 +9018,7 @@
         <w:rPr>
           <w:noProof/>
         </w:rPr>
-        <w:t xml:space="preserve">Jorgenson NO., Tranvik LJ., Edling H., Graneli W., Lindell M. 1998. Effects of sunlight on occurrence and bacterial turnover of specific carbon and nitrogen compounds in lake water. </w:t>
+        <w:t xml:space="preserve">Mou X., Vila-Costa M., Sun S., Zhao W., Sharma S., Moran MA. 2011. Metatranscriptomic signature of exogenous polyamine utilization by coastal bacterioplankton. </w:t>
       </w:r>
       <w:r>
         <w:rPr>
@@ -8958,13 +9026,13 @@
           <w:iCs/>
           <w:noProof/>
         </w:rPr>
-        <w:t>FEMS Microbiology Ecology</w:t>
-      </w:r>
-      <w:r>
-        <w:rPr>
-          <w:noProof/>
-        </w:rPr>
-        <w:t xml:space="preserve"> 25:217–227.</w:t>
+        <w:t>Environmental Microbiology</w:t>
+      </w:r>
+      <w:r>
+        <w:rPr>
+          <w:noProof/>
+        </w:rPr>
+        <w:t xml:space="preserve"> 3:798–806. DOI: 10.1111/j.1758-2229.2011.00289.x.</w:t>
       </w:r>
     </w:p>
     <w:p>
@@ -8982,14 +9050,7 @@
         <w:rPr>
           <w:noProof/>
         </w:rPr>
-        <w:t xml:space="preserve">Kalyuzhnaya MG., Beck DAC., Vorobev A., Smalley N., Kunkel DD., Lidstrom ME., </w:t>
-      </w:r>
-      <w:r>
-        <w:rPr>
-          <w:noProof/>
-        </w:rPr>
-        <w:lastRenderedPageBreak/>
-        <w:t xml:space="preserve">Chistoserdova L. 2011. Novel methylotrophic isolates from lake sediment, description of Methylotenera versatilis sp. nov. and emended description of the genus methylotenera. </w:t>
+        <w:t xml:space="preserve">Newton RJ., Jones SE., Eiler A., McMahon KD., Bertilsson S. 2011. A guide to the natural history of freshwater lake bacteria. </w:t>
       </w:r>
       <w:r>
         <w:rPr>
@@ -8997,13 +9058,13 @@
           <w:iCs/>
           <w:noProof/>
         </w:rPr>
-        <w:t>International Journal of Systematic and Evolutionary Microbiology</w:t>
-      </w:r>
-      <w:r>
-        <w:rPr>
-          <w:noProof/>
-        </w:rPr>
-        <w:t xml:space="preserve"> 62:106–111. DOI: 10.1099/ijs.0.029165-0.</w:t>
+        <w:t>Microbiology and Molecular Biology Reviews</w:t>
+      </w:r>
+      <w:r>
+        <w:rPr>
+          <w:noProof/>
+        </w:rPr>
+        <w:t xml:space="preserve"> 75:14–49. DOI: 10.1128/MMBR.00028-10.</w:t>
       </w:r>
     </w:p>
     <w:p>
@@ -9021,7 +9082,7 @@
         <w:rPr>
           <w:noProof/>
         </w:rPr>
-        <w:t xml:space="preserve">Kanao T., Kawamura M., Fukui T., Atomi H., Imanaka T. 2002. Characterization of isocitrate dehydrogenase from the green sulfur bacterium chlorobium limicola: A carbon dioxide-fixing enzyme in the reductive tricarboxylic acid cycle. </w:t>
+        <w:t xml:space="preserve">Parks DH., Imelfort M., Skennerton CT., Hugenholtz P., Tyson GW. 2015. CheckM: assessing the quality of microbial genomes recovered from isolates, single cells, and metagenomes. </w:t>
       </w:r>
       <w:r>
         <w:rPr>
@@ -9029,13 +9090,13 @@
           <w:iCs/>
           <w:noProof/>
         </w:rPr>
-        <w:t>European Journal of Biochemistry</w:t>
-      </w:r>
-      <w:r>
-        <w:rPr>
-          <w:noProof/>
-        </w:rPr>
-        <w:t xml:space="preserve"> 269:1926–1931. DOI: 10.1046/j.1432-1327.2002.02849.x.</w:t>
+        <w:t>Genome Research</w:t>
+      </w:r>
+      <w:r>
+        <w:rPr>
+          <w:noProof/>
+        </w:rPr>
+        <w:t xml:space="preserve"> 25:1043–1055.</w:t>
       </w:r>
     </w:p>
     <w:p>
@@ -9053,7 +9114,7 @@
         <w:rPr>
           <w:noProof/>
         </w:rPr>
-        <w:t xml:space="preserve">Kang DD., Froula J., Egan R., Wang Z. 2015. MetaBAT, an efficient tool for accurately reconstructing single genomes from complex microbial communities. </w:t>
+        <w:t xml:space="preserve">Paver SF., Kent AD. 2017. Temporal Patterns in Glycolate-Utilizing Bacterial Community Composition Correlate with Phytoplankton Population Dynamics in Humic Lakes. </w:t>
       </w:r>
       <w:r>
         <w:rPr>
@@ -9061,13 +9122,13 @@
           <w:iCs/>
           <w:noProof/>
         </w:rPr>
-        <w:t>PeerJ</w:t>
-      </w:r>
-      <w:r>
-        <w:rPr>
-          <w:noProof/>
-        </w:rPr>
-        <w:t xml:space="preserve"> 3:e1165. DOI: 10.7717/peerj.1165.</w:t>
+        <w:t>Microbial Ecology</w:t>
+      </w:r>
+      <w:r>
+        <w:rPr>
+          <w:noProof/>
+        </w:rPr>
+        <w:t xml:space="preserve"> 60:406–418. DOI: 10.1007/S00248-0.</w:t>
       </w:r>
     </w:p>
     <w:p>
@@ -9085,7 +9146,7 @@
         <w:rPr>
           <w:noProof/>
         </w:rPr>
-        <w:t xml:space="preserve">Karhunen J., Arvola L., Peura S., Tiirola M. 2013. Green sulphur bacteria as a component of the photosynthetic plankton community in small dimictic humic lakes with an anoxic hypolimnion. </w:t>
+        <w:t xml:space="preserve">Peters JW., Schut GJ., Boyd ES., Mulder DW., Shepard EM., Broderick JB., King PW., Adams MWW. 2015. [FeFe]- and [NiFe]-hydrogenase diversity, mechanism, and maturation. </w:t>
       </w:r>
       <w:r>
         <w:rPr>
@@ -9093,13 +9154,13 @@
           <w:iCs/>
           <w:noProof/>
         </w:rPr>
-        <w:t>Aquatic Microbial Ecology</w:t>
-      </w:r>
-      <w:r>
-        <w:rPr>
-          <w:noProof/>
-        </w:rPr>
-        <w:t xml:space="preserve"> 68:267–272. DOI: 10.3354/ame01620.</w:t>
+        <w:t>Biochimica et Biophysica Acta - Molecular Cell Research</w:t>
+      </w:r>
+      <w:r>
+        <w:rPr>
+          <w:noProof/>
+        </w:rPr>
+        <w:t xml:space="preserve"> 1853:1350–1369. DOI: 10.1016/j.bbamcr.2014.11.021.</w:t>
       </w:r>
     </w:p>
     <w:p>
@@ -9117,20 +9178,7 @@
         <w:rPr>
           <w:noProof/>
         </w:rPr>
-        <w:t xml:space="preserve">Kritzberg ES., Cole JJ., Pace ML., Granéli W., Bade DL. 2004. Autochthonous versus allochthonous carbon sources of bacteria: Results from whole-lake </w:t>
-      </w:r>
-      <w:r>
-        <w:rPr>
-          <w:noProof/>
-          <w:vertAlign w:val="superscript"/>
-        </w:rPr>
-        <w:t>13</w:t>
-      </w:r>
-      <w:r>
-        <w:rPr>
-          <w:noProof/>
-        </w:rPr>
-        <w:t xml:space="preserve"> C addition experiments. </w:t>
+        <w:t xml:space="preserve">Peura S., Sinclair L., Bertilsson S., Eiler A. 2015. Metagenomic insights into strategies of aerobic and anaerobic carbon and nitrogen transformation in boreal lakes. </w:t>
       </w:r>
       <w:r>
         <w:rPr>
@@ -9138,13 +9186,13 @@
           <w:iCs/>
           <w:noProof/>
         </w:rPr>
-        <w:t>Limnology and Oceanography</w:t>
-      </w:r>
-      <w:r>
-        <w:rPr>
-          <w:noProof/>
-        </w:rPr>
-        <w:t xml:space="preserve"> 49:588–596. DOI: 10.4319/lo.2004.49.2.0588.</w:t>
+        <w:t>Scientific Reports</w:t>
+      </w:r>
+      <w:r>
+        <w:rPr>
+          <w:noProof/>
+        </w:rPr>
+        <w:t xml:space="preserve"> 5:12102. DOI: 10.1038/srep12102.</w:t>
       </w:r>
     </w:p>
     <w:p>
@@ -9162,7 +9210,7 @@
         <w:rPr>
           <w:noProof/>
         </w:rPr>
-        <w:t xml:space="preserve">Latypova E., Yang S., Wang Y., Wang T., Chavkin TA., Hackett M., Schäfer H., Kalyuzhnaya MG. 2010. Genetics of the glutamate-mediated methylamine utilization pathway in the facultative methylotrophic beta-proteobacterium Methyloversatilis universalis FAM5. </w:t>
+        <w:t xml:space="preserve">Price MN., Dehal PS., Arkin AP. 2010. FastTree 2 - Approximately maximum-likelihood trees for large alignments. </w:t>
       </w:r>
       <w:r>
         <w:rPr>
@@ -9170,13 +9218,13 @@
           <w:iCs/>
           <w:noProof/>
         </w:rPr>
-        <w:t>Molecular Microbiology</w:t>
-      </w:r>
-      <w:r>
-        <w:rPr>
-          <w:noProof/>
-        </w:rPr>
-        <w:t xml:space="preserve"> 75:426–439. DOI: 10.1111/j.1365-2958.2009.06989.x.</w:t>
+        <w:t>PLOS ONE</w:t>
+      </w:r>
+      <w:r>
+        <w:rPr>
+          <w:noProof/>
+        </w:rPr>
+        <w:t xml:space="preserve"> 5. DOI: 10.1371/journal.pone.0009490.</w:t>
       </w:r>
     </w:p>
     <w:p>
@@ -9194,7 +9242,7 @@
         <w:rPr>
           <w:noProof/>
         </w:rPr>
-        <w:t xml:space="preserve">Li H., Durbin R. 2010. Fast and accurate long-read alignment with Burrows-Wheeler transform. </w:t>
+        <w:t xml:space="preserve">Ramachandran A., Walsh DA. 2015. Investigation of XoxF methanol dehydrogenases reveals new methylotrophic bacteria in pelagic marine and freshwater ecosystems. </w:t>
       </w:r>
       <w:r>
         <w:rPr>
@@ -9202,13 +9250,13 @@
           <w:iCs/>
           <w:noProof/>
         </w:rPr>
-        <w:t>Bioinformatics</w:t>
-      </w:r>
-      <w:r>
-        <w:rPr>
-          <w:noProof/>
-        </w:rPr>
-        <w:t xml:space="preserve"> 26:589–595. DOI: 10.1093/bioinformatics/btp698.</w:t>
+        <w:t>FEMS Microbiology Ecology</w:t>
+      </w:r>
+      <w:r>
+        <w:rPr>
+          <w:noProof/>
+        </w:rPr>
+        <w:t xml:space="preserve"> 91:fiv105. DOI: 10.1093/femsec/fiv105.</w:t>
       </w:r>
     </w:p>
     <w:p>
@@ -9226,7 +9274,7 @@
         <w:rPr>
           <w:noProof/>
         </w:rPr>
-        <w:t xml:space="preserve">Linz AM., Crary BC., Shade A., Owens S., Gilbert JA., Knight R., McMahon KD. 2017. Bacterial Community Composition and Dynamics Spanning Five Years in Freshwater Bog Lakes. </w:t>
+        <w:t xml:space="preserve">Ramanan R., Kim B-H., Cho D-H., Oh H-M., Kim H-S. 2015. Algae–bacteria interactions: evolution, ecology and emerging applications. </w:t>
       </w:r>
       <w:r>
         <w:rPr>
@@ -9234,13 +9282,13 @@
           <w:iCs/>
           <w:noProof/>
         </w:rPr>
-        <w:t>mSphere</w:t>
-      </w:r>
-      <w:r>
-        <w:rPr>
-          <w:noProof/>
-        </w:rPr>
-        <w:t xml:space="preserve"> 2:1–15. DOI: e00169-17.</w:t>
+        <w:t>Biotechnology Advances</w:t>
+      </w:r>
+      <w:r>
+        <w:rPr>
+          <w:noProof/>
+        </w:rPr>
+        <w:t>. DOI: 10.1016/j.biotechadv.2015.12.003.</w:t>
       </w:r>
     </w:p>
     <w:p>
@@ -9258,7 +9306,7 @@
         <w:rPr>
           <w:noProof/>
         </w:rPr>
-        <w:t xml:space="preserve">Luo R., Liu B., Xie Y., Li Z., Huang W., Yuan J., He G., Chen Y., Pan Q., Liu Y., Tang J., Wu G., Zhang H., Shi Y., Liu Y., Yu C., Wang B., Lu Y., Han C., Cheung DW., Yiu S-M., Peng S., Xiaoqian Z., Liu G., Liao X., Li Y., Yang H., Wang J., Lam T-W., Wang J. 2012. SOAPdenovo2: an empirically improved memory-efficient short-read de novo assembler. </w:t>
+        <w:t xml:space="preserve">Rinke C., Schwientek P., Sczyrba A., Ivanova NN., Anderson IJ., Cheng J-F., Darling AE., Malfatti S., Swan BK., Gies E a., Dodsworth J a., Hedlund BP., Tsiamis G., Sievert SM., Liu W-T., Eisen J a., Hallam SJ., Kyrpides NC., Stepanauskas R., Rubin EM., Hugenholtz P., Woyke T. 2013. Insights into the phylogeny and coding potential of microbial dark matter. </w:t>
       </w:r>
       <w:r>
         <w:rPr>
@@ -9266,13 +9314,13 @@
           <w:iCs/>
           <w:noProof/>
         </w:rPr>
-        <w:t>GigaScience</w:t>
-      </w:r>
-      <w:r>
-        <w:rPr>
-          <w:noProof/>
-        </w:rPr>
-        <w:t xml:space="preserve"> 1:1–6. DOI: 10.1186/2047-217X-1-18.</w:t>
+        <w:t>Nature</w:t>
+      </w:r>
+      <w:r>
+        <w:rPr>
+          <w:noProof/>
+        </w:rPr>
+        <w:t xml:space="preserve"> 499:431–437. DOI: 10.1038/nature12352.</w:t>
       </w:r>
     </w:p>
     <w:p>
@@ -9290,7 +9338,7 @@
         <w:rPr>
           <w:noProof/>
         </w:rPr>
-        <w:t xml:space="preserve">Magooc T., Salzberg SL. 2011. FLASH: Fast length adjustment of short reads to improve genome assemblies. </w:t>
+        <w:t xml:space="preserve">Rognes T., Flouri T., Nichols B., Quince C., Mahé F. 2016. VSEARCH: a versatile open source tool for metagenomics. </w:t>
       </w:r>
       <w:r>
         <w:rPr>
@@ -9298,13 +9346,13 @@
           <w:iCs/>
           <w:noProof/>
         </w:rPr>
-        <w:t>Bioinformatics</w:t>
-      </w:r>
-      <w:r>
-        <w:rPr>
-          <w:noProof/>
-        </w:rPr>
-        <w:t xml:space="preserve"> 27:2957–2963. DOI: 10.1093/bioinformatics/btr507.</w:t>
+        <w:t>PeerJ</w:t>
+      </w:r>
+      <w:r>
+        <w:rPr>
+          <w:noProof/>
+        </w:rPr>
+        <w:t xml:space="preserve"> 4:1–18. DOI: 10.7717/peerj.2584.</w:t>
       </w:r>
     </w:p>
     <w:p>
@@ -9322,7 +9370,7 @@
         <w:rPr>
           <w:noProof/>
         </w:rPr>
-        <w:t xml:space="preserve">Markowitz VM., Chen IMA., Palaniappan K., Chu K., Szeto E., Grechkin Y., Ratner A., Jacob B., Huang J., Williams P., Huntemann M., Anderson I., Mavromatis K., Ivanova NN., Kyrpides NC. 2012. IMG: The integrated microbial genomes database and comparative analysis system. </w:t>
+        <w:t xml:space="preserve">Rohwer RR., Hamilton JJ., Newton RJ., Mcmahon KD. 2017. TaxAss : Leveraging a Custom Freshwater Achieves Fine-Scale Taxonomic Resolution. </w:t>
       </w:r>
       <w:r>
         <w:rPr>
@@ -9330,13 +9378,13 @@
           <w:iCs/>
           <w:noProof/>
         </w:rPr>
-        <w:t>Nucleic Acids Research</w:t>
-      </w:r>
-      <w:r>
-        <w:rPr>
-          <w:noProof/>
-        </w:rPr>
-        <w:t xml:space="preserve"> 40:115–122. DOI: 10.1093/nar/gkr1044.</w:t>
+        <w:t>bioRxiv</w:t>
+      </w:r>
+      <w:r>
+        <w:rPr>
+          <w:noProof/>
+        </w:rPr>
+        <w:t>.</w:t>
       </w:r>
     </w:p>
     <w:p>
@@ -9354,7 +9402,7 @@
         <w:rPr>
           <w:noProof/>
         </w:rPr>
-        <w:t xml:space="preserve">Martinez-Garcia M., Swan BK., Poulton NJ., Gomez ML., Masland D., Sieracki ME., Stepanauskas R. 2012. High-throughput single-cell sequencing identifies photoheterotrophs and chemoautotrophs in freshwater bacterioplankton. </w:t>
+        <w:t xml:space="preserve">Roux S., Chan LK., Egan R., Malmstrom RR., McMahon KD., Sullivan MB. 2017. Ecogenomics of virophages and their giant virus hosts assessed through time series metagenomics. </w:t>
       </w:r>
       <w:r>
         <w:rPr>
@@ -9362,13 +9410,13 @@
           <w:iCs/>
           <w:noProof/>
         </w:rPr>
-        <w:t>The ISME Journal</w:t>
-      </w:r>
-      <w:r>
-        <w:rPr>
-          <w:noProof/>
-        </w:rPr>
-        <w:t xml:space="preserve"> 6:113–123. DOI: 10.1038/ismej.2011.84.</w:t>
+        <w:t>Nature Communications</w:t>
+      </w:r>
+      <w:r>
+        <w:rPr>
+          <w:noProof/>
+        </w:rPr>
+        <w:t xml:space="preserve"> 8. DOI: 10.1038/s41467-017-01086-2.</w:t>
       </w:r>
     </w:p>
     <w:p>
@@ -9386,7 +9434,7 @@
         <w:rPr>
           <w:noProof/>
         </w:rPr>
-        <w:t xml:space="preserve">Mou X., Vila-Costa M., Sun S., Zhao W., Sharma S., Moran MA. 2011. Metatranscriptomic signature of exogenous polyamine utilization by coastal bacterioplankton. </w:t>
+        <w:t xml:space="preserve">Salcher MM., Neuenschwander SM., Posch T., Pernthaler J. 2015. The ecology of pelagic freshwater methylotrophs assessed by a high-resolution monitoring and isolation campaign. </w:t>
       </w:r>
       <w:r>
         <w:rPr>
@@ -9394,13 +9442,14 @@
           <w:iCs/>
           <w:noProof/>
         </w:rPr>
-        <w:t>Environmental Microbiology</w:t>
-      </w:r>
-      <w:r>
-        <w:rPr>
-          <w:noProof/>
-        </w:rPr>
-        <w:t xml:space="preserve"> 3:798–806. DOI: 10.1111/j.1758-2229.2011.00289.x.</w:t>
+        <w:lastRenderedPageBreak/>
+        <w:t>The ISME Journal</w:t>
+      </w:r>
+      <w:r>
+        <w:rPr>
+          <w:noProof/>
+        </w:rPr>
+        <w:t xml:space="preserve"> 9:2442–2453. DOI: 10.1038/ismej.2015.55.</w:t>
       </w:r>
     </w:p>
     <w:p>
@@ -9418,7 +9467,7 @@
         <w:rPr>
           <w:noProof/>
         </w:rPr>
-        <w:t xml:space="preserve">Newton RJ., Jones SE., Eiler A., McMahon KD., Bertilsson S. 2011. A guide to the natural history of freshwater lake bacteria. </w:t>
+        <w:t xml:space="preserve">Salcher MM., Posch T., Pernthaler J. 2013. In situ substrate preferences of abundant bacterioplankton populations in a prealpine freshwater lake. </w:t>
       </w:r>
       <w:r>
         <w:rPr>
@@ -9426,20 +9475,13 @@
           <w:iCs/>
           <w:noProof/>
         </w:rPr>
-        <w:t>Microbiology and Molecular Biology Reviews</w:t>
-      </w:r>
-      <w:r>
-        <w:rPr>
-          <w:noProof/>
-        </w:rPr>
-        <w:t xml:space="preserve"> 75:14–49. </w:t>
-      </w:r>
-      <w:r>
-        <w:rPr>
-          <w:noProof/>
-        </w:rPr>
-        <w:lastRenderedPageBreak/>
-        <w:t>DOI: 10.1128/MMBR.00028-10.</w:t>
+        <w:t>The ISME Journal</w:t>
+      </w:r>
+      <w:r>
+        <w:rPr>
+          <w:noProof/>
+        </w:rPr>
+        <w:t xml:space="preserve"> 7:896–907. DOI: 10.1038/ismej.2012.162.</w:t>
       </w:r>
     </w:p>
     <w:p>
@@ -9457,7 +9499,7 @@
         <w:rPr>
           <w:noProof/>
         </w:rPr>
-        <w:t xml:space="preserve">Parks DH., Imelfort M., Skennerton CT., Hugenholtz P., Tyson GW. 2015. CheckM: assessing the quality of microbial genomes recovered from isolates, single cells, and metagenomes. </w:t>
+        <w:t xml:space="preserve">Schloss PD., Westcott SL., Ryabin T., Hall JR., Hartmann M., Hollister EB., Lesniewski RA., Oakley BB., Parks DH., Robinson CJ., Sahl JW., Stres B., Thallinger GG., Van Horn DJ., Weber CF. 2009. Introducing mothur: Open-source, platform-independent, community-supported software for describing and comparing microbial communities. </w:t>
       </w:r>
       <w:r>
         <w:rPr>
@@ -9465,13 +9507,13 @@
           <w:iCs/>
           <w:noProof/>
         </w:rPr>
-        <w:t>Genome Research</w:t>
-      </w:r>
-      <w:r>
-        <w:rPr>
-          <w:noProof/>
-        </w:rPr>
-        <w:t xml:space="preserve"> 25:1043–1055.</w:t>
+        <w:t>Applied and Environmental Microbiology</w:t>
+      </w:r>
+      <w:r>
+        <w:rPr>
+          <w:noProof/>
+        </w:rPr>
+        <w:t xml:space="preserve"> 75:7537–7541. DOI: 10.1128/AEM.01541-09.</w:t>
       </w:r>
     </w:p>
     <w:p>
@@ -9489,7 +9531,7 @@
         <w:rPr>
           <w:noProof/>
         </w:rPr>
-        <w:t xml:space="preserve">Paver SF., Kent AD. 2017. Temporal Patterns in Glycolate-Utilizing Bacterial Community Composition Correlate with Phytoplankton Population Dynamics in Humic Lakes. </w:t>
+        <w:t xml:space="preserve">Seitzinger S., Harrison JA., Böhlke JK., Bouwman AF., Lowrance R., Peterson B., Tobias C., Drecht G Van. 2006. DENITRIFICATION ACROSS LANDSCAPES AND WATERSCAPES: A SYNTHESIS. </w:t>
       </w:r>
       <w:r>
         <w:rPr>
@@ -9497,13 +9539,13 @@
           <w:iCs/>
           <w:noProof/>
         </w:rPr>
-        <w:t>Microbial Ecology</w:t>
-      </w:r>
-      <w:r>
-        <w:rPr>
-          <w:noProof/>
-        </w:rPr>
-        <w:t xml:space="preserve"> 60:406–418. DOI: 10.1007/S00248-0.</w:t>
+        <w:t>Ecological Applications</w:t>
+      </w:r>
+      <w:r>
+        <w:rPr>
+          <w:noProof/>
+        </w:rPr>
+        <w:t xml:space="preserve"> 16:2064–2090. DOI: 10.1890/1051-0761(2006)016[2064:DALAWA]2.0.CO;2.</w:t>
       </w:r>
     </w:p>
     <w:p>
@@ -9521,7 +9563,7 @@
         <w:rPr>
           <w:noProof/>
         </w:rPr>
-        <w:t xml:space="preserve">Peters JW., Schut GJ., Boyd ES., Mulder DW., Shepard EM., Broderick JB., King PW., Adams MWW. 2015. [FeFe]- and [NiFe]-hydrogenase diversity, mechanism, and maturation. </w:t>
+        <w:t xml:space="preserve">Sommer DD., Delcher AL., Salzberg SL., Pop M. 2007. Minimus: a fast, lightweight genome assembler. </w:t>
       </w:r>
       <w:r>
         <w:rPr>
@@ -9529,13 +9571,13 @@
           <w:iCs/>
           <w:noProof/>
         </w:rPr>
-        <w:t>Biochimica et Biophysica Acta - Molecular Cell Research</w:t>
-      </w:r>
-      <w:r>
-        <w:rPr>
-          <w:noProof/>
-        </w:rPr>
-        <w:t xml:space="preserve"> 1853:1350–1369. DOI: 10.1016/j.bbamcr.2014.11.021.</w:t>
+        <w:t>BMC Bioinformatics</w:t>
+      </w:r>
+      <w:r>
+        <w:rPr>
+          <w:noProof/>
+        </w:rPr>
+        <w:t xml:space="preserve"> 8:64. DOI: 10.1186/1471-2105-8-64.</w:t>
       </w:r>
     </w:p>
     <w:p>
@@ -9553,7 +9595,7 @@
         <w:rPr>
           <w:noProof/>
         </w:rPr>
-        <w:t xml:space="preserve">Peura S., Eiler A., Bertilsson S., Nykänen H., Tiirola M., Jones RI. 2012. Distinct and diverse anaerobic bacterial communities in boreal lakes dominated by candidate division OD1. </w:t>
+        <w:t xml:space="preserve">Tang KH., Blankenship RE. 2010. Both forward and reverse TCA cycles operate in green sulfur bacteria. </w:t>
       </w:r>
       <w:r>
         <w:rPr>
@@ -9561,13 +9603,13 @@
           <w:iCs/>
           <w:noProof/>
         </w:rPr>
-        <w:t>The ISME journal</w:t>
-      </w:r>
-      <w:r>
-        <w:rPr>
-          <w:noProof/>
-        </w:rPr>
-        <w:t xml:space="preserve"> 6:1640–52. DOI: 10.1038/ismej.2012.21.</w:t>
+        <w:t>Journal of Biological Chemistry</w:t>
+      </w:r>
+      <w:r>
+        <w:rPr>
+          <w:noProof/>
+        </w:rPr>
+        <w:t xml:space="preserve"> 285:35848–35854. DOI: 10.1074/jbc.M110.157834.</w:t>
       </w:r>
     </w:p>
     <w:p>
@@ -9585,7 +9627,7 @@
         <w:rPr>
           <w:noProof/>
         </w:rPr>
-        <w:t xml:space="preserve">Peura S., Sinclair L., Bertilsson S., Eiler A. 2015. Metagenomic insights into strategies of aerobic and anaerobic carbon and nitrogen transformation in boreal lakes. </w:t>
+        <w:t xml:space="preserve">Varghese NJ., Mukherjee S., Ivanova N., Konstantinidis KT., Mavrommatis K., Kyrpides NC., Pati A. 2015. Microbial species delineation using whole genome sequences. </w:t>
       </w:r>
       <w:r>
         <w:rPr>
@@ -9593,621 +9635,6 @@
           <w:iCs/>
           <w:noProof/>
         </w:rPr>
-        <w:t>Scientific Reports</w:t>
-      </w:r>
-      <w:r>
-        <w:rPr>
-          <w:noProof/>
-        </w:rPr>
-        <w:t xml:space="preserve"> 5:12102. DOI: 10.1038/srep12102.</w:t>
-      </w:r>
-    </w:p>
-    <w:p>
-      <w:pPr>
-        <w:widowControl w:val="0"/>
-        <w:autoSpaceDE w:val="0"/>
-        <w:autoSpaceDN w:val="0"/>
-        <w:adjustRightInd w:val="0"/>
-        <w:ind w:left="480" w:hanging="480"/>
-        <w:rPr>
-          <w:noProof/>
-        </w:rPr>
-      </w:pPr>
-      <w:r>
-        <w:rPr>
-          <w:noProof/>
-        </w:rPr>
-        <w:t xml:space="preserve">Pomeroy LR., Wiebe WJ. 1988. Energetics of microbial food webs. </w:t>
-      </w:r>
-      <w:r>
-        <w:rPr>
-          <w:i/>
-          <w:iCs/>
-          <w:noProof/>
-        </w:rPr>
-        <w:t>Hydrobiologia</w:t>
-      </w:r>
-      <w:r>
-        <w:rPr>
-          <w:noProof/>
-        </w:rPr>
-        <w:t xml:space="preserve"> 159:7–18. DOI: 10.1007/BF00007363.</w:t>
-      </w:r>
-    </w:p>
-    <w:p>
-      <w:pPr>
-        <w:widowControl w:val="0"/>
-        <w:autoSpaceDE w:val="0"/>
-        <w:autoSpaceDN w:val="0"/>
-        <w:adjustRightInd w:val="0"/>
-        <w:ind w:left="480" w:hanging="480"/>
-        <w:rPr>
-          <w:noProof/>
-        </w:rPr>
-      </w:pPr>
-      <w:r>
-        <w:rPr>
-          <w:noProof/>
-        </w:rPr>
-        <w:t xml:space="preserve">Price MN., Dehal PS., Arkin AP. 2010. FastTree 2 - Approximately maximum-likelihood trees for large alignments. </w:t>
-      </w:r>
-      <w:r>
-        <w:rPr>
-          <w:i/>
-          <w:iCs/>
-          <w:noProof/>
-        </w:rPr>
-        <w:t>PLOS ONE</w:t>
-      </w:r>
-      <w:r>
-        <w:rPr>
-          <w:noProof/>
-        </w:rPr>
-        <w:t xml:space="preserve"> 5. DOI: 10.1371/journal.pone.0009490.</w:t>
-      </w:r>
-    </w:p>
-    <w:p>
-      <w:pPr>
-        <w:widowControl w:val="0"/>
-        <w:autoSpaceDE w:val="0"/>
-        <w:autoSpaceDN w:val="0"/>
-        <w:adjustRightInd w:val="0"/>
-        <w:ind w:left="480" w:hanging="480"/>
-        <w:rPr>
-          <w:noProof/>
-        </w:rPr>
-      </w:pPr>
-      <w:r>
-        <w:rPr>
-          <w:noProof/>
-        </w:rPr>
-        <w:t xml:space="preserve">Ramachandran A., Walsh DA. 2015. Investigation of XoxF methanol dehydrogenases reveals new methylotrophic bacteria in pelagic marine and freshwater ecosystems. </w:t>
-      </w:r>
-      <w:r>
-        <w:rPr>
-          <w:i/>
-          <w:iCs/>
-          <w:noProof/>
-        </w:rPr>
-        <w:t>FEMS Microbiology Ecology</w:t>
-      </w:r>
-      <w:r>
-        <w:rPr>
-          <w:noProof/>
-        </w:rPr>
-        <w:t xml:space="preserve"> 91:fiv105. DOI: 10.1093/femsec/fiv105.</w:t>
-      </w:r>
-    </w:p>
-    <w:p>
-      <w:pPr>
-        <w:widowControl w:val="0"/>
-        <w:autoSpaceDE w:val="0"/>
-        <w:autoSpaceDN w:val="0"/>
-        <w:adjustRightInd w:val="0"/>
-        <w:ind w:left="480" w:hanging="480"/>
-        <w:rPr>
-          <w:noProof/>
-        </w:rPr>
-      </w:pPr>
-      <w:r>
-        <w:rPr>
-          <w:noProof/>
-        </w:rPr>
-        <w:t xml:space="preserve">Ramanan R., Kim B-H., Cho D-H., Oh H-M., Kim H-S. 2015. Algae–bacteria interactions: evolution, ecology and emerging applications. </w:t>
-      </w:r>
-      <w:r>
-        <w:rPr>
-          <w:i/>
-          <w:iCs/>
-          <w:noProof/>
-        </w:rPr>
-        <w:t>Biotechnology Advances</w:t>
-      </w:r>
-      <w:r>
-        <w:rPr>
-          <w:noProof/>
-        </w:rPr>
-        <w:t>. DOI: 10.1016/j.biotechadv.2015.12.003.</w:t>
-      </w:r>
-    </w:p>
-    <w:p>
-      <w:pPr>
-        <w:widowControl w:val="0"/>
-        <w:autoSpaceDE w:val="0"/>
-        <w:autoSpaceDN w:val="0"/>
-        <w:adjustRightInd w:val="0"/>
-        <w:ind w:left="480" w:hanging="480"/>
-        <w:rPr>
-          <w:noProof/>
-        </w:rPr>
-      </w:pPr>
-      <w:r>
-        <w:rPr>
-          <w:noProof/>
-        </w:rPr>
-        <w:t xml:space="preserve">Remsen CC., Carpenter EJ., Schroeder BW. 1972. Competition for Urea among Estuarine Microorganisms. </w:t>
-      </w:r>
-      <w:r>
-        <w:rPr>
-          <w:i/>
-          <w:iCs/>
-          <w:noProof/>
-        </w:rPr>
-        <w:t>Ecological Society of America</w:t>
-      </w:r>
-      <w:r>
-        <w:rPr>
-          <w:noProof/>
-        </w:rPr>
-        <w:t xml:space="preserve"> 53:921–926.</w:t>
-      </w:r>
-    </w:p>
-    <w:p>
-      <w:pPr>
-        <w:widowControl w:val="0"/>
-        <w:autoSpaceDE w:val="0"/>
-        <w:autoSpaceDN w:val="0"/>
-        <w:adjustRightInd w:val="0"/>
-        <w:ind w:left="480" w:hanging="480"/>
-        <w:rPr>
-          <w:noProof/>
-        </w:rPr>
-      </w:pPr>
-      <w:r>
-        <w:rPr>
-          <w:noProof/>
-        </w:rPr>
-        <w:t xml:space="preserve">Rinke C., Schwientek P., Sczyrba A., Ivanova NN., Anderson IJ., Cheng J-F., Darling AE., Malfatti S., Swan BK., Gies E a., Dodsworth J a., Hedlund BP., Tsiamis G., Sievert SM., Liu W-T., Eisen J a., Hallam SJ., Kyrpides NC., Stepanauskas R., Rubin EM., Hugenholtz P., Woyke T. 2013. Insights into the phylogeny and coding potential of microbial dark matter. </w:t>
-      </w:r>
-      <w:r>
-        <w:rPr>
-          <w:i/>
-          <w:iCs/>
-          <w:noProof/>
-        </w:rPr>
-        <w:t>Nature</w:t>
-      </w:r>
-      <w:r>
-        <w:rPr>
-          <w:noProof/>
-        </w:rPr>
-        <w:t xml:space="preserve"> 499:431–437. DOI: 10.1038/nature12352.</w:t>
-      </w:r>
-    </w:p>
-    <w:p>
-      <w:pPr>
-        <w:widowControl w:val="0"/>
-        <w:autoSpaceDE w:val="0"/>
-        <w:autoSpaceDN w:val="0"/>
-        <w:adjustRightInd w:val="0"/>
-        <w:ind w:left="480" w:hanging="480"/>
-        <w:rPr>
-          <w:noProof/>
-        </w:rPr>
-      </w:pPr>
-      <w:r>
-        <w:rPr>
-          <w:noProof/>
-        </w:rPr>
-        <w:t xml:space="preserve">Rognes T., Flouri T., Nichols B., Quince C., Mahé F. 2016. VSEARCH: a versatile open source tool for metagenomics. </w:t>
-      </w:r>
-      <w:r>
-        <w:rPr>
-          <w:i/>
-          <w:iCs/>
-          <w:noProof/>
-        </w:rPr>
-        <w:t>PeerJ</w:t>
-      </w:r>
-      <w:r>
-        <w:rPr>
-          <w:noProof/>
-        </w:rPr>
-        <w:t xml:space="preserve"> 4:1–18. DOI: 10.7717/peerj.2584.</w:t>
-      </w:r>
-    </w:p>
-    <w:p>
-      <w:pPr>
-        <w:widowControl w:val="0"/>
-        <w:autoSpaceDE w:val="0"/>
-        <w:autoSpaceDN w:val="0"/>
-        <w:adjustRightInd w:val="0"/>
-        <w:ind w:left="480" w:hanging="480"/>
-        <w:rPr>
-          <w:noProof/>
-        </w:rPr>
-      </w:pPr>
-      <w:r>
-        <w:rPr>
-          <w:noProof/>
-        </w:rPr>
-        <w:t xml:space="preserve">Rohwer RR., Hamilton JJ., Newton RJ., Mcmahon KD. 2017. TaxAss : Leveraging a Custom Freshwater Achieves Fine-Scale Taxonomic Resolution. </w:t>
-      </w:r>
-      <w:r>
-        <w:rPr>
-          <w:i/>
-          <w:iCs/>
-          <w:noProof/>
-        </w:rPr>
-        <w:t>bioRxiv</w:t>
-      </w:r>
-      <w:r>
-        <w:rPr>
-          <w:noProof/>
-        </w:rPr>
-        <w:t>.</w:t>
-      </w:r>
-    </w:p>
-    <w:p>
-      <w:pPr>
-        <w:widowControl w:val="0"/>
-        <w:autoSpaceDE w:val="0"/>
-        <w:autoSpaceDN w:val="0"/>
-        <w:adjustRightInd w:val="0"/>
-        <w:ind w:left="480" w:hanging="480"/>
-        <w:rPr>
-          <w:noProof/>
-        </w:rPr>
-      </w:pPr>
-      <w:r>
-        <w:rPr>
-          <w:noProof/>
-        </w:rPr>
-        <w:t xml:space="preserve">Roux S., Chan LK., Egan R., Malmstrom RR., McMahon KD., Sullivan MB. 2017. Ecogenomics of virophages and their giant virus hosts assessed through time series metagenomics. </w:t>
-      </w:r>
-      <w:r>
-        <w:rPr>
-          <w:i/>
-          <w:iCs/>
-          <w:noProof/>
-        </w:rPr>
-        <w:t>Nature Communications</w:t>
-      </w:r>
-      <w:r>
-        <w:rPr>
-          <w:noProof/>
-        </w:rPr>
-        <w:t xml:space="preserve"> 8. DOI: 10.1038/s41467-017-01086-2.</w:t>
-      </w:r>
-    </w:p>
-    <w:p>
-      <w:pPr>
-        <w:widowControl w:val="0"/>
-        <w:autoSpaceDE w:val="0"/>
-        <w:autoSpaceDN w:val="0"/>
-        <w:adjustRightInd w:val="0"/>
-        <w:ind w:left="480" w:hanging="480"/>
-        <w:rPr>
-          <w:noProof/>
-        </w:rPr>
-      </w:pPr>
-      <w:r>
-        <w:rPr>
-          <w:noProof/>
-        </w:rPr>
-        <w:t xml:space="preserve">Salcher MM., Neuenschwander SM., Posch T., Pernthaler J. 2015. The ecology of pelagic freshwater methylotrophs assessed by a high-resolution monitoring and isolation campaign. </w:t>
-      </w:r>
-      <w:r>
-        <w:rPr>
-          <w:i/>
-          <w:iCs/>
-          <w:noProof/>
-        </w:rPr>
-        <w:t>The ISME Journal</w:t>
-      </w:r>
-      <w:r>
-        <w:rPr>
-          <w:noProof/>
-        </w:rPr>
-        <w:t xml:space="preserve"> 9:2442–2453. DOI: 10.1038/ismej.2015.55.</w:t>
-      </w:r>
-    </w:p>
-    <w:p>
-      <w:pPr>
-        <w:widowControl w:val="0"/>
-        <w:autoSpaceDE w:val="0"/>
-        <w:autoSpaceDN w:val="0"/>
-        <w:adjustRightInd w:val="0"/>
-        <w:ind w:left="480" w:hanging="480"/>
-        <w:rPr>
-          <w:noProof/>
-        </w:rPr>
-      </w:pPr>
-      <w:r>
-        <w:rPr>
-          <w:noProof/>
-        </w:rPr>
-        <w:t xml:space="preserve">Salcher MM., Posch T., Pernthaler J. 2013a. In situ substrate preferences of abundant bacterioplankton populations in a prealpine freshwater lake. </w:t>
-      </w:r>
-      <w:r>
-        <w:rPr>
-          <w:i/>
-          <w:iCs/>
-          <w:noProof/>
-        </w:rPr>
-        <w:t>Isme J</w:t>
-      </w:r>
-      <w:r>
-        <w:rPr>
-          <w:noProof/>
-        </w:rPr>
-        <w:t xml:space="preserve"> 7:896–907. DOI: </w:t>
-      </w:r>
-      <w:r>
-        <w:rPr>
-          <w:noProof/>
-        </w:rPr>
-        <w:lastRenderedPageBreak/>
-        <w:t>10.1038/ismej.2012.162.</w:t>
-      </w:r>
-    </w:p>
-    <w:p>
-      <w:pPr>
-        <w:widowControl w:val="0"/>
-        <w:autoSpaceDE w:val="0"/>
-        <w:autoSpaceDN w:val="0"/>
-        <w:adjustRightInd w:val="0"/>
-        <w:ind w:left="480" w:hanging="480"/>
-        <w:rPr>
-          <w:noProof/>
-        </w:rPr>
-      </w:pPr>
-      <w:r>
-        <w:rPr>
-          <w:noProof/>
-        </w:rPr>
-        <w:t xml:space="preserve">Salcher MM., Posch T., Pernthaler J. 2013b. In situ substrate preferences of abundant bacterioplankton populations in a prealpine freshwater lake. </w:t>
-      </w:r>
-      <w:r>
-        <w:rPr>
-          <w:i/>
-          <w:iCs/>
-          <w:noProof/>
-        </w:rPr>
-        <w:t>The ISME Journal</w:t>
-      </w:r>
-      <w:r>
-        <w:rPr>
-          <w:noProof/>
-        </w:rPr>
-        <w:t xml:space="preserve"> 7:896–907. DOI: 10.1038/ismej.2012.162.</w:t>
-      </w:r>
-    </w:p>
-    <w:p>
-      <w:pPr>
-        <w:widowControl w:val="0"/>
-        <w:autoSpaceDE w:val="0"/>
-        <w:autoSpaceDN w:val="0"/>
-        <w:adjustRightInd w:val="0"/>
-        <w:ind w:left="480" w:hanging="480"/>
-        <w:rPr>
-          <w:noProof/>
-        </w:rPr>
-      </w:pPr>
-      <w:r>
-        <w:rPr>
-          <w:noProof/>
-        </w:rPr>
-        <w:t xml:space="preserve">Schloss PD., Westcott SL., Ryabin T., Hall JR., Hartmann M., Hollister EB., Lesniewski RA., Oakley BB., Parks DH., Robinson CJ., Sahl JW., Stres B., Thallinger GG., Van Horn DJ., Weber CF. 2009. Introducing mothur: Open-source, platform-independent, community-supported software for describing and comparing microbial communities. </w:t>
-      </w:r>
-      <w:r>
-        <w:rPr>
-          <w:i/>
-          <w:iCs/>
-          <w:noProof/>
-        </w:rPr>
-        <w:t>Applied and Environmental Microbiology</w:t>
-      </w:r>
-      <w:r>
-        <w:rPr>
-          <w:noProof/>
-        </w:rPr>
-        <w:t xml:space="preserve"> 75:7537–7541. DOI: 10.1128/AEM.01541-09.</w:t>
-      </w:r>
-    </w:p>
-    <w:p>
-      <w:pPr>
-        <w:widowControl w:val="0"/>
-        <w:autoSpaceDE w:val="0"/>
-        <w:autoSpaceDN w:val="0"/>
-        <w:adjustRightInd w:val="0"/>
-        <w:ind w:left="480" w:hanging="480"/>
-        <w:rPr>
-          <w:noProof/>
-        </w:rPr>
-      </w:pPr>
-      <w:r>
-        <w:rPr>
-          <w:noProof/>
-        </w:rPr>
-        <w:t xml:space="preserve">Segata N., Waldron L., Ballarini A., Narasimhan V., Jousson O., Huttenhower C. 2012. Metagenomic microbial community profiling using unique clade-specific marker genes. </w:t>
-      </w:r>
-      <w:r>
-        <w:rPr>
-          <w:i/>
-          <w:iCs/>
-          <w:noProof/>
-        </w:rPr>
-        <w:t>Nature Methods</w:t>
-      </w:r>
-      <w:r>
-        <w:rPr>
-          <w:noProof/>
-        </w:rPr>
-        <w:t xml:space="preserve"> 9:811–4. DOI: 10.1038/nmeth.2066.</w:t>
-      </w:r>
-    </w:p>
-    <w:p>
-      <w:pPr>
-        <w:widowControl w:val="0"/>
-        <w:autoSpaceDE w:val="0"/>
-        <w:autoSpaceDN w:val="0"/>
-        <w:adjustRightInd w:val="0"/>
-        <w:ind w:left="480" w:hanging="480"/>
-        <w:rPr>
-          <w:noProof/>
-        </w:rPr>
-      </w:pPr>
-      <w:r>
-        <w:rPr>
-          <w:noProof/>
-        </w:rPr>
-        <w:t xml:space="preserve">Seitzinger S., Harrison JA., Böhlke JK., Bouwman AF., Lowrance R., Peterson B., Tobias C., Drecht G Van. 2006. DENITRIFICATION ACROSS LANDSCAPES AND WATERSCAPES: A SYNTHESIS. </w:t>
-      </w:r>
-      <w:r>
-        <w:rPr>
-          <w:i/>
-          <w:iCs/>
-          <w:noProof/>
-        </w:rPr>
-        <w:t>Ecological Applications</w:t>
-      </w:r>
-      <w:r>
-        <w:rPr>
-          <w:noProof/>
-        </w:rPr>
-        <w:t xml:space="preserve"> 16:2064–2090. DOI: 10.1890/1051-0761(2006)016[2064:DALAWA]2.0.CO;2.</w:t>
-      </w:r>
-    </w:p>
-    <w:p>
-      <w:pPr>
-        <w:widowControl w:val="0"/>
-        <w:autoSpaceDE w:val="0"/>
-        <w:autoSpaceDN w:val="0"/>
-        <w:adjustRightInd w:val="0"/>
-        <w:ind w:left="480" w:hanging="480"/>
-        <w:rPr>
-          <w:noProof/>
-        </w:rPr>
-      </w:pPr>
-      <w:r>
-        <w:rPr>
-          <w:noProof/>
-        </w:rPr>
-        <w:t xml:space="preserve">Šimek K., Kasalický V., Jezbera J., Jezberová J., Hejzlar J., Hahn MW. 2010. Broad habitat range of the phylogenetically narrow R-BT065 cluster, representing a core group of the betaproteobacterial genus limnohabitans. </w:t>
-      </w:r>
-      <w:r>
-        <w:rPr>
-          <w:i/>
-          <w:iCs/>
-          <w:noProof/>
-        </w:rPr>
-        <w:t>Applied and Environmental Microbiology</w:t>
-      </w:r>
-      <w:r>
-        <w:rPr>
-          <w:noProof/>
-        </w:rPr>
-        <w:t xml:space="preserve"> 76:631–639. DOI: 10.1128/AEM.02203-09.</w:t>
-      </w:r>
-    </w:p>
-    <w:p>
-      <w:pPr>
-        <w:widowControl w:val="0"/>
-        <w:autoSpaceDE w:val="0"/>
-        <w:autoSpaceDN w:val="0"/>
-        <w:adjustRightInd w:val="0"/>
-        <w:ind w:left="480" w:hanging="480"/>
-        <w:rPr>
-          <w:noProof/>
-        </w:rPr>
-      </w:pPr>
-      <w:r>
-        <w:rPr>
-          <w:noProof/>
-        </w:rPr>
-        <w:t xml:space="preserve">Sommer DD., Delcher AL., Salzberg SL., Pop M. 2007. Minimus: a fast, lightweight genome assembler. </w:t>
-      </w:r>
-      <w:r>
-        <w:rPr>
-          <w:i/>
-          <w:iCs/>
-          <w:noProof/>
-        </w:rPr>
-        <w:t>BMC Bioinformatics</w:t>
-      </w:r>
-      <w:r>
-        <w:rPr>
-          <w:noProof/>
-        </w:rPr>
-        <w:t xml:space="preserve"> 8:64. DOI: 10.1186/1471-2105-8-64.</w:t>
-      </w:r>
-    </w:p>
-    <w:p>
-      <w:pPr>
-        <w:widowControl w:val="0"/>
-        <w:autoSpaceDE w:val="0"/>
-        <w:autoSpaceDN w:val="0"/>
-        <w:adjustRightInd w:val="0"/>
-        <w:ind w:left="480" w:hanging="480"/>
-        <w:rPr>
-          <w:noProof/>
-        </w:rPr>
-      </w:pPr>
-      <w:r>
-        <w:rPr>
-          <w:noProof/>
-        </w:rPr>
-        <w:t xml:space="preserve">Tang KH., Blankenship RE. 2010. Both forward and reverse TCA cycles operate in green sulfur bacteria. </w:t>
-      </w:r>
-      <w:r>
-        <w:rPr>
-          <w:i/>
-          <w:iCs/>
-          <w:noProof/>
-        </w:rPr>
-        <w:t>Journal of Biological Chemistry</w:t>
-      </w:r>
-      <w:r>
-        <w:rPr>
-          <w:noProof/>
-        </w:rPr>
-        <w:t xml:space="preserve"> 285:35848–35854. DOI: 10.1074/jbc.M110.157834.</w:t>
-      </w:r>
-    </w:p>
-    <w:p>
-      <w:pPr>
-        <w:widowControl w:val="0"/>
-        <w:autoSpaceDE w:val="0"/>
-        <w:autoSpaceDN w:val="0"/>
-        <w:adjustRightInd w:val="0"/>
-        <w:ind w:left="480" w:hanging="480"/>
-        <w:rPr>
-          <w:noProof/>
-        </w:rPr>
-      </w:pPr>
-      <w:r>
-        <w:rPr>
-          <w:noProof/>
-        </w:rPr>
-        <w:t xml:space="preserve">Varghese NJ., Mukherjee S., Ivanova N., Konstantinidis KT., Mavrommatis K., Kyrpides NC., Pati A. 2015. Microbial species delineation using whole genome sequences. </w:t>
-      </w:r>
-      <w:r>
-        <w:rPr>
-          <w:i/>
-          <w:iCs/>
-          <w:noProof/>
-        </w:rPr>
         <w:t>Nucleic Acids Research</w:t>
       </w:r>
       <w:r>
@@ -10215,38 +9642,6 @@
           <w:noProof/>
         </w:rPr>
         <w:t xml:space="preserve"> 43:gkv657-. DOI: 10.1093/nar/gkv657.</w:t>
-      </w:r>
-    </w:p>
-    <w:p>
-      <w:pPr>
-        <w:widowControl w:val="0"/>
-        <w:autoSpaceDE w:val="0"/>
-        <w:autoSpaceDN w:val="0"/>
-        <w:adjustRightInd w:val="0"/>
-        <w:ind w:left="480" w:hanging="480"/>
-        <w:rPr>
-          <w:noProof/>
-        </w:rPr>
-      </w:pPr>
-      <w:r>
-        <w:rPr>
-          <w:noProof/>
-        </w:rPr>
-        <w:t xml:space="preserve">Walsh JR., Munoz SE., Vander Zanden MJ. 2016. Outbreak of an undetected invasive species triggered by a climate anomaly. </w:t>
-      </w:r>
-      <w:r>
-        <w:rPr>
-          <w:i/>
-          <w:iCs/>
-          <w:noProof/>
-        </w:rPr>
-        <w:t>Ecosphere</w:t>
-      </w:r>
-      <w:r>
-        <w:rPr>
-          <w:noProof/>
-        </w:rPr>
-        <w:t xml:space="preserve"> 7:1–17. DOI: 10.1002/ecs2.1628.</w:t>
       </w:r>
     </w:p>
     <w:p>
@@ -11804,7 +11199,7 @@
 </file>
 
 <file path=customXml/itemProps1.xml><?xml version="1.0" encoding="utf-8"?>
-<ds:datastoreItem xmlns:ds="http://schemas.openxmlformats.org/officeDocument/2006/customXml" ds:itemID="{B65D33D4-56AF-5D41-B61C-C459BE315072}">
+<ds:datastoreItem xmlns:ds="http://schemas.openxmlformats.org/officeDocument/2006/customXml" ds:itemID="{211E32DB-8FF3-8F42-B51A-603DA9FFB824}">
   <ds:schemaRefs>
     <ds:schemaRef ds:uri="http://schemas.openxmlformats.org/officeDocument/2006/bibliography"/>
   </ds:schemaRefs>

</xml_diff>

<commit_message>
Fixed panel numbering in Fig 4, edited figure legends in main text. Still need to renumber supplemental datasets and rewrite abstract and conclusions.
</commit_message>
<xml_diff>
--- a/MAGs_response_to_reviewers/Main_text.docx
+++ b/MAGs_response_to_reviewers/Main_text.docx
@@ -33,6 +33,9 @@
       </w:r>
     </w:p>
     <w:p>
+      <w:pPr>
+        <w:spacing w:line="480" w:lineRule="auto"/>
+      </w:pPr>
       <w:r>
         <w:t>Alexandra M. Linz</w:t>
       </w:r>
@@ -143,6 +146,7 @@
     </w:p>
     <w:p>
       <w:pPr>
+        <w:spacing w:line="480" w:lineRule="auto"/>
         <w:rPr>
           <w:vertAlign w:val="superscript"/>
         </w:rPr>
@@ -228,6 +232,7 @@
     </w:p>
     <w:p>
       <w:pPr>
+        <w:spacing w:line="480" w:lineRule="auto"/>
         <w:rPr>
           <w:vertAlign w:val="superscript"/>
         </w:rPr>
@@ -235,6 +240,7 @@
     </w:p>
     <w:p>
       <w:pPr>
+        <w:spacing w:line="480" w:lineRule="auto"/>
         <w:rPr>
           <w:rStyle w:val="Hyperlink"/>
         </w:rPr>
@@ -260,8 +266,15 @@
         </w:r>
       </w:hyperlink>
     </w:p>
-    <w:p/>
-    <w:p>
+    <w:p>
+      <w:pPr>
+        <w:spacing w:line="480" w:lineRule="auto"/>
+      </w:pPr>
+    </w:p>
+    <w:p>
+      <w:pPr>
+        <w:spacing w:line="480" w:lineRule="auto"/>
+      </w:pPr>
       <w:r>
         <w:t>Abstract word count: 2</w:t>
       </w:r>
@@ -273,6 +286,9 @@
       </w:r>
     </w:p>
     <w:p>
+      <w:pPr>
+        <w:spacing w:line="480" w:lineRule="auto"/>
+      </w:pPr>
       <w:r>
         <w:t>Article</w:t>
       </w:r>
@@ -292,8 +308,15 @@
         <w:t>)</w:t>
       </w:r>
     </w:p>
-    <w:p/>
-    <w:p>
+    <w:p>
+      <w:pPr>
+        <w:spacing w:line="480" w:lineRule="auto"/>
+      </w:pPr>
+    </w:p>
+    <w:p>
+      <w:pPr>
+        <w:spacing w:line="480" w:lineRule="auto"/>
+      </w:pPr>
       <w:r>
         <w:t xml:space="preserve">Running title: </w:t>
       </w:r>
@@ -307,16 +330,26 @@
     <w:p/>
     <w:p/>
     <w:p/>
+    <w:p/>
+    <w:p/>
+    <w:p/>
+    <w:p/>
+    <w:p/>
+    <w:p/>
     <w:p>
       <w:pPr>
         <w:pStyle w:val="Heading1"/>
         <w:spacing w:before="0"/>
       </w:pPr>
       <w:r>
+        <w:lastRenderedPageBreak/>
         <w:t>Abstract</w:t>
       </w:r>
     </w:p>
     <w:p>
+      <w:pPr>
+        <w:spacing w:line="480" w:lineRule="auto"/>
+      </w:pPr>
       <w:r>
         <w:tab/>
       </w:r>
@@ -558,6 +591,12 @@
         <w:t>nutrient cycling.</w:t>
       </w:r>
     </w:p>
+    <w:p>
+      <w:pPr>
+        <w:spacing w:line="480" w:lineRule="auto"/>
+      </w:pPr>
+    </w:p>
+    <w:p/>
     <w:p>
       <w:pPr>
         <w:pStyle w:val="Heading1"/>
@@ -910,7 +949,7 @@
         <w:fldChar w:fldCharType="begin" w:fldLock="1"/>
       </w:r>
       <w:r>
-        <w:instrText>ADDIN CSL_CITATION {"citationItems":[{"id":"ITEM-1","itemData":{"DOI":"10.1038/ismej.2012.162","ISSN":"1751-7362","abstract":"&lt;i&gt;In situ&lt;/i&gt; substrate preferences of abundant bacterioplankton populations in a prealpine freshwater lake","author":[{"dropping-particle":"","family":"Salcher","given":"Michaela M","non-dropping-particle":"","parse-names":false,"suffix":""},{"dropping-particle":"","family":"Posch","given":"Thomas","non-dropping-particle":"","parse-names":false,"suffix":""},{"dropping-particle":"","family":"Pernthaler","given":"Jakob","non-dropping-particle":"","parse-names":false,"suffix":""}],"container-title":"The ISME Journal","id":"ITEM-1","issue":"5","issued":{"date-parts":[["2013","5","13"]]},"page":"896-907","publisher":"Nature Publishing Group","title":"In situ substrate preferences of abundant bacterioplankton populations in a prealpine freshwater lake","type":"article-journal","volume":"7"},"uris":["http://www.mendeley.com/documents/?uuid=21dcb6e6-6f0f-3519-9a97-232cfaf00068"]},{"id":"ITEM-2","itemData":{"DOI":"10.1371/journal.pone.0032772","ISSN":"1932-6203","abstract":"Background The bacterial taxon Polynucleobacter necessarius subspecies asymbioticus represents a group of planktonic freshwater bacteria with cosmopolitan and ubiquitous distribution in standing freshwater habitats. These bacteria comprise &lt;1% to 70% (on average about 20%) of total bacterioplankton cells in various freshwater habitats. The ubiquity of this taxon was recently explained by intra-taxon ecological diversification, i.e. specialization of lineages to specific environmental conditions; however, details on specific adaptations are not known. Here we investigated by means of genomic and experimental analyses the ecological adaptation of a persistent population dwelling in a small acidic pond.   Findings The investigated population (F10 lineage) contributed on average 11% to total bacterioplankton in the pond during the vegetation periods (ice-free period, usually May to November). Only a low degree of genetic diversification of the population could be revealed. These bacteria are characterized by a small genome size (2.1 Mb), a relatively small number of genes involved in transduction of environmental signals, and the lack of motility and quorum sensing. Experiments indicated that these bacteria live as chemoorganotrophs by mainly utilizing low-molecular-weight substrates derived from photooxidation of humic substances.   Conclusions Evolutionary genome streamlining resulted in a highly passive lifestyle so far only known among free-living bacteria from pelagic marine taxa dwelling in environmentally stable nutrient-poor off-shore systems. Surprisingly, such a lifestyle is also successful in a highly dynamic and nutrient-richer environment such as the water column of the investigated pond, which was undergoing complete mixis and pronounced stratification in diurnal cycles. Obviously, metabolic and ecological versatility is not a prerequisite for long-lasting establishment of abundant bacterial populations under highly dynamic environmental conditions. Caution should be exercised when generalizing the obtained insights into the ecology and adaptation of the investigated lineage to other Polynucleobacter lineages.","author":[{"dropping-particle":"","family":"Hahn","given":"Martin W.","non-dropping-particle":"","parse-names":false,"suffix":""},{"dropping-particle":"","family":"Scheuerl","given":"Thomas","non-dropping-particle":"","parse-names":false,"suffix":""},{"dropping-particle":"","family":"Jezberová","given":"Jitka","non-dropping-particle":"","parse-names":false,"suffix":""},{"dropping-particle":"","family":"Koll","given":"Ulrike","non-dropping-particle":"","parse-names":false,"suffix":""},{"dropping-particle":"","family":"Jezbera","given":"Jan","non-dropping-particle":"","parse-names":false,"suffix":""},{"dropping-particle":"","family":"Šimek","given":"Karel","non-dropping-particle":"","parse-names":false,"suffix":""},{"dropping-particle":"","family":"Vannini","given":"Claudia","non-dropping-particle":"","parse-names":false,"suffix":""},{"dropping-particle":"","family":"Petroni","given":"Giulio","non-dropping-particle":"","parse-names":false,"suffix":""},{"dropping-particle":"","family":"Wu","given":"Qinglong L.","non-dropping-particle":"","parse-names":false,"suffix":""}],"container-title":"PLoS ONE","editor":[{"dropping-particle":"","family":"Badger","given":"Jonathan H.","non-dropping-particle":"","parse-names":false,"suffix":""}],"id":"ITEM-2","issue":"3","issued":{"date-parts":[["2012","3","20"]]},"page":"e32772","publisher":"Public Library of Science","title":"The Passive Yet Successful Way of Planktonic Life: Genomic and Experimental Analysis of the Ecology of a Free-Living Polynucleobacter Population","type":"article-journal","volume":"7"},"uris":["http://www.mendeley.com/documents/?uuid=77cac584-6be4-3843-82fa-2d64f479d902"]}],"mendeley":{"formattedCitation":"(Hahn et al., 2012; Salcher, Posch &amp; Pernthaler, 2013)","plainTextFormattedCitation":"(Hahn et al., 2012; Salcher, Posch &amp; Pernthaler, 2013)","previouslyFormattedCitation":"(Hahn et al., 2012; Salcher, Posch &amp; Pernthaler, 2013b)"},"properties":{"noteIndex":0},"schema":"https://github.com/citation-style-language/schema/raw/master/csl-citation.json"}</w:instrText>
+        <w:instrText>ADDIN CSL_CITATION {"citationItems":[{"id":"ITEM-1","itemData":{"DOI":"10.1038/ismej.2012.162","ISSN":"1751-7362","abstract":"&lt;i&gt;In situ&lt;/i&gt; substrate preferences of abundant bacterioplankton populations in a prealpine freshwater lake","author":[{"dropping-particle":"","family":"Salcher","given":"Michaela M","non-dropping-particle":"","parse-names":false,"suffix":""},{"dropping-particle":"","family":"Posch","given":"Thomas","non-dropping-particle":"","parse-names":false,"suffix":""},{"dropping-particle":"","family":"Pernthaler","given":"Jakob","non-dropping-particle":"","parse-names":false,"suffix":""}],"container-title":"The ISME Journal","id":"ITEM-1","issue":"5","issued":{"date-parts":[["2013","5","13"]]},"page":"896-907","publisher":"Nature Publishing Group","title":"In situ substrate preferences of abundant bacterioplankton populations in a prealpine freshwater lake","type":"article-journal","volume":"7"},"uris":["http://www.mendeley.com/documents/?uuid=21dcb6e6-6f0f-3519-9a97-232cfaf00068"]},{"id":"ITEM-2","itemData":{"DOI":"10.1371/journal.pone.0032772","ISSN":"1932-6203","abstract":"Background The bacterial taxon Polynucleobacter necessarius subspecies asymbioticus represents a group of planktonic freshwater bacteria with cosmopolitan and ubiquitous distribution in standing freshwater habitats. These bacteria comprise &lt;1% to 70% (on average about 20%) of total bacterioplankton cells in various freshwater habitats. The ubiquity of this taxon was recently explained by intra-taxon ecological diversification, i.e. specialization of lineages to specific environmental conditions; however, details on specific adaptations are not known. Here we investigated by means of genomic and experimental analyses the ecological adaptation of a persistent population dwelling in a small acidic pond.   Findings The investigated population (F10 lineage) contributed on average 11% to total bacterioplankton in the pond during the vegetation periods (ice-free period, usually May to November). Only a low degree of genetic diversification of the population could be revealed. These bacteria are characterized by a small genome size (2.1 Mb), a relatively small number of genes involved in transduction of environmental signals, and the lack of motility and quorum sensing. Experiments indicated that these bacteria live as chemoorganotrophs by mainly utilizing low-molecular-weight substrates derived from photooxidation of humic substances.   Conclusions Evolutionary genome streamlining resulted in a highly passive lifestyle so far only known among free-living bacteria from pelagic marine taxa dwelling in environmentally stable nutrient-poor off-shore systems. Surprisingly, such a lifestyle is also successful in a highly dynamic and nutrient-richer environment such as the water column of the investigated pond, which was undergoing complete mixis and pronounced stratification in diurnal cycles. Obviously, metabolic and ecological versatility is not a prerequisite for long-lasting establishment of abundant bacterial populations under highly dynamic environmental conditions. Caution should be exercised when generalizing the obtained insights into the ecology and adaptation of the investigated lineage to other Polynucleobacter lineages.","author":[{"dropping-particle":"","family":"Hahn","given":"Martin W.","non-dropping-particle":"","parse-names":false,"suffix":""},{"dropping-particle":"","family":"Scheuerl","given":"Thomas","non-dropping-particle":"","parse-names":false,"suffix":""},{"dropping-particle":"","family":"Jezberová","given":"Jitka","non-dropping-particle":"","parse-names":false,"suffix":""},{"dropping-particle":"","family":"Koll","given":"Ulrike","non-dropping-particle":"","parse-names":false,"suffix":""},{"dropping-particle":"","family":"Jezbera","given":"Jan","non-dropping-particle":"","parse-names":false,"suffix":""},{"dropping-particle":"","family":"Šimek","given":"Karel","non-dropping-particle":"","parse-names":false,"suffix":""},{"dropping-particle":"","family":"Vannini","given":"Claudia","non-dropping-particle":"","parse-names":false,"suffix":""},{"dropping-particle":"","family":"Petroni","given":"Giulio","non-dropping-particle":"","parse-names":false,"suffix":""},{"dropping-particle":"","family":"Wu","given":"Qinglong L.","non-dropping-particle":"","parse-names":false,"suffix":""}],"container-title":"PLoS ONE","editor":[{"dropping-particle":"","family":"Badger","given":"Jonathan H.","non-dropping-particle":"","parse-names":false,"suffix":""}],"id":"ITEM-2","issue":"3","issued":{"date-parts":[["2012","3","20"]]},"page":"e32772","publisher":"Public Library of Science","title":"The Passive Yet Successful Way of Planktonic Life: Genomic and Experimental Analysis of the Ecology of a Free-Living Polynucleobacter Population","type":"article-journal","volume":"7"},"uris":["http://www.mendeley.com/documents/?uuid=77cac584-6be4-3843-82fa-2d64f479d902"]}],"mendeley":{"formattedCitation":"(Hahn et al., 2012; Salcher, Posch &amp; Pernthaler, 2013)","plainTextFormattedCitation":"(Hahn et al., 2012; Salcher, Posch &amp; Pernthaler, 2013)","previouslyFormattedCitation":"(Hahn et al., 2012; Salcher, Posch &amp; Pernthaler, 2013)"},"properties":{"noteIndex":0},"schema":"https://github.com/citation-style-language/schema/raw/master/csl-citation.json"}</w:instrText>
       </w:r>
       <w:r>
         <w:fldChar w:fldCharType="separate"/>
@@ -1325,13 +1364,19 @@
         <w:t xml:space="preserve"> platform</w:t>
       </w:r>
       <w:r>
-        <w:t>; all samples were sequenced using paired ends with read lengths of 150 base pairs.</w:t>
-      </w:r>
-      <w:r>
-        <w:t xml:space="preserve"> </w:t>
-      </w:r>
-      <w:r>
-        <w:t xml:space="preserve">(Data S1). </w:t>
+        <w:t>; all samples were sequenced using paired ends with</w:t>
+      </w:r>
+      <w:r>
+        <w:t xml:space="preserve"> read lengths of 150 base pairs</w:t>
+      </w:r>
+      <w:r>
+        <w:t xml:space="preserve"> </w:t>
+      </w:r>
+      <w:r>
+        <w:t>(Data S1)</w:t>
+      </w:r>
+      <w:r>
+        <w:t xml:space="preserve">. </w:t>
       </w:r>
       <w:r>
         <w:t>P</w:t>
@@ -1581,6 +1626,9 @@
       </w:r>
       <w:proofErr w:type="spellEnd"/>
       <w:r>
+        <w:t>,</w:t>
+      </w:r>
+      <w:r>
         <w:t xml:space="preserve"> unique sequences were </w:t>
       </w:r>
       <w:r>
@@ -1593,7 +1641,7 @@
         <w:t>a custom database of freshwater 16S</w:t>
       </w:r>
       <w:r>
-        <w:t xml:space="preserve"> rRNA gene amplicon</w:t>
+        <w:t xml:space="preserve"> rRNA gene</w:t>
       </w:r>
       <w:r>
         <w:t xml:space="preserve"> sequences</w:t>
@@ -1672,7 +1720,7 @@
         <w:fldChar w:fldCharType="begin" w:fldLock="1"/>
       </w:r>
       <w:r>
-        <w:instrText>ADDIN CSL_CITATION {"citationItems":[{"id":"ITEM-1","itemData":{"author":[{"dropping-particle":"","family":"Rohwer","given":"Robin R","non-dropping-particle":"","parse-names":false,"suffix":""},{"dropping-particle":"","family":"Hamilton","given":"Joshua J","non-dropping-particle":"","parse-names":false,"suffix":""},{"dropping-particle":"","family":"Newton","given":"Ryan J","non-dropping-particle":"","parse-names":false,"suffix":""},{"dropping-particle":"","family":"Mcmahon","given":"Katherine D","non-dropping-particle":"","parse-names":false,"suffix":""}],"container-title":"bioRxiv","id":"ITEM-1","issued":{"date-parts":[["2017"]]},"title":"TaxAss : Leveraging a Custom Freshwater Achieves Fine-Scale Taxonomic Resolution","type":"article-journal"},"uris":["http://www.mendeley.com/documents/?uuid=2a7128de-811a-4ea6-9a58-13c005a0c131","http://www.mendeley.com/documents/?uuid=e01b0fe5-c35b-40f7-a2db-9b837ae0adfe"]}],"mendeley":{"formattedCitation":"(Rohwer et al., 2017)","plainTextFormattedCitation":"(Rohwer et al., 2017)","previouslyFormattedCitation":"(Rohwer et al., 2017)"},"properties":{"noteIndex":0},"schema":"https://github.com/citation-style-language/schema/raw/master/csl-citation.json"}</w:instrText>
+        <w:instrText>ADDIN CSL_CITATION {"citationItems":[{"id":"ITEM-1","itemData":{"DOI":"10.1128/mSphere.00327-18","ISSN":"2379-5042","PMID":"30185512","abstract":"&lt;p&gt;Taxonomy assignment of freshwater microbial communities is limited by the minimally curated phylogenies used for large taxonomy databases. Here we introduce TaxAss, a taxonomy assignment workflow that classifies 16S rRNA gene amplicon data using two taxonomy reference databases: a large comprehensive database and a small ecosystem-specific database rigorously curated by scientists within a field. We applied TaxAss to five different freshwater data sets using the comprehensive SILVA database and the freshwater-specific FreshTrain database. TaxAss increased the percentage of the data set classified compared to using only SILVA, especially at fine-resolution family to species taxon levels, while across the freshwater test data sets classifications increased by as much as 11 to 40% of total reads. A similar increase in classifications was not observed in a control mouse gut data set, which was not expected to contain freshwater bacteria. TaxAss also maintained taxonomic richness compared to using only the FreshTrain across all taxon levels from phylum to species. Without TaxAss, most organisms not represented in the FreshTrain were unclassified, but at fine taxon levels, incorrect classifications became significant. We validated TaxAss using simulated amplicon data derived from full-length clone libraries and found that 96 to 99% of test sequences were correctly classified at fine resolution. TaxAss splits a data set’s sequences into two groups based on their percent identity to reference sequences in the ecosystem-specific database. Sequences with high similarity to sequences in the ecosystem-specific database are classified using that database, and the others are classified using the comprehensive database. TaxAss is free and open source and is available at https://www.github.com/McMahonLab/TaxAss.&lt;/p&gt;","author":[{"dropping-particle":"","family":"Rohwer","given":"Robin R.","non-dropping-particle":"","parse-names":false,"suffix":""},{"dropping-particle":"","family":"Hamilton","given":"Joshua J.","non-dropping-particle":"","parse-names":false,"suffix":""},{"dropping-particle":"","family":"Newton","given":"Ryan J.","non-dropping-particle":"","parse-names":false,"suffix":""},{"dropping-particle":"","family":"McMahon","given":"Katherine D.","non-dropping-particle":"","parse-names":false,"suffix":""}],"container-title":"mSphere","editor":[{"dropping-particle":"","family":"Rodrigues","given":"Jorge M.","non-dropping-particle":"","parse-names":false,"suffix":""}],"id":"ITEM-1","issue":"5","issued":{"date-parts":[["2018","9","5"]]},"title":"TaxAss: Leveraging a Custom Freshwater Database Achieves Fine-Scale Taxonomic Resolution","type":"article-journal","volume":"3"},"uris":["http://www.mendeley.com/documents/?uuid=515f44e8-4ab5-368d-a801-6efeb96d2c29"]}],"mendeley":{"formattedCitation":"(Rohwer et al., 2018)","plainTextFormattedCitation":"(Rohwer et al., 2018)","previouslyFormattedCitation":"(Rohwer et al., 2018)"},"properties":{"noteIndex":0},"schema":"https://github.com/citation-style-language/schema/raw/master/csl-citation.json"}</w:instrText>
       </w:r>
       <w:r>
         <w:fldChar w:fldCharType="separate"/>
@@ -1681,7 +1729,7 @@
         <w:rPr>
           <w:noProof/>
         </w:rPr>
-        <w:t>(Rohwer et al., 2017)</w:t>
+        <w:t>(Rohwer et al., 2018)</w:t>
       </w:r>
       <w:r>
         <w:fldChar w:fldCharType="end"/>
@@ -1736,6 +1784,9 @@
         <w:t>metagenomic reads from the same sampling sites (Mendota’s epilimnion, Trout Bog’s epilimnion, and Trout Bog’s hypolimnion) were pooled</w:t>
       </w:r>
       <w:r>
+        <w:t xml:space="preserve"> (Table S2)</w:t>
+      </w:r>
+      <w:r>
         <w:t xml:space="preserve"> and then assembled</w:t>
       </w:r>
       <w:r>
@@ -2100,56 +2151,47 @@
       <w:r>
         <w:t xml:space="preserve">. </w:t>
       </w:r>
-    </w:p>
-    <w:p>
-      <w:pPr>
-        <w:spacing w:line="480" w:lineRule="auto"/>
-        <w:jc w:val="both"/>
-        <w:rPr>
-          <w:b/>
-        </w:rPr>
-      </w:pPr>
-      <w:r>
-        <w:rPr>
-          <w:b/>
-        </w:rPr>
-        <w:t xml:space="preserve">Functional </w:t>
-      </w:r>
-      <w:r>
-        <w:rPr>
-          <w:b/>
-        </w:rPr>
-        <w:t>M</w:t>
-      </w:r>
-      <w:r>
-        <w:rPr>
-          <w:b/>
-        </w:rPr>
-        <w:t xml:space="preserve">arker </w:t>
-      </w:r>
-      <w:r>
-        <w:rPr>
-          <w:b/>
-        </w:rPr>
-        <w:t>G</w:t>
-      </w:r>
-      <w:r>
-        <w:rPr>
-          <w:b/>
-        </w:rPr>
-        <w:t xml:space="preserve">ene </w:t>
-      </w:r>
-      <w:r>
-        <w:rPr>
-          <w:b/>
-        </w:rPr>
-        <w:t>A</w:t>
-      </w:r>
-      <w:r>
-        <w:rPr>
-          <w:b/>
-        </w:rPr>
-        <w:t>nalysis</w:t>
+      <w:r>
+        <w:t xml:space="preserve"> </w:t>
+      </w:r>
+      <w:r>
+        <w:t xml:space="preserve">Only MAGs </w:t>
+      </w:r>
+      <w:r>
+        <w:t xml:space="preserve">that were </w:t>
+      </w:r>
+      <w:r>
+        <w:t>at least 50% complete with less than 10% estimated contamination (meeting the MIMARKS definition of a medium</w:t>
+      </w:r>
+      <w:r>
+        <w:t xml:space="preserve"> or high</w:t>
+      </w:r>
+      <w:r>
+        <w:t xml:space="preserve"> quality MAG) were included in this study</w:t>
+      </w:r>
+      <w:r>
+        <w:t xml:space="preserve"> </w:t>
+      </w:r>
+      <w:r>
+        <w:fldChar w:fldCharType="begin" w:fldLock="1"/>
+      </w:r>
+      <w:r>
+        <w:instrText>ADDIN CSL_CITATION {"citationItems":[{"id":"ITEM-1","itemData":{"DOI":"10.1038/nbt.3893","ISBN":"1546-1696 (Electronic) 1087-0156 (Linking)","ISSN":"15461696","PMID":"28787424","abstract":"Standards for sequencing the microbial 'uncultivated majority', namely bacterial and archaeal single-cell genome sequences, and genome sequences from metagenomic datasets, are proposed.","author":[{"dropping-particle":"","family":"Bowers","given":"Robert M.","non-dropping-particle":"","parse-names":false,"suffix":""},{"dropping-particle":"","family":"Kyrpides","given":"Nikos C.","non-dropping-particle":"","parse-names":false,"suffix":""},{"dropping-particle":"","family":"Stepanauskas","given":"Ramunas","non-dropping-particle":"","parse-names":false,"suffix":""},{"dropping-particle":"","family":"Harmon-Smith","given":"Miranda","non-dropping-particle":"","parse-names":false,"suffix":""},{"dropping-particle":"","family":"Doud","given":"Devin","non-dropping-particle":"","parse-names":false,"suffix":""},{"dropping-particle":"","family":"Reddy","given":"T. B.K.","non-dropping-particle":"","parse-names":false,"suffix":""},{"dropping-particle":"","family":"Schulz","given":"Frederik","non-dropping-particle":"","parse-names":false,"suffix":""},{"dropping-particle":"","family":"Jarett","given":"Jessica","non-dropping-particle":"","parse-names":false,"suffix":""},{"dropping-particle":"","family":"Rivers","given":"Adam R.","non-dropping-particle":"","parse-names":false,"suffix":""},{"dropping-particle":"","family":"Eloe-Fadrosh","given":"Emiley A.","non-dropping-particle":"","parse-names":false,"suffix":""},{"dropping-particle":"","family":"Tringe","given":"Susannah G.","non-dropping-particle":"","parse-names":false,"suffix":""},{"dropping-particle":"","family":"Ivanova","given":"Natalia N.","non-dropping-particle":"","parse-names":false,"suffix":""},{"dropping-particle":"","family":"Copeland","given":"Alex","non-dropping-particle":"","parse-names":false,"suffix":""},{"dropping-particle":"","family":"Clum","given":"Alicia","non-dropping-particle":"","parse-names":false,"suffix":""},{"dropping-particle":"","family":"Becraft","given":"Eric D.","non-dropping-particle":"","parse-names":false,"suffix":""},{"dropping-particle":"","family":"Malmstrom","given":"Rex R.","non-dropping-particle":"","parse-names":false,"suffix":""},{"dropping-particle":"","family":"Birren","given":"Bruce","non-dropping-particle":"","parse-names":false,"suffix":""},{"dropping-particle":"","family":"Podar","given":"Mircea","non-dropping-particle":"","parse-names":false,"suffix":""},{"dropping-particle":"","family":"Bork","given":"Peer","non-dropping-particle":"","parse-names":false,"suffix":""},{"dropping-particle":"","family":"Weinstock","given":"George M.","non-dropping-particle":"","parse-names":false,"suffix":""},{"dropping-particle":"","family":"Garrity","given":"George M.","non-dropping-particle":"","parse-names":false,"suffix":""},{"dropping-particle":"","family":"Dodsworth","given":"Jeremy A.","non-dropping-particle":"","parse-names":false,"suffix":""},{"dropping-particle":"","family":"Yooseph","given":"Shibu","non-dropping-particle":"","parse-names":false,"suffix":""},{"dropping-particle":"","family":"Sutton","given":"Granger","non-dropping-particle":"","parse-names":false,"suffix":""},{"dropping-particle":"","family":"Glöckner","given":"Frank O.","non-dropping-particle":"","parse-names":false,"suffix":""},{"dropping-particle":"","family":"Gilbert","given":"Jack A.","non-dropping-particle":"","parse-names":false,"suffix":""},{"dropping-particle":"","family":"Nelson","given":"William C.","non-dropping-particle":"","parse-names":false,"suffix":""},{"dropping-particle":"","family":"Hallam","given":"Steven J.","non-dropping-particle":"","parse-names":false,"suffix":""},{"dropping-particle":"","family":"Jungbluth","given":"Sean P.","non-dropping-particle":"","parse-names":false,"suffix":""},{"dropping-particle":"","family":"Ettema","given":"Thijs J.G.","non-dropping-particle":"","parse-names":false,"suffix":""},{"dropping-particle":"","family":"Tighe","given":"Scott","non-dropping-particle":"","parse-names":false,"suffix":""},{"dropping-particle":"","family":"Konstantinidis","given":"Konstantinos T.","non-dropping-particle":"","parse-names":false,"suffix":""},{"dropping-particle":"","family":"Liu","given":"Wen Tso","non-dropping-particle":"","parse-names":false,"suffix":""},{"dropping-particle":"","family":"Baker","given":"Brett J.","non-dropping-particle":"","parse-names":false,"suffix":""},{"dropping-particle":"","family":"Rattei","given":"Thomas","non-dropping-particle":"","parse-names":false,"suffix":""},{"dropping-particle":"","family":"Eisen","given":"Jonathan A.","non-dropping-particle":"","parse-names":false,"suffix":""},{"dropping-particle":"","family":"Hedlund","given":"Brian","non-dropping-particle":"","parse-names":false,"suffix":""},{"dropping-particle":"","family":"McMahon","given":"Katherine D.","non-dropping-particle":"","parse-names":false,"suffix":""},{"dropping-particle":"","family":"Fierer","given":"Noah","non-dropping-particle":"","parse-names":false,"suffix":""},{"dropping-particle":"","family":"Knight","given":"Rob","non-dropping-particle":"","parse-names":false,"suffix":""},{"dropping-particle":"","family":"Finn","given":"Rob","non-dropping-particle":"","parse-names":false,"suffix":""},{"dropping-particle":"","family":"Cochrane","given":"Guy","non-dropping-particle":"","parse-names":false,"suffix":""},{"dropping-particle":"","family":"Karsch-Mizrachi","given":"Ilene","non-dropping-particle":"","parse-names":false,"suffix":""},{"dropping-particle":"","family":"Tyson","given":"Gene W.","non-dropping-particle":"","parse-names":false,"suffix":""},{"dropping-particle":"","family":"Rinke","given":"Christian","non-dropping-particle":"","parse-names":false,"suffix":""},{"dropping-particle":"","family":"Lapidus","given":"Alla","non-dropping-particle":"","parse-names":false,"suffix":""},{"dropping-particle":"","family":"Meyer","given":"Folker","non-dropping-particle":"","parse-names":false,"suffix":""},{"dropping-particle":"","family":"Yilmaz","given":"Pelin","non-dropping-particle":"","parse-names":false,"suffix":""},{"dropping-particle":"","family":"Parks","given":"Donovan H.","non-dropping-particle":"","parse-names":false,"suffix":""},{"dropping-particle":"","family":"Eren","given":"A. M.","non-dropping-particle":"","parse-names":false,"suffix":""},{"dropping-particle":"","family":"Schriml","given":"Lynn","non-dropping-particle":"","parse-names":false,"suffix":""},{"dropping-particle":"","family":"Banfield","given":"Jillian F.","non-dropping-particle":"","parse-names":false,"suffix":""},{"dropping-particle":"","family":"Hugenholtz","given":"Philip","non-dropping-particle":"","parse-names":false,"suffix":""},{"dropping-particle":"","family":"Woyke","given":"Tanja","non-dropping-particle":"","parse-names":false,"suffix":""}],"container-title":"Nature Biotechnology","id":"ITEM-1","issue":"8","issued":{"date-parts":[["2017"]]},"page":"725-731","title":"Minimum information about a single amplified genome (MISAG) and a metagenome-assembled genome (MIMAG) of bacteria and archaea","type":"article-journal","volume":"35"},"uris":["http://www.mendeley.com/documents/?uuid=421679fa-ae58-4047-a9a9-6abb4b56d8da","http://www.mendeley.com/documents/?uuid=575dc8b8-83c0-45a1-a766-6fb5b1db2364"]}],"mendeley":{"formattedCitation":"(Bowers et al., 2017)","plainTextFormattedCitation":"(Bowers et al., 2017)","previouslyFormattedCitation":"(Bowers et al., 2017)"},"properties":{"noteIndex":0},"schema":"https://github.com/citation-style-language/schema/raw/master/csl-citation.json"}</w:instrText>
+      </w:r>
+      <w:r>
+        <w:fldChar w:fldCharType="separate"/>
+      </w:r>
+      <w:r>
+        <w:rPr>
+          <w:noProof/>
+        </w:rPr>
+        <w:t>(Bowers et al., 2017)</w:t>
+      </w:r>
+      <w:r>
+        <w:fldChar w:fldCharType="end"/>
+      </w:r>
+      <w:r>
+        <w:t xml:space="preserve">. </w:t>
       </w:r>
     </w:p>
     <w:p>
@@ -2159,6 +2201,102 @@
         <w:jc w:val="both"/>
       </w:pPr>
       <w:r>
+        <w:t xml:space="preserve">A total of 193 medium to high quality bacterial MAGs were recovered from the three combined time series metagenomes in Trout Bog and Lake Mendota: 99 from Lake Mendota, 31 from Trout Bog’s epilimnion, and 63 from Trout Bog’s hypolimnion (Data S3). These population genomes ranged in estimated completeness from 50 to 99% based on </w:t>
+      </w:r>
+      <w:proofErr w:type="spellStart"/>
+      <w:r>
+        <w:t>CheckM</w:t>
+      </w:r>
+      <w:proofErr w:type="spellEnd"/>
+      <w:r>
+        <w:t xml:space="preserve"> estimate</w:t>
+      </w:r>
+      <w:r>
+        <w:t>s</w:t>
+      </w:r>
+      <w:r>
+        <w:t xml:space="preserve">. Several MAGs from Trout Bog’s epilimnion and hypolimnion appeared to belong to the same population based on average nucleotide identities greater than 99% calculated using DOE JGI’s ANI calculator (Data S5) </w:t>
+      </w:r>
+      <w:r>
+        <w:fldChar w:fldCharType="begin" w:fldLock="1"/>
+      </w:r>
+      <w:r>
+        <w:instrText>ADDIN CSL_CITATION {"citationItems":[{"id":"ITEM-1","itemData":{"DOI":"10.1093/nar/gkv657","ISBN":"1362-4962 (Electronic)\\r0305-1048 (Linking)","ISSN":"1362-4962","PMID":"26150420","abstract":"Increased sequencing of microbial genomes has revealed that prevailing prokaryotic species assignments can be inconsistent with whole genome information for a significant number of species. The long-standing need for a systematic and scalable species assignment technique can be met by the genome-wide Average Nucleotide Identity (gANI) metric, which is widely acknowledged as a robust measure of genomic relatedness. In this work, we demonstrate that the combination of gANI and the alignment fraction (AF) between two genomes accurately reflects their genomic relatedness. We introduce an efficient implementation of AF,gANI and discuss its successful application to 86.5M genome pairs between 13,151 prokaryotic genomes assigned to 3032 species. Subsequently, by comparing the genome clusters obtained from complete linkage clustering of these pairs to existing taxonomy, we observed that nearly 18% of all prokaryotic species suffer from anomalies in species definition. Our results can be used to explore central questions such as whether microorganisms form a continuum of genetic diversity or distinct species represented by distinct genetic signatures. We propose that this precise and objective AF,gANI-based species definition: the MiSI (Microbial Species Identifier) method, be used to address previous inconsistencies in species classification and as the primary guide for new taxonomic species assignment, supplemented by the traditional polyphasic approach, as required.","author":[{"dropping-particle":"","family":"Varghese","given":"Neha J","non-dropping-particle":"","parse-names":false,"suffix":""},{"dropping-particle":"","family":"Mukherjee","given":"Supratim","non-dropping-particle":"","parse-names":false,"suffix":""},{"dropping-particle":"","family":"Ivanova","given":"Natalia","non-dropping-particle":"","parse-names":false,"suffix":""},{"dropping-particle":"","family":"Konstantinidis","given":"Konstantinos T","non-dropping-particle":"","parse-names":false,"suffix":""},{"dropping-particle":"","family":"Mavrommatis","given":"Kostas","non-dropping-particle":"","parse-names":false,"suffix":""},{"dropping-particle":"","family":"Kyrpides","given":"Nikos C","non-dropping-particle":"","parse-names":false,"suffix":""},{"dropping-particle":"","family":"Pati","given":"Amrita","non-dropping-particle":"","parse-names":false,"suffix":""}],"container-title":"Nucleic Acids Research","id":"ITEM-1","issue":"14","issued":{"date-parts":[["2015"]]},"page":"gkv657-","title":"Microbial species delineation using whole genome sequences.","type":"article-journal","volume":"43"},"uris":["http://www.mendeley.com/documents/?uuid=8191a265-0b5a-46ba-99da-fd974ad4027b","http://www.mendeley.com/documents/?uuid=f114f5e4-153d-4dcb-972d-c524e1984366"]}],"mendeley":{"formattedCitation":"(Varghese et al., 2015)","plainTextFormattedCitation":"(Varghese et al., 2015)","previouslyFormattedCitation":"(Varghese et al., 2015)"},"properties":{"noteIndex":0},"schema":"https://github.com/citation-style-language/schema/raw/master/csl-citation.json"}</w:instrText>
+      </w:r>
+      <w:r>
+        <w:fldChar w:fldCharType="separate"/>
+      </w:r>
+      <w:r>
+        <w:rPr>
+          <w:noProof/>
+        </w:rPr>
+        <w:t>(Varghese et al., 2015)</w:t>
+      </w:r>
+      <w:r>
+        <w:fldChar w:fldCharType="end"/>
+      </w:r>
+      <w:r>
+        <w:t>. This is likely because assembly and binning were carried out separately for each thermal layer, even though some populations were present throughout the water column.</w:t>
+      </w:r>
+    </w:p>
+    <w:p>
+      <w:pPr>
+        <w:spacing w:line="480" w:lineRule="auto"/>
+        <w:jc w:val="both"/>
+        <w:rPr>
+          <w:b/>
+        </w:rPr>
+      </w:pPr>
+      <w:r>
+        <w:rPr>
+          <w:b/>
+        </w:rPr>
+        <w:t xml:space="preserve">Functional </w:t>
+      </w:r>
+      <w:r>
+        <w:rPr>
+          <w:b/>
+        </w:rPr>
+        <w:t>M</w:t>
+      </w:r>
+      <w:r>
+        <w:rPr>
+          <w:b/>
+        </w:rPr>
+        <w:t xml:space="preserve">arker </w:t>
+      </w:r>
+      <w:r>
+        <w:rPr>
+          <w:b/>
+        </w:rPr>
+        <w:t>G</w:t>
+      </w:r>
+      <w:r>
+        <w:rPr>
+          <w:b/>
+        </w:rPr>
+        <w:t xml:space="preserve">ene </w:t>
+      </w:r>
+      <w:r>
+        <w:rPr>
+          <w:b/>
+        </w:rPr>
+        <w:t>A</w:t>
+      </w:r>
+      <w:r>
+        <w:rPr>
+          <w:b/>
+        </w:rPr>
+        <w:t>nalysis</w:t>
+      </w:r>
+    </w:p>
+    <w:p>
+      <w:pPr>
+        <w:spacing w:line="480" w:lineRule="auto"/>
+        <w:ind w:firstLine="720"/>
+        <w:jc w:val="both"/>
+      </w:pPr>
+      <w:r>
         <w:t xml:space="preserve">To analyze functional marker genes in the unassembled, </w:t>
       </w:r>
       <w:proofErr w:type="spellStart"/>
@@ -2218,7 +2356,10 @@
         <w:fldChar w:fldCharType="end"/>
       </w:r>
       <w:r>
-        <w:t xml:space="preserve">. This analysis was conducted on merged reads. The protein sequences and ORFs were compared using </w:t>
+        <w:t>. This analysis was conducted on merged reads. The protein sequences and</w:t>
+      </w:r>
+      <w:r>
+        <w:t xml:space="preserve"> ORFs were compared using </w:t>
       </w:r>
       <w:proofErr w:type="spellStart"/>
       <w:r>
@@ -2256,7 +2397,29 @@
         <w:t xml:space="preserve"> identity</w:t>
       </w:r>
       <w:r>
-        <w:t>. Read abundance was normalized by metagenome size for plotting. We chose to perform this analysis because gene content in unassembled metagenomes is likely more quantitative and more representative of the entire microbial community than gene content in the MAGs.</w:t>
+        <w:t xml:space="preserve">. Read abundance was normalized by metagenome size for plotting. We chose to perform this </w:t>
+      </w:r>
+      <w:r>
+        <w:lastRenderedPageBreak/>
+        <w:t>analysis because gene content in unassembled metagenomes is likely more quantitative and more representative of the entire microbial community than gene content in the MAGs.</w:t>
+      </w:r>
+    </w:p>
+    <w:p>
+      <w:pPr>
+        <w:spacing w:line="480" w:lineRule="auto"/>
+        <w:ind w:firstLine="720"/>
+        <w:jc w:val="both"/>
+      </w:pPr>
+      <w:r>
+        <w:t xml:space="preserve">These comparisons were run between the </w:t>
+      </w:r>
+      <w:proofErr w:type="spellStart"/>
+      <w:r>
+        <w:t>epilimnia</w:t>
+      </w:r>
+      <w:proofErr w:type="spellEnd"/>
+      <w:r>
+        <w:t xml:space="preserve"> of Trout Bog and Lake Mendota, and between the epilimnion and hypolimnion of Trout Bog. We did not compare the epilimnion of Lake Mendota to the hypolimnion of Trout Bog, as the multitude of factors differing between these two sites make this comparison illogical. We aggregated marker genes by function (as several marker genes from a phylogenetic range were included in the database for each type of function) and tested for significant differences in distribution between lakes and layers using a Wilcoxon rank sum test in R with a Bonferroni correction for multiple pairwise testing.</w:t>
       </w:r>
     </w:p>
     <w:p>
@@ -2292,37 +2455,33 @@
       </w:pPr>
       <w:r>
         <w:tab/>
-        <w:t xml:space="preserve">Only MAGs </w:t>
-      </w:r>
-      <w:r>
-        <w:t xml:space="preserve">that were </w:t>
-      </w:r>
-      <w:r>
-        <w:t xml:space="preserve">at least 50% complete </w:t>
-      </w:r>
-      <w:r>
-        <w:t>with</w:t>
-      </w:r>
-      <w:r>
-        <w:t xml:space="preserve"> less than </w:t>
-      </w:r>
-      <w:r>
-        <w:t>10</w:t>
-      </w:r>
-      <w:r>
-        <w:t>% estimated contamination</w:t>
-      </w:r>
-      <w:r>
-        <w:t xml:space="preserve"> (meeting the MIMARKS definition of a medium</w:t>
-      </w:r>
-      <w:r>
-        <w:t xml:space="preserve"> or high</w:t>
-      </w:r>
-      <w:r>
-        <w:t xml:space="preserve"> quality MAG)</w:t>
-      </w:r>
-      <w:r>
-        <w:t xml:space="preserve"> were included in this study</w:t>
+        <w:t xml:space="preserve">Pathways were analyzed by exporting IMG’s functional annotations for the MAGs, including KEGG, COG, </w:t>
+      </w:r>
+      <w:r>
+        <w:t>PFAM</w:t>
+      </w:r>
+      <w:r>
+        <w:t>, and TIGR</w:t>
+      </w:r>
+      <w:r>
+        <w:t>FAM</w:t>
+      </w:r>
+      <w:r>
+        <w:t xml:space="preserve"> annotations and</w:t>
+      </w:r>
+      <w:r>
+        <w:t xml:space="preserve"> mapped to pathways in the KEGG and </w:t>
+      </w:r>
+      <w:proofErr w:type="spellStart"/>
+      <w:r>
+        <w:t>MetaCyc</w:t>
+      </w:r>
+      <w:proofErr w:type="spellEnd"/>
+      <w:r>
+        <w:t xml:space="preserve"> databases as previously describe</w:t>
+      </w:r>
+      <w:r>
+        <w:t>d</w:t>
       </w:r>
       <w:r>
         <w:t xml:space="preserve"> </w:t>
@@ -2331,7 +2490,7 @@
         <w:fldChar w:fldCharType="begin" w:fldLock="1"/>
       </w:r>
       <w:r>
-        <w:instrText>ADDIN CSL_CITATION {"citationItems":[{"id":"ITEM-1","itemData":{"DOI":"10.1038/nbt.3893","ISBN":"1546-1696 (Electronic) 1087-0156 (Linking)","ISSN":"15461696","PMID":"28787424","abstract":"Standards for sequencing the microbial 'uncultivated majority', namely bacterial and archaeal single-cell genome sequences, and genome sequences from metagenomic datasets, are proposed.","author":[{"dropping-particle":"","family":"Bowers","given":"Robert M.","non-dropping-particle":"","parse-names":false,"suffix":""},{"dropping-particle":"","family":"Kyrpides","given":"Nikos C.","non-dropping-particle":"","parse-names":false,"suffix":""},{"dropping-particle":"","family":"Stepanauskas","given":"Ramunas","non-dropping-particle":"","parse-names":false,"suffix":""},{"dropping-particle":"","family":"Harmon-Smith","given":"Miranda","non-dropping-particle":"","parse-names":false,"suffix":""},{"dropping-particle":"","family":"Doud","given":"Devin","non-dropping-particle":"","parse-names":false,"suffix":""},{"dropping-particle":"","family":"Reddy","given":"T. B.K.","non-dropping-particle":"","parse-names":false,"suffix":""},{"dropping-particle":"","family":"Schulz","given":"Frederik","non-dropping-particle":"","parse-names":false,"suffix":""},{"dropping-particle":"","family":"Jarett","given":"Jessica","non-dropping-particle":"","parse-names":false,"suffix":""},{"dropping-particle":"","family":"Rivers","given":"Adam R.","non-dropping-particle":"","parse-names":false,"suffix":""},{"dropping-particle":"","family":"Eloe-Fadrosh","given":"Emiley A.","non-dropping-particle":"","parse-names":false,"suffix":""},{"dropping-particle":"","family":"Tringe","given":"Susannah G.","non-dropping-particle":"","parse-names":false,"suffix":""},{"dropping-particle":"","family":"Ivanova","given":"Natalia N.","non-dropping-particle":"","parse-names":false,"suffix":""},{"dropping-particle":"","family":"Copeland","given":"Alex","non-dropping-particle":"","parse-names":false,"suffix":""},{"dropping-particle":"","family":"Clum","given":"Alicia","non-dropping-particle":"","parse-names":false,"suffix":""},{"dropping-particle":"","family":"Becraft","given":"Eric D.","non-dropping-particle":"","parse-names":false,"suffix":""},{"dropping-particle":"","family":"Malmstrom","given":"Rex R.","non-dropping-particle":"","parse-names":false,"suffix":""},{"dropping-particle":"","family":"Birren","given":"Bruce","non-dropping-particle":"","parse-names":false,"suffix":""},{"dropping-particle":"","family":"Podar","given":"Mircea","non-dropping-particle":"","parse-names":false,"suffix":""},{"dropping-particle":"","family":"Bork","given":"Peer","non-dropping-particle":"","parse-names":false,"suffix":""},{"dropping-particle":"","family":"Weinstock","given":"George M.","non-dropping-particle":"","parse-names":false,"suffix":""},{"dropping-particle":"","family":"Garrity","given":"George M.","non-dropping-particle":"","parse-names":false,"suffix":""},{"dropping-particle":"","family":"Dodsworth","given":"Jeremy A.","non-dropping-particle":"","parse-names":false,"suffix":""},{"dropping-particle":"","family":"Yooseph","given":"Shibu","non-dropping-particle":"","parse-names":false,"suffix":""},{"dropping-particle":"","family":"Sutton","given":"Granger","non-dropping-particle":"","parse-names":false,"suffix":""},{"dropping-particle":"","family":"Glöckner","given":"Frank O.","non-dropping-particle":"","parse-names":false,"suffix":""},{"dropping-particle":"","family":"Gilbert","given":"Jack A.","non-dropping-particle":"","parse-names":false,"suffix":""},{"dropping-particle":"","family":"Nelson","given":"William C.","non-dropping-particle":"","parse-names":false,"suffix":""},{"dropping-particle":"","family":"Hallam","given":"Steven J.","non-dropping-particle":"","parse-names":false,"suffix":""},{"dropping-particle":"","family":"Jungbluth","given":"Sean P.","non-dropping-particle":"","parse-names":false,"suffix":""},{"dropping-particle":"","family":"Ettema","given":"Thijs J.G.","non-dropping-particle":"","parse-names":false,"suffix":""},{"dropping-particle":"","family":"Tighe","given":"Scott","non-dropping-particle":"","parse-names":false,"suffix":""},{"dropping-particle":"","family":"Konstantinidis","given":"Konstantinos T.","non-dropping-particle":"","parse-names":false,"suffix":""},{"dropping-particle":"","family":"Liu","given":"Wen Tso","non-dropping-particle":"","parse-names":false,"suffix":""},{"dropping-particle":"","family":"Baker","given":"Brett J.","non-dropping-particle":"","parse-names":false,"suffix":""},{"dropping-particle":"","family":"Rattei","given":"Thomas","non-dropping-particle":"","parse-names":false,"suffix":""},{"dropping-particle":"","family":"Eisen","given":"Jonathan A.","non-dropping-particle":"","parse-names":false,"suffix":""},{"dropping-particle":"","family":"Hedlund","given":"Brian","non-dropping-particle":"","parse-names":false,"suffix":""},{"dropping-particle":"","family":"McMahon","given":"Katherine D.","non-dropping-particle":"","parse-names":false,"suffix":""},{"dropping-particle":"","family":"Fierer","given":"Noah","non-dropping-particle":"","parse-names":false,"suffix":""},{"dropping-particle":"","family":"Knight","given":"Rob","non-dropping-particle":"","parse-names":false,"suffix":""},{"dropping-particle":"","family":"Finn","given":"Rob","non-dropping-particle":"","parse-names":false,"suffix":""},{"dropping-particle":"","family":"Cochrane","given":"Guy","non-dropping-particle":"","parse-names":false,"suffix":""},{"dropping-particle":"","family":"Karsch-Mizrachi","given":"Ilene","non-dropping-particle":"","parse-names":false,"suffix":""},{"dropping-particle":"","family":"Tyson","given":"Gene W.","non-dropping-particle":"","parse-names":false,"suffix":""},{"dropping-particle":"","family":"Rinke","given":"Christian","non-dropping-particle":"","parse-names":false,"suffix":""},{"dropping-particle":"","family":"Lapidus","given":"Alla","non-dropping-particle":"","parse-names":false,"suffix":""},{"dropping-particle":"","family":"Meyer","given":"Folker","non-dropping-particle":"","parse-names":false,"suffix":""},{"dropping-particle":"","family":"Yilmaz","given":"Pelin","non-dropping-particle":"","parse-names":false,"suffix":""},{"dropping-particle":"","family":"Parks","given":"Donovan H.","non-dropping-particle":"","parse-names":false,"suffix":""},{"dropping-particle":"","family":"Eren","given":"A. M.","non-dropping-particle":"","parse-names":false,"suffix":""},{"dropping-particle":"","family":"Schriml","given":"Lynn","non-dropping-particle":"","parse-names":false,"suffix":""},{"dropping-particle":"","family":"Banfield","given":"Jillian F.","non-dropping-particle":"","parse-names":false,"suffix":""},{"dropping-particle":"","family":"Hugenholtz","given":"Philip","non-dropping-particle":"","parse-names":false,"suffix":""},{"dropping-particle":"","family":"Woyke","given":"Tanja","non-dropping-particle":"","parse-names":false,"suffix":""}],"container-title":"Nature Biotechnology","id":"ITEM-1","issue":"8","issued":{"date-parts":[["2017"]]},"page":"725-731","title":"Minimum information about a single amplified genome (MISAG) and a metagenome-assembled genome (MIMAG) of bacteria and archaea","type":"article-journal","volume":"35"},"uris":["http://www.mendeley.com/documents/?uuid=421679fa-ae58-4047-a9a9-6abb4b56d8da","http://www.mendeley.com/documents/?uuid=575dc8b8-83c0-45a1-a766-6fb5b1db2364"]}],"mendeley":{"formattedCitation":"(Bowers et al., 2017)","plainTextFormattedCitation":"(Bowers et al., 2017)","previouslyFormattedCitation":"(Bowers et al., 2017)"},"properties":{"noteIndex":0},"schema":"https://github.com/citation-style-language/schema/raw/master/csl-citation.json"}</w:instrText>
+        <w:instrText>ADDIN CSL_CITATION {"citationItems":[{"id":"ITEM-1","itemData":{"DOI":"10.1128/mSphere.00277-17","ISSN":"2379-5042","PMID":"28959738","abstract":"Microbes are critical in carbon and nutrient cycling in freshwater ecosystems. Members of the Verrucomicrobia are ubiquitous in such systems, and yet their roles and ecophysiology are not well understood. In this study, we recovered 19 Verrucomicrobia draft genomes by sequencing 184 time-series metagenomes from a eutrophic lake and a humic bog that differ in carbon source and nutrient availabilities. These genomes span four of the seven previously defined Verrucomicrobia subdivisions and greatly expand knowledge of the genomic diversity of freshwater Verrucomicrobia. Genome analysis revealed their potential role as (poly)saccharide degraders in freshwater, uncovered interesting genomic features for this lifestyle, and suggested their adaptation to nutrient availabilities in their environments. Verrucomicrobia populations differ significantly between the two lakes in glycoside hydrolase gene abundance and functional profiles, reflecting the autochthonous and terrestrially derived allochthonous carbon sources of the two ecosystems, respectively. Interestingly, a number of genomes recovered from the bog contained gene clusters that potentially encode a novel porin-multiheme cytochrome c complex and might be involved in extracellular electron transfer in the anoxic humus-rich environment. Notably, most epilimnion genomes have large numbers of so-called \"Planctomycete-specific\" cytochrome c-encoding genes, which exhibited distribution patterns nearly opposite to those seen with glycoside hydrolase genes, probably associated with the different levels of environmental oxygen availability and carbohydrate complexity between lakes/layers. Overall, the recovered genomes represent a major step toward understanding the role, ecophysiology, and distribution of Verrucomicrobia in freshwater. IMPORTANCE Freshwater Verrucomicrobia spp. are cosmopolitan in lakes and rivers, and yet their roles and ecophysiology are not well understood, as cultured freshwater Verrucomicrobia spp. are restricted to one subdivision of this phylum. Here, we greatly expanded the known genomic diversity of this freshwater lineage by recovering 19 Verrucomicrobia draft genomes from 184 metagenomes collected from a eutrophic lake and a humic bog across multiple years. Most of these genomes represent the first freshwater representatives of several Verrucomicrobia subdivisions. Genomic analysis revealed Verrucomicrobia to be potential (poly)saccharide degraders and suggested their adaptation to c…","author":[{"dropping-particle":"","family":"He","given":"Shaomei","non-dropping-particle":"","parse-names":false,"suffix":""},{"dropping-particle":"","family":"Stevens","given":"Sarah L R","non-dropping-particle":"","parse-names":false,"suffix":""},{"dropping-particle":"","family":"Chan","given":"Leong-Keat","non-dropping-particle":"","parse-names":false,"suffix":""},{"dropping-particle":"","family":"Bertilsson","given":"Stefan","non-dropping-particle":"","parse-names":false,"suffix":""},{"dropping-particle":"","family":"Glavina Del Rio","given":"Tijana","non-dropping-particle":"","parse-names":false,"suffix":""},{"dropping-particle":"","family":"Tringe","given":"Susannah G","non-dropping-particle":"","parse-names":false,"suffix":""},{"dropping-particle":"","family":"Malmstrom","given":"Rex R","non-dropping-particle":"","parse-names":false,"suffix":""},{"dropping-particle":"","family":"McMahon","given":"Katherine D","non-dropping-particle":"","parse-names":false,"suffix":""}],"container-title":"mSphere","id":"ITEM-1","issue":"5","issued":{"date-parts":[["2017","10","25"]]},"page":"e00277-17","publisher":"American Society for Microbiology Journals","title":"Ecophysiology of Freshwater Verrucomicrobia Inferred from Metagenome-Assembled Genomes.","type":"article-journal","volume":"2"},"uris":["http://www.mendeley.com/documents/?uuid=2172b2da-b70c-39ba-8603-4dfe94a01280"]}],"mendeley":{"formattedCitation":"(He et al., 2017)","plainTextFormattedCitation":"(He et al., 2017)","previouslyFormattedCitation":"(He et al., 2017)"},"properties":{"noteIndex":0},"schema":"https://github.com/citation-style-language/schema/raw/master/csl-citation.json"}</w:instrText>
       </w:r>
       <w:r>
         <w:fldChar w:fldCharType="separate"/>
@@ -2340,22 +2499,61 @@
         <w:rPr>
           <w:noProof/>
         </w:rPr>
-        <w:t>(Bowers et al., 2017)</w:t>
+        <w:t>(He et al., 2017)</w:t>
       </w:r>
       <w:r>
         <w:fldChar w:fldCharType="end"/>
       </w:r>
       <w:r>
-        <w:t xml:space="preserve">. </w:t>
-      </w:r>
-      <w:r>
-        <w:t xml:space="preserve">Taxonomy was assigned to MAGs using </w:t>
-      </w:r>
-      <w:proofErr w:type="spellStart"/>
-      <w:r>
-        <w:t>Phylosift</w:t>
-      </w:r>
-      <w:proofErr w:type="spellEnd"/>
+        <w:t>.</w:t>
+      </w:r>
+      <w:r>
+        <w:t xml:space="preserve"> To </w:t>
+      </w:r>
+      <w:r>
+        <w:t>score presence</w:t>
+      </w:r>
+      <w:r>
+        <w:t xml:space="preserve">, a pathway </w:t>
+      </w:r>
+      <w:r>
+        <w:t>needed</w:t>
+      </w:r>
+      <w:r>
+        <w:t xml:space="preserve"> at least 50% of the required enzymes encoded by genes in a MAG and if there were steps unique to a pathway, at least one gene encoding </w:t>
+      </w:r>
+      <w:r>
+        <w:t>each</w:t>
+      </w:r>
+      <w:r>
+        <w:t xml:space="preserve"> unique step. </w:t>
+      </w:r>
+      <w:r>
+        <w:t xml:space="preserve">Putative pathway </w:t>
+      </w:r>
+      <w:proofErr w:type="spellStart"/>
+      <w:r>
+        <w:t>presen</w:t>
+      </w:r>
+      <w:proofErr w:type="spellEnd"/>
+      <w:r>
+        <w:t xml:space="preserve"> was aggregated by lake and phylum in order to link potential functions identified in the metagenomes to taxonomic groups that may perform those functions in each lake.</w:t>
+      </w:r>
+      <w:r>
+        <w:t xml:space="preserve"> Glycoside hydrolases were </w:t>
+      </w:r>
+      <w:r>
+        <w:t>identified</w:t>
+      </w:r>
+      <w:r>
+        <w:t xml:space="preserve"> using dbCAN</w:t>
+      </w:r>
+      <w:r>
+        <w:t>2</w:t>
+      </w:r>
+      <w:r>
+        <w:t>’s implementation of HMMER</w:t>
+      </w:r>
       <w:r>
         <w:t xml:space="preserve"> </w:t>
       </w:r>
@@ -2363,7 +2561,7 @@
         <w:fldChar w:fldCharType="begin" w:fldLock="1"/>
       </w:r>
       <w:r>
-        <w:instrText>ADDIN CSL_CITATION {"citationItems":[{"id":"ITEM-1","itemData":{"DOI":"10.7717/peerj.243","ISBN":"2167-8359 (Electronic)","ISSN":"2167-8359","PMID":"24482762","abstract":"Like all organisms on the planet, environmental microbes are subject to the forces of molecular evolution. Metagenomic sequencing provides a means to access the DNA sequence of uncultured microbes. By combining DNA sequencing of microbial communities with evolutionary modeling and phylogenetic analysis we might obtain new insights into microbiology and also provide a basis for practical tools such as forensic pathogen detection. In this work we present an approach to leverage phylogenetic analysis of metagenomic sequence data to conduct several types of analysis. First, we present a method to conduct phylogeny-driven Bayesian hypothesis tests for the presence of an organism in a sample. Second, we present a means to compare community structure across a collection of many samples and develop direct associations between the abundance of certain organisms and sample metadata. Third, we apply new tools to analyze the phylogenetic diversity of microbial communities and again demonstrate how this can be associated to sample metadata. These analyses are implemented in an open source software pipeline called PhyloSift. As a pipeline, PhyloSift incorporates several other programs including LAST, HMMER, and pplacer to automate phylogenetic analysis of protein coding and RNA sequences in metagenomic datasets generated by modern sequencing platforms (e.g., Illumina, 454).","author":[{"dropping-particle":"","family":"Darling","given":"Aaron E","non-dropping-particle":"","parse-names":false,"suffix":""},{"dropping-particle":"","family":"Jospin","given":"Guillaume","non-dropping-particle":"","parse-names":false,"suffix":""},{"dropping-particle":"","family":"Lowe","given":"Eric","non-dropping-particle":"","parse-names":false,"suffix":""},{"dropping-particle":"","family":"Matsen","given":"Frederick A","non-dropping-particle":"","parse-names":false,"suffix":""},{"dropping-particle":"","family":"Bik","given":"Holly M","non-dropping-particle":"","parse-names":false,"suffix":""},{"dropping-particle":"","family":"Eisen","given":"Jonathan A","non-dropping-particle":"","parse-names":false,"suffix":""}],"container-title":"PeerJ","id":"ITEM-1","issued":{"date-parts":[["2014"]]},"page":"e243","title":"PhyloSift: phylogenetic analysis of genomes and metagenomes.","type":"article-journal","volume":"2"},"uris":["http://www.mendeley.com/documents/?uuid=79dbe243-c028-41f0-b1cc-badb10099609","http://www.mendeley.com/documents/?uuid=d3a147d6-2405-46ed-b4f8-2c49215ea283"]}],"mendeley":{"formattedCitation":"(Darling et al., 2014)","plainTextFormattedCitation":"(Darling et al., 2014)","previouslyFormattedCitation":"(Darling et al., 2014)"},"properties":{"noteIndex":0},"schema":"https://github.com/citation-style-language/schema/raw/master/csl-citation.json"}</w:instrText>
+        <w:instrText>ADDIN CSL_CITATION {"citationItems":[{"id":"ITEM-1","itemData":{"DOI":"10.1093/nar/gky418","ISSN":"0305-1048","PMID":"29771380","abstract":"Complex carbohydrates of plants are the main food sources of animals and microbes, and serve as promising renewable feedstock for biofuel and biomaterial production. Carbohydrate active enzymes (CAZymes) are the most important enzymes for complex carbohydrate metabolism. With an increasing number of plant and plant-associated microbial genomes and metagenomes being sequenced, there is an urgent need of automatic tools for genomic data mining of CAZymes. We developed the dbCAN web server in 2012 to provide a public service for automated CAZyme annotation for newly sequenced genomes. Here, dbCAN2 (http://cys.bios.niu.edu/dbCAN2) is presented as an updated meta server, which integrates three state-of-the-art tools for CAZome (all CAZymes of a genome) annotation: (i) HMMER search against the dbCAN HMM (hidden Markov model) database; (ii) DIAMOND search against the CAZy pre-annotated CAZyme sequence database and (iii) Hotpep search against the conserved CAZyme short peptide database. Combining the three outputs and removing CAZymes found by only one tool can significantly improve the CAZome annotation accuracy. In addition, dbCAN2 now also accepts nucleotide sequence submission, and offers the service to predict physically linked CAZyme gene clusters (CGCs), which will be a very useful online tool for identifying putative polysaccharide utilization loci (PULs) in microbial genomes or metagenomes.","author":[{"dropping-particle":"","family":"Zhang","given":"Han","non-dropping-particle":"","parse-names":false,"suffix":""},{"dropping-particle":"","family":"Yohe","given":"Tanner","non-dropping-particle":"","parse-names":false,"suffix":""},{"dropping-particle":"","family":"Huang","given":"Le","non-dropping-particle":"","parse-names":false,"suffix":""},{"dropping-particle":"","family":"Entwistle","given":"Sarah","non-dropping-particle":"","parse-names":false,"suffix":""},{"dropping-particle":"","family":"Wu","given":"Peizhi","non-dropping-particle":"","parse-names":false,"suffix":""},{"dropping-particle":"","family":"Yang","given":"Zhenglu","non-dropping-particle":"","parse-names":false,"suffix":""},{"dropping-particle":"","family":"Busk","given":"Peter K","non-dropping-particle":"","parse-names":false,"suffix":""},{"dropping-particle":"","family":"Xu","given":"Ying","non-dropping-particle":"","parse-names":false,"suffix":""},{"dropping-particle":"","family":"Yin","given":"Yanbin","non-dropping-particle":"","parse-names":false,"suffix":""}],"container-title":"Nucleic Acids Research","id":"ITEM-1","issue":"W1","issued":{"date-parts":[["2018","7","2"]]},"page":"W95-W101","title":"dbCAN2: a meta server for automated carbohydrate-active enzyme annotation","type":"article-journal","volume":"46"},"uris":["http://www.mendeley.com/documents/?uuid=7bef8ab7-5d9e-3ece-960f-0ef38c79d693"]}],"mendeley":{"formattedCitation":"(Zhang et al., 2018)","plainTextFormattedCitation":"(Zhang et al., 2018)","previouslyFormattedCitation":"(Zhang et al., 2018)"},"properties":{"noteIndex":0},"schema":"https://github.com/citation-style-language/schema/raw/master/csl-citation.json"}</w:instrText>
       </w:r>
       <w:r>
         <w:fldChar w:fldCharType="separate"/>
@@ -2372,131 +2570,7 @@
         <w:rPr>
           <w:noProof/>
         </w:rPr>
-        <w:t>(Darling et al., 2014)</w:t>
-      </w:r>
-      <w:r>
-        <w:fldChar w:fldCharType="end"/>
-      </w:r>
-      <w:r>
-        <w:t xml:space="preserve">. </w:t>
-      </w:r>
-      <w:r>
-        <w:t xml:space="preserve">Pathways were analyzed by exporting IMG’s functional annotations for the MAGs, including KEGG, COG, </w:t>
-      </w:r>
-      <w:r>
-        <w:t>PFAM</w:t>
-      </w:r>
-      <w:r>
-        <w:t>, and TIGR</w:t>
-      </w:r>
-      <w:r>
-        <w:t>FAM</w:t>
-      </w:r>
-      <w:r>
-        <w:t xml:space="preserve"> annotations and</w:t>
-      </w:r>
-      <w:r>
-        <w:t xml:space="preserve"> mapped to pathways in the KEGG and </w:t>
-      </w:r>
-      <w:proofErr w:type="spellStart"/>
-      <w:r>
-        <w:t>MetaCyc</w:t>
-      </w:r>
-      <w:proofErr w:type="spellEnd"/>
-      <w:r>
-        <w:t xml:space="preserve"> databases as previously describe</w:t>
-      </w:r>
-      <w:r>
-        <w:t>d</w:t>
-      </w:r>
-      <w:r>
-        <w:t xml:space="preserve"> </w:t>
-      </w:r>
-      <w:r>
-        <w:fldChar w:fldCharType="begin" w:fldLock="1"/>
-      </w:r>
-      <w:r>
-        <w:instrText>ADDIN CSL_CITATION {"citationItems":[{"id":"ITEM-1","itemData":{"DOI":"10.1128/mSphere.00277-17","ISSN":"2379-5042","PMID":"28959738","abstract":"Microbes are critical in carbon and nutrient cycling in freshwater ecosystems. Members of the Verrucomicrobia are ubiquitous in such systems, and yet their roles and ecophysiology are not well understood. In this study, we recovered 19 Verrucomicrobia draft genomes by sequencing 184 time-series metagenomes from a eutrophic lake and a humic bog that differ in carbon source and nutrient availabilities. These genomes span four of the seven previously defined Verrucomicrobia subdivisions and greatly expand knowledge of the genomic diversity of freshwater Verrucomicrobia. Genome analysis revealed their potential role as (poly)saccharide degraders in freshwater, uncovered interesting genomic features for this lifestyle, and suggested their adaptation to nutrient availabilities in their environments. Verrucomicrobia populations differ significantly between the two lakes in glycoside hydrolase gene abundance and functional profiles, reflecting the autochthonous and terrestrially derived allochthonous carbon sources of the two ecosystems, respectively. Interestingly, a number of genomes recovered from the bog contained gene clusters that potentially encode a novel porin-multiheme cytochrome c complex and might be involved in extracellular electron transfer in the anoxic humus-rich environment. Notably, most epilimnion genomes have large numbers of so-called \"Planctomycete-specific\" cytochrome c-encoding genes, which exhibited distribution patterns nearly opposite to those seen with glycoside hydrolase genes, probably associated with the different levels of environmental oxygen availability and carbohydrate complexity between lakes/layers. Overall, the recovered genomes represent a major step toward understanding the role, ecophysiology, and distribution of Verrucomicrobia in freshwater. IMPORTANCE Freshwater Verrucomicrobia spp. are cosmopolitan in lakes and rivers, and yet their roles and ecophysiology are not well understood, as cultured freshwater Verrucomicrobia spp. are restricted to one subdivision of this phylum. Here, we greatly expanded the known genomic diversity of this freshwater lineage by recovering 19 Verrucomicrobia draft genomes from 184 metagenomes collected from a eutrophic lake and a humic bog across multiple years. Most of these genomes represent the first freshwater representatives of several Verrucomicrobia subdivisions. Genomic analysis revealed Verrucomicrobia to be potential (poly)saccharide degraders and suggested their adaptation to c…","author":[{"dropping-particle":"","family":"He","given":"Shaomei","non-dropping-particle":"","parse-names":false,"suffix":""},{"dropping-particle":"","family":"Stevens","given":"Sarah L R","non-dropping-particle":"","parse-names":false,"suffix":""},{"dropping-particle":"","family":"Chan","given":"Leong-Keat","non-dropping-particle":"","parse-names":false,"suffix":""},{"dropping-particle":"","family":"Bertilsson","given":"Stefan","non-dropping-particle":"","parse-names":false,"suffix":""},{"dropping-particle":"","family":"Glavina Del Rio","given":"Tijana","non-dropping-particle":"","parse-names":false,"suffix":""},{"dropping-particle":"","family":"Tringe","given":"Susannah G","non-dropping-particle":"","parse-names":false,"suffix":""},{"dropping-particle":"","family":"Malmstrom","given":"Rex R","non-dropping-particle":"","parse-names":false,"suffix":""},{"dropping-particle":"","family":"McMahon","given":"Katherine D","non-dropping-particle":"","parse-names":false,"suffix":""}],"container-title":"mSphere","id":"ITEM-1","issue":"5","issued":{"date-parts":[["2017","10","25"]]},"page":"e00277-17","publisher":"American Society for Microbiology Journals","title":"Ecophysiology of Freshwater Verrucomicrobia Inferred from Metagenome-Assembled Genomes.","type":"article-journal","volume":"2"},"uris":["http://www.mendeley.com/documents/?uuid=2172b2da-b70c-39ba-8603-4dfe94a01280"]}],"mendeley":{"formattedCitation":"(He et al., 2017)","plainTextFormattedCitation":"(He et al., 2017)","previouslyFormattedCitation":"(He et al., 2017)"},"properties":{"noteIndex":0},"schema":"https://github.com/citation-style-language/schema/raw/master/csl-citation.json"}</w:instrText>
-      </w:r>
-      <w:r>
-        <w:fldChar w:fldCharType="separate"/>
-      </w:r>
-      <w:r>
-        <w:rPr>
-          <w:noProof/>
-        </w:rPr>
-        <w:t>(He et al., 2017)</w:t>
-      </w:r>
-      <w:r>
-        <w:fldChar w:fldCharType="end"/>
-      </w:r>
-      <w:r>
-        <w:t>.</w:t>
-      </w:r>
-      <w:r>
-        <w:t xml:space="preserve"> To </w:t>
-      </w:r>
-      <w:r>
-        <w:t>score presence</w:t>
-      </w:r>
-      <w:r>
-        <w:t xml:space="preserve">, a pathway </w:t>
-      </w:r>
-      <w:r>
-        <w:t>needed</w:t>
-      </w:r>
-      <w:r>
-        <w:t xml:space="preserve"> at least 50% of the required enzymes encoded by genes in a MAG and if there were steps unique to a pathway, at least one gene encoding </w:t>
-      </w:r>
-      <w:r>
-        <w:t>each</w:t>
-      </w:r>
-      <w:r>
-        <w:t xml:space="preserve"> unique step. </w:t>
-      </w:r>
-      <w:r>
-        <w:t xml:space="preserve">Putative pathway presences </w:t>
-      </w:r>
-      <w:proofErr w:type="gramStart"/>
-      <w:r>
-        <w:t>was</w:t>
-      </w:r>
-      <w:proofErr w:type="gramEnd"/>
-      <w:r>
-        <w:t xml:space="preserve"> aggregated by lake and phylum in order to link potential functions identified in the metagenomes to taxonomic groups that may perform those functions in each lake.</w:t>
-      </w:r>
-      <w:r>
-        <w:t xml:space="preserve"> Glycoside hydrolases were </w:t>
-      </w:r>
-      <w:r>
-        <w:lastRenderedPageBreak/>
-        <w:t xml:space="preserve">annotated using </w:t>
-      </w:r>
-      <w:proofErr w:type="spellStart"/>
-      <w:r>
-        <w:t>dbCAN</w:t>
-      </w:r>
-      <w:proofErr w:type="spellEnd"/>
-      <w:r>
-        <w:t xml:space="preserve"> (http://csbl.bmb.uga.edu/dbCAN)</w:t>
-      </w:r>
-      <w:r>
-        <w:t xml:space="preserve"> </w:t>
-      </w:r>
-      <w:r>
-        <w:fldChar w:fldCharType="begin" w:fldLock="1"/>
-      </w:r>
-      <w:r>
-        <w:instrText>ADDIN CSL_CITATION {"citationItems":[{"id":"ITEM-1","itemData":{"DOI":"10.1093/nar/gks479","ISBN":"0305-1048","ISSN":"03051048","PMID":"22645317","abstract":"Carbohydrate-active enzymes (CAZymes) are very important to the biotech industry, particularly the emerging biofuel industry because CAZymes are responsible for the synthesis, degradation and modification of all the carbohydrates on Earth. We have developed a web resource, dbCAN (http://csbl.bmb.uga.edu/dbCAN/annotate.php), to provide a capability for automated CAZyme signature domain-based annotation for any given protein data set (e.g. proteins from a newly sequenced genome) submitted to our server. To accomplish this, we have explicitly defined a signature domain for every CAZyme family, derived based on the CDD (conserved domain database) search and literature curation. We have also constructed a hidden Markov model to represent the signature domain of each CAZyme family. These CAZyme family-specific HMMs are our key contribution and the foundation for the automated CAZyme annotation.","author":[{"dropping-particle":"","family":"Yin","given":"Yanbin","non-dropping-particle":"","parse-names":false,"suffix":""},{"dropping-particle":"","family":"Mao","given":"Xizeng","non-dropping-particle":"","parse-names":false,"suffix":""},{"dropping-particle":"","family":"Yang","given":"Jincai","non-dropping-particle":"","parse-names":false,"suffix":""},{"dropping-particle":"","family":"Chen","given":"Xin","non-dropping-particle":"","parse-names":false,"suffix":""},{"dropping-particle":"","family":"Mao","given":"Fenglou","non-dropping-particle":"","parse-names":false,"suffix":""},{"dropping-particle":"","family":"Xu","given":"Ying","non-dropping-particle":"","parse-names":false,"suffix":""}],"container-title":"Nucleic Acids Research","id":"ITEM-1","issue":"W1","issued":{"date-parts":[["2012"]]},"page":"445-451","title":"DbCAN: A web resource for automated carbohydrate-active enzyme annotation","type":"article-journal","volume":"40"},"uris":["http://www.mendeley.com/documents/?uuid=0b037019-6ead-4073-9c61-47aff5472e0f","http://www.mendeley.com/documents/?uuid=426bc412-9767-4686-b487-d1c1992ed1fd"]}],"mendeley":{"formattedCitation":"(Yin et al., 2012)","plainTextFormattedCitation":"(Yin et al., 2012)","previouslyFormattedCitation":"(Yin et al., 2012)"},"properties":{"noteIndex":0},"schema":"https://github.com/citation-style-language/schema/raw/master/csl-citation.json"}</w:instrText>
-      </w:r>
-      <w:r>
-        <w:fldChar w:fldCharType="separate"/>
-      </w:r>
-      <w:r>
-        <w:rPr>
-          <w:noProof/>
-        </w:rPr>
-        <w:t>(Yin et al., 2012)</w:t>
+        <w:t>(Zhang et al., 2018)</w:t>
       </w:r>
       <w:r>
         <w:fldChar w:fldCharType="end"/>
@@ -2602,7 +2676,16 @@
           <w:color w:val="000000"/>
           <w:bdr w:val="none" w:sz="0" w:space="0" w:color="auto" w:frame="1"/>
         </w:rPr>
-        <w:t>H. Wickham. ggplot2: Elegant Graphics for Data Analysis. Springer-Verlag New York, 2009.</w:t>
+        <w:t xml:space="preserve">H. Wickham. ggplot2: </w:t>
+      </w:r>
+      <w:r>
+        <w:rPr>
+          <w:rStyle w:val="gnkrckgcgsb"/>
+          <w:color w:val="000000"/>
+          <w:bdr w:val="none" w:sz="0" w:space="0" w:color="auto" w:frame="1"/>
+        </w:rPr>
+        <w:lastRenderedPageBreak/>
+        <w:t>Elegant Graphics for Data Analysis. Springer-Verlag New York, 2009.</w:t>
       </w:r>
       <w:r>
         <w:t>)</w:t>
@@ -2798,93 +2881,48 @@
         <w:t xml:space="preserve"> identified in the unassembled merged metagenomic reads</w:t>
       </w:r>
       <w:r>
-        <w:t xml:space="preserve"> appeared more frequently in one lake or layer compared to the others. These comparisons were run between the </w:t>
-      </w:r>
-      <w:proofErr w:type="spellStart"/>
-      <w:r>
-        <w:t>epilimnia</w:t>
-      </w:r>
-      <w:proofErr w:type="spellEnd"/>
-      <w:r>
-        <w:t xml:space="preserve"> of Trout Bog and Lake Mendota, and between the epilimnion and </w:t>
-      </w:r>
-      <w:r>
-        <w:lastRenderedPageBreak/>
-        <w:t>hypolimnion of Trout Bog. We did not compare the epilimnion of Lake Mendota to the hypolimnion of Trout Bog, as the m</w:t>
-      </w:r>
-      <w:r>
-        <w:t>ultitude of</w:t>
-      </w:r>
-      <w:r>
-        <w:t xml:space="preserve"> factors differing between these two sites make </w:t>
-      </w:r>
-      <w:r>
-        <w:t>this</w:t>
-      </w:r>
-      <w:r>
-        <w:t xml:space="preserve"> comparison </w:t>
-      </w:r>
-      <w:r>
-        <w:t>illogical</w:t>
+        <w:t xml:space="preserve"> appeared more frequently in one lake or layer compared to the others. </w:t>
+      </w:r>
+      <w:r>
+        <w:t xml:space="preserve">Many functional markers were found to be significantly more abundant in specific sites; more will be reported in each of the following sections </w:t>
+      </w:r>
+      <w:r>
+        <w:t xml:space="preserve">(Figure 1, </w:t>
+      </w:r>
+      <w:r>
+        <w:t>Table S3</w:t>
+      </w:r>
+      <w:r>
+        <w:t>). These contrast</w:t>
+      </w:r>
+      <w:r>
+        <w:t xml:space="preserve">ing </w:t>
+      </w:r>
+      <w:r>
+        <w:t>abundance</w:t>
+      </w:r>
+      <w:r>
+        <w:t>s</w:t>
+      </w:r>
+      <w:r>
+        <w:t xml:space="preserve"> of functional marker genes suggest significant differences in the metabolisms of microbial communities </w:t>
+      </w:r>
+      <w:r>
+        <w:t>across lake environments</w:t>
       </w:r>
       <w:r>
         <w:t xml:space="preserve">. </w:t>
       </w:r>
-      <w:r>
-        <w:t xml:space="preserve">We </w:t>
-      </w:r>
-      <w:r>
-        <w:t xml:space="preserve">aggregated marker genes by function (as several marker genes from a phylogenetic range were included in the database for each type of function) and tested </w:t>
-      </w:r>
-      <w:r>
-        <w:t xml:space="preserve">for </w:t>
-      </w:r>
-      <w:r>
-        <w:t xml:space="preserve">significant differences in distribution between lakes and layers using a Wilcoxon rank sum test </w:t>
-      </w:r>
-      <w:r>
-        <w:t xml:space="preserve">in R </w:t>
-      </w:r>
-      <w:r>
-        <w:t xml:space="preserve">with a Bonferroni correction for multiple pairwise testing. </w:t>
-      </w:r>
-      <w:r>
-        <w:t xml:space="preserve">Many functional markers were found to be significantly more abundant in specific sites; more will be reported in each of the following sections </w:t>
-      </w:r>
-      <w:r>
-        <w:t xml:space="preserve">(Figure 1, </w:t>
-      </w:r>
-      <w:r>
-        <w:t>Table S3</w:t>
-      </w:r>
-      <w:r>
-        <w:t>). These contrast</w:t>
-      </w:r>
-      <w:r>
-        <w:t xml:space="preserve">ing </w:t>
-      </w:r>
-      <w:r>
-        <w:t>abundance</w:t>
-      </w:r>
-      <w:r>
-        <w:t>s</w:t>
-      </w:r>
-      <w:r>
-        <w:t xml:space="preserve"> of functional marker genes suggest significant differences in the metabolisms of microbial communities </w:t>
-      </w:r>
-      <w:r>
-        <w:t>across lake environments</w:t>
-      </w:r>
-      <w:r>
-        <w:t xml:space="preserve">. </w:t>
-      </w:r>
     </w:p>
     <w:p>
       <w:pPr>
         <w:pStyle w:val="Heading2"/>
       </w:pPr>
       <w:r>
-        <w:t>Overview of the MAGs dataset</w:t>
+        <w:t>Overview of the MAGs D</w:t>
+      </w:r>
+      <w:r>
+        <w:t>ataset</w:t>
       </w:r>
     </w:p>
     <w:p>
@@ -2900,81 +2938,34 @@
         <w:t>occurrences</w:t>
       </w:r>
       <w:r>
-        <w:t xml:space="preserve"> of marker genes within the same population genomes, we used metagenome-assembled genomes (MAGs) from each metagenomic time series to predict metabolic pathways based on </w:t>
+        <w:t xml:space="preserve"> of marker genes within the same population genomes, we used metagenome-assembled genomes </w:t>
+      </w:r>
+      <w:r>
+        <w:lastRenderedPageBreak/>
+        <w:t xml:space="preserve">(MAGs) from each metagenomic time series to predict metabolic pathways based on </w:t>
       </w:r>
       <w:r>
         <w:t xml:space="preserve">genomic content. </w:t>
       </w:r>
       <w:r>
-        <w:t>A total of 19</w:t>
-      </w:r>
-      <w:r>
-        <w:t>3</w:t>
-      </w:r>
-      <w:r>
-        <w:t xml:space="preserve"> medium to</w:t>
-      </w:r>
-      <w:r>
-        <w:t xml:space="preserve"> high quality bacterial MAGs were recovered from the t</w:t>
-      </w:r>
-      <w:r>
-        <w:t xml:space="preserve">hree combined </w:t>
-      </w:r>
-      <w:r>
-        <w:t>time series</w:t>
-      </w:r>
-      <w:r>
-        <w:t xml:space="preserve"> metagenomes</w:t>
-      </w:r>
-      <w:r>
-        <w:t xml:space="preserve"> in Trout Bog and Lake Mendota</w:t>
-      </w:r>
-      <w:r>
-        <w:t>: 99 from Lake Mendota, 31 from Trout Bog’s epilimnion, and 63 from Trout Bog’s hypolimnion</w:t>
-      </w:r>
-      <w:r>
-        <w:t xml:space="preserve"> (Data S3</w:t>
-      </w:r>
-      <w:r>
-        <w:t>)</w:t>
-      </w:r>
-      <w:r>
-        <w:t xml:space="preserve">. These </w:t>
-      </w:r>
-      <w:r>
-        <w:t xml:space="preserve">population </w:t>
-      </w:r>
-      <w:r>
-        <w:t xml:space="preserve">genomes ranged in </w:t>
-      </w:r>
-      <w:r>
-        <w:t xml:space="preserve">estimated </w:t>
-      </w:r>
-      <w:r>
-        <w:t>completeness from 50</w:t>
-      </w:r>
-      <w:r>
-        <w:t xml:space="preserve"> to </w:t>
-      </w:r>
-      <w:r>
-        <w:t>99%</w:t>
-      </w:r>
-      <w:r>
-        <w:t xml:space="preserve"> based on </w:t>
-      </w:r>
-      <w:proofErr w:type="spellStart"/>
-      <w:r>
-        <w:t>CheckM</w:t>
-      </w:r>
-      <w:proofErr w:type="spellEnd"/>
-      <w:r>
-        <w:t xml:space="preserve"> estimates </w:t>
+        <w:t>To assess the diversity of our MAGs, we constructed a</w:t>
+      </w:r>
+      <w:r>
+        <w:t xml:space="preserve">n approximate maximum likelihood tree of all the MAGs in </w:t>
+      </w:r>
+      <w:proofErr w:type="spellStart"/>
+      <w:r>
+        <w:t>FastTree</w:t>
+      </w:r>
+      <w:proofErr w:type="spellEnd"/>
+      <w:r>
+        <w:t xml:space="preserve"> </w:t>
       </w:r>
       <w:r>
         <w:fldChar w:fldCharType="begin" w:fldLock="1"/>
       </w:r>
       <w:r>
-        <w:instrText>ADDIN CSL_CITATION {"citationItems":[{"id":"ITEM-1","itemData":{"author":[{"dropping-particle":"","family":"Parks","given":"Donovan H","non-dropping-particle":"","parse-names":false,"suffix":""},{"dropping-particle":"","family":"Imelfort","given":"Michael","non-dropping-particle":"","parse-names":false,"suffix":""},{"dropping-particle":"","family":"Skennerton","given":"Connor T","non-dropping-particle":"","parse-names":false,"suffix":""},{"dropping-particle":"","family":"Hugenholtz","given":"Philip","non-dropping-particle":"","parse-names":false,"suffix":""},{"dropping-particle":"","family":"Tyson","given":"Gene W","non-dropping-particle":"","parse-names":false,"suffix":""}],"container-title":"Genome Research","id":"ITEM-1","issue":"7","issued":{"date-parts":[["2015"]]},"page":"1043-1055","title":"CheckM: assessing the quality of microbial genomes recovered from isolates, single cells, and metagenomes","type":"article-journal","volume":"25"},"uris":["http://www.mendeley.com/documents/?uuid=ecffa7fe-2ae3-4ba0-ae44-14f08a8b6844","http://www.mendeley.com/documents/?uuid=49d8d2db-0ec6-46ec-92b8-8852aa4601ee"]}],"mendeley":{"formattedCitation":"(Parks et al., 2015)","plainTextFormattedCitation":"(Parks et al., 2015)","previouslyFormattedCitation":"(Parks et al., 2015)"},"properties":{"noteIndex":0},"schema":"https://github.com/citation-style-language/schema/raw/master/csl-citation.json"}</w:instrText>
+        <w:instrText>ADDIN CSL_CITATION {"citationItems":[{"id":"ITEM-1","itemData":{"DOI":"10.1371/journal.pone.0009490","ISBN":"1932-6203","ISSN":"19326203","PMID":"20224823","abstract":"We recently described FastTree, a tool for inferring phylogenies for alignments with up to hundreds of thousands of sequences. Here, we describe improvements to FastTree that improve its accuracy without sacrificing scalability.","author":[{"dropping-particle":"","family":"Price","given":"Morgan N.","non-dropping-particle":"","parse-names":false,"suffix":""},{"dropping-particle":"","family":"Dehal","given":"Paramvir S.","non-dropping-particle":"","parse-names":false,"suffix":""},{"dropping-particle":"","family":"Arkin","given":"Adam P.","non-dropping-particle":"","parse-names":false,"suffix":""}],"container-title":"PLOS ONE","id":"ITEM-1","issue":"3","issued":{"date-parts":[["2010"]]},"title":"FastTree 2 - Approximately maximum-likelihood trees for large alignments","type":"article-journal","volume":"5"},"uris":["http://www.mendeley.com/documents/?uuid=d0868eb2-5566-40ba-aaa0-778d0a3939ad","http://www.mendeley.com/documents/?uuid=66c3ad51-d317-40fb-bca1-e3905435170b"]}],"mendeley":{"formattedCitation":"(Price, Dehal &amp; Arkin, 2010)","plainTextFormattedCitation":"(Price, Dehal &amp; Arkin, 2010)","previouslyFormattedCitation":"(Price, Dehal &amp; Arkin, 2010)"},"properties":{"noteIndex":0},"schema":"https://github.com/citation-style-language/schema/raw/master/csl-citation.json"}</w:instrText>
       </w:r>
       <w:r>
         <w:fldChar w:fldCharType="separate"/>
@@ -2983,126 +2974,15 @@
         <w:rPr>
           <w:noProof/>
         </w:rPr>
-        <w:t>(Parks et al., 2015)</w:t>
+        <w:t>(Price, Dehal &amp; Arkin, 2010)</w:t>
       </w:r>
       <w:r>
         <w:fldChar w:fldCharType="end"/>
       </w:r>
       <w:r>
-        <w:t xml:space="preserve">. </w:t>
-      </w:r>
-      <w:r>
-        <w:t xml:space="preserve">Several MAGs </w:t>
-      </w:r>
-      <w:r>
-        <w:t>from</w:t>
-      </w:r>
-      <w:r>
-        <w:t xml:space="preserve"> </w:t>
-      </w:r>
-      <w:r>
-        <w:t>Trout Bog</w:t>
-      </w:r>
-      <w:r>
-        <w:t>’s</w:t>
-      </w:r>
-      <w:r>
-        <w:t xml:space="preserve"> epilimnion and hypolimnion appeared to </w:t>
-      </w:r>
-      <w:r>
-        <w:t>belong to the</w:t>
-      </w:r>
-      <w:r>
-        <w:t xml:space="preserve"> same population based on average nucleotide identities greater than 99%</w:t>
-      </w:r>
-      <w:r>
-        <w:t xml:space="preserve"> calculated</w:t>
-      </w:r>
-      <w:r>
-        <w:t xml:space="preserve"> using </w:t>
-      </w:r>
-      <w:r>
-        <w:t xml:space="preserve">DOE </w:t>
-      </w:r>
-      <w:r>
-        <w:t>JGI’s ANI calculator</w:t>
-      </w:r>
-      <w:r>
-        <w:t xml:space="preserve"> (Data S5</w:t>
-      </w:r>
-      <w:r>
-        <w:t>)</w:t>
-      </w:r>
-      <w:r>
-        <w:t xml:space="preserve"> </w:t>
-      </w:r>
-      <w:r>
-        <w:fldChar w:fldCharType="begin" w:fldLock="1"/>
-      </w:r>
-      <w:r>
-        <w:instrText>ADDIN CSL_CITATION {"citationItems":[{"id":"ITEM-1","itemData":{"DOI":"10.1093/nar/gkv657","ISBN":"1362-4962 (Electronic)\\r0305-1048 (Linking)","ISSN":"1362-4962","PMID":"26150420","abstract":"Increased sequencing of microbial genomes has revealed that prevailing prokaryotic species assignments can be inconsistent with whole genome information for a significant number of species. The long-standing need for a systematic and scalable species assignment technique can be met by the genome-wide Average Nucleotide Identity (gANI) metric, which is widely acknowledged as a robust measure of genomic relatedness. In this work, we demonstrate that the combination of gANI and the alignment fraction (AF) between two genomes accurately reflects their genomic relatedness. We introduce an efficient implementation of AF,gANI and discuss its successful application to 86.5M genome pairs between 13,151 prokaryotic genomes assigned to 3032 species. Subsequently, by comparing the genome clusters obtained from complete linkage clustering of these pairs to existing taxonomy, we observed that nearly 18% of all prokaryotic species suffer from anomalies in species definition. Our results can be used to explore central questions such as whether microorganisms form a continuum of genetic diversity or distinct species represented by distinct genetic signatures. We propose that this precise and objective AF,gANI-based species definition: the MiSI (Microbial Species Identifier) method, be used to address previous inconsistencies in species classification and as the primary guide for new taxonomic species assignment, supplemented by the traditional polyphasic approach, as required.","author":[{"dropping-particle":"","family":"Varghese","given":"Neha J","non-dropping-particle":"","parse-names":false,"suffix":""},{"dropping-particle":"","family":"Mukherjee","given":"Supratim","non-dropping-particle":"","parse-names":false,"suffix":""},{"dropping-particle":"","family":"Ivanova","given":"Natalia","non-dropping-particle":"","parse-names":false,"suffix":""},{"dropping-particle":"","family":"Konstantinidis","given":"Konstantinos T","non-dropping-particle":"","parse-names":false,"suffix":""},{"dropping-particle":"","family":"Mavrommatis","given":"Kostas","non-dropping-particle":"","parse-names":false,"suffix":""},{"dropping-particle":"","family":"Kyrpides","given":"Nikos C","non-dropping-particle":"","parse-names":false,"suffix":""},{"dropping-particle":"","family":"Pati","given":"Amrita","non-dropping-particle":"","parse-names":false,"suffix":""}],"container-title":"Nucleic Acids Research","id":"ITEM-1","issue":"14","issued":{"date-parts":[["2015"]]},"page":"gkv657-","title":"Microbial species delineation using whole genome sequences.","type":"article-journal","volume":"43"},"uris":["http://www.mendeley.com/documents/?uuid=8191a265-0b5a-46ba-99da-fd974ad4027b","http://www.mendeley.com/documents/?uuid=f114f5e4-153d-4dcb-972d-c524e1984366"]}],"mendeley":{"formattedCitation":"(Varghese et al., 2015)","plainTextFormattedCitation":"(Varghese et al., 2015)","previouslyFormattedCitation":"(Varghese et al., 2015)"},"properties":{"noteIndex":0},"schema":"https://github.com/citation-style-language/schema/raw/master/csl-citation.json"}</w:instrText>
-      </w:r>
-      <w:r>
-        <w:fldChar w:fldCharType="separate"/>
-      </w:r>
-      <w:r>
-        <w:rPr>
-          <w:noProof/>
-        </w:rPr>
-        <w:t>(Varghese et al., 2015)</w:t>
-      </w:r>
-      <w:r>
-        <w:fldChar w:fldCharType="end"/>
-      </w:r>
-      <w:r>
-        <w:t xml:space="preserve">. </w:t>
-      </w:r>
-      <w:r>
-        <w:t xml:space="preserve">This is likely because </w:t>
-      </w:r>
-      <w:r>
-        <w:t>assembly and binning were carried out separately for each thermal layer, even though some populations were present throughout the water column</w:t>
-      </w:r>
-      <w:r>
-        <w:t xml:space="preserve">. </w:t>
-      </w:r>
-      <w:r>
-        <w:t>To assess the diversity of our MAGs, we constructed a</w:t>
-      </w:r>
-      <w:r>
-        <w:t xml:space="preserve">n approximate maximum likelihood tree of all the MAGs in </w:t>
-      </w:r>
-      <w:proofErr w:type="spellStart"/>
-      <w:r>
-        <w:t>FastTree</w:t>
-      </w:r>
-      <w:proofErr w:type="spellEnd"/>
-      <w:r>
-        <w:t xml:space="preserve"> </w:t>
-      </w:r>
-      <w:r>
-        <w:fldChar w:fldCharType="begin" w:fldLock="1"/>
-      </w:r>
-      <w:r>
-        <w:instrText>ADDIN CSL_CITATION {"citationItems":[{"id":"ITEM-1","itemData":{"DOI":"10.1371/journal.pone.0009490","ISBN":"1932-6203","ISSN":"19326203","PMID":"20224823","abstract":"We recently described FastTree, a tool for inferring phylogenies for alignments with up to hundreds of thousands of sequences. Here, we describe improvements to FastTree that improve its accuracy without sacrificing scalability.","author":[{"dropping-particle":"","family":"Price","given":"Morgan N.","non-dropping-particle":"","parse-names":false,"suffix":""},{"dropping-particle":"","family":"Dehal","given":"Paramvir S.","non-dropping-particle":"","parse-names":false,"suffix":""},{"dropping-particle":"","family":"Arkin","given":"Adam P.","non-dropping-particle":"","parse-names":false,"suffix":""}],"container-title":"PLOS ONE","id":"ITEM-1","issue":"3","issued":{"date-parts":[["2010"]]},"title":"FastTree 2 - Approximately maximum-likelihood trees for large alignments","type":"article-journal","volume":"5"},"uris":["http://www.mendeley.com/documents/?uuid=d0868eb2-5566-40ba-aaa0-778d0a3939ad","http://www.mendeley.com/documents/?uuid=66c3ad51-d317-40fb-bca1-e3905435170b"]}],"mendeley":{"formattedCitation":"(Price, Dehal &amp; Arkin, 2010)","plainTextFormattedCitation":"(Price, Dehal &amp; Arkin, 2010)","previouslyFormattedCitation":"(Price, Dehal &amp; Arkin, 2010)"},"properties":{"noteIndex":0},"schema":"https://github.com/citation-style-language/schema/raw/master/csl-citation.json"}</w:instrText>
-      </w:r>
-      <w:r>
-        <w:fldChar w:fldCharType="separate"/>
-      </w:r>
-      <w:r>
-        <w:rPr>
-          <w:noProof/>
-        </w:rPr>
-        <w:t>(Price, Dehal &amp; Arkin, 2010)</w:t>
-      </w:r>
-      <w:r>
-        <w:fldChar w:fldCharType="end"/>
-      </w:r>
-      <w:r>
-        <w:t xml:space="preserve"> </w:t>
-      </w:r>
-      <w:r>
-        <w:lastRenderedPageBreak/>
+        <w:t xml:space="preserve"> </w:t>
+      </w:r>
+      <w:r>
         <w:t>using whole genome alignments</w:t>
       </w:r>
       <w:r>
@@ -3179,7 +3059,7 @@
         <w:fldChar w:fldCharType="begin" w:fldLock="1"/>
       </w:r>
       <w:r>
-        <w:instrText>ADDIN CSL_CITATION {"citationItems":[{"id":"ITEM-1","itemData":{"DOI":"10.1128/MMBR.00028-10","ISBN":"4618471271","ISSN":"1098-5557","PMID":"21372319","abstract":"Freshwater bacteria are at the hub of biogeochemical cycles and control water quality in lakes. Despite this, little is known about the identity and ecology of functionally significant lake bacteria. Molecular studies have identified many abundant lake bacteria, but there is a large variation in the taxonomic or phylogenetic breadths among the methods used for this exploration. Because of this, an inconsistent and overlapping naming structure has developed for freshwater bacteria, creating a significant obstacle to identifying coherent ecological traits among these groups. A discourse that unites the field is sorely needed. Here we present a new freshwater lake phylogeny constructed from all published 16S rRNA gene sequences from lake epilimnia and propose a unifying vocabulary to discuss freshwater taxa. With this new vocabulary in place, we review the current information on the ecology, ecophysiology, and distribution of lake bacteria and highlight newly identified phylotypes. In the second part of our review, we conduct meta-analyses on the compiled data, identifying distribution patterns for bacterial phylotypes among biomes and across environmental gradients in lakes. We conclude by emphasizing the role that this review can play in providing a coherent framework for future studies.","author":[{"dropping-particle":"","family":"Newton","given":"Ryan J","non-dropping-particle":"","parse-names":false,"suffix":""},{"dropping-particle":"","family":"Jones","given":"Stuart E","non-dropping-particle":"","parse-names":false,"suffix":""},{"dropping-particle":"","family":"Eiler","given":"Alexander","non-dropping-particle":"","parse-names":false,"suffix":""},{"dropping-particle":"","family":"McMahon","given":"Katherine D","non-dropping-particle":"","parse-names":false,"suffix":""},{"dropping-particle":"","family":"Bertilsson","given":"Stefan","non-dropping-particle":"","parse-names":false,"suffix":""}],"container-title":"Microbiology and Molecular Biology Reviews","id":"ITEM-1","issue":"1","issued":{"date-parts":[["2011","3"]]},"page":"14-49","title":"A guide to the natural history of freshwater lake bacteria.","type":"article-journal","volume":"75"},"uris":["http://www.mendeley.com/documents/?uuid=cf5e0689-4063-420f-a244-1e8ed15cc6d0"]}],"mendeley":{"formattedCitation":"(Newton et al., 2011)","plainTextFormattedCitation":"(Newton et al., 2011)"},"properties":{"noteIndex":0},"schema":"https://github.com/citation-style-language/schema/raw/master/csl-citation.json"}</w:instrText>
+        <w:instrText>ADDIN CSL_CITATION {"citationItems":[{"id":"ITEM-1","itemData":{"DOI":"10.1128/MMBR.00028-10","ISBN":"4618471271","ISSN":"1098-5557","PMID":"21372319","abstract":"Freshwater bacteria are at the hub of biogeochemical cycles and control water quality in lakes. Despite this, little is known about the identity and ecology of functionally significant lake bacteria. Molecular studies have identified many abundant lake bacteria, but there is a large variation in the taxonomic or phylogenetic breadths among the methods used for this exploration. Because of this, an inconsistent and overlapping naming structure has developed for freshwater bacteria, creating a significant obstacle to identifying coherent ecological traits among these groups. A discourse that unites the field is sorely needed. Here we present a new freshwater lake phylogeny constructed from all published 16S rRNA gene sequences from lake epilimnia and propose a unifying vocabulary to discuss freshwater taxa. With this new vocabulary in place, we review the current information on the ecology, ecophysiology, and distribution of lake bacteria and highlight newly identified phylotypes. In the second part of our review, we conduct meta-analyses on the compiled data, identifying distribution patterns for bacterial phylotypes among biomes and across environmental gradients in lakes. We conclude by emphasizing the role that this review can play in providing a coherent framework for future studies.","author":[{"dropping-particle":"","family":"Newton","given":"Ryan J","non-dropping-particle":"","parse-names":false,"suffix":""},{"dropping-particle":"","family":"Jones","given":"Stuart E","non-dropping-particle":"","parse-names":false,"suffix":""},{"dropping-particle":"","family":"Eiler","given":"Alexander","non-dropping-particle":"","parse-names":false,"suffix":""},{"dropping-particle":"","family":"McMahon","given":"Katherine D","non-dropping-particle":"","parse-names":false,"suffix":""},{"dropping-particle":"","family":"Bertilsson","given":"Stefan","non-dropping-particle":"","parse-names":false,"suffix":""}],"container-title":"Microbiology and Molecular Biology Reviews","id":"ITEM-1","issue":"1","issued":{"date-parts":[["2011","3"]]},"page":"14-49","title":"A guide to the natural history of freshwater lake bacteria.","type":"article-journal","volume":"75"},"uris":["http://www.mendeley.com/documents/?uuid=cf5e0689-4063-420f-a244-1e8ed15cc6d0"]}],"mendeley":{"formattedCitation":"(Newton et al., 2011)","plainTextFormattedCitation":"(Newton et al., 2011)","previouslyFormattedCitation":"(Newton et al., 2011)"},"properties":{"noteIndex":0},"schema":"https://github.com/citation-style-language/schema/raw/master/csl-citation.json"}</w:instrText>
       </w:r>
       <w:r>
         <w:fldChar w:fldCharType="separate"/>
@@ -3193,18 +3073,16 @@
       <w:r>
         <w:fldChar w:fldCharType="end"/>
       </w:r>
-      <w:bookmarkStart w:id="1" w:name="_GoBack"/>
+      <w:r>
+        <w:t>.</w:t>
+      </w:r>
+    </w:p>
+    <w:p>
+      <w:pPr>
+        <w:pStyle w:val="Heading2"/>
+      </w:pPr>
+      <w:bookmarkStart w:id="1" w:name="_se2pvlkacpgg" w:colFirst="0" w:colLast="0"/>
       <w:bookmarkEnd w:id="1"/>
-      <w:r>
-        <w:t>.</w:t>
-      </w:r>
-    </w:p>
-    <w:p>
-      <w:pPr>
-        <w:pStyle w:val="Heading2"/>
-      </w:pPr>
-      <w:bookmarkStart w:id="2" w:name="_se2pvlkacpgg" w:colFirst="0" w:colLast="0"/>
-      <w:bookmarkEnd w:id="2"/>
       <w:r>
         <w:t>Nitrogen Cycling</w:t>
       </w:r>
@@ -3225,7 +3103,37 @@
         <w:t>l communities.</w:t>
       </w:r>
       <w:r>
-        <w:t xml:space="preserve"> It is often a determining factor in the trophic status of a lake (cite) and a risk factor for the development of toxic cyanobacterial blooms (cite).</w:t>
+        <w:t xml:space="preserve"> It is often a determining factor i</w:t>
+      </w:r>
+      <w:r>
+        <w:t>n the trophic status of a lake</w:t>
+      </w:r>
+      <w:r>
+        <w:t xml:space="preserve"> and a risk factor for the development of to</w:t>
+      </w:r>
+      <w:r>
+        <w:t xml:space="preserve">xic cyanobacterial blooms </w:t>
+      </w:r>
+      <w:r>
+        <w:fldChar w:fldCharType="begin" w:fldLock="1"/>
+      </w:r>
+      <w:r>
+        <w:instrText>ADDIN CSL_CITATION {"citationItems":[{"id":"ITEM-1","itemData":{"DOI":"10.1371/journal.pone.0056103","author":[{"dropping-particle":"","family":"Beversdorf","given":"Lucas J","non-dropping-particle":"","parse-names":false,"suffix":""},{"dropping-particle":"","family":"Miller","given":"Todd R","non-dropping-particle":"","parse-names":false,"suffix":""},{"dropping-particle":"","family":"McMahon","given":"Katherine D","non-dropping-particle":"","parse-names":false,"suffix":""}],"container-title":"PLOS ONE","id":"ITEM-1","issue":"2","issued":{"date-parts":[["2013"]]},"page":"1-11","title":"The Role of Nitrogen Fixation in Cyanobacterial Bloom Toxicity in a Temperate , Eutrophic Lake","type":"article-journal","volume":"8"},"uris":["http://www.mendeley.com/documents/?uuid=7b585d6d-032e-4a9f-83ad-05a2bef1b0ce"]},{"id":"ITEM-2","itemData":{"DOI":"10.1065/espr2002.12.142","ISSN":"0944-1344","author":[{"dropping-particle":"","family":"Smith","given":"Val H","non-dropping-particle":"","parse-names":false,"suffix":""}],"container-title":"Environmental Science and Pollution Research","id":"ITEM-2","issue":"2","issued":{"date-parts":[["2003","3"]]},"page":"126-139","publisher":"Ecomed","title":"Eutrophication of freshwater and coastal marine ecosystems a global problem","type":"article-journal","volume":"10"},"uris":["http://www.mendeley.com/documents/?uuid=dee65043-62b5-3aa5-9c79-1bf677bcc772"]}],"mendeley":{"formattedCitation":"(Smith, 2003; Beversdorf, Miller &amp; McMahon, 2013)","plainTextFormattedCitation":"(Smith, 2003; Beversdorf, Miller &amp; McMahon, 2013)","previouslyFormattedCitation":"(Smith, 2003; Beversdorf, Miller &amp; McMahon, 2013)"},"properties":{"noteIndex":0},"schema":"https://github.com/citation-style-language/schema/raw/master/csl-citation.json"}</w:instrText>
+      </w:r>
+      <w:r>
+        <w:fldChar w:fldCharType="separate"/>
+      </w:r>
+      <w:r>
+        <w:rPr>
+          <w:noProof/>
+        </w:rPr>
+        <w:t>(Smith, 2003; Beversdorf, Miller &amp; McMahon, 2013)</w:t>
+      </w:r>
+      <w:r>
+        <w:fldChar w:fldCharType="end"/>
+      </w:r>
+      <w:r>
+        <w:t>.</w:t>
       </w:r>
       <w:r>
         <w:t xml:space="preserve"> </w:t>
@@ -3280,7 +3188,10 @@
         <w:jc w:val="both"/>
       </w:pPr>
       <w:r>
-        <w:t>Genes encoding for nitrogenase</w:t>
+        <w:t>Genes encoding</w:t>
+      </w:r>
+      <w:r>
+        <w:t xml:space="preserve"> nitrogenase</w:t>
       </w:r>
       <w:r>
         <w:t>, the key enzyme in nitrogen fixation,</w:t>
@@ -3325,36 +3236,6 @@
         <w:t xml:space="preserve">. </w:t>
       </w:r>
       <w:r>
-        <w:t>T</w:t>
-      </w:r>
-      <w:r>
-        <w:t xml:space="preserve">he nitrogenase enzyme is inhibited by oxygen, </w:t>
-      </w:r>
-      <w:r>
-        <w:t xml:space="preserve">which could explain the higher abundance of </w:t>
-      </w:r>
-      <w:r>
-        <w:t>nitrogen</w:t>
-      </w:r>
-      <w:r>
-        <w:t>ase</w:t>
-      </w:r>
-      <w:r>
-        <w:t xml:space="preserve"> in Trout Bog’s</w:t>
-      </w:r>
-      <w:r>
-        <w:t xml:space="preserve"> </w:t>
-      </w:r>
-      <w:r>
-        <w:t xml:space="preserve">anoxic </w:t>
-      </w:r>
-      <w:r>
-        <w:t>hypolimnion</w:t>
-      </w:r>
-      <w:r>
-        <w:t xml:space="preserve">. </w:t>
-      </w:r>
-      <w:r>
         <w:t xml:space="preserve">We </w:t>
       </w:r>
       <w:r>
@@ -3391,7 +3272,11 @@
         <w:t>two thirds of MAGs encoding</w:t>
       </w:r>
       <w:r>
-        <w:t xml:space="preserve"> the nitrogen fixation pathway</w:t>
+        <w:t xml:space="preserve"> the </w:t>
+      </w:r>
+      <w:r>
+        <w:lastRenderedPageBreak/>
+        <w:t>nitrogen fixation pathway</w:t>
       </w:r>
       <w:r>
         <w:t xml:space="preserve"> were classified as </w:t>
@@ -3431,7 +3316,6 @@
         <w:rPr>
           <w:i/>
         </w:rPr>
-        <w:lastRenderedPageBreak/>
         <w:t>Gammaproteobacteria</w:t>
       </w:r>
       <w:proofErr w:type="spellEnd"/>
@@ -3794,8 +3678,8 @@
       <w:pPr>
         <w:pStyle w:val="Heading2"/>
       </w:pPr>
-      <w:bookmarkStart w:id="3" w:name="_3syggjfxgu8a" w:colFirst="0" w:colLast="0"/>
-      <w:bookmarkEnd w:id="3"/>
+      <w:bookmarkStart w:id="2" w:name="_3syggjfxgu8a" w:colFirst="0" w:colLast="0"/>
+      <w:bookmarkEnd w:id="2"/>
       <w:r>
         <w:t>Sulfur Cycling</w:t>
       </w:r>
@@ -4530,10 +4414,22 @@
         <w:t xml:space="preserve">are often abundant members of freshwater communities </w:t>
       </w:r>
       <w:r>
-        <w:rPr>
-          <w:highlight w:val="yellow"/>
-        </w:rPr>
-        <w:t>(cite)</w:t>
+        <w:fldChar w:fldCharType="begin" w:fldLock="1"/>
+      </w:r>
+      <w:r>
+        <w:instrText>ADDIN CSL_CITATION {"citationItems":[{"id":"ITEM-1","itemData":{"DOI":"10.1038/ismej.2012.21","ISSN":"1751-7370","PMID":"22418623","abstract":"Lakes have a central role in the carbon cycle of the boreal landscape. These systems typically stratify in summer and their hypolimnetic microbial communities influence burial of biogenic organic matter in sediments. The composition of bacterial communities in these suboxic habitats was studied by pyrosequencing of 16S rRNA amplicons from five lakes with variable dissolved organic carbon (DOC) concentrations. Bacterioplankton communities in the hypolimnetic waters were clearly different from the surface layer with candidate division OD1, Chlorobi and Bacteroidetes as dominant community members. Several operational taxonomic units (OTUs) affiliated with candidate division OD1 were abundant and consistently present in the suboxic hypolimnion in these boreal lakes. The overall representation of this group was positively correlated with DOC and methane concentrations. Network analysis of time-series data revealed contrasting temporal patterns but suggested similar ecological roles among the abundant OTUs affiliated with candidate division OD1. Together, stable isotope data and taxonomic classification point to methane oxidation and autotrophic denitrification as important processes in the suboxic zone of boreal lakes. Our data revealed that while hypolimnetic bacterial communities are less dynamic, they appear to be more diverse than communities from the oxic surface layer. An appreciable proportion of the hypolimnetic bacteria belong to poorly described phyla.","author":[{"dropping-particle":"","family":"Peura","given":"Sari","non-dropping-particle":"","parse-names":false,"suffix":""},{"dropping-particle":"","family":"Eiler","given":"Alexander","non-dropping-particle":"","parse-names":false,"suffix":""},{"dropping-particle":"","family":"Bertilsson","given":"Stefan","non-dropping-particle":"","parse-names":false,"suffix":""},{"dropping-particle":"","family":"Nykänen","given":"Hannu","non-dropping-particle":"","parse-names":false,"suffix":""},{"dropping-particle":"","family":"Tiirola","given":"Marja","non-dropping-particle":"","parse-names":false,"suffix":""},{"dropping-particle":"","family":"Jones","given":"Roger I","non-dropping-particle":"","parse-names":false,"suffix":""}],"container-title":"The ISME journal","id":"ITEM-1","issue":"9","issued":{"date-parts":[["2012","9"]]},"page":"1640-52","publisher":"Nature Publishing Group","title":"Distinct and diverse anaerobic bacterial communities in boreal lakes dominated by candidate division OD1.","type":"article-journal","volume":"6"},"uris":["http://www.mendeley.com/documents/?uuid=9ef19ff6-bc25-3207-a2a8-01a5e3f52203"]},{"id":"ITEM-2","itemData":{"DOI":"10.1111/j.1462-2920.2004.00657.x","ISSN":"1462-2912","author":[{"dropping-particle":"","family":"Eiler","given":"Alexander","non-dropping-particle":"","parse-names":false,"suffix":""},{"dropping-particle":"","family":"Bertilsson","given":"Stefan","non-dropping-particle":"","parse-names":false,"suffix":""}],"container-title":"Environmental Microbiology","id":"ITEM-2","issue":"12","issued":{"date-parts":[["2004","12","1"]]},"page":"1228-1243","publisher":"Wiley/Blackwell (10.1111)","title":"Composition of freshwater bacterial communities associated with cyanobacterial blooms in four Swedish lakes","type":"article-journal","volume":"6"},"uris":["http://www.mendeley.com/documents/?uuid=bee4953d-069b-30f0-a806-c8c8bce2f846"]}],"mendeley":{"formattedCitation":"(Eiler &amp; Bertilsson, 2004; Peura et al., 2012)","plainTextFormattedCitation":"(Eiler &amp; Bertilsson, 2004; Peura et al., 2012)","previouslyFormattedCitation":"(Eiler &amp; Bertilsson, 2004; Peura et al., 2012)"},"properties":{"noteIndex":0},"schema":"https://github.com/citation-style-language/schema/raw/master/csl-citation.json"}</w:instrText>
+      </w:r>
+      <w:r>
+        <w:fldChar w:fldCharType="separate"/>
+      </w:r>
+      <w:r>
+        <w:rPr>
+          <w:noProof/>
+        </w:rPr>
+        <w:t>(Eiler &amp; Bertilsson, 2004; Peura et al., 2012)</w:t>
+      </w:r>
+      <w:r>
+        <w:fldChar w:fldCharType="end"/>
       </w:r>
       <w:r>
         <w:t>, their fixation cap</w:t>
@@ -4654,7 +4550,7 @@
         <w:rPr>
           <w:i/>
         </w:rPr>
-        <w:instrText>ADDIN CSL_CITATION {"citationItems":[{"id":"ITEM-1","itemData":{"DOI":"10.1038/ismej.2011.84","ISSN":"1751-7362","author":[{"dropping-particle":"","family":"Martinez-Garcia","given":"Manuel","non-dropping-particle":"","parse-names":false,"suffix":""},{"dropping-particle":"","family":"Swan","given":"Brandon K","non-dropping-particle":"","parse-names":false,"suffix":""},{"dropping-particle":"","family":"Poulton","given":"Nicole J","non-dropping-particle":"","parse-names":false,"suffix":""},{"dropping-particle":"","family":"Gomez","given":"Monica Lluesma","non-dropping-particle":"","parse-names":false,"suffix":""},{"dropping-particle":"","family":"Masland","given":"Dashiell","non-dropping-particle":"","parse-names":false,"suffix":""},{"dropping-particle":"","family":"Sieracki","given":"Michael E","non-dropping-particle":"","parse-names":false,"suffix":""},{"dropping-particle":"","family":"Stepanauskas","given":"Ramunas","non-dropping-particle":"","parse-names":false,"suffix":""}],"container-title":"The ISME Journal","id":"ITEM-1","issue":"1","issued":{"date-parts":[["2012"]]},"page":"113-123","publisher":"Nature Publishing Group","title":"High-throughput single-cell sequencing identifies photoheterotrophs and chemoautotrophs in freshwater bacterioplankton","type":"article-journal","volume":"6"},"uris":["http://www.mendeley.com/documents/?uuid=81e2cf56-ebc1-4b68-ba9a-9b5e442b9063","http://www.mendeley.com/documents/?uuid=4c5890db-23b8-4f49-86d0-86470f7d6830"]}],"mendeley":{"formattedCitation":"(Martinez-Garcia et al., 2012)","plainTextFormattedCitation":"(Martinez-Garcia et al., 2012)","previouslyFormattedCitation":"(Martinez-Garcia et al., 2012)"},"properties":{"noteIndex":0},"schema":"https://github.com/citation-style-language/schema/raw/master/csl-citation.json"}</w:instrText>
+        <w:instrText>ADDIN CSL_CITATION {"citationItems":[{"id":"ITEM-1","itemData":{"DOI":"10.1038/ismej.2011.84","ISSN":"1751-7362","author":[{"dropping-particle":"","family":"Martinez-Garcia","given":"Manuel","non-dropping-particle":"","parse-names":false,"suffix":""},{"dropping-particle":"","family":"Swan","given":"Brandon K","non-dropping-particle":"","parse-names":false,"suffix":""},{"dropping-particle":"","family":"Poulton","given":"Nicole J","non-dropping-particle":"","parse-names":false,"suffix":""},{"dropping-particle":"","family":"Gomez","given":"Monica Lluesma","non-dropping-particle":"","parse-names":false,"suffix":""},{"dropping-particle":"","family":"Masland","given":"Dashiell","non-dropping-particle":"","parse-names":false,"suffix":""},{"dropping-particle":"","family":"Sieracki","given":"Michael E","non-dropping-particle":"","parse-names":false,"suffix":""},{"dropping-particle":"","family":"Stepanauskas","given":"Ramunas","non-dropping-particle":"","parse-names":false,"suffix":""}],"container-title":"The ISME Journal","id":"ITEM-1","issue":"1","issued":{"date-parts":[["2012"]]},"page":"113-123","publisher":"Nature Publishing Group","title":"High-throughput single-cell sequencing identifies photoheterotrophs and chemoautotrophs in freshwater bacterioplankton","type":"article-journal","volume":"6"},"uris":["http://www.mendeley.com/documents/?uuid=81e2cf56-ebc1-4b68-ba9a-9b5e442b9063","http://www.mendeley.com/documents/?uuid=4c5890db-23b8-4f49-86d0-86470f7d6830"]}],"mendeley":{"formattedCitation":"(Martinez-Garcia et al., 2012b)","plainTextFormattedCitation":"(Martinez-Garcia et al., 2012b)","previouslyFormattedCitation":"(Martinez-Garcia et al., 2012b)"},"properties":{"noteIndex":0},"schema":"https://github.com/citation-style-language/schema/raw/master/csl-citation.json"}</w:instrText>
       </w:r>
       <w:r>
         <w:rPr>
@@ -4666,7 +4562,7 @@
         <w:rPr>
           <w:noProof/>
         </w:rPr>
-        <w:t>(Martinez-Garcia et al., 2012)</w:t>
+        <w:t>(Martinez-Garcia et al., 2012b)</w:t>
       </w:r>
       <w:r>
         <w:rPr>
@@ -4748,7 +4644,7 @@
         <w:fldChar w:fldCharType="begin" w:fldLock="1"/>
       </w:r>
       <w:r>
-        <w:instrText>ADDIN CSL_CITATION {"citationItems":[{"id":"ITEM-1","itemData":{"DOI":"10.1038/ismej.2011.84","ISSN":"1751-7362","author":[{"dropping-particle":"","family":"Martinez-Garcia","given":"Manuel","non-dropping-particle":"","parse-names":false,"suffix":""},{"dropping-particle":"","family":"Swan","given":"Brandon K","non-dropping-particle":"","parse-names":false,"suffix":""},{"dropping-particle":"","family":"Poulton","given":"Nicole J","non-dropping-particle":"","parse-names":false,"suffix":""},{"dropping-particle":"","family":"Gomez","given":"Monica Lluesma","non-dropping-particle":"","parse-names":false,"suffix":""},{"dropping-particle":"","family":"Masland","given":"Dashiell","non-dropping-particle":"","parse-names":false,"suffix":""},{"dropping-particle":"","family":"Sieracki","given":"Michael E","non-dropping-particle":"","parse-names":false,"suffix":""},{"dropping-particle":"","family":"Stepanauskas","given":"Ramunas","non-dropping-particle":"","parse-names":false,"suffix":""}],"container-title":"The ISME Journal","id":"ITEM-1","issue":"1","issued":{"date-parts":[["2012"]]},"page":"113-123","publisher":"Nature Publishing Group","title":"High-throughput single-cell sequencing identifies photoheterotrophs and chemoautotrophs in freshwater bacterioplankton","type":"article-journal","volume":"6"},"uris":["http://www.mendeley.com/documents/?uuid=4c5890db-23b8-4f49-86d0-86470f7d6830","http://www.mendeley.com/documents/?uuid=81e2cf56-ebc1-4b68-ba9a-9b5e442b9063"]}],"mendeley":{"formattedCitation":"(Martinez-Garcia et al., 2012)","plainTextFormattedCitation":"(Martinez-Garcia et al., 2012)","previouslyFormattedCitation":"(Martinez-Garcia et al., 2012)"},"properties":{"noteIndex":0},"schema":"https://github.com/citation-style-language/schema/raw/master/csl-citation.json"}</w:instrText>
+        <w:instrText>ADDIN CSL_CITATION {"citationItems":[{"id":"ITEM-1","itemData":{"DOI":"10.1038/ismej.2011.84","ISSN":"1751-7362","author":[{"dropping-particle":"","family":"Martinez-Garcia","given":"Manuel","non-dropping-particle":"","parse-names":false,"suffix":""},{"dropping-particle":"","family":"Swan","given":"Brandon K","non-dropping-particle":"","parse-names":false,"suffix":""},{"dropping-particle":"","family":"Poulton","given":"Nicole J","non-dropping-particle":"","parse-names":false,"suffix":""},{"dropping-particle":"","family":"Gomez","given":"Monica Lluesma","non-dropping-particle":"","parse-names":false,"suffix":""},{"dropping-particle":"","family":"Masland","given":"Dashiell","non-dropping-particle":"","parse-names":false,"suffix":""},{"dropping-particle":"","family":"Sieracki","given":"Michael E","non-dropping-particle":"","parse-names":false,"suffix":""},{"dropping-particle":"","family":"Stepanauskas","given":"Ramunas","non-dropping-particle":"","parse-names":false,"suffix":""}],"container-title":"The ISME Journal","id":"ITEM-1","issue":"1","issued":{"date-parts":[["2012"]]},"page":"113-123","publisher":"Nature Publishing Group","title":"High-throughput single-cell sequencing identifies photoheterotrophs and chemoautotrophs in freshwater bacterioplankton","type":"article-journal","volume":"6"},"uris":["http://www.mendeley.com/documents/?uuid=4c5890db-23b8-4f49-86d0-86470f7d6830","http://www.mendeley.com/documents/?uuid=81e2cf56-ebc1-4b68-ba9a-9b5e442b9063"]}],"mendeley":{"formattedCitation":"(Martinez-Garcia et al., 2012b)","plainTextFormattedCitation":"(Martinez-Garcia et al., 2012b)","previouslyFormattedCitation":"(Martinez-Garcia et al., 2012b)"},"properties":{"noteIndex":0},"schema":"https://github.com/citation-style-language/schema/raw/master/csl-citation.json"}</w:instrText>
       </w:r>
       <w:r>
         <w:fldChar w:fldCharType="separate"/>
@@ -4757,7 +4653,7 @@
         <w:rPr>
           <w:noProof/>
         </w:rPr>
-        <w:t>(Martinez-Garcia et al., 2012)</w:t>
+        <w:t>(Martinez-Garcia et al., 2012b)</w:t>
       </w:r>
       <w:r>
         <w:fldChar w:fldCharType="end"/>
@@ -4813,7 +4709,7 @@
         <w:fldChar w:fldCharType="begin" w:fldLock="1"/>
       </w:r>
       <w:r>
-        <w:instrText>ADDIN CSL_CITATION {"citationItems":[{"id":"ITEM-1","itemData":{"DOI":"10.1038/ismej.2011.84","ISSN":"1751-7362","author":[{"dropping-particle":"","family":"Martinez-Garcia","given":"Manuel","non-dropping-particle":"","parse-names":false,"suffix":""},{"dropping-particle":"","family":"Swan","given":"Brandon K","non-dropping-particle":"","parse-names":false,"suffix":""},{"dropping-particle":"","family":"Poulton","given":"Nicole J","non-dropping-particle":"","parse-names":false,"suffix":""},{"dropping-particle":"","family":"Gomez","given":"Monica Lluesma","non-dropping-particle":"","parse-names":false,"suffix":""},{"dropping-particle":"","family":"Masland","given":"Dashiell","non-dropping-particle":"","parse-names":false,"suffix":""},{"dropping-particle":"","family":"Sieracki","given":"Michael E","non-dropping-particle":"","parse-names":false,"suffix":""},{"dropping-particle":"","family":"Stepanauskas","given":"Ramunas","non-dropping-particle":"","parse-names":false,"suffix":""}],"container-title":"The ISME Journal","id":"ITEM-1","issue":"1","issued":{"date-parts":[["2012"]]},"page":"113-123","publisher":"Nature Publishing Group","title":"High-throughput single-cell sequencing identifies photoheterotrophs and chemoautotrophs in freshwater bacterioplankton","type":"article-journal","volume":"6"},"uris":["http://www.mendeley.com/documents/?uuid=4c5890db-23b8-4f49-86d0-86470f7d6830","http://www.mendeley.com/documents/?uuid=81e2cf56-ebc1-4b68-ba9a-9b5e442b9063"]}],"mendeley":{"formattedCitation":"(Martinez-Garcia et al., 2012)","plainTextFormattedCitation":"(Martinez-Garcia et al., 2012)","previouslyFormattedCitation":"(Martinez-Garcia et al., 2012)"},"properties":{"noteIndex":0},"schema":"https://github.com/citation-style-language/schema/raw/master/csl-citation.json"}</w:instrText>
+        <w:instrText>ADDIN CSL_CITATION {"citationItems":[{"id":"ITEM-1","itemData":{"DOI":"10.1038/ismej.2011.84","ISSN":"1751-7362","author":[{"dropping-particle":"","family":"Martinez-Garcia","given":"Manuel","non-dropping-particle":"","parse-names":false,"suffix":""},{"dropping-particle":"","family":"Swan","given":"Brandon K","non-dropping-particle":"","parse-names":false,"suffix":""},{"dropping-particle":"","family":"Poulton","given":"Nicole J","non-dropping-particle":"","parse-names":false,"suffix":""},{"dropping-particle":"","family":"Gomez","given":"Monica Lluesma","non-dropping-particle":"","parse-names":false,"suffix":""},{"dropping-particle":"","family":"Masland","given":"Dashiell","non-dropping-particle":"","parse-names":false,"suffix":""},{"dropping-particle":"","family":"Sieracki","given":"Michael E","non-dropping-particle":"","parse-names":false,"suffix":""},{"dropping-particle":"","family":"Stepanauskas","given":"Ramunas","non-dropping-particle":"","parse-names":false,"suffix":""}],"container-title":"The ISME Journal","id":"ITEM-1","issue":"1","issued":{"date-parts":[["2012"]]},"page":"113-123","publisher":"Nature Publishing Group","title":"High-throughput single-cell sequencing identifies photoheterotrophs and chemoautotrophs in freshwater bacterioplankton","type":"article-journal","volume":"6"},"uris":["http://www.mendeley.com/documents/?uuid=4c5890db-23b8-4f49-86d0-86470f7d6830","http://www.mendeley.com/documents/?uuid=81e2cf56-ebc1-4b68-ba9a-9b5e442b9063"]}],"mendeley":{"formattedCitation":"(Martinez-Garcia et al., 2012b)","plainTextFormattedCitation":"(Martinez-Garcia et al., 2012b)","previouslyFormattedCitation":"(Martinez-Garcia et al., 2012b)"},"properties":{"noteIndex":0},"schema":"https://github.com/citation-style-language/schema/raw/master/csl-citation.json"}</w:instrText>
       </w:r>
       <w:r>
         <w:fldChar w:fldCharType="separate"/>
@@ -4822,7 +4718,7 @@
         <w:rPr>
           <w:noProof/>
         </w:rPr>
-        <w:t>(Martinez-Garcia et al., 2012)</w:t>
+        <w:t>(Martinez-Garcia et al., 2012b)</w:t>
       </w:r>
       <w:r>
         <w:fldChar w:fldCharType="end"/>
@@ -4893,10 +4789,10 @@
       <w:pPr>
         <w:pStyle w:val="Heading2"/>
       </w:pPr>
-      <w:bookmarkStart w:id="4" w:name="_p43k2jqbpxeg" w:colFirst="0" w:colLast="0"/>
-      <w:bookmarkEnd w:id="4"/>
-      <w:r>
-        <w:t>Complex Carbon Degradation</w:t>
+      <w:bookmarkStart w:id="3" w:name="_p43k2jqbpxeg" w:colFirst="0" w:colLast="0"/>
+      <w:bookmarkEnd w:id="3"/>
+      <w:r>
+        <w:t>Glycoside Hydrolases</w:t>
       </w:r>
     </w:p>
     <w:p>
@@ -4974,13 +4870,31 @@
         <w:t xml:space="preserve"> found</w:t>
       </w:r>
       <w:r>
-        <w:t xml:space="preserve"> in complex carbohydrates. However, it is important to keep in mind that GHs can also play structural roles in microbial cells in addition to the degradation of complex carbon </w:t>
-      </w:r>
-      <w:r>
-        <w:rPr>
-          <w:highlight w:val="yellow"/>
-        </w:rPr>
-        <w:t>(cite)</w:t>
+        <w:t xml:space="preserve"> in complex carbohydrates. However, it is important to keep in mind that GHs can also play structural roles in microbial cells in addition to the degradation of complex carbon</w:t>
+      </w:r>
+      <w:r>
+        <w:t xml:space="preserve"> substrates</w:t>
+      </w:r>
+      <w:r>
+        <w:t xml:space="preserve"> </w:t>
+      </w:r>
+      <w:r>
+        <w:fldChar w:fldCharType="begin" w:fldLock="1"/>
+      </w:r>
+      <w:r>
+        <w:instrText>ADDIN CSL_CITATION {"citationItems":[{"id":"ITEM-1","itemData":{"DOI":"10.1016/S0959-440X(97)80072-3","ISSN":"0959-440X","abstract":"The diversity of oligo- and polysaccharides provides an abundance of biological roles for these carbohydrates. The enzymes hydrolysing these compounds, the glycoside hydrolases, therefore mediate a wealth of biological functions. Glycoside hydrolases fall into a number of sequence-based families. The recent analysis of these families, coupled with the burgeoning number of 3D structures, provides a detailed insight into the structure, function and catalytic mechanism of these enzymes.","author":[{"dropping-particle":"","family":"Henrissat","given":"Bernard","non-dropping-particle":"","parse-names":false,"suffix":""},{"dropping-particle":"","family":"Davies","given":"Gideon","non-dropping-particle":"","parse-names":false,"suffix":""}],"container-title":"Current Opinion in Structural Biology","id":"ITEM-1","issue":"5","issued":{"date-parts":[["1997","10","1"]]},"page":"637-644","publisher":"Elsevier Current Trends","title":"Structural and sequence-based classification of glycoside hydrolases","type":"article-journal","volume":"7"},"uris":["http://www.mendeley.com/documents/?uuid=932b2a44-faa2-3aa6-bec2-b70a2a722826"]}],"mendeley":{"formattedCitation":"(Henrissat &amp; Davies, 1997)","plainTextFormattedCitation":"(Henrissat &amp; Davies, 1997)","previouslyFormattedCitation":"(Henrissat &amp; Davies, 1997)"},"properties":{"noteIndex":0},"schema":"https://github.com/citation-style-language/schema/raw/master/csl-citation.json"}</w:instrText>
+      </w:r>
+      <w:r>
+        <w:fldChar w:fldCharType="separate"/>
+      </w:r>
+      <w:r>
+        <w:rPr>
+          <w:noProof/>
+        </w:rPr>
+        <w:t>(Henrissat &amp; Davies, 1997)</w:t>
+      </w:r>
+      <w:r>
+        <w:fldChar w:fldCharType="end"/>
       </w:r>
       <w:r>
         <w:t xml:space="preserve">. </w:t>
@@ -5018,23 +4932,29 @@
         <w:rPr>
           <w:noProof/>
         </w:rPr>
-        <w:t>(He et al., 2017)</w:t>
+        <w:t xml:space="preserve">(He et </w:t>
+      </w:r>
+      <w:r>
+        <w:rPr>
+          <w:noProof/>
+        </w:rPr>
+        <w:lastRenderedPageBreak/>
+        <w:t>al., 2017)</w:t>
       </w:r>
       <w:r>
         <w:fldChar w:fldCharType="end"/>
       </w:r>
       <w:r>
-        <w:t>. Here, we expand</w:t>
+        <w:t>. W</w:t>
+      </w:r>
+      <w:r>
+        <w:t>e expand</w:t>
       </w:r>
       <w:r>
         <w:t>ed</w:t>
       </w:r>
       <w:r>
-        <w:t xml:space="preserve"> this </w:t>
-      </w:r>
-      <w:r>
-        <w:lastRenderedPageBreak/>
-        <w:t>analysis of glycoside hydrolases to all</w:t>
+        <w:t xml:space="preserve"> this analysis of glycoside hydrolases to all</w:t>
       </w:r>
       <w:r>
         <w:t xml:space="preserve"> of the</w:t>
@@ -5103,13 +5023,31 @@
         <w:t>2</w:t>
       </w:r>
       <w:r>
-        <w:t>= 0.39, p = 4.5x10</w:t>
+        <w:t>= 0.</w:t>
+      </w:r>
+      <w:r>
+        <w:t>92</w:t>
+      </w:r>
+      <w:r>
+        <w:t xml:space="preserve">, p </w:t>
+      </w:r>
+      <w:r>
+        <w:t>&lt; 2.2</w:t>
+      </w:r>
+      <w:r>
+        <w:t>x10</w:t>
       </w:r>
       <w:r>
         <w:rPr>
           <w:vertAlign w:val="superscript"/>
         </w:rPr>
-        <w:t>-8</w:t>
+        <w:t>-</w:t>
+      </w:r>
+      <w:r>
+        <w:rPr>
+          <w:vertAlign w:val="superscript"/>
+        </w:rPr>
+        <w:t>16</w:t>
       </w:r>
       <w:r>
         <w:t xml:space="preserve">), which is an indicator of the number of substrates an organism can utilize. </w:t>
@@ -5337,7 +5275,63 @@
         <w:t>)</w:t>
       </w:r>
       <w:r>
-        <w:t xml:space="preserve">. In concordance with their ability to hydrolytically degrade biopolymers to sugars, MAGs </w:t>
+        <w:t xml:space="preserve">. </w:t>
+      </w:r>
+      <w:r>
+        <w:t xml:space="preserve">Members of </w:t>
+      </w:r>
+      <w:proofErr w:type="spellStart"/>
+      <w:r>
+        <w:rPr>
+          <w:i/>
+        </w:rPr>
+        <w:t>Verrucomicrobia</w:t>
+      </w:r>
+      <w:proofErr w:type="spellEnd"/>
+      <w:r>
+        <w:rPr>
+          <w:i/>
+        </w:rPr>
+        <w:t xml:space="preserve"> </w:t>
+      </w:r>
+      <w:r>
+        <w:t xml:space="preserve">have been previously identified as potential polysaccharide degraders in freshwater, although our coding densities for this phylum are higher than </w:t>
+      </w:r>
+      <w:r>
+        <w:t>others</w:t>
+      </w:r>
+      <w:r>
+        <w:t xml:space="preserve"> reported</w:t>
+      </w:r>
+      <w:r>
+        <w:t xml:space="preserve"> </w:t>
+      </w:r>
+      <w:r>
+        <w:fldChar w:fldCharType="begin" w:fldLock="1"/>
+      </w:r>
+      <w:r>
+        <w:instrText>ADDIN CSL_CITATION {"citationItems":[{"id":"ITEM-1","itemData":{"DOI":"10.1371/journal.pone.0035314","ISSN":"1932-6203","abstract":"Microbial hydrolysis of polysaccharides is critical to ecosystem functioning and is of great interest in diverse biotechnological applications, such as biofuel production and bioremediation. Here we demonstrate the use of a new, efficient approach to recover genomes of active polysaccharide degraders from natural, complex microbial assemblages, using a combination of fluorescently labeled substrates, fluorescence-activated cell sorting, and single cell genomics. We employed this approach to analyze freshwater and coastal bacterioplankton for degraders of laminarin and xylan, two of the most abundant storage and structural polysaccharides in nature. Our results suggest that a few phylotypes of Verrucomicrobia make a considerable contribution to polysaccharide degradation, although they constituted only a minor fraction of the total microbial community. Genomic sequencing of five cells, representing the most predominant, polysaccharide-active Verrucomicrobia phylotype, revealed significant enrichment in genes encoding a wide spectrum of glycoside hydrolases, sulfatases, peptidases, carbohydrate lyases and esterases, confirming that these organisms were well equipped for the hydrolysis of diverse polysaccharides. Remarkably, this enrichment was on average higher than in the sequenced representatives of Bacteroidetes, which are frequently regarded as highly efficient biopolymer degraders. These findings shed light on the ecological roles of uncultured Verrucomicrobia and suggest specific taxa as promising bioprospecting targets. The employed method offers a powerful tool to rapidly identify and recover discrete genomes of active players in polysaccharide degradation, without the need for cultivation.","author":[{"dropping-particle":"","family":"Martinez-Garcia","given":"Manuel","non-dropping-particle":"","parse-names":false,"suffix":""},{"dropping-particle":"","family":"Brazel","given":"David M.","non-dropping-particle":"","parse-names":false,"suffix":""},{"dropping-particle":"","family":"Swan","given":"Brandon K.","non-dropping-particle":"","parse-names":false,"suffix":""},{"dropping-particle":"","family":"Arnosti","given":"Carol","non-dropping-particle":"","parse-names":false,"suffix":""},{"dropping-particle":"","family":"Chain","given":"Patrick S. G.","non-dropping-particle":"","parse-names":false,"suffix":""},{"dropping-particle":"","family":"Reitenga","given":"Krista G.","non-dropping-particle":"","parse-names":false,"suffix":""},{"dropping-particle":"","family":"Xie","given":"Gary","non-dropping-particle":"","parse-names":false,"suffix":""},{"dropping-particle":"","family":"Poulton","given":"Nicole J.","non-dropping-particle":"","parse-names":false,"suffix":""},{"dropping-particle":"","family":"Gomez","given":"Monica Lluesma","non-dropping-particle":"","parse-names":false,"suffix":""},{"dropping-particle":"","family":"Masland","given":"Dashiell E. D.","non-dropping-particle":"","parse-names":false,"suffix":""},{"dropping-particle":"","family":"Thompson","given":"Brian","non-dropping-particle":"","parse-names":false,"suffix":""},{"dropping-particle":"","family":"Bellows","given":"Wendy K.","non-dropping-particle":"","parse-names":false,"suffix":""},{"dropping-particle":"","family":"Ziervogel","given":"Kai","non-dropping-particle":"","parse-names":false,"suffix":""},{"dropping-particle":"","family":"Lo","given":"Chien-Chi","non-dropping-particle":"","parse-names":false,"suffix":""},{"dropping-particle":"","family":"Ahmed","given":"Sanaa","non-dropping-particle":"","parse-names":false,"suffix":""},{"dropping-particle":"","family":"Gleasner","given":"Cheryl D.","non-dropping-particle":"","parse-names":false,"suffix":""},{"dropping-particle":"","family":"Detter","given":"Chris J.","non-dropping-particle":"","parse-names":false,"suffix":""},{"dropping-particle":"","family":"Stepanauskas","given":"Ramunas","non-dropping-particle":"","parse-names":false,"suffix":""}],"container-title":"PLoS ONE","editor":[{"dropping-particle":"","family":"Ravel","given":"Jacques","non-dropping-particle":"","parse-names":false,"suffix":""}],"id":"ITEM-1","issue":"4","issued":{"date-parts":[["2012","4","20"]]},"page":"e35314","publisher":"Public Library of Science","title":"Capturing Single Cell Genomes of Active Polysaccharide Degraders: An Unexpected Contribution of Verrucomicrobia","type":"article-journal","volume":"7"},"uris":["http://www.mendeley.com/documents/?uuid=966deebe-a189-3b50-8324-84d263c547ad"]}],"mendeley":{"formattedCitation":"(Martinez-Garcia et al., 2012a)","plainTextFormattedCitation":"(Martinez-Garcia et al., 2012a)","previouslyFormattedCitation":"(Martinez-Garcia et al., 2012a)"},"properties":{"noteIndex":0},"schema":"https://github.com/citation-style-language/schema/raw/master/csl-citation.json"}</w:instrText>
+      </w:r>
+      <w:r>
+        <w:fldChar w:fldCharType="separate"/>
+      </w:r>
+      <w:r>
+        <w:rPr>
+          <w:noProof/>
+        </w:rPr>
+        <w:t>(Martinez-Garcia et al., 2012a)</w:t>
+      </w:r>
+      <w:r>
+        <w:fldChar w:fldCharType="end"/>
+      </w:r>
+      <w:r>
+        <w:t>. This may be due to differences in trophic status be</w:t>
+      </w:r>
+      <w:r>
+        <w:t xml:space="preserve">tween our lakes and those previously studied, or it may be that MAGs capture more pan-genomic content than isolate or single amplified genomes. </w:t>
+      </w:r>
+      <w:r>
+        <w:t xml:space="preserve">In concordance with their ability to hydrolytically degrade biopolymers to sugars, MAGs </w:t>
       </w:r>
       <w:r>
         <w:t xml:space="preserve">with high GH coding densities </w:t>
@@ -5411,6 +5405,7 @@
         <w:jc w:val="both"/>
       </w:pPr>
       <w:r>
+        <w:lastRenderedPageBreak/>
         <w:tab/>
         <w:t>Freshwater microbes are exposed to a great variety of low-complexity carbon sources such as carbohydrates, carboxylic acids, and one-carbon</w:t>
       </w:r>
@@ -5451,7 +5446,6 @@
         <w:jc w:val="both"/>
       </w:pPr>
       <w:r>
-        <w:lastRenderedPageBreak/>
         <w:tab/>
       </w:r>
       <w:r>
@@ -5540,7 +5534,13 @@
         <w:jc w:val="both"/>
       </w:pPr>
       <w:r>
-        <w:t>Similarly, hydrogen metabolism can influence other aspects of a microbe’s nutrient usage. Iron-only hydrogenases were found primarily in MAGs from Trout Bog’s hypolimnion (</w:t>
+        <w:t xml:space="preserve">Similarly, hydrogen metabolism can influence </w:t>
+      </w:r>
+      <w:r>
+        <w:t xml:space="preserve">and be influenced by </w:t>
+      </w:r>
+      <w:r>
+        <w:t>other aspects of a microbe’s nutrient usage. Iron-only hydrogenases were found primarily in MAGs from Trout Bog’s hypolimnion (</w:t>
       </w:r>
       <w:r>
         <w:t>Figure 2</w:t>
@@ -5657,7 +5657,10 @@
         <w:t>The pathway for mannose</w:t>
       </w:r>
       <w:r>
-        <w:t xml:space="preserve"> degradation, </w:t>
+        <w:t xml:space="preserve"> degradation</w:t>
+      </w:r>
+      <w:r>
+        <w:t xml:space="preserve"> </w:t>
       </w:r>
       <w:r>
         <w:t>was predicted in many MAGs</w:t>
@@ -5675,7 +5678,11 @@
         <w:t>Predicted pathways for rhamnose, fucose, and galactose degradation were often found with the same MAGS</w:t>
       </w:r>
       <w:r>
-        <w:t xml:space="preserve"> (including members of </w:t>
+        <w:t xml:space="preserve"> </w:t>
+      </w:r>
+      <w:r>
+        <w:lastRenderedPageBreak/>
+        <w:t xml:space="preserve">(including members of </w:t>
       </w:r>
       <w:r>
         <w:rPr>
@@ -5838,11 +5845,7 @@
         <w:t>as</w:t>
       </w:r>
       <w:r>
-        <w:t xml:space="preserve"> additional potential xylose degraders. Genes for the </w:t>
-      </w:r>
-      <w:r>
-        <w:lastRenderedPageBreak/>
-        <w:t xml:space="preserve">degradation of glycolate, an acid produced by algae and consumed by heterotrophic bacteria </w:t>
+        <w:t xml:space="preserve"> additional potential xylose degraders. Genes for the degradation of glycolate, an acid produced by algae and consumed by heterotrophic bacteria </w:t>
       </w:r>
       <w:r>
         <w:fldChar w:fldCharType="begin" w:fldLock="1"/>
@@ -5944,7 +5947,13 @@
         <w:t xml:space="preserve"> Trout Bog. </w:t>
       </w:r>
       <w:r>
-        <w:t>The pathways predicted in our MAGs suggest which low-molecular weight substrates may be important carbon substrates in freshwater.</w:t>
+        <w:t>The pathways predicte</w:t>
+      </w:r>
+      <w:r>
+        <w:t>d in our MAGs suggest which low molecular weight compounds</w:t>
+      </w:r>
+      <w:r>
+        <w:t xml:space="preserve"> may be important carbon substrates in freshwater.</w:t>
       </w:r>
     </w:p>
     <w:p>
@@ -6170,9 +6179,10 @@
       <w:pPr>
         <w:pStyle w:val="Heading2"/>
       </w:pPr>
-      <w:bookmarkStart w:id="5" w:name="_i04nm0pk38zw" w:colFirst="0" w:colLast="0"/>
-      <w:bookmarkEnd w:id="5"/>
-      <w:r>
+      <w:bookmarkStart w:id="4" w:name="_i04nm0pk38zw" w:colFirst="0" w:colLast="0"/>
+      <w:bookmarkEnd w:id="4"/>
+      <w:r>
+        <w:lastRenderedPageBreak/>
         <w:t xml:space="preserve">Using </w:t>
       </w:r>
       <w:r>
@@ -6263,10 +6273,12 @@
         <w:t xml:space="preserve">MAG only is plotted for each year. </w:t>
       </w:r>
       <w:r>
-        <w:t>We compared read-</w:t>
-      </w:r>
-      <w:r>
-        <w:lastRenderedPageBreak/>
+        <w:t>We compared read</w:t>
+      </w:r>
+      <w:r>
+        <w:t xml:space="preserve"> </w:t>
+      </w:r>
+      <w:r>
         <w:t xml:space="preserve">coverage-based abundance of the dominant </w:t>
       </w:r>
       <w:r>
@@ -6299,7 +6311,10 @@
       </w:r>
       <w:proofErr w:type="spellEnd"/>
       <w:r>
-        <w:t>) and TIGR1286 (</w:t>
+        <w:t>),</w:t>
+      </w:r>
+      <w:r>
+        <w:t xml:space="preserve"> TIGR1286 (</w:t>
       </w:r>
       <w:proofErr w:type="spellStart"/>
       <w:r>
@@ -6357,7 +6372,13 @@
         <w:t xml:space="preserve">Cyanobacteria </w:t>
       </w:r>
       <w:r>
-        <w:t xml:space="preserve">MAGs were predicted fix nitrogen based on gene content, while the dominant MAGs in 2009 and 2010 were not predicted to fix nitrogen. </w:t>
+        <w:t xml:space="preserve">MAGs were predicted </w:t>
+      </w:r>
+      <w:r>
+        <w:t xml:space="preserve">to </w:t>
+      </w:r>
+      <w:r>
+        <w:t xml:space="preserve">fix nitrogen based on gene content, while the dominant MAGs in 2009 and 2010 were not predicted to fix nitrogen. </w:t>
       </w:r>
       <w:r>
         <w:t xml:space="preserve">The numbers of hits for the nitrogenase marker genes in 2009 and 2010 were an order of magnitude lower than the numbers of hits in 2008 and 2012. </w:t>
@@ -6375,7 +6396,10 @@
         <w:t xml:space="preserve">Cyanobacteria </w:t>
       </w:r>
       <w:r>
-        <w:t xml:space="preserve">populations were not diazotrophs, it does suggest a strong link between </w:t>
+        <w:t>populations were not diazotrophic</w:t>
+      </w:r>
+      <w:r>
+        <w:t xml:space="preserve">, it does suggest a strong link between </w:t>
       </w:r>
       <w:r>
         <w:rPr>
@@ -6400,8 +6424,8 @@
       <w:pPr>
         <w:pStyle w:val="Heading2"/>
       </w:pPr>
-      <w:bookmarkStart w:id="6" w:name="_gjdgxs" w:colFirst="0" w:colLast="0"/>
-      <w:bookmarkEnd w:id="6"/>
+      <w:bookmarkStart w:id="5" w:name="_gjdgxs" w:colFirst="0" w:colLast="0"/>
+      <w:bookmarkEnd w:id="5"/>
       <w:r>
         <w:t>Conclusions</w:t>
       </w:r>
@@ -6440,6 +6464,7 @@
         <w:t xml:space="preserve"> hypolimnion. By combining these results with metabolic pathway prediction in MAGs, we </w:t>
       </w:r>
       <w:r>
+        <w:lastRenderedPageBreak/>
         <w:t>identified</w:t>
       </w:r>
       <w:r>
@@ -6546,11 +6571,7 @@
         <w:t xml:space="preserve"> than dissimilatory pathways</w:t>
       </w:r>
       <w:r>
-        <w:t xml:space="preserve"> </w:t>
-      </w:r>
-      <w:r>
-        <w:lastRenderedPageBreak/>
-        <w:t xml:space="preserve">in the MAGs, suggesting a bias towards using sulfur compounds </w:t>
+        <w:t xml:space="preserve"> in the MAGs, suggesting a bias towards using sulfur compounds </w:t>
       </w:r>
       <w:r>
         <w:t>for</w:t>
@@ -6608,8 +6629,8 @@
       <w:pPr>
         <w:pStyle w:val="Heading3"/>
       </w:pPr>
-      <w:bookmarkStart w:id="7" w:name="_m6606topfmb" w:colFirst="0" w:colLast="0"/>
-      <w:bookmarkEnd w:id="7"/>
+      <w:bookmarkStart w:id="6" w:name="_m6606topfmb" w:colFirst="0" w:colLast="0"/>
+      <w:bookmarkEnd w:id="6"/>
       <w:r>
         <w:t>Acknowledgments</w:t>
       </w:r>
@@ -6652,6 +6673,7 @@
         <w:t xml:space="preserve">We thank the Joint Genome Institute for supporting this work through the Community Sequencing Program (CSP 394), performing the bioinformatics, and providing technical support. </w:t>
       </w:r>
       <w:r>
+        <w:lastRenderedPageBreak/>
         <w:t xml:space="preserve">The work conducted by the U.S. Department of Energy Joint Genome Institute, a DOE Office of Science User Facility, is supported by the Office of Science of the U.S. Department of Energy under Contract No. DE-AC02-05CH11231. </w:t>
       </w:r>
       <w:r>
@@ -6672,11 +6694,7 @@
         <w:t xml:space="preserve">was </w:t>
       </w:r>
       <w:r>
-        <w:t xml:space="preserve">supported by a pre-doctoral fellowship provided by the University of </w:t>
-      </w:r>
-      <w:r>
-        <w:lastRenderedPageBreak/>
-        <w:t>Wisconsin – Madison Department of Bacteriology</w:t>
+        <w:t>supported by a pre-doctoral fellowship provided by the University of Wisconsin – Madison Department of Bacteriology</w:t>
       </w:r>
       <w:r>
         <w:t xml:space="preserve"> and </w:t>
@@ -6701,8 +6719,8 @@
       <w:pPr>
         <w:pStyle w:val="Heading1"/>
       </w:pPr>
-      <w:bookmarkStart w:id="8" w:name="_10g0eg7e0hhu" w:colFirst="0" w:colLast="0"/>
-      <w:bookmarkEnd w:id="8"/>
+      <w:bookmarkStart w:id="7" w:name="_10g0eg7e0hhu" w:colFirst="0" w:colLast="0"/>
+      <w:bookmarkEnd w:id="7"/>
       <w:r>
         <w:t>Figure and Table Legends</w:t>
       </w:r>
@@ -6813,27 +6831,32 @@
         <w:rPr>
           <w:color w:val="000000"/>
         </w:rPr>
-        <w:t xml:space="preserve"> star, respectively. Significant differences between the Trout Bog hypolimnion and the Lake Mendota epilimnion were not tested, as the large number of variables differing in these sites makes the comparison less informative. This analysis revealed differences in the number of marker genes observed by lake for many metabolic processes involved in carbon, nitrogen, and sulfur cycling.</w:t>
-      </w:r>
-      <w:r>
-        <w:rPr>
-          <w:color w:val="000000"/>
-        </w:rPr>
-        <w:t xml:space="preserve"> </w:t>
-      </w:r>
-      <w:proofErr w:type="spellStart"/>
-      <w:r>
-        <w:rPr>
-          <w:color w:val="000000"/>
-        </w:rPr>
-        <w:t>LEfSe</w:t>
-      </w:r>
-      <w:proofErr w:type="spellEnd"/>
-      <w:r>
-        <w:rPr>
-          <w:color w:val="000000"/>
-        </w:rPr>
-        <w:t xml:space="preserve"> results for each gene are available in Data S3, and p-values of markers described in Figure 1 and elsewhere in the text are reported in Table S3.</w:t>
+        <w:t xml:space="preserve"> star, respectively. Significant differences between the Trout Bog hypolimnion and the Lake Mendota epilimnion were not tested, as the large number of variables differing in these sites makes the comparison less informative. This analysis revealed differences in the number of marker genes observed by lake for many </w:t>
+      </w:r>
+      <w:r>
+        <w:rPr>
+          <w:color w:val="000000"/>
+        </w:rPr>
+        <w:lastRenderedPageBreak/>
+        <w:t>metabolic processes involved in carbon, nitrogen, and sulfur cycling.</w:t>
+      </w:r>
+      <w:r>
+        <w:rPr>
+          <w:color w:val="000000"/>
+        </w:rPr>
+        <w:t xml:space="preserve"> </w:t>
+      </w:r>
+      <w:r>
+        <w:rPr>
+          <w:color w:val="000000"/>
+        </w:rPr>
+        <w:t>P</w:t>
+      </w:r>
+      <w:r>
+        <w:rPr>
+          <w:color w:val="000000"/>
+        </w:rPr>
+        <w:t>-values of markers described in Figure 1 and elsewhere in the text are reported in Table S3.</w:t>
       </w:r>
     </w:p>
     <w:p>
@@ -6872,14 +6895,7 @@
         <w:rPr>
           <w:color w:val="000000"/>
         </w:rPr>
-        <w:t xml:space="preserve">Metabolic pathways were predicted for all MAGs based on their gene content. At least 50% of enzymes in a pathway must have been encoded in the genome for a pathway to be considered present, as well as encoding enzymes unique to or required for a pathway. Putative pathway presence was aggregated by lake and phylum. This analysis can link potential functions identified in the metagenomes to taxonomic groups that may perform those functions. For example, MAGs with putative pathways for carbon fixation also likely fix nitrogen in both lakes. Similar, putative degradation pathways for rhamnose, fucose, and </w:t>
-      </w:r>
-      <w:r>
-        <w:rPr>
-          <w:color w:val="000000"/>
-        </w:rPr>
-        <w:lastRenderedPageBreak/>
-        <w:t>galactose were frequently encoded in the same MAGs.</w:t>
+        <w:t>Metabolic pathways were predicted for all MAGs based on their gene content. At least 50% of enzymes in a pathway must have been encoded in the genome for a pathway to be considered present, as well as encoding enzymes unique to or required for a pathway. Putative pathway presence was aggregated by lake and phylum. This analysis can link potential functions identified in the metagenomes to taxonomic groups that may perform those functions. For example, MAGs with putative pathways for carbon fixation also likely fix nitrogen in both lakes. Similar, putative degradation pathways for rhamnose, fucose, and galactose were frequently encoded in the same MAGs.</w:t>
       </w:r>
       <w:r>
         <w:rPr>
@@ -6972,16 +6988,14 @@
         <w:rPr>
           <w:color w:val="000000"/>
         </w:rPr>
-        <w:t xml:space="preserve"> annotations using </w:t>
-      </w:r>
-      <w:proofErr w:type="spellStart"/>
-      <w:r>
-        <w:rPr>
-          <w:color w:val="000000"/>
-        </w:rPr>
-        <w:t>dbCAN</w:t>
-      </w:r>
-      <w:proofErr w:type="spellEnd"/>
+        <w:t xml:space="preserve"> annotations using dbCAN</w:t>
+      </w:r>
+      <w:r>
+        <w:rPr>
+          <w:color w:val="000000"/>
+        </w:rPr>
+        <w:t>2</w:t>
+      </w:r>
       <w:r>
         <w:rPr>
           <w:color w:val="000000"/>
@@ -6998,7 +7012,55 @@
         <w:rPr>
           <w:color w:val="000000"/>
         </w:rPr>
-        <w:t xml:space="preserve"> coding density was calculated for each MAG and averaged by order and lake (A). While a few orders contained genes encoding glycoside hydrolases in all three sites, many orders were unique to each site. The orders with the highest coding density were all found in the Trout Bog hypolimnion. Glycoside hydrolase diversity, an indicator of the range of substrates an organism can degrade, was significantly correlated with coding density (r2 = 0.38, p = 4.5x10-8). Within MAGs with high glycoside hydrolase density, three families appeared most frequently - GH74,</w:t>
+        <w:t xml:space="preserve"> coding density was calculated for each MAG and averaged by order and lake (A). While a few orders contained genes encoding glycoside hydrolases in all three sites, many orders were unique to each site. The orders with the highest coding density were all found in the Trout Bog hypolimnion. Glycoside hydrolase diversity, an indicator of the range of substrates an organism can degrade, was significantly correlated with coding density (r2 = 0.</w:t>
+      </w:r>
+      <w:r>
+        <w:rPr>
+          <w:color w:val="000000"/>
+        </w:rPr>
+        <w:t xml:space="preserve">92, </w:t>
+      </w:r>
+      <w:proofErr w:type="gramStart"/>
+      <w:r>
+        <w:rPr>
+          <w:color w:val="000000"/>
+        </w:rPr>
+        <w:t>p  &lt;</w:t>
+      </w:r>
+      <w:proofErr w:type="gramEnd"/>
+      <w:r>
+        <w:rPr>
+          <w:color w:val="000000"/>
+        </w:rPr>
+        <w:t xml:space="preserve"> 2.2</w:t>
+      </w:r>
+      <w:r>
+        <w:rPr>
+          <w:color w:val="000000"/>
+        </w:rPr>
+        <w:t>x10</w:t>
+      </w:r>
+      <w:bookmarkStart w:id="8" w:name="_GoBack"/>
+      <w:r>
+        <w:rPr>
+          <w:color w:val="000000"/>
+          <w:vertAlign w:val="superscript"/>
+        </w:rPr>
+        <w:t>-</w:t>
+      </w:r>
+      <w:r>
+        <w:rPr>
+          <w:color w:val="000000"/>
+          <w:vertAlign w:val="superscript"/>
+        </w:rPr>
+        <w:t>16</w:t>
+      </w:r>
+      <w:bookmarkEnd w:id="8"/>
+      <w:r>
+        <w:rPr>
+          <w:color w:val="000000"/>
+        </w:rPr>
+        <w:t>). Within MAGs with high glycoside hydrolase density, three families appeared most frequently - GH74,</w:t>
       </w:r>
       <w:r>
         <w:rPr>
@@ -7114,7 +7176,19 @@
         <w:rPr>
           <w:color w:val="000000"/>
         </w:rPr>
-        <w:t xml:space="preserve"> MAG is shown for each year (panels A-E); typically, a single MAG was more abundant than the rest in each observed year. The marker genes used were TIGR1282, TIGR1286, and TIGR1287, encoding subunits of Mo-Fe nitrogenase; these were the most frequently observed nitrogenase markers in the Lake Mendota metagenomes (panels F-J). Significantly correlated trends over time were observed between the MAGs and the nitrogenase marker genes in 2008, 2011, and 2012. In years where there was no correlation, the dominant MAG did not contain genes indicative of the nitrogen fixation pathway. This suggests that </w:t>
+        <w:t xml:space="preserve"> MAG is shown for each year (panels A-E); typically, a single MAG was more abundant than the rest in each observed year. The marker genes used were TIGR1282, TIGR1286, and TIGR1287, encoding subunits of Mo-Fe nitrogenase; these were the most frequently observed nitrogenase markers in the Lake Mendota metagenomes (panels F-J). Significantly correlated trends over time were observed between the MAGs and the nitrogenase marker genes in 2008, 2011, and 2012. In years where there was no </w:t>
+      </w:r>
+      <w:r>
+        <w:rPr>
+          <w:color w:val="000000"/>
+        </w:rPr>
+        <w:t xml:space="preserve">significant </w:t>
+      </w:r>
+      <w:r>
+        <w:rPr>
+          <w:color w:val="000000"/>
+        </w:rPr>
+        <w:t xml:space="preserve">correlation, the dominant MAG did not contain genes indicative of the nitrogen fixation pathway. This suggests that </w:t>
       </w:r>
       <w:r>
         <w:rPr>
@@ -7221,6 +7295,7 @@
           <w:b/>
           <w:color w:val="000000"/>
         </w:rPr>
+        <w:lastRenderedPageBreak/>
         <w:t xml:space="preserve">Data S1. </w:t>
       </w:r>
       <w:r>
@@ -7325,14 +7400,7 @@
         <w:rPr>
           <w:color w:val="000000"/>
         </w:rPr>
-        <w:t>Metagenomic samples were pooled by lake and layer to allow time-resolved binning. The time series in Lake Mendota spans 2008-</w:t>
-      </w:r>
-      <w:r>
-        <w:rPr>
-          <w:color w:val="000000"/>
-        </w:rPr>
-        <w:lastRenderedPageBreak/>
-        <w:t xml:space="preserve">2012, while the Trout Bog time series spans 2007-2009. The large amount of DNA assembled produced just under 200 </w:t>
+        <w:t xml:space="preserve">Metagenomic samples were pooled by lake and layer to allow time-resolved binning. The time series in Lake Mendota spans 2008-2012, while the Trout Bog time series spans 2007-2009. The large amount of DNA assembled produced just under 200 </w:t>
       </w:r>
       <w:proofErr w:type="gramStart"/>
       <w:r>
@@ -7638,6 +7706,7 @@
         <w:pStyle w:val="Heading1"/>
       </w:pPr>
       <w:r>
+        <w:lastRenderedPageBreak/>
         <w:t>References</w:t>
       </w:r>
     </w:p>
@@ -7711,14 +7780,7 @@
         <w:rPr>
           <w:noProof/>
         </w:rPr>
-        <w:t xml:space="preserve"> </w:t>
-      </w:r>
-      <w:r>
-        <w:rPr>
-          <w:noProof/>
-        </w:rPr>
-        <w:lastRenderedPageBreak/>
-        <w:t>10:1589–1601. DOI: 10.1038/ismej.2015.241.</w:t>
+        <w:t xml:space="preserve"> 10:1589–1601. DOI: 10.1038/ismej.2015.241.</w:t>
       </w:r>
     </w:p>
     <w:p>
@@ -7992,6 +8054,7 @@
         <w:rPr>
           <w:noProof/>
         </w:rPr>
+        <w:lastRenderedPageBreak/>
         <w:t xml:space="preserve">Caporaso JG., Lauber CL., Walters WA., Berg-Lyons D., Huntley J., Fierer N., Owens SM., Betley J., Fraser L., Bauer M., Gormley N., Gilbert JA., Smith G., Knight R. 2012. Ultra-high-throughput microbial community analysis on the Illumina HiSeq and MiSeq platforms. </w:t>
       </w:r>
       <w:r>
@@ -8070,14 +8133,7 @@
         <w:rPr>
           <w:noProof/>
         </w:rPr>
-        <w:t xml:space="preserve"> 10:172–</w:t>
-      </w:r>
-      <w:r>
-        <w:rPr>
-          <w:noProof/>
-        </w:rPr>
-        <w:lastRenderedPageBreak/>
-        <w:t>185. DOI: 10.1007/s10021-006-9013-8.</w:t>
+        <w:t xml:space="preserve"> 10:172–185. DOI: 10.1007/s10021-006-9013-8.</w:t>
       </w:r>
     </w:p>
     <w:p>
@@ -8159,7 +8215,7 @@
         <w:rPr>
           <w:noProof/>
         </w:rPr>
-        <w:t xml:space="preserve">Eiler A., Langenheder S., Bertilsson S., Tranvik LJ. 2003. Heterotrophic bacterial growth efficiency and community structure at different natural organic carbon concentrations. </w:t>
+        <w:t xml:space="preserve">Eiler A., Bertilsson S. 2004. Composition of freshwater bacterial communities associated with cyanobacterial blooms in four Swedish lakes. </w:t>
       </w:r>
       <w:r>
         <w:rPr>
@@ -8167,13 +8223,13 @@
           <w:iCs/>
           <w:noProof/>
         </w:rPr>
-        <w:t>Applied and environmental microbiology</w:t>
-      </w:r>
-      <w:r>
-        <w:rPr>
-          <w:noProof/>
-        </w:rPr>
-        <w:t xml:space="preserve"> 69:3701–9. DOI: 10.1128/AEM.69.7.3701-3709.2003.</w:t>
+        <w:t>Environmental Microbiology</w:t>
+      </w:r>
+      <w:r>
+        <w:rPr>
+          <w:noProof/>
+        </w:rPr>
+        <w:t xml:space="preserve"> 6:1228–1243. DOI: 10.1111/j.1462-2920.2004.00657.x.</w:t>
       </w:r>
     </w:p>
     <w:p>
@@ -8191,7 +8247,7 @@
         <w:rPr>
           <w:noProof/>
         </w:rPr>
-        <w:t xml:space="preserve">Engelbrektson AL., Kunin V., Wrighton KC., Zvenigorodsky N., Chen F., Ochman H., Hugenholtz P. 2010. Experimental factors affecting PCR-based estimates of microbial species richness and evenness. </w:t>
+        <w:t xml:space="preserve">Eiler A., Langenheder S., Bertilsson S., Tranvik LJ. 2003. Heterotrophic bacterial growth efficiency and community structure at different natural organic carbon concentrations. </w:t>
       </w:r>
       <w:r>
         <w:rPr>
@@ -8199,13 +8255,13 @@
           <w:iCs/>
           <w:noProof/>
         </w:rPr>
-        <w:t>The ISME Journal</w:t>
-      </w:r>
-      <w:r>
-        <w:rPr>
-          <w:noProof/>
-        </w:rPr>
-        <w:t xml:space="preserve"> 4:642.</w:t>
+        <w:t>Applied and environmental microbiology</w:t>
+      </w:r>
+      <w:r>
+        <w:rPr>
+          <w:noProof/>
+        </w:rPr>
+        <w:t xml:space="preserve"> 69:3701–9. DOI: 10.1128/AEM.69.7.3701-3709.2003.</w:t>
       </w:r>
     </w:p>
     <w:p>
@@ -8223,7 +8279,7 @@
         <w:rPr>
           <w:noProof/>
         </w:rPr>
-        <w:t xml:space="preserve">Ghylin TW., Garcia SL., Moya F., Oyserman BO., Schwientek P., Forest KT., Mutschler J., Dwulit-Smith J., Chan L-K., Martinez-Garcia M., Sczyrba A., Stepanauskas R., Grossart H-P., Woyke T., Warnecke F., Malmstrom R., Bertilsson S., McMahon KD. 2014. Comparative single-cell genomics reveals potential ecological niches for the freshwater acI Actinobacteria lineage. </w:t>
+        <w:t xml:space="preserve">Engelbrektson AL., Kunin V., Wrighton KC., Zvenigorodsky N., Chen F., Ochman H., Hugenholtz P. 2010. Experimental factors affecting PCR-based estimates of microbial species richness and evenness. </w:t>
       </w:r>
       <w:r>
         <w:rPr>
@@ -8237,7 +8293,7 @@
         <w:rPr>
           <w:noProof/>
         </w:rPr>
-        <w:t xml:space="preserve"> 8:2503–16. DOI: 10.1038/ismej.2014.135.</w:t>
+        <w:t xml:space="preserve"> 4:642.</w:t>
       </w:r>
     </w:p>
     <w:p>
@@ -8255,7 +8311,7 @@
         <w:rPr>
           <w:noProof/>
         </w:rPr>
-        <w:t xml:space="preserve">Giroldo D., Augusto A., Vieira H. 2005. Polymeric and free sugars released by three phytoplanktonic species from a freshwater tropical eutrophic reservoir. </w:t>
+        <w:t xml:space="preserve">Ghylin TW., Garcia SL., Moya F., Oyserman BO., Schwientek P., Forest KT., Mutschler J., Dwulit-Smith J., Chan L-K., Martinez-Garcia M., Sczyrba A., Stepanauskas R., Grossart H-P., Woyke T., Warnecke F., Malmstrom R., Bertilsson S., McMahon KD. 2014. Comparative single-cell genomics reveals potential ecological niches for the freshwater acI Actinobacteria lineage. </w:t>
       </w:r>
       <w:r>
         <w:rPr>
@@ -8263,13 +8319,13 @@
           <w:iCs/>
           <w:noProof/>
         </w:rPr>
-        <w:t>Journal of Plankton Research</w:t>
-      </w:r>
-      <w:r>
-        <w:rPr>
-          <w:noProof/>
-        </w:rPr>
-        <w:t xml:space="preserve"> 27:695–705. DOI: 10.1093/plankt/fbi043.</w:t>
+        <w:t>The ISME Journal</w:t>
+      </w:r>
+      <w:r>
+        <w:rPr>
+          <w:noProof/>
+        </w:rPr>
+        <w:t xml:space="preserve"> 8:2503–16. DOI: 10.1038/ismej.2014.135.</w:t>
       </w:r>
     </w:p>
     <w:p>
@@ -8287,7 +8343,7 @@
         <w:rPr>
           <w:noProof/>
         </w:rPr>
-        <w:t xml:space="preserve">Gong X., Garcia-Robledo E., Revsbech N-P., Schramm A. 2018. Gene Expression of Terminal Oxidases in Two Marine Bacterial Strains Exposed to Nanomolar Oxygen Concentrations. </w:t>
+        <w:t xml:space="preserve">Giroldo D., Augusto A., Vieira H. 2005. Polymeric and free sugars released by three phytoplanktonic species from a freshwater tropical eutrophic reservoir. </w:t>
       </w:r>
       <w:r>
         <w:rPr>
@@ -8295,13 +8351,13 @@
           <w:iCs/>
           <w:noProof/>
         </w:rPr>
-        <w:t>FEMS Microbiology Ecology</w:t>
-      </w:r>
-      <w:r>
-        <w:rPr>
-          <w:noProof/>
-        </w:rPr>
-        <w:t>. DOI: 10.1093/femsec/fiy072/4983120.</w:t>
+        <w:t>Journal of Plankton Research</w:t>
+      </w:r>
+      <w:r>
+        <w:rPr>
+          <w:noProof/>
+        </w:rPr>
+        <w:t xml:space="preserve"> 27:695–705. DOI: 10.1093/plankt/fbi043.</w:t>
       </w:r>
     </w:p>
     <w:p>
@@ -8319,7 +8375,7 @@
         <w:rPr>
           <w:noProof/>
         </w:rPr>
-        <w:t xml:space="preserve">Guillemette F., del Giorgio PA. 2011. Reconstructing the various facets of dissolved organic carbon bioavailability in freshwater ecosystems. </w:t>
+        <w:t xml:space="preserve">Gong X., Garcia-Robledo E., Revsbech N-P., Schramm A. 2018. Gene Expression of Terminal Oxidases in Two Marine Bacterial Strains Exposed to Nanomolar Oxygen Concentrations. </w:t>
       </w:r>
       <w:r>
         <w:rPr>
@@ -8327,13 +8383,13 @@
           <w:iCs/>
           <w:noProof/>
         </w:rPr>
-        <w:t>Limnology and Oceanography</w:t>
-      </w:r>
-      <w:r>
-        <w:rPr>
-          <w:noProof/>
-        </w:rPr>
-        <w:t xml:space="preserve"> 56:734–748. DOI: 10.4319/lo.2011.56.2.0734.</w:t>
+        <w:t>FEMS Microbiology Ecology</w:t>
+      </w:r>
+      <w:r>
+        <w:rPr>
+          <w:noProof/>
+        </w:rPr>
+        <w:t>. DOI: 10.1093/femsec/fiy072/4983120.</w:t>
       </w:r>
     </w:p>
     <w:p>
@@ -8351,7 +8407,7 @@
         <w:rPr>
           <w:noProof/>
         </w:rPr>
-        <w:t xml:space="preserve">Hahn MW., Scheuerl T., Jezberová J., Koll U., Jezbera J., Šimek K., Vannini C., Petroni G., Wu QL. 2012. The Passive Yet Successful Way of Planktonic Life: Genomic and Experimental Analysis of the Ecology of a Free-Living Polynucleobacter Population. </w:t>
+        <w:t xml:space="preserve">Guillemette F., del Giorgio PA. 2011. Reconstructing the various facets of dissolved organic carbon bioavailability in freshwater ecosystems. </w:t>
       </w:r>
       <w:r>
         <w:rPr>
@@ -8359,13 +8415,13 @@
           <w:iCs/>
           <w:noProof/>
         </w:rPr>
-        <w:t>PLoS ONE</w:t>
-      </w:r>
-      <w:r>
-        <w:rPr>
-          <w:noProof/>
-        </w:rPr>
-        <w:t xml:space="preserve"> 7:e32772. DOI: 10.1371/journal.pone.0032772.</w:t>
+        <w:t>Limnology and Oceanography</w:t>
+      </w:r>
+      <w:r>
+        <w:rPr>
+          <w:noProof/>
+        </w:rPr>
+        <w:t xml:space="preserve"> 56:734–748. DOI: 10.4319/lo.2011.56.2.0734.</w:t>
       </w:r>
     </w:p>
     <w:p>
@@ -8383,7 +8439,7 @@
         <w:rPr>
           <w:noProof/>
         </w:rPr>
-        <w:t xml:space="preserve">Hall MW., Rohwer RR., Perrie J., McMahon KD., Beiko RG. 2017. Ananke: temporal clustering reveals ecological dynamics of microbial communities. </w:t>
+        <w:t xml:space="preserve">Hahn MW., Scheuerl T., Jezberová J., Koll U., Jezbera J., Šimek K., Vannini C., Petroni G., Wu QL. 2012. The Passive Yet Successful Way of Planktonic Life: Genomic and Experimental Analysis of the Ecology of a Free-Living Polynucleobacter Population. </w:t>
       </w:r>
       <w:r>
         <w:rPr>
@@ -8391,13 +8447,13 @@
           <w:iCs/>
           <w:noProof/>
         </w:rPr>
-        <w:t>PeerJ</w:t>
-      </w:r>
-      <w:r>
-        <w:rPr>
-          <w:noProof/>
-        </w:rPr>
-        <w:t xml:space="preserve"> 5:e3812. DOI: 10.7717/peerj.3812.</w:t>
+        <w:t>PLoS ONE</w:t>
+      </w:r>
+      <w:r>
+        <w:rPr>
+          <w:noProof/>
+        </w:rPr>
+        <w:t xml:space="preserve"> 7:e32772. DOI: 10.1371/journal.pone.0032772.</w:t>
       </w:r>
     </w:p>
     <w:p>
@@ -8415,7 +8471,14 @@
         <w:rPr>
           <w:noProof/>
         </w:rPr>
-        <w:t xml:space="preserve">Hamilton JJ., Garcia SL., Brown BS., Oyserman BO., Moya-Flores F., Bertilsson S., Malmstrom RR., Forest KT., McMahon KD. 2017. Metabolic Network Analysis and Metatranscriptomics Reveal Auxotrophies and Nutrient Sources of the Cosmopolitan Freshwater Microbial Lineage acI. </w:t>
+        <w:t xml:space="preserve">Hall MW., Rohwer RR., Perrie J., McMahon KD., Beiko RG. 2017. Ananke: temporal clustering </w:t>
+      </w:r>
+      <w:r>
+        <w:rPr>
+          <w:noProof/>
+        </w:rPr>
+        <w:lastRenderedPageBreak/>
+        <w:t xml:space="preserve">reveals ecological dynamics of microbial communities. </w:t>
       </w:r>
       <w:r>
         <w:rPr>
@@ -8423,13 +8486,13 @@
           <w:iCs/>
           <w:noProof/>
         </w:rPr>
-        <w:t>mSystems</w:t>
-      </w:r>
-      <w:r>
-        <w:rPr>
-          <w:noProof/>
-        </w:rPr>
-        <w:t xml:space="preserve"> 2:e00091-17. DOI: 10.1128/mSystems.00091-17.</w:t>
+        <w:t>PeerJ</w:t>
+      </w:r>
+      <w:r>
+        <w:rPr>
+          <w:noProof/>
+        </w:rPr>
+        <w:t xml:space="preserve"> 5:e3812. DOI: 10.7717/peerj.3812.</w:t>
       </w:r>
     </w:p>
     <w:p>
@@ -8447,7 +8510,7 @@
         <w:rPr>
           <w:noProof/>
         </w:rPr>
-        <w:t xml:space="preserve">Hanson TE., Tabita FR. 2001. A ribulose-1,5-bisphosphate carboxylase/oxygenase (RubisCO)-like protein from Chlorobium tepidum that is involved with sulfur metabolism and the response to oxidative stress. </w:t>
+        <w:t xml:space="preserve">Hamilton JJ., Garcia SL., Brown BS., Oyserman BO., Moya-Flores F., Bertilsson S., Malmstrom RR., Forest KT., McMahon KD. 2017. Metabolic Network Analysis and Metatranscriptomics Reveal Auxotrophies and Nutrient Sources of the Cosmopolitan Freshwater Microbial Lineage acI. </w:t>
       </w:r>
       <w:r>
         <w:rPr>
@@ -8455,13 +8518,13 @@
           <w:iCs/>
           <w:noProof/>
         </w:rPr>
-        <w:t>Proceedings of the National Academy of Sciences</w:t>
-      </w:r>
-      <w:r>
-        <w:rPr>
-          <w:noProof/>
-        </w:rPr>
-        <w:t xml:space="preserve"> 98:4397–4402. DOI: 10.1073/pnas.081610398.</w:t>
+        <w:t>mSystems</w:t>
+      </w:r>
+      <w:r>
+        <w:rPr>
+          <w:noProof/>
+        </w:rPr>
+        <w:t xml:space="preserve"> 2:e00091-17. DOI: 10.1128/mSystems.00091-17.</w:t>
       </w:r>
     </w:p>
     <w:p>
@@ -8479,14 +8542,7 @@
         <w:rPr>
           <w:noProof/>
         </w:rPr>
-        <w:t xml:space="preserve">He S., Stevens SLR., Chan L-K., Bertilsson S., Glavina Del Rio T., Tringe SG., Malmstrom RR., McMahon KD. 2017. Ecophysiology of Freshwater Verrucomicrobia Inferred from </w:t>
-      </w:r>
-      <w:r>
-        <w:rPr>
-          <w:noProof/>
-        </w:rPr>
-        <w:lastRenderedPageBreak/>
-        <w:t xml:space="preserve">Metagenome-Assembled Genomes. </w:t>
+        <w:t xml:space="preserve">Hanson TE., Tabita FR. 2001. A ribulose-1,5-bisphosphate carboxylase/oxygenase (RubisCO)-like protein from Chlorobium tepidum that is involved with sulfur metabolism and the response to oxidative stress. </w:t>
       </w:r>
       <w:r>
         <w:rPr>
@@ -8494,13 +8550,13 @@
           <w:iCs/>
           <w:noProof/>
         </w:rPr>
-        <w:t>mSphere</w:t>
-      </w:r>
-      <w:r>
-        <w:rPr>
-          <w:noProof/>
-        </w:rPr>
-        <w:t xml:space="preserve"> 2:e00277-17. DOI: 10.1128/mSphere.00277-17.</w:t>
+        <w:t>Proceedings of the National Academy of Sciences</w:t>
+      </w:r>
+      <w:r>
+        <w:rPr>
+          <w:noProof/>
+        </w:rPr>
+        <w:t xml:space="preserve"> 98:4397–4402. DOI: 10.1073/pnas.081610398.</w:t>
       </w:r>
     </w:p>
     <w:p>
@@ -8518,7 +8574,7 @@
         <w:rPr>
           <w:noProof/>
         </w:rPr>
-        <w:t xml:space="preserve">Holkenbrink C., Barbas SO., Mellerup A., Otaki H., Frigaard NU. 2011. Sulfur globule oxidation in green sulfur bacteria is dependent on the dissimilatory sulfite reductase system. </w:t>
+        <w:t xml:space="preserve">He S., Stevens SLR., Chan L-K., Bertilsson S., Glavina Del Rio T., Tringe SG., Malmstrom RR., McMahon KD. 2017. Ecophysiology of Freshwater Verrucomicrobia Inferred from Metagenome-Assembled Genomes. </w:t>
       </w:r>
       <w:r>
         <w:rPr>
@@ -8526,13 +8582,13 @@
           <w:iCs/>
           <w:noProof/>
         </w:rPr>
-        <w:t>Microbiology</w:t>
-      </w:r>
-      <w:r>
-        <w:rPr>
-          <w:noProof/>
-        </w:rPr>
-        <w:t xml:space="preserve"> 157:1229–1239. DOI: 10.1099/mic.0.044669-0.</w:t>
+        <w:t>mSphere</w:t>
+      </w:r>
+      <w:r>
+        <w:rPr>
+          <w:noProof/>
+        </w:rPr>
+        <w:t xml:space="preserve"> 2:e00277-17. DOI: 10.1128/mSphere.00277-17.</w:t>
       </w:r>
     </w:p>
     <w:p>
@@ -8550,7 +8606,7 @@
         <w:rPr>
           <w:noProof/>
         </w:rPr>
-        <w:t xml:space="preserve">Hyatt D., Chen GL., LoCascio PF., Land ML., Larimer FW., Hauser LJ. 2010. Prodigal: Prokaryotic gene recognition and translation initiation site identification. </w:t>
+        <w:t xml:space="preserve">Henrissat B., Davies G. 1997. Structural and sequence-based classification of glycoside hydrolases. </w:t>
       </w:r>
       <w:r>
         <w:rPr>
@@ -8558,13 +8614,13 @@
           <w:iCs/>
           <w:noProof/>
         </w:rPr>
-        <w:t>BMC Bioinformatics</w:t>
-      </w:r>
-      <w:r>
-        <w:rPr>
-          <w:noProof/>
-        </w:rPr>
-        <w:t xml:space="preserve"> 11. DOI: 10.1186/1471-2105-11-119.</w:t>
+        <w:t>Current Opinion in Structural Biology</w:t>
+      </w:r>
+      <w:r>
+        <w:rPr>
+          <w:noProof/>
+        </w:rPr>
+        <w:t xml:space="preserve"> 7:637–644. DOI: 10.1016/S0959-440X(97)80072-3.</w:t>
       </w:r>
     </w:p>
     <w:p>
@@ -8582,7 +8638,7 @@
         <w:rPr>
           <w:noProof/>
         </w:rPr>
-        <w:t xml:space="preserve">Igarashi K., Kashiwagi K. 1999. Polyamine transport in bacteria and yeast. </w:t>
+        <w:t xml:space="preserve">Holkenbrink C., Barbas SO., Mellerup A., Otaki H., Frigaard NU. 2011. Sulfur globule oxidation in green sulfur bacteria is dependent on the dissimilatory sulfite reductase system. </w:t>
       </w:r>
       <w:r>
         <w:rPr>
@@ -8590,13 +8646,13 @@
           <w:iCs/>
           <w:noProof/>
         </w:rPr>
-        <w:t>Biochem. J.</w:t>
-      </w:r>
-      <w:r>
-        <w:rPr>
-          <w:noProof/>
-        </w:rPr>
-        <w:t xml:space="preserve"> 344:633–642.</w:t>
+        <w:t>Microbiology</w:t>
+      </w:r>
+      <w:r>
+        <w:rPr>
+          <w:noProof/>
+        </w:rPr>
+        <w:t xml:space="preserve"> 157:1229–1239. DOI: 10.1099/mic.0.044669-0.</w:t>
       </w:r>
     </w:p>
     <w:p>
@@ -8614,7 +8670,7 @@
         <w:rPr>
           <w:noProof/>
         </w:rPr>
-        <w:t xml:space="preserve">Jonsson A., Meili M., Bergström A-K., Jansson M. 2001. Whole-lake mineralization of allochthonous and autochthonous organic carbon in a large humic lake (örträsket, N. Sweden). </w:t>
+        <w:t xml:space="preserve">Hyatt D., Chen GL., LoCascio PF., Land ML., Larimer FW., Hauser LJ. 2010. Prodigal: Prokaryotic gene recognition and translation initiation site identification. </w:t>
       </w:r>
       <w:r>
         <w:rPr>
@@ -8622,13 +8678,13 @@
           <w:iCs/>
           <w:noProof/>
         </w:rPr>
-        <w:t>Limnology and Oceanography</w:t>
-      </w:r>
-      <w:r>
-        <w:rPr>
-          <w:noProof/>
-        </w:rPr>
-        <w:t xml:space="preserve"> 46:1691–1700. DOI: 10.4319/lo.2001.46.7.1691.</w:t>
+        <w:t>BMC Bioinformatics</w:t>
+      </w:r>
+      <w:r>
+        <w:rPr>
+          <w:noProof/>
+        </w:rPr>
+        <w:t xml:space="preserve"> 11. DOI: 10.1186/1471-2105-11-119.</w:t>
       </w:r>
     </w:p>
     <w:p>
@@ -8646,7 +8702,7 @@
         <w:rPr>
           <w:noProof/>
         </w:rPr>
-        <w:t xml:space="preserve">Kalyuzhnaya MG., Beck DAC., Vorobev A., Smalley N., Kunkel DD., Lidstrom ME., Chistoserdova L. 2011. Novel methylotrophic isolates from lake sediment, description of Methylotenera versatilis sp. nov. and emended description of the genus methylotenera. </w:t>
+        <w:t xml:space="preserve">Igarashi K., Kashiwagi K. 1999. Polyamine transport in bacteria and yeast. </w:t>
       </w:r>
       <w:r>
         <w:rPr>
@@ -8654,13 +8710,13 @@
           <w:iCs/>
           <w:noProof/>
         </w:rPr>
-        <w:t>International Journal of Systematic and Evolutionary Microbiology</w:t>
-      </w:r>
-      <w:r>
-        <w:rPr>
-          <w:noProof/>
-        </w:rPr>
-        <w:t xml:space="preserve"> 62:106–111. DOI: 10.1099/ijs.0.029165-0.</w:t>
+        <w:t>Biochem. J.</w:t>
+      </w:r>
+      <w:r>
+        <w:rPr>
+          <w:noProof/>
+        </w:rPr>
+        <w:t xml:space="preserve"> 344:633–642.</w:t>
       </w:r>
     </w:p>
     <w:p>
@@ -8678,7 +8734,7 @@
         <w:rPr>
           <w:noProof/>
         </w:rPr>
-        <w:t xml:space="preserve">Kanao T., Kawamura M., Fukui T., Atomi H., Imanaka T. 2002. Characterization of isocitrate dehydrogenase from the green sulfur bacterium chlorobium limicola: A carbon dioxide-fixing enzyme in the reductive tricarboxylic acid cycle. </w:t>
+        <w:t xml:space="preserve">Jonsson A., Meili M., Bergström A-K., Jansson M. 2001. Whole-lake mineralization of allochthonous and autochthonous organic carbon in a large humic lake (örträsket, N. Sweden). </w:t>
       </w:r>
       <w:r>
         <w:rPr>
@@ -8686,13 +8742,13 @@
           <w:iCs/>
           <w:noProof/>
         </w:rPr>
-        <w:t>European Journal of Biochemistry</w:t>
-      </w:r>
-      <w:r>
-        <w:rPr>
-          <w:noProof/>
-        </w:rPr>
-        <w:t xml:space="preserve"> 269:1926–1931. DOI: 10.1046/j.1432-1327.2002.02849.x.</w:t>
+        <w:t>Limnology and Oceanography</w:t>
+      </w:r>
+      <w:r>
+        <w:rPr>
+          <w:noProof/>
+        </w:rPr>
+        <w:t xml:space="preserve"> 46:1691–1700. DOI: 10.4319/lo.2001.46.7.1691.</w:t>
       </w:r>
     </w:p>
     <w:p>
@@ -8710,7 +8766,7 @@
         <w:rPr>
           <w:noProof/>
         </w:rPr>
-        <w:t xml:space="preserve">Kang DD., Froula J., Egan R., Wang Z. 2015. MetaBAT, an efficient tool for accurately reconstructing single genomes from complex microbial communities. </w:t>
+        <w:t xml:space="preserve">Kalyuzhnaya MG., Beck DAC., Vorobev A., Smalley N., Kunkel DD., Lidstrom ME., Chistoserdova L. 2011. Novel methylotrophic isolates from lake sediment, description of Methylotenera versatilis sp. nov. and emended description of the genus methylotenera. </w:t>
       </w:r>
       <w:r>
         <w:rPr>
@@ -8718,13 +8774,13 @@
           <w:iCs/>
           <w:noProof/>
         </w:rPr>
-        <w:t>PeerJ</w:t>
-      </w:r>
-      <w:r>
-        <w:rPr>
-          <w:noProof/>
-        </w:rPr>
-        <w:t xml:space="preserve"> 3:e1165. DOI: 10.7717/peerj.1165.</w:t>
+        <w:t>International Journal of Systematic and Evolutionary Microbiology</w:t>
+      </w:r>
+      <w:r>
+        <w:rPr>
+          <w:noProof/>
+        </w:rPr>
+        <w:t xml:space="preserve"> 62:106–111. DOI: 10.1099/ijs.0.029165-0.</w:t>
       </w:r>
     </w:p>
     <w:p>
@@ -8742,7 +8798,7 @@
         <w:rPr>
           <w:noProof/>
         </w:rPr>
-        <w:t xml:space="preserve">Karhunen J., Arvola L., Peura S., Tiirola M. 2013. Green sulphur bacteria as a component of the photosynthetic plankton community in small dimictic humic lakes with an anoxic hypolimnion. </w:t>
+        <w:t xml:space="preserve">Kanao T., Kawamura M., Fukui T., Atomi H., Imanaka T. 2002. Characterization of isocitrate dehydrogenase from the green sulfur bacterium chlorobium limicola: A carbon dioxide-fixing enzyme in the reductive tricarboxylic acid cycle. </w:t>
       </w:r>
       <w:r>
         <w:rPr>
@@ -8750,13 +8806,13 @@
           <w:iCs/>
           <w:noProof/>
         </w:rPr>
-        <w:t>Aquatic Microbial Ecology</w:t>
-      </w:r>
-      <w:r>
-        <w:rPr>
-          <w:noProof/>
-        </w:rPr>
-        <w:t xml:space="preserve"> 68:267–272. DOI: 10.3354/ame01620.</w:t>
+        <w:t>European Journal of Biochemistry</w:t>
+      </w:r>
+      <w:r>
+        <w:rPr>
+          <w:noProof/>
+        </w:rPr>
+        <w:t xml:space="preserve"> 269:1926–1931. DOI: 10.1046/j.1432-1327.2002.02849.x.</w:t>
       </w:r>
     </w:p>
     <w:p>
@@ -8774,20 +8830,7 @@
         <w:rPr>
           <w:noProof/>
         </w:rPr>
-        <w:t xml:space="preserve">Kritzberg ES., Cole JJ., Pace ML., Granéli W., Bade DL. 2004. Autochthonous versus allochthonous carbon sources of bacteria: Results from whole-lake </w:t>
-      </w:r>
-      <w:r>
-        <w:rPr>
-          <w:noProof/>
-          <w:vertAlign w:val="superscript"/>
-        </w:rPr>
-        <w:t>13</w:t>
-      </w:r>
-      <w:r>
-        <w:rPr>
-          <w:noProof/>
-        </w:rPr>
-        <w:t xml:space="preserve"> C addition experiments. </w:t>
+        <w:t xml:space="preserve">Kang DD., Froula J., Egan R., Wang Z. 2015. MetaBAT, an efficient tool for accurately reconstructing single genomes from complex microbial communities. </w:t>
       </w:r>
       <w:r>
         <w:rPr>
@@ -8795,13 +8838,13 @@
           <w:iCs/>
           <w:noProof/>
         </w:rPr>
-        <w:t>Limnology and Oceanography</w:t>
-      </w:r>
-      <w:r>
-        <w:rPr>
-          <w:noProof/>
-        </w:rPr>
-        <w:t xml:space="preserve"> 49:588–596. DOI: 10.4319/lo.2004.49.2.0588.</w:t>
+        <w:t>PeerJ</w:t>
+      </w:r>
+      <w:r>
+        <w:rPr>
+          <w:noProof/>
+        </w:rPr>
+        <w:t xml:space="preserve"> 3:e1165. DOI: 10.7717/peerj.1165.</w:t>
       </w:r>
     </w:p>
     <w:p>
@@ -8819,7 +8862,7 @@
         <w:rPr>
           <w:noProof/>
         </w:rPr>
-        <w:t xml:space="preserve">Li H., Durbin R. 2010. Fast and accurate long-read alignment with Burrows-Wheeler transform. </w:t>
+        <w:t xml:space="preserve">Karhunen J., Arvola L., Peura S., Tiirola M. 2013. Green sulphur bacteria as a component of the photosynthetic plankton community in small dimictic humic lakes with an anoxic hypolimnion. </w:t>
       </w:r>
       <w:r>
         <w:rPr>
@@ -8827,13 +8870,13 @@
           <w:iCs/>
           <w:noProof/>
         </w:rPr>
-        <w:t>Bioinformatics</w:t>
-      </w:r>
-      <w:r>
-        <w:rPr>
-          <w:noProof/>
-        </w:rPr>
-        <w:t xml:space="preserve"> 26:589–595. DOI: 10.1093/bioinformatics/btp698.</w:t>
+        <w:t>Aquatic Microbial Ecology</w:t>
+      </w:r>
+      <w:r>
+        <w:rPr>
+          <w:noProof/>
+        </w:rPr>
+        <w:t xml:space="preserve"> 68:267–272. DOI: 10.3354/ame01620.</w:t>
       </w:r>
     </w:p>
     <w:p>
@@ -8851,7 +8894,27 @@
         <w:rPr>
           <w:noProof/>
         </w:rPr>
-        <w:t xml:space="preserve">Linz AM., Crary BC., Shade A., Owens S., Gilbert JA., Knight R., McMahon KD. 2017. Bacterial Community Composition and Dynamics Spanning Five Years in Freshwater Bog Lakes. </w:t>
+        <w:t xml:space="preserve">Kritzberg ES., Cole JJ., Pace ML., Granéli W., Bade DL. 2004. Autochthonous versus allochthonous carbon sources of bacteria: Results from whole-lake </w:t>
+      </w:r>
+      <w:r>
+        <w:rPr>
+          <w:noProof/>
+          <w:vertAlign w:val="superscript"/>
+        </w:rPr>
+        <w:t>13</w:t>
+      </w:r>
+      <w:r>
+        <w:rPr>
+          <w:noProof/>
+        </w:rPr>
+        <w:t xml:space="preserve"> C addition </w:t>
+      </w:r>
+      <w:r>
+        <w:rPr>
+          <w:noProof/>
+        </w:rPr>
+        <w:lastRenderedPageBreak/>
+        <w:t xml:space="preserve">experiments. </w:t>
       </w:r>
       <w:r>
         <w:rPr>
@@ -8859,13 +8922,13 @@
           <w:iCs/>
           <w:noProof/>
         </w:rPr>
-        <w:t>mSphere</w:t>
-      </w:r>
-      <w:r>
-        <w:rPr>
-          <w:noProof/>
-        </w:rPr>
-        <w:t xml:space="preserve"> 2:1–15. DOI: e00169-17.</w:t>
+        <w:t>Limnology and Oceanography</w:t>
+      </w:r>
+      <w:r>
+        <w:rPr>
+          <w:noProof/>
+        </w:rPr>
+        <w:t xml:space="preserve"> 49:588–596. DOI: 10.4319/lo.2004.49.2.0588.</w:t>
       </w:r>
     </w:p>
     <w:p>
@@ -8883,7 +8946,7 @@
         <w:rPr>
           <w:noProof/>
         </w:rPr>
-        <w:t xml:space="preserve">Luo R., Liu B., Xie Y., Li Z., Huang W., Yuan J., He G., Chen Y., Pan Q., Liu Y., Tang J., Wu G., Zhang H., Shi Y., Liu Y., Yu C., Wang B., Lu Y., Han C., Cheung DW., Yiu S-M., Peng S., Xiaoqian Z., Liu G., Liao X., Li Y., Yang H., Wang J., Lam T-W., Wang J. 2012. SOAPdenovo2: an empirically improved memory-efficient short-read de novo assembler. </w:t>
+        <w:t xml:space="preserve">Li H., Durbin R. 2010. Fast and accurate long-read alignment with Burrows-Wheeler transform. </w:t>
       </w:r>
       <w:r>
         <w:rPr>
@@ -8891,13 +8954,13 @@
           <w:iCs/>
           <w:noProof/>
         </w:rPr>
-        <w:t>GigaScience</w:t>
-      </w:r>
-      <w:r>
-        <w:rPr>
-          <w:noProof/>
-        </w:rPr>
-        <w:t xml:space="preserve"> 1:1–6. DOI: 10.1186/2047-217X-1-18.</w:t>
+        <w:t>Bioinformatics</w:t>
+      </w:r>
+      <w:r>
+        <w:rPr>
+          <w:noProof/>
+        </w:rPr>
+        <w:t xml:space="preserve"> 26:589–595. DOI: 10.1093/bioinformatics/btp698.</w:t>
       </w:r>
     </w:p>
     <w:p>
@@ -8915,7 +8978,7 @@
         <w:rPr>
           <w:noProof/>
         </w:rPr>
-        <w:t xml:space="preserve">Magooc T., Salzberg SL. 2011. FLASH: Fast length adjustment of short reads to improve genome assemblies. </w:t>
+        <w:t xml:space="preserve">Linz AM., Crary BC., Shade A., Owens S., Gilbert JA., Knight R., McMahon KD. 2017. Bacterial Community Composition and Dynamics Spanning Five Years in Freshwater Bog Lakes. </w:t>
       </w:r>
       <w:r>
         <w:rPr>
@@ -8923,13 +8986,13 @@
           <w:iCs/>
           <w:noProof/>
         </w:rPr>
-        <w:t>Bioinformatics</w:t>
-      </w:r>
-      <w:r>
-        <w:rPr>
-          <w:noProof/>
-        </w:rPr>
-        <w:t xml:space="preserve"> 27:2957–2963. DOI: 10.1093/bioinformatics/btr507.</w:t>
+        <w:t>mSphere</w:t>
+      </w:r>
+      <w:r>
+        <w:rPr>
+          <w:noProof/>
+        </w:rPr>
+        <w:t xml:space="preserve"> 2:1–15. DOI: e00169-17.</w:t>
       </w:r>
     </w:p>
     <w:p>
@@ -8947,14 +9010,7 @@
         <w:rPr>
           <w:noProof/>
         </w:rPr>
-        <w:t xml:space="preserve">Markowitz VM., Chen IMA., Palaniappan K., Chu K., Szeto E., Grechkin Y., Ratner A., Jacob B., Huang J., Williams P., Huntemann M., Anderson I., Mavromatis K., Ivanova NN., Kyrpides NC. 2012. IMG: The integrated microbial genomes database and comparative </w:t>
-      </w:r>
-      <w:r>
-        <w:rPr>
-          <w:noProof/>
-        </w:rPr>
-        <w:lastRenderedPageBreak/>
-        <w:t xml:space="preserve">analysis system. </w:t>
+        <w:t xml:space="preserve">Luo R., Liu B., Xie Y., Li Z., Huang W., Yuan J., He G., Chen Y., Pan Q., Liu Y., Tang J., Wu G., Zhang H., Shi Y., Liu Y., Yu C., Wang B., Lu Y., Han C., Cheung DW., Yiu S-M., Peng S., Xiaoqian Z., Liu G., Liao X., Li Y., Yang H., Wang J., Lam T-W., Wang J. 2012. SOAPdenovo2: an empirically improved memory-efficient short-read de novo assembler. </w:t>
       </w:r>
       <w:r>
         <w:rPr>
@@ -8962,13 +9018,13 @@
           <w:iCs/>
           <w:noProof/>
         </w:rPr>
-        <w:t>Nucleic Acids Research</w:t>
-      </w:r>
-      <w:r>
-        <w:rPr>
-          <w:noProof/>
-        </w:rPr>
-        <w:t xml:space="preserve"> 40:115–122. DOI: 10.1093/nar/gkr1044.</w:t>
+        <w:t>GigaScience</w:t>
+      </w:r>
+      <w:r>
+        <w:rPr>
+          <w:noProof/>
+        </w:rPr>
+        <w:t xml:space="preserve"> 1:1–6. DOI: 10.1186/2047-217X-1-18.</w:t>
       </w:r>
     </w:p>
     <w:p>
@@ -8986,7 +9042,7 @@
         <w:rPr>
           <w:noProof/>
         </w:rPr>
-        <w:t xml:space="preserve">Martinez-Garcia M., Swan BK., Poulton NJ., Gomez ML., Masland D., Sieracki ME., Stepanauskas R. 2012. High-throughput single-cell sequencing identifies photoheterotrophs and chemoautotrophs in freshwater bacterioplankton. </w:t>
+        <w:t xml:space="preserve">Magooc T., Salzberg SL. 2011. FLASH: Fast length adjustment of short reads to improve genome assemblies. </w:t>
       </w:r>
       <w:r>
         <w:rPr>
@@ -8994,13 +9050,13 @@
           <w:iCs/>
           <w:noProof/>
         </w:rPr>
-        <w:t>The ISME Journal</w:t>
-      </w:r>
-      <w:r>
-        <w:rPr>
-          <w:noProof/>
-        </w:rPr>
-        <w:t xml:space="preserve"> 6:113–123. DOI: 10.1038/ismej.2011.84.</w:t>
+        <w:t>Bioinformatics</w:t>
+      </w:r>
+      <w:r>
+        <w:rPr>
+          <w:noProof/>
+        </w:rPr>
+        <w:t xml:space="preserve"> 27:2957–2963. DOI: 10.1093/bioinformatics/btr507.</w:t>
       </w:r>
     </w:p>
     <w:p>
@@ -9018,7 +9074,7 @@
         <w:rPr>
           <w:noProof/>
         </w:rPr>
-        <w:t xml:space="preserve">Mou X., Vila-Costa M., Sun S., Zhao W., Sharma S., Moran MA. 2011. Metatranscriptomic signature of exogenous polyamine utilization by coastal bacterioplankton. </w:t>
+        <w:t xml:space="preserve">Markowitz VM., Chen IMA., Palaniappan K., Chu K., Szeto E., Grechkin Y., Ratner A., Jacob B., Huang J., Williams P., Huntemann M., Anderson I., Mavromatis K., Ivanova NN., Kyrpides NC. 2012. IMG: The integrated microbial genomes database and comparative analysis system. </w:t>
       </w:r>
       <w:r>
         <w:rPr>
@@ -9026,13 +9082,13 @@
           <w:iCs/>
           <w:noProof/>
         </w:rPr>
-        <w:t>Environmental Microbiology</w:t>
-      </w:r>
-      <w:r>
-        <w:rPr>
-          <w:noProof/>
-        </w:rPr>
-        <w:t xml:space="preserve"> 3:798–806. DOI: 10.1111/j.1758-2229.2011.00289.x.</w:t>
+        <w:t>Nucleic Acids Research</w:t>
+      </w:r>
+      <w:r>
+        <w:rPr>
+          <w:noProof/>
+        </w:rPr>
+        <w:t xml:space="preserve"> 40:115–122. DOI: 10.1093/nar/gkr1044.</w:t>
       </w:r>
     </w:p>
     <w:p>
@@ -9050,7 +9106,7 @@
         <w:rPr>
           <w:noProof/>
         </w:rPr>
-        <w:t xml:space="preserve">Newton RJ., Jones SE., Eiler A., McMahon KD., Bertilsson S. 2011. A guide to the natural history of freshwater lake bacteria. </w:t>
+        <w:t xml:space="preserve">Martinez-Garcia M., Brazel DM., Swan BK., Arnosti C., Chain PSG., Reitenga KG., Xie G., Poulton NJ., Gomez ML., Masland DED., Thompson B., Bellows WK., Ziervogel K., Lo C-C., Ahmed S., Gleasner CD., Detter CJ., Stepanauskas R. 2012a. Capturing Single Cell Genomes of Active Polysaccharide Degraders: An Unexpected Contribution of Verrucomicrobia. </w:t>
       </w:r>
       <w:r>
         <w:rPr>
@@ -9058,13 +9114,13 @@
           <w:iCs/>
           <w:noProof/>
         </w:rPr>
-        <w:t>Microbiology and Molecular Biology Reviews</w:t>
-      </w:r>
-      <w:r>
-        <w:rPr>
-          <w:noProof/>
-        </w:rPr>
-        <w:t xml:space="preserve"> 75:14–49. DOI: 10.1128/MMBR.00028-10.</w:t>
+        <w:t>PLoS ONE</w:t>
+      </w:r>
+      <w:r>
+        <w:rPr>
+          <w:noProof/>
+        </w:rPr>
+        <w:t xml:space="preserve"> 7:e35314. DOI: 10.1371/journal.pone.0035314.</w:t>
       </w:r>
     </w:p>
     <w:p>
@@ -9082,7 +9138,7 @@
         <w:rPr>
           <w:noProof/>
         </w:rPr>
-        <w:t xml:space="preserve">Parks DH., Imelfort M., Skennerton CT., Hugenholtz P., Tyson GW. 2015. CheckM: assessing the quality of microbial genomes recovered from isolates, single cells, and metagenomes. </w:t>
+        <w:t xml:space="preserve">Martinez-Garcia M., Swan BK., Poulton NJ., Gomez ML., Masland D., Sieracki ME., Stepanauskas R. 2012b. High-throughput single-cell sequencing identifies photoheterotrophs and chemoautotrophs in freshwater bacterioplankton. </w:t>
       </w:r>
       <w:r>
         <w:rPr>
@@ -9090,13 +9146,13 @@
           <w:iCs/>
           <w:noProof/>
         </w:rPr>
-        <w:t>Genome Research</w:t>
-      </w:r>
-      <w:r>
-        <w:rPr>
-          <w:noProof/>
-        </w:rPr>
-        <w:t xml:space="preserve"> 25:1043–1055.</w:t>
+        <w:t>The ISME Journal</w:t>
+      </w:r>
+      <w:r>
+        <w:rPr>
+          <w:noProof/>
+        </w:rPr>
+        <w:t xml:space="preserve"> 6:113–123. DOI: 10.1038/ismej.2011.84.</w:t>
       </w:r>
     </w:p>
     <w:p>
@@ -9114,7 +9170,7 @@
         <w:rPr>
           <w:noProof/>
         </w:rPr>
-        <w:t xml:space="preserve">Paver SF., Kent AD. 2017. Temporal Patterns in Glycolate-Utilizing Bacterial Community Composition Correlate with Phytoplankton Population Dynamics in Humic Lakes. </w:t>
+        <w:t xml:space="preserve">Mou X., Vila-Costa M., Sun S., Zhao W., Sharma S., Moran MA. 2011. Metatranscriptomic signature of exogenous polyamine utilization by coastal bacterioplankton. </w:t>
       </w:r>
       <w:r>
         <w:rPr>
@@ -9122,13 +9178,13 @@
           <w:iCs/>
           <w:noProof/>
         </w:rPr>
-        <w:t>Microbial Ecology</w:t>
-      </w:r>
-      <w:r>
-        <w:rPr>
-          <w:noProof/>
-        </w:rPr>
-        <w:t xml:space="preserve"> 60:406–418. DOI: 10.1007/S00248-0.</w:t>
+        <w:t>Environmental Microbiology</w:t>
+      </w:r>
+      <w:r>
+        <w:rPr>
+          <w:noProof/>
+        </w:rPr>
+        <w:t xml:space="preserve"> 3:798–806. DOI: 10.1111/j.1758-2229.2011.00289.x.</w:t>
       </w:r>
     </w:p>
     <w:p>
@@ -9146,7 +9202,7 @@
         <w:rPr>
           <w:noProof/>
         </w:rPr>
-        <w:t xml:space="preserve">Peters JW., Schut GJ., Boyd ES., Mulder DW., Shepard EM., Broderick JB., King PW., Adams MWW. 2015. [FeFe]- and [NiFe]-hydrogenase diversity, mechanism, and maturation. </w:t>
+        <w:t xml:space="preserve">Newton RJ., Jones SE., Eiler A., McMahon KD., Bertilsson S. 2011. A guide to the natural history of freshwater lake bacteria. </w:t>
       </w:r>
       <w:r>
         <w:rPr>
@@ -9154,13 +9210,13 @@
           <w:iCs/>
           <w:noProof/>
         </w:rPr>
-        <w:t>Biochimica et Biophysica Acta - Molecular Cell Research</w:t>
-      </w:r>
-      <w:r>
-        <w:rPr>
-          <w:noProof/>
-        </w:rPr>
-        <w:t xml:space="preserve"> 1853:1350–1369. DOI: 10.1016/j.bbamcr.2014.11.021.</w:t>
+        <w:t>Microbiology and Molecular Biology Reviews</w:t>
+      </w:r>
+      <w:r>
+        <w:rPr>
+          <w:noProof/>
+        </w:rPr>
+        <w:t xml:space="preserve"> 75:14–49. DOI: 10.1128/MMBR.00028-10.</w:t>
       </w:r>
     </w:p>
     <w:p>
@@ -9178,7 +9234,7 @@
         <w:rPr>
           <w:noProof/>
         </w:rPr>
-        <w:t xml:space="preserve">Peura S., Sinclair L., Bertilsson S., Eiler A. 2015. Metagenomic insights into strategies of aerobic and anaerobic carbon and nitrogen transformation in boreal lakes. </w:t>
+        <w:t xml:space="preserve">Parks DH., Imelfort M., Skennerton CT., Hugenholtz P., Tyson GW. 2015. CheckM: assessing the quality of microbial genomes recovered from isolates, single cells, and metagenomes. </w:t>
       </w:r>
       <w:r>
         <w:rPr>
@@ -9186,13 +9242,13 @@
           <w:iCs/>
           <w:noProof/>
         </w:rPr>
-        <w:t>Scientific Reports</w:t>
-      </w:r>
-      <w:r>
-        <w:rPr>
-          <w:noProof/>
-        </w:rPr>
-        <w:t xml:space="preserve"> 5:12102. DOI: 10.1038/srep12102.</w:t>
+        <w:t>Genome Research</w:t>
+      </w:r>
+      <w:r>
+        <w:rPr>
+          <w:noProof/>
+        </w:rPr>
+        <w:t xml:space="preserve"> 25:1043–1055.</w:t>
       </w:r>
     </w:p>
     <w:p>
@@ -9210,7 +9266,7 @@
         <w:rPr>
           <w:noProof/>
         </w:rPr>
-        <w:t xml:space="preserve">Price MN., Dehal PS., Arkin AP. 2010. FastTree 2 - Approximately maximum-likelihood trees for large alignments. </w:t>
+        <w:t xml:space="preserve">Paver SF., Kent AD. 2017. Temporal Patterns in Glycolate-Utilizing Bacterial Community Composition Correlate with Phytoplankton Population Dynamics in Humic Lakes. </w:t>
       </w:r>
       <w:r>
         <w:rPr>
@@ -9218,13 +9274,13 @@
           <w:iCs/>
           <w:noProof/>
         </w:rPr>
-        <w:t>PLOS ONE</w:t>
-      </w:r>
-      <w:r>
-        <w:rPr>
-          <w:noProof/>
-        </w:rPr>
-        <w:t xml:space="preserve"> 5. DOI: 10.1371/journal.pone.0009490.</w:t>
+        <w:t>Microbial Ecology</w:t>
+      </w:r>
+      <w:r>
+        <w:rPr>
+          <w:noProof/>
+        </w:rPr>
+        <w:t xml:space="preserve"> 60:406–418. DOI: 10.1007/S00248-0.</w:t>
       </w:r>
     </w:p>
     <w:p>
@@ -9242,7 +9298,7 @@
         <w:rPr>
           <w:noProof/>
         </w:rPr>
-        <w:t xml:space="preserve">Ramachandran A., Walsh DA. 2015. Investigation of XoxF methanol dehydrogenases reveals new methylotrophic bacteria in pelagic marine and freshwater ecosystems. </w:t>
+        <w:t xml:space="preserve">Peters JW., Schut GJ., Boyd ES., Mulder DW., Shepard EM., Broderick JB., King PW., Adams MWW. 2015. [FeFe]- and [NiFe]-hydrogenase diversity, mechanism, and maturation. </w:t>
       </w:r>
       <w:r>
         <w:rPr>
@@ -9250,13 +9306,13 @@
           <w:iCs/>
           <w:noProof/>
         </w:rPr>
-        <w:t>FEMS Microbiology Ecology</w:t>
-      </w:r>
-      <w:r>
-        <w:rPr>
-          <w:noProof/>
-        </w:rPr>
-        <w:t xml:space="preserve"> 91:fiv105. DOI: 10.1093/femsec/fiv105.</w:t>
+        <w:t>Biochimica et Biophysica Acta - Molecular Cell Research</w:t>
+      </w:r>
+      <w:r>
+        <w:rPr>
+          <w:noProof/>
+        </w:rPr>
+        <w:t xml:space="preserve"> 1853:1350–1369. DOI: 10.1016/j.bbamcr.2014.11.021.</w:t>
       </w:r>
     </w:p>
     <w:p>
@@ -9274,7 +9330,7 @@
         <w:rPr>
           <w:noProof/>
         </w:rPr>
-        <w:t xml:space="preserve">Ramanan R., Kim B-H., Cho D-H., Oh H-M., Kim H-S. 2015. Algae–bacteria interactions: evolution, ecology and emerging applications. </w:t>
+        <w:t xml:space="preserve">Peura S., Eiler A., Bertilsson S., Nykänen H., Tiirola M., Jones RI. 2012. Distinct and diverse anaerobic bacterial communities in boreal lakes dominated by candidate division OD1. </w:t>
       </w:r>
       <w:r>
         <w:rPr>
@@ -9282,13 +9338,13 @@
           <w:iCs/>
           <w:noProof/>
         </w:rPr>
-        <w:t>Biotechnology Advances</w:t>
-      </w:r>
-      <w:r>
-        <w:rPr>
-          <w:noProof/>
-        </w:rPr>
-        <w:t>. DOI: 10.1016/j.biotechadv.2015.12.003.</w:t>
+        <w:t>The ISME journal</w:t>
+      </w:r>
+      <w:r>
+        <w:rPr>
+          <w:noProof/>
+        </w:rPr>
+        <w:t xml:space="preserve"> 6:1640–52. DOI: 10.1038/ismej.2012.21.</w:t>
       </w:r>
     </w:p>
     <w:p>
@@ -9306,7 +9362,14 @@
         <w:rPr>
           <w:noProof/>
         </w:rPr>
-        <w:t xml:space="preserve">Rinke C., Schwientek P., Sczyrba A., Ivanova NN., Anderson IJ., Cheng J-F., Darling AE., Malfatti S., Swan BK., Gies E a., Dodsworth J a., Hedlund BP., Tsiamis G., Sievert SM., Liu W-T., Eisen J a., Hallam SJ., Kyrpides NC., Stepanauskas R., Rubin EM., Hugenholtz P., Woyke T. 2013. Insights into the phylogeny and coding potential of microbial dark matter. </w:t>
+        <w:t xml:space="preserve">Peura S., Sinclair L., Bertilsson S., Eiler A. 2015. Metagenomic insights into strategies of </w:t>
+      </w:r>
+      <w:r>
+        <w:rPr>
+          <w:noProof/>
+        </w:rPr>
+        <w:lastRenderedPageBreak/>
+        <w:t xml:space="preserve">aerobic and anaerobic carbon and nitrogen transformation in boreal lakes. </w:t>
       </w:r>
       <w:r>
         <w:rPr>
@@ -9314,13 +9377,13 @@
           <w:iCs/>
           <w:noProof/>
         </w:rPr>
-        <w:t>Nature</w:t>
-      </w:r>
-      <w:r>
-        <w:rPr>
-          <w:noProof/>
-        </w:rPr>
-        <w:t xml:space="preserve"> 499:431–437. DOI: 10.1038/nature12352.</w:t>
+        <w:t>Scientific Reports</w:t>
+      </w:r>
+      <w:r>
+        <w:rPr>
+          <w:noProof/>
+        </w:rPr>
+        <w:t xml:space="preserve"> 5:12102. DOI: 10.1038/srep12102.</w:t>
       </w:r>
     </w:p>
     <w:p>
@@ -9338,7 +9401,7 @@
         <w:rPr>
           <w:noProof/>
         </w:rPr>
-        <w:t xml:space="preserve">Rognes T., Flouri T., Nichols B., Quince C., Mahé F. 2016. VSEARCH: a versatile open source tool for metagenomics. </w:t>
+        <w:t xml:space="preserve">Price MN., Dehal PS., Arkin AP. 2010. FastTree 2 - Approximately maximum-likelihood trees for large alignments. </w:t>
       </w:r>
       <w:r>
         <w:rPr>
@@ -9346,13 +9409,13 @@
           <w:iCs/>
           <w:noProof/>
         </w:rPr>
-        <w:t>PeerJ</w:t>
-      </w:r>
-      <w:r>
-        <w:rPr>
-          <w:noProof/>
-        </w:rPr>
-        <w:t xml:space="preserve"> 4:1–18. DOI: 10.7717/peerj.2584.</w:t>
+        <w:t>PLOS ONE</w:t>
+      </w:r>
+      <w:r>
+        <w:rPr>
+          <w:noProof/>
+        </w:rPr>
+        <w:t xml:space="preserve"> 5. DOI: 10.1371/journal.pone.0009490.</w:t>
       </w:r>
     </w:p>
     <w:p>
@@ -9370,7 +9433,7 @@
         <w:rPr>
           <w:noProof/>
         </w:rPr>
-        <w:t xml:space="preserve">Rohwer RR., Hamilton JJ., Newton RJ., Mcmahon KD. 2017. TaxAss : Leveraging a Custom Freshwater Achieves Fine-Scale Taxonomic Resolution. </w:t>
+        <w:t xml:space="preserve">Ramachandran A., Walsh DA. 2015. Investigation of XoxF methanol dehydrogenases reveals new methylotrophic bacteria in pelagic marine and freshwater ecosystems. </w:t>
       </w:r>
       <w:r>
         <w:rPr>
@@ -9378,13 +9441,13 @@
           <w:iCs/>
           <w:noProof/>
         </w:rPr>
-        <w:t>bioRxiv</w:t>
-      </w:r>
-      <w:r>
-        <w:rPr>
-          <w:noProof/>
-        </w:rPr>
-        <w:t>.</w:t>
+        <w:t>FEMS Microbiology Ecology</w:t>
+      </w:r>
+      <w:r>
+        <w:rPr>
+          <w:noProof/>
+        </w:rPr>
+        <w:t xml:space="preserve"> 91:fiv105. DOI: 10.1093/femsec/fiv105.</w:t>
       </w:r>
     </w:p>
     <w:p>
@@ -9402,7 +9465,7 @@
         <w:rPr>
           <w:noProof/>
         </w:rPr>
-        <w:t xml:space="preserve">Roux S., Chan LK., Egan R., Malmstrom RR., McMahon KD., Sullivan MB. 2017. Ecogenomics of virophages and their giant virus hosts assessed through time series metagenomics. </w:t>
+        <w:t xml:space="preserve">Ramanan R., Kim B-H., Cho D-H., Oh H-M., Kim H-S. 2015. Algae–bacteria interactions: evolution, ecology and emerging applications. </w:t>
       </w:r>
       <w:r>
         <w:rPr>
@@ -9410,13 +9473,13 @@
           <w:iCs/>
           <w:noProof/>
         </w:rPr>
-        <w:t>Nature Communications</w:t>
-      </w:r>
-      <w:r>
-        <w:rPr>
-          <w:noProof/>
-        </w:rPr>
-        <w:t xml:space="preserve"> 8. DOI: 10.1038/s41467-017-01086-2.</w:t>
+        <w:t>Biotechnology Advances</w:t>
+      </w:r>
+      <w:r>
+        <w:rPr>
+          <w:noProof/>
+        </w:rPr>
+        <w:t>. DOI: 10.1016/j.biotechadv.2015.12.003.</w:t>
       </w:r>
     </w:p>
     <w:p>
@@ -9434,7 +9497,7 @@
         <w:rPr>
           <w:noProof/>
         </w:rPr>
-        <w:t xml:space="preserve">Salcher MM., Neuenschwander SM., Posch T., Pernthaler J. 2015. The ecology of pelagic freshwater methylotrophs assessed by a high-resolution monitoring and isolation campaign. </w:t>
+        <w:t xml:space="preserve">Rinke C., Schwientek P., Sczyrba A., Ivanova NN., Anderson IJ., Cheng J-F., Darling AE., Malfatti S., Swan BK., Gies E a., Dodsworth J a., Hedlund BP., Tsiamis G., Sievert SM., Liu W-T., Eisen J a., Hallam SJ., Kyrpides NC., Stepanauskas R., Rubin EM., Hugenholtz P., Woyke T. 2013. Insights into the phylogeny and coding potential of microbial dark matter. </w:t>
       </w:r>
       <w:r>
         <w:rPr>
@@ -9442,14 +9505,13 @@
           <w:iCs/>
           <w:noProof/>
         </w:rPr>
-        <w:lastRenderedPageBreak/>
-        <w:t>The ISME Journal</w:t>
-      </w:r>
-      <w:r>
-        <w:rPr>
-          <w:noProof/>
-        </w:rPr>
-        <w:t xml:space="preserve"> 9:2442–2453. DOI: 10.1038/ismej.2015.55.</w:t>
+        <w:t>Nature</w:t>
+      </w:r>
+      <w:r>
+        <w:rPr>
+          <w:noProof/>
+        </w:rPr>
+        <w:t xml:space="preserve"> 499:431–437. DOI: 10.1038/nature12352.</w:t>
       </w:r>
     </w:p>
     <w:p>
@@ -9467,7 +9529,7 @@
         <w:rPr>
           <w:noProof/>
         </w:rPr>
-        <w:t xml:space="preserve">Salcher MM., Posch T., Pernthaler J. 2013. In situ substrate preferences of abundant bacterioplankton populations in a prealpine freshwater lake. </w:t>
+        <w:t xml:space="preserve">Rognes T., Flouri T., Nichols B., Quince C., Mahé F. 2016. VSEARCH: a versatile open source tool for metagenomics. </w:t>
       </w:r>
       <w:r>
         <w:rPr>
@@ -9475,13 +9537,13 @@
           <w:iCs/>
           <w:noProof/>
         </w:rPr>
-        <w:t>The ISME Journal</w:t>
-      </w:r>
-      <w:r>
-        <w:rPr>
-          <w:noProof/>
-        </w:rPr>
-        <w:t xml:space="preserve"> 7:896–907. DOI: 10.1038/ismej.2012.162.</w:t>
+        <w:t>PeerJ</w:t>
+      </w:r>
+      <w:r>
+        <w:rPr>
+          <w:noProof/>
+        </w:rPr>
+        <w:t xml:space="preserve"> 4:1–18. DOI: 10.7717/peerj.2584.</w:t>
       </w:r>
     </w:p>
     <w:p>
@@ -9499,7 +9561,7 @@
         <w:rPr>
           <w:noProof/>
         </w:rPr>
-        <w:t xml:space="preserve">Schloss PD., Westcott SL., Ryabin T., Hall JR., Hartmann M., Hollister EB., Lesniewski RA., Oakley BB., Parks DH., Robinson CJ., Sahl JW., Stres B., Thallinger GG., Van Horn DJ., Weber CF. 2009. Introducing mothur: Open-source, platform-independent, community-supported software for describing and comparing microbial communities. </w:t>
+        <w:t xml:space="preserve">Rohwer RR., Hamilton JJ., Newton RJ., McMahon KD. 2018. TaxAss: Leveraging a Custom Freshwater Database Achieves Fine-Scale Taxonomic Resolution. </w:t>
       </w:r>
       <w:r>
         <w:rPr>
@@ -9507,13 +9569,13 @@
           <w:iCs/>
           <w:noProof/>
         </w:rPr>
-        <w:t>Applied and Environmental Microbiology</w:t>
-      </w:r>
-      <w:r>
-        <w:rPr>
-          <w:noProof/>
-        </w:rPr>
-        <w:t xml:space="preserve"> 75:7537–7541. DOI: 10.1128/AEM.01541-09.</w:t>
+        <w:t>mSphere</w:t>
+      </w:r>
+      <w:r>
+        <w:rPr>
+          <w:noProof/>
+        </w:rPr>
+        <w:t xml:space="preserve"> 3. DOI: 10.1128/mSphere.00327-18.</w:t>
       </w:r>
     </w:p>
     <w:p>
@@ -9531,7 +9593,7 @@
         <w:rPr>
           <w:noProof/>
         </w:rPr>
-        <w:t xml:space="preserve">Seitzinger S., Harrison JA., Böhlke JK., Bouwman AF., Lowrance R., Peterson B., Tobias C., Drecht G Van. 2006. DENITRIFICATION ACROSS LANDSCAPES AND WATERSCAPES: A SYNTHESIS. </w:t>
+        <w:t xml:space="preserve">Roux S., Chan LK., Egan R., Malmstrom RR., McMahon KD., Sullivan MB. 2017. Ecogenomics of virophages and their giant virus hosts assessed through time series metagenomics. </w:t>
       </w:r>
       <w:r>
         <w:rPr>
@@ -9539,13 +9601,13 @@
           <w:iCs/>
           <w:noProof/>
         </w:rPr>
-        <w:t>Ecological Applications</w:t>
-      </w:r>
-      <w:r>
-        <w:rPr>
-          <w:noProof/>
-        </w:rPr>
-        <w:t xml:space="preserve"> 16:2064–2090. DOI: 10.1890/1051-0761(2006)016[2064:DALAWA]2.0.CO;2.</w:t>
+        <w:t>Nature Communications</w:t>
+      </w:r>
+      <w:r>
+        <w:rPr>
+          <w:noProof/>
+        </w:rPr>
+        <w:t xml:space="preserve"> 8. DOI: 10.1038/s41467-017-01086-2.</w:t>
       </w:r>
     </w:p>
     <w:p>
@@ -9563,7 +9625,7 @@
         <w:rPr>
           <w:noProof/>
         </w:rPr>
-        <w:t xml:space="preserve">Sommer DD., Delcher AL., Salzberg SL., Pop M. 2007. Minimus: a fast, lightweight genome assembler. </w:t>
+        <w:t xml:space="preserve">Salcher MM., Neuenschwander SM., Posch T., Pernthaler J. 2015. The ecology of pelagic freshwater methylotrophs assessed by a high-resolution monitoring and isolation campaign. </w:t>
       </w:r>
       <w:r>
         <w:rPr>
@@ -9571,13 +9633,13 @@
           <w:iCs/>
           <w:noProof/>
         </w:rPr>
-        <w:t>BMC Bioinformatics</w:t>
-      </w:r>
-      <w:r>
-        <w:rPr>
-          <w:noProof/>
-        </w:rPr>
-        <w:t xml:space="preserve"> 8:64. DOI: 10.1186/1471-2105-8-64.</w:t>
+        <w:t>The ISME Journal</w:t>
+      </w:r>
+      <w:r>
+        <w:rPr>
+          <w:noProof/>
+        </w:rPr>
+        <w:t xml:space="preserve"> 9:2442–2453. DOI: 10.1038/ismej.2015.55.</w:t>
       </w:r>
     </w:p>
     <w:p>
@@ -9595,7 +9657,7 @@
         <w:rPr>
           <w:noProof/>
         </w:rPr>
-        <w:t xml:space="preserve">Tang KH., Blankenship RE. 2010. Both forward and reverse TCA cycles operate in green sulfur bacteria. </w:t>
+        <w:t xml:space="preserve">Salcher MM., Posch T., Pernthaler J. 2013. In situ substrate preferences of abundant bacterioplankton populations in a prealpine freshwater lake. </w:t>
       </w:r>
       <w:r>
         <w:rPr>
@@ -9603,13 +9665,13 @@
           <w:iCs/>
           <w:noProof/>
         </w:rPr>
-        <w:t>Journal of Biological Chemistry</w:t>
-      </w:r>
-      <w:r>
-        <w:rPr>
-          <w:noProof/>
-        </w:rPr>
-        <w:t xml:space="preserve"> 285:35848–35854. DOI: 10.1074/jbc.M110.157834.</w:t>
+        <w:t>The ISME Journal</w:t>
+      </w:r>
+      <w:r>
+        <w:rPr>
+          <w:noProof/>
+        </w:rPr>
+        <w:t xml:space="preserve"> 7:896–907. DOI: 10.1038/ismej.2012.162.</w:t>
       </w:r>
     </w:p>
     <w:p>
@@ -9627,7 +9689,7 @@
         <w:rPr>
           <w:noProof/>
         </w:rPr>
-        <w:t xml:space="preserve">Varghese NJ., Mukherjee S., Ivanova N., Konstantinidis KT., Mavrommatis K., Kyrpides NC., Pati A. 2015. Microbial species delineation using whole genome sequences. </w:t>
+        <w:t xml:space="preserve">Schloss PD., Westcott SL., Ryabin T., Hall JR., Hartmann M., Hollister EB., Lesniewski RA., Oakley BB., Parks DH., Robinson CJ., Sahl JW., Stres B., Thallinger GG., Van Horn DJ., Weber CF. 2009. Introducing mothur: Open-source, platform-independent, community-supported software for describing and comparing microbial communities. </w:t>
       </w:r>
       <w:r>
         <w:rPr>
@@ -9635,13 +9697,13 @@
           <w:iCs/>
           <w:noProof/>
         </w:rPr>
-        <w:t>Nucleic Acids Research</w:t>
-      </w:r>
-      <w:r>
-        <w:rPr>
-          <w:noProof/>
-        </w:rPr>
-        <w:t xml:space="preserve"> 43:gkv657-. DOI: 10.1093/nar/gkv657.</w:t>
+        <w:t>Applied and Environmental Microbiology</w:t>
+      </w:r>
+      <w:r>
+        <w:rPr>
+          <w:noProof/>
+        </w:rPr>
+        <w:t xml:space="preserve"> 75:7537–7541. DOI: 10.1128/AEM.01541-09.</w:t>
       </w:r>
     </w:p>
     <w:p>
@@ -9659,7 +9721,7 @@
         <w:rPr>
           <w:noProof/>
         </w:rPr>
-        <w:t xml:space="preserve">Williamson CE., Dodds W., Kratz TK., Palmer MA. 2008. Lakes and streams as sentinels of environmental change in terrestrial and atmospheric processes. </w:t>
+        <w:t xml:space="preserve">Seitzinger S., Harrison JA., Böhlke JK., Bouwman AF., Lowrance R., Peterson B., Tobias C., Drecht G Van. 2006. DENITRIFICATION ACROSS LANDSCAPES AND WATERSCAPES: A SYNTHESIS. </w:t>
       </w:r>
       <w:r>
         <w:rPr>
@@ -9667,13 +9729,13 @@
           <w:iCs/>
           <w:noProof/>
         </w:rPr>
-        <w:t>Frontiers in Ecology and the Environment</w:t>
-      </w:r>
-      <w:r>
-        <w:rPr>
-          <w:noProof/>
-        </w:rPr>
-        <w:t xml:space="preserve"> 6:247–254. DOI: 10.1890/070140.</w:t>
+        <w:t>Ecological Applications</w:t>
+      </w:r>
+      <w:r>
+        <w:rPr>
+          <w:noProof/>
+        </w:rPr>
+        <w:t xml:space="preserve"> 16:2064–2090. DOI: 10.1890/1051-0761(2006)016[2064:DALAWA]2.0.CO;2.</w:t>
       </w:r>
     </w:p>
     <w:p>
@@ -9691,7 +9753,7 @@
         <w:rPr>
           <w:noProof/>
         </w:rPr>
-        <w:t xml:space="preserve">Yin Y., Mao X., Yang J., Chen X., Mao F., Xu Y. 2012. DbCAN: A web resource for automated carbohydrate-active enzyme annotation. </w:t>
+        <w:t xml:space="preserve">Smith VH. 2003. Eutrophication of freshwater and coastal marine ecosystems a global problem. </w:t>
       </w:r>
       <w:r>
         <w:rPr>
@@ -9699,13 +9761,174 @@
           <w:iCs/>
           <w:noProof/>
         </w:rPr>
+        <w:t>Environmental Science and Pollution Research</w:t>
+      </w:r>
+      <w:r>
+        <w:rPr>
+          <w:noProof/>
+        </w:rPr>
+        <w:t xml:space="preserve"> 10:126–139. DOI: 10.1065/espr2002.12.142.</w:t>
+      </w:r>
+    </w:p>
+    <w:p>
+      <w:pPr>
+        <w:widowControl w:val="0"/>
+        <w:autoSpaceDE w:val="0"/>
+        <w:autoSpaceDN w:val="0"/>
+        <w:adjustRightInd w:val="0"/>
+        <w:ind w:left="480" w:hanging="480"/>
+        <w:rPr>
+          <w:noProof/>
+        </w:rPr>
+      </w:pPr>
+      <w:r>
+        <w:rPr>
+          <w:noProof/>
+        </w:rPr>
+        <w:t xml:space="preserve">Sommer DD., Delcher AL., Salzberg SL., Pop M. 2007. Minimus: a fast, lightweight genome assembler. </w:t>
+      </w:r>
+      <w:r>
+        <w:rPr>
+          <w:i/>
+          <w:iCs/>
+          <w:noProof/>
+        </w:rPr>
+        <w:t>BMC Bioinformatics</w:t>
+      </w:r>
+      <w:r>
+        <w:rPr>
+          <w:noProof/>
+        </w:rPr>
+        <w:t xml:space="preserve"> 8:64. DOI: 10.1186/1471-2105-8-64.</w:t>
+      </w:r>
+    </w:p>
+    <w:p>
+      <w:pPr>
+        <w:widowControl w:val="0"/>
+        <w:autoSpaceDE w:val="0"/>
+        <w:autoSpaceDN w:val="0"/>
+        <w:adjustRightInd w:val="0"/>
+        <w:ind w:left="480" w:hanging="480"/>
+        <w:rPr>
+          <w:noProof/>
+        </w:rPr>
+      </w:pPr>
+      <w:r>
+        <w:rPr>
+          <w:noProof/>
+        </w:rPr>
+        <w:t xml:space="preserve">Tang KH., Blankenship RE. 2010. Both forward and reverse TCA cycles operate in green sulfur bacteria. </w:t>
+      </w:r>
+      <w:r>
+        <w:rPr>
+          <w:i/>
+          <w:iCs/>
+          <w:noProof/>
+        </w:rPr>
+        <w:t>Journal of Biological Chemistry</w:t>
+      </w:r>
+      <w:r>
+        <w:rPr>
+          <w:noProof/>
+        </w:rPr>
+        <w:t xml:space="preserve"> 285:35848–35854. DOI: 10.1074/jbc.M110.157834.</w:t>
+      </w:r>
+    </w:p>
+    <w:p>
+      <w:pPr>
+        <w:widowControl w:val="0"/>
+        <w:autoSpaceDE w:val="0"/>
+        <w:autoSpaceDN w:val="0"/>
+        <w:adjustRightInd w:val="0"/>
+        <w:ind w:left="480" w:hanging="480"/>
+        <w:rPr>
+          <w:noProof/>
+        </w:rPr>
+      </w:pPr>
+      <w:r>
+        <w:rPr>
+          <w:noProof/>
+        </w:rPr>
+        <w:lastRenderedPageBreak/>
+        <w:t xml:space="preserve">Varghese NJ., Mukherjee S., Ivanova N., Konstantinidis KT., Mavrommatis K., Kyrpides NC., Pati A. 2015. Microbial species delineation using whole genome sequences. </w:t>
+      </w:r>
+      <w:r>
+        <w:rPr>
+          <w:i/>
+          <w:iCs/>
+          <w:noProof/>
+        </w:rPr>
         <w:t>Nucleic Acids Research</w:t>
       </w:r>
       <w:r>
         <w:rPr>
           <w:noProof/>
         </w:rPr>
-        <w:t xml:space="preserve"> 40:445–451. DOI: 10.1093/nar/gks479.</w:t>
+        <w:t xml:space="preserve"> 43:gkv657-. DOI: 10.1093/nar/gkv657.</w:t>
+      </w:r>
+    </w:p>
+    <w:p>
+      <w:pPr>
+        <w:widowControl w:val="0"/>
+        <w:autoSpaceDE w:val="0"/>
+        <w:autoSpaceDN w:val="0"/>
+        <w:adjustRightInd w:val="0"/>
+        <w:ind w:left="480" w:hanging="480"/>
+        <w:rPr>
+          <w:noProof/>
+        </w:rPr>
+      </w:pPr>
+      <w:r>
+        <w:rPr>
+          <w:noProof/>
+        </w:rPr>
+        <w:t xml:space="preserve">Williamson CE., Dodds W., Kratz TK., Palmer MA. 2008. Lakes and streams as sentinels of environmental change in terrestrial and atmospheric processes. </w:t>
+      </w:r>
+      <w:r>
+        <w:rPr>
+          <w:i/>
+          <w:iCs/>
+          <w:noProof/>
+        </w:rPr>
+        <w:t>Frontiers in Ecology and the Environment</w:t>
+      </w:r>
+      <w:r>
+        <w:rPr>
+          <w:noProof/>
+        </w:rPr>
+        <w:t xml:space="preserve"> 6:247–254. DOI: 10.1890/070140.</w:t>
+      </w:r>
+    </w:p>
+    <w:p>
+      <w:pPr>
+        <w:widowControl w:val="0"/>
+        <w:autoSpaceDE w:val="0"/>
+        <w:autoSpaceDN w:val="0"/>
+        <w:adjustRightInd w:val="0"/>
+        <w:ind w:left="480" w:hanging="480"/>
+        <w:rPr>
+          <w:noProof/>
+        </w:rPr>
+      </w:pPr>
+      <w:r>
+        <w:rPr>
+          <w:noProof/>
+        </w:rPr>
+        <w:t xml:space="preserve">Zhang H., Yohe T., Huang L., Entwistle S., Wu P., Yang Z., Busk PK., Xu Y., Yin Y. 2018. dbCAN2: a meta server for automated carbohydrate-active enzyme annotation. </w:t>
+      </w:r>
+      <w:r>
+        <w:rPr>
+          <w:i/>
+          <w:iCs/>
+          <w:noProof/>
+        </w:rPr>
+        <w:t>Nucleic Acids Research</w:t>
+      </w:r>
+      <w:r>
+        <w:rPr>
+          <w:noProof/>
+        </w:rPr>
+        <w:t xml:space="preserve"> 46:W95–W101. DOI: 10.1093/nar/gky418.</w:t>
       </w:r>
     </w:p>
     <w:p>
@@ -11199,7 +11422,7 @@
 </file>
 
 <file path=customXml/itemProps1.xml><?xml version="1.0" encoding="utf-8"?>
-<ds:datastoreItem xmlns:ds="http://schemas.openxmlformats.org/officeDocument/2006/customXml" ds:itemID="{211E32DB-8FF3-8F42-B51A-603DA9FFB824}">
+<ds:datastoreItem xmlns:ds="http://schemas.openxmlformats.org/officeDocument/2006/customXml" ds:itemID="{C1269FAE-B76A-A945-AFF8-6BEEFC5E7316}">
   <ds:schemaRefs>
     <ds:schemaRef ds:uri="http://schemas.openxmlformats.org/officeDocument/2006/bibliography"/>
   </ds:schemaRefs>

</xml_diff>

<commit_message>
Rewrote abstract and conclusions, renumbered supplemental datasets, and add column of Wilcoxon group to marker gene supplemental dataset.
</commit_message>
<xml_diff>
--- a/MAGs_response_to_reviewers/Main_text.docx
+++ b/MAGs_response_to_reviewers/Main_text.docx
@@ -52,15 +52,7 @@
         <w:t>*</w:t>
       </w:r>
       <w:r>
-        <w:t xml:space="preserve">, </w:t>
-      </w:r>
-      <w:proofErr w:type="spellStart"/>
-      <w:r>
-        <w:t>Shaomei</w:t>
-      </w:r>
-      <w:proofErr w:type="spellEnd"/>
-      <w:r>
-        <w:t xml:space="preserve"> He</w:t>
+        <w:t>, Shaomei He</w:t>
       </w:r>
       <w:r>
         <w:rPr>
@@ -349,247 +341,69 @@
     <w:p>
       <w:pPr>
         <w:spacing w:line="480" w:lineRule="auto"/>
+        <w:jc w:val="both"/>
       </w:pPr>
       <w:r>
         <w:tab/>
       </w:r>
       <w:r>
-        <w:t>Metabolic processes at the microbial scale influence ecosystem functions b</w:t>
-      </w:r>
-      <w:r>
-        <w:t>ecause microbes are responsible for much of the</w:t>
-      </w:r>
-      <w:r>
-        <w:t xml:space="preserve"> carbon and</w:t>
-      </w:r>
-      <w:r>
-        <w:t xml:space="preserve"> nutrient cycling in freshwater. One approach to predict the metabolic capabilities of microbial communities is</w:t>
-      </w:r>
-      <w:r>
-        <w:t xml:space="preserve"> to</w:t>
-      </w:r>
-      <w:r>
-        <w:t xml:space="preserve"> search for functional marker genes in metagenomes. However, this </w:t>
-      </w:r>
-      <w:r>
-        <w:t xml:space="preserve">approach </w:t>
-      </w:r>
-      <w:r>
-        <w:t>does not provide</w:t>
-      </w:r>
-      <w:r>
-        <w:t xml:space="preserve"> context about</w:t>
-      </w:r>
-      <w:r>
-        <w:t xml:space="preserve"> co-occurrence with other </w:t>
-      </w:r>
-      <w:r>
-        <w:t>metabolic traits</w:t>
-      </w:r>
-      <w:r>
-        <w:t xml:space="preserve"> </w:t>
-      </w:r>
-      <w:r>
-        <w:t>within an organism or detailed taxonomy about those organisms</w:t>
+        <w:t>Much of the biogeochemical cycling in freshwater is mediated by microbes</w:t>
+      </w:r>
+      <w:r>
+        <w:t xml:space="preserve">. However, categories of carbon and nutrients currently used in models of freshwater biogeochemical cycling are too broad to be relevant on a microbial scale. </w:t>
+      </w:r>
+      <w:r>
+        <w:t>Incorporating microbial data</w:t>
+      </w:r>
+      <w:r>
+        <w:t xml:space="preserve"> would significantly improve the predictive power of these models. In this research, we analyze both genes and genomes from multiple metagenomic time series to propose </w:t>
+      </w:r>
+      <w:r>
+        <w:t>specific roles in freshwater biogeochemical cycl</w:t>
+      </w:r>
+      <w:r>
+        <w:t xml:space="preserve">es for </w:t>
+      </w:r>
+      <w:r>
+        <w:t xml:space="preserve">microbial taxa. Our metagenomic time series span multiple years and were sequenced from a eutrophic lake and a humic lake with contrasting water chemistry. We used data from these time series to enlighten the role of polyamines in the nitrogen cycle, the diversity of diazotrophs in our study sites, </w:t>
+      </w:r>
+      <w:r>
+        <w:t>the balance of assimilatory versus</w:t>
+      </w:r>
+      <w:r>
+        <w:t xml:space="preserve"> dissimilatory sulfate reduction in freshwater, the various types of phototrophy and their associations with carbon fixation, and the density and diversity of glycoside hydrolases in freshwater microbes. </w:t>
+      </w:r>
+      <w:r>
+        <w:t xml:space="preserve">We also investigated aspects of central metabolism such as hydrogen metabolism, oxidative phosphorylation, methylotrophy, and sugar degradation. Finally, we analyzed dynamics over time in nitrogen fixation genes and </w:t>
+      </w:r>
+      <w:r>
+        <w:rPr>
+          <w:i/>
+        </w:rPr>
+        <w:t xml:space="preserve">Cyanobacteria </w:t>
+      </w:r>
+      <w:r>
+        <w:t>genomes, revealing how the potential for nitrogen fixation is linked to specific populations in Lake Mendota. This paper represents an important step towards incorporating microbial data into ecosystem models</w:t>
+      </w:r>
+      <w:r>
+        <w:t xml:space="preserve"> and provides a better understanding of how microbes may participate in freshwater biogeochemical cycling</w:t>
       </w:r>
       <w:r>
         <w:t xml:space="preserve">. </w:t>
       </w:r>
-      <w:r>
-        <w:t>Here</w:t>
-      </w:r>
-      <w:r>
-        <w:t>, we combine a functional marker gene analysis with</w:t>
-      </w:r>
-      <w:r>
-        <w:t xml:space="preserve"> metabolic</w:t>
-      </w:r>
-      <w:r>
-        <w:t xml:space="preserve"> pathway prediction of </w:t>
-      </w:r>
-      <w:r>
-        <w:t xml:space="preserve">microbial population genomes (MAGs) assembled </w:t>
-      </w:r>
-      <w:r>
-        <w:t>from metagenomic time series</w:t>
-      </w:r>
-      <w:r>
-        <w:t xml:space="preserve"> in</w:t>
-      </w:r>
-      <w:r>
-        <w:t xml:space="preserve"> </w:t>
-      </w:r>
-      <w:r>
-        <w:t xml:space="preserve">eutrophic </w:t>
-      </w:r>
-      <w:r>
-        <w:t>Lake Mendota</w:t>
-      </w:r>
-      <w:r>
-        <w:t xml:space="preserve"> </w:t>
-      </w:r>
-      <w:r>
-        <w:t>and</w:t>
-      </w:r>
-      <w:r>
-        <w:t xml:space="preserve"> </w:t>
-      </w:r>
-      <w:proofErr w:type="spellStart"/>
-      <w:r>
-        <w:t>humic</w:t>
-      </w:r>
-      <w:proofErr w:type="spellEnd"/>
-      <w:r>
-        <w:t xml:space="preserve"> Trout Bog</w:t>
-      </w:r>
-      <w:r>
-        <w:t xml:space="preserve"> t</w:t>
-      </w:r>
-      <w:r>
-        <w:t xml:space="preserve">o identify how </w:t>
-      </w:r>
-      <w:r>
-        <w:t xml:space="preserve">carbon and </w:t>
-      </w:r>
-      <w:r>
-        <w:t xml:space="preserve">nutrient cycles are </w:t>
-      </w:r>
-      <w:r>
-        <w:t>connected</w:t>
-      </w:r>
-      <w:r>
-        <w:t xml:space="preserve"> in freshwater</w:t>
-      </w:r>
-      <w:r>
-        <w:t>.</w:t>
-      </w:r>
-      <w:r>
-        <w:t xml:space="preserve"> </w:t>
-      </w:r>
-      <w:r>
-        <w:t xml:space="preserve"> </w:t>
-      </w:r>
-      <w:r>
-        <w:t xml:space="preserve">We found that </w:t>
-      </w:r>
-      <w:proofErr w:type="spellStart"/>
-      <w:r>
-        <w:t>p</w:t>
-      </w:r>
-      <w:r>
-        <w:t>hototrophy</w:t>
-      </w:r>
-      <w:proofErr w:type="spellEnd"/>
-      <w:r>
-        <w:t>, carbon fixation, and nitrogen fixation</w:t>
-      </w:r>
-      <w:r>
-        <w:t xml:space="preserve"> pathways</w:t>
-      </w:r>
-      <w:r>
-        <w:t xml:space="preserve"> </w:t>
-      </w:r>
-      <w:r>
-        <w:t>co-occurred</w:t>
-      </w:r>
-      <w:r>
-        <w:t xml:space="preserve"> in </w:t>
-      </w:r>
-      <w:r>
-        <w:rPr>
-          <w:i/>
-        </w:rPr>
-        <w:t>Cyanobacteria</w:t>
-      </w:r>
-      <w:r>
-        <w:t xml:space="preserve"> </w:t>
-      </w:r>
-      <w:r>
-        <w:t>MAGs</w:t>
-      </w:r>
-      <w:r>
-        <w:t xml:space="preserve"> in Lake Mendota and in </w:t>
-      </w:r>
-      <w:proofErr w:type="spellStart"/>
-      <w:r>
-        <w:rPr>
-          <w:i/>
-        </w:rPr>
-        <w:t>Chlorobiales</w:t>
-      </w:r>
-      <w:proofErr w:type="spellEnd"/>
-      <w:r>
-        <w:t xml:space="preserve"> MAGs</w:t>
-      </w:r>
-      <w:r>
-        <w:t xml:space="preserve"> in Trout Bog. </w:t>
-      </w:r>
-      <w:r>
-        <w:rPr>
-          <w:i/>
-        </w:rPr>
-        <w:t>Cyanobacteria</w:t>
-      </w:r>
-      <w:r>
-        <w:t xml:space="preserve"> </w:t>
-      </w:r>
-      <w:r>
-        <w:t xml:space="preserve">MAGs </w:t>
-      </w:r>
-      <w:r>
-        <w:t>also</w:t>
-      </w:r>
-      <w:r>
-        <w:t xml:space="preserve"> </w:t>
-      </w:r>
-      <w:r>
-        <w:t xml:space="preserve">had strong temporal correlations </w:t>
-      </w:r>
-      <w:r>
-        <w:t>to functional marker genes for nitrogen fixation in several years. Genes encoding steps in the nitrogen and sulfur cycles varied in abundance and taxonomy by lake, p</w:t>
-      </w:r>
-      <w:r>
-        <w:t>otentially</w:t>
-      </w:r>
-      <w:r>
-        <w:t xml:space="preserve"> reflecting the availability and composition of inorganic nutrients in these systems. We were also able to identify which populations contained the greatest density and diversity of genes encoding glycoside hydrolases. Populations with many glycoside hydrolases also encoded pathways for sugar degradation. </w:t>
-      </w:r>
-      <w:r>
-        <w:t>By u</w:t>
-      </w:r>
-      <w:r>
-        <w:t xml:space="preserve">sing both </w:t>
-      </w:r>
-      <w:r>
-        <w:t>MAGs</w:t>
-      </w:r>
-      <w:r>
-        <w:t xml:space="preserve"> and marker genes, we </w:t>
-      </w:r>
-      <w:r>
-        <w:t>we</w:t>
-      </w:r>
-      <w:r>
-        <w:t>re better able to link function</w:t>
-      </w:r>
-      <w:r>
-        <w:t>s</w:t>
-      </w:r>
-      <w:r>
-        <w:t xml:space="preserve"> to specific taxonomic groups in our metagenomic time series</w:t>
-      </w:r>
-      <w:r>
-        <w:t>, enabling</w:t>
-      </w:r>
-      <w:r>
-        <w:t xml:space="preserve"> a more detailed understanding of freshwater microbial </w:t>
-      </w:r>
-      <w:r>
-        <w:t xml:space="preserve">carbon and </w:t>
-      </w:r>
-      <w:r>
-        <w:t>nutrient cycling.</w:t>
-      </w:r>
+    </w:p>
+    <w:p>
+      <w:pPr>
+        <w:spacing w:line="480" w:lineRule="auto"/>
+      </w:pPr>
+      <w:r>
+        <w:tab/>
+      </w:r>
+    </w:p>
+    <w:p>
+      <w:pPr>
+        <w:spacing w:line="480" w:lineRule="auto"/>
+      </w:pPr>
     </w:p>
     <w:p>
       <w:pPr>
@@ -697,35 +511,7 @@
         <w:rPr>
           <w:color w:val="000000"/>
         </w:rPr>
-        <w:t xml:space="preserve">Approximately half of the carbon received by freshwater ecosystems from the terrestrial landscape is emitted as carbon dioxide (0.2 </w:t>
-      </w:r>
-      <w:proofErr w:type="spellStart"/>
-      <w:r>
-        <w:rPr>
-          <w:color w:val="000000"/>
-        </w:rPr>
-        <w:t>Pg</w:t>
-      </w:r>
-      <w:proofErr w:type="spellEnd"/>
-      <w:r>
-        <w:rPr>
-          <w:color w:val="000000"/>
-        </w:rPr>
-        <w:t xml:space="preserve"> C/year) or stored (0.8 </w:t>
-      </w:r>
-      <w:proofErr w:type="spellStart"/>
-      <w:r>
-        <w:rPr>
-          <w:color w:val="000000"/>
-        </w:rPr>
-        <w:t>Pg</w:t>
-      </w:r>
-      <w:proofErr w:type="spellEnd"/>
-      <w:r>
-        <w:rPr>
-          <w:color w:val="000000"/>
-        </w:rPr>
-        <w:t xml:space="preserve"> C/year)</w:t>
+        <w:t>Approximately half of the carbon received by freshwater ecosystems from the terrestrial landscape is emitted as carbon dioxide (0.2 Pg C/year) or stored (0.8 Pg C/year)</w:t>
       </w:r>
       <w:r>
         <w:rPr>
@@ -1041,15 +827,7 @@
         <w:t>In this research, we combine insights from both genes and genomes in multiple freshwater metagenomic time series to link function to taxonomy on at the community level.</w:t>
       </w:r>
       <w:r>
-        <w:t xml:space="preserve"> Our metagenomic time series include multiple years of sampling for microbial DNA from two lakes in Wisconsin, USA: Lake Mendota, a large eutrophic lake, and Trout Bog, a small </w:t>
-      </w:r>
-      <w:proofErr w:type="spellStart"/>
-      <w:r>
-        <w:t>humic</w:t>
-      </w:r>
-      <w:proofErr w:type="spellEnd"/>
-      <w:r>
-        <w:t xml:space="preserve"> lake. Lake Mendota and Trout Bog are ideal sites for comparative time series metagenomics because of their history of extensive environmental sampling by the North Temperate Lakes - Long Term Ecological Research program (NTL-LTER, </w:t>
+        <w:t xml:space="preserve"> Our metagenomic time series include multiple years of sampling for microbial DNA from two lakes in Wisconsin, USA: Lake Mendota, a large eutrophic lake, and Trout Bog, a small humic lake. Lake Mendota and Trout Bog are ideal sites for comparative time series metagenomics because of their history of extensive environmental sampling by the North Temperate Lakes - Long Term Ecological Research program (NTL-LTER, </w:t>
       </w:r>
       <w:hyperlink r:id="rId9">
         <w:r>
@@ -1078,15 +856,7 @@
       </w:r>
       <w:r>
         <w:lastRenderedPageBreak/>
-        <w:t xml:space="preserve">systems. We split the broader category of primary production into different types of </w:t>
-      </w:r>
-      <w:proofErr w:type="spellStart"/>
-      <w:r>
-        <w:t>phototrophy</w:t>
-      </w:r>
-      <w:proofErr w:type="spellEnd"/>
-      <w:r>
-        <w:t>, including photosynthesis performed by Cyanobacteria, green sulfur bacteria, and aerobic anoxygenic phototrophs, and analyzed their associated carbon fixation pathways (when present). Using annotations of carbohydrate-active enzymes, we compared the potential for complex carbon degradation and found</w:t>
+        <w:t>systems. We split the broader category of primary production into different types of phototrophy, including photosynthesis performed by Cyanobacteria, green sulfur bacteria, and aerobic anoxygenic phototrophs, and analyzed their associated carbon fixation pathways (when present). Using annotations of carbohydrate-active enzymes, we compared the potential for complex carbon degradation and found</w:t>
       </w:r>
       <w:r>
         <w:t xml:space="preserve"> significant differences in the coding density and diversity of these encoded enzymes</w:t>
@@ -1123,7 +893,13 @@
         <w:t xml:space="preserve"> </w:t>
       </w:r>
       <w:r>
-        <w:t xml:space="preserve">&gt;. The results of this study can be used to guide efforts to build microbially-resolved models of freshwater carbon and nitrogen cycles with better predictive power. </w:t>
+        <w:t>&gt;. The results of this study can be used to guide efforts to build microbially-resolved mo</w:t>
+      </w:r>
+      <w:r>
+        <w:t>dels of freshwater carbon and nutrient</w:t>
+      </w:r>
+      <w:r>
+        <w:t xml:space="preserve"> cycles with better predictive power. </w:t>
       </w:r>
     </w:p>
     <w:p>
@@ -1216,31 +992,7 @@
         <w:t>µ</w:t>
       </w:r>
       <w:r>
-        <w:t xml:space="preserve">m pore size </w:t>
-      </w:r>
-      <w:proofErr w:type="spellStart"/>
-      <w:r>
-        <w:t>polyethersulfone</w:t>
-      </w:r>
-      <w:proofErr w:type="spellEnd"/>
-      <w:r>
-        <w:t xml:space="preserve"> </w:t>
-      </w:r>
-      <w:proofErr w:type="spellStart"/>
-      <w:r>
-        <w:t>Supor</w:t>
-      </w:r>
-      <w:proofErr w:type="spellEnd"/>
-      <w:r>
-        <w:t xml:space="preserve"> filters (Pall Corp., Port Washington, NY, USA). Filters were stored at -80C until extraction using the </w:t>
-      </w:r>
-      <w:proofErr w:type="spellStart"/>
-      <w:r>
-        <w:t>FastDNA</w:t>
-      </w:r>
-      <w:proofErr w:type="spellEnd"/>
-      <w:r>
-        <w:t xml:space="preserve"> </w:t>
+        <w:t xml:space="preserve">m pore size polyethersulfone Supor filters (Pall Corp., Port Washington, NY, USA). Filters were stored at -80C until extraction using the FastDNA </w:t>
       </w:r>
       <w:r>
         <w:t xml:space="preserve">Spin </w:t>
@@ -1319,15 +1071,7 @@
         <w:t xml:space="preserve">. </w:t>
       </w:r>
       <w:r>
-        <w:t xml:space="preserve">Samples were sequenced on the Illumina </w:t>
-      </w:r>
-      <w:proofErr w:type="spellStart"/>
-      <w:r>
-        <w:t>HiSeq</w:t>
-      </w:r>
-      <w:proofErr w:type="spellEnd"/>
-      <w:r>
-        <w:t xml:space="preserve"> 2500 platform (Illumina, San Diego, CA, USA), except for </w:t>
+        <w:t xml:space="preserve">Samples were sequenced on the Illumina HiSeq 2500 platform (Illumina, San Diego, CA, USA), except for </w:t>
       </w:r>
       <w:r>
         <w:t>four</w:t>
@@ -1345,23 +1089,7 @@
         <w:t xml:space="preserve">that were </w:t>
       </w:r>
       <w:r>
-        <w:t xml:space="preserve">sequenced using the Illumina </w:t>
-      </w:r>
-      <w:proofErr w:type="spellStart"/>
-      <w:r>
-        <w:t>TruSeq</w:t>
-      </w:r>
-      <w:proofErr w:type="spellEnd"/>
-      <w:r>
-        <w:t xml:space="preserve"> protocol on the Illumina </w:t>
-      </w:r>
-      <w:proofErr w:type="spellStart"/>
-      <w:r>
-        <w:t>GAIIx</w:t>
-      </w:r>
-      <w:proofErr w:type="spellEnd"/>
-      <w:r>
-        <w:t xml:space="preserve"> platform</w:t>
+        <w:t>sequenced using the Illumina TruSeq protocol on the Illumina GAIIx platform</w:t>
       </w:r>
       <w:r>
         <w:t>; all samples were sequenced using paired ends with</w:t>
@@ -1536,15 +1264,7 @@
         <w:fldChar w:fldCharType="end"/>
       </w:r>
       <w:r>
-        <w:t xml:space="preserve">. Samples from Lake Mendota were sequenced on an Illumina </w:t>
-      </w:r>
-      <w:proofErr w:type="spellStart"/>
-      <w:r>
-        <w:t>MiSeq</w:t>
-      </w:r>
-      <w:proofErr w:type="spellEnd"/>
-      <w:r>
-        <w:t>, and the V4 region was targeted using</w:t>
+        <w:t>. Samples from Lake Mendota were sequenced on an Illumina MiSeq, and the V4 region was targeted using</w:t>
       </w:r>
       <w:r>
         <w:t xml:space="preserve"> paired-end sequencing (</w:t>
@@ -1589,15 +1309,7 @@
         <w:t xml:space="preserve"> </w:t>
       </w:r>
       <w:r>
-        <w:t xml:space="preserve">Both datasets were trimmed based on alignment quality and chimera checking using </w:t>
-      </w:r>
-      <w:proofErr w:type="spellStart"/>
-      <w:r>
-        <w:t>mothur</w:t>
-      </w:r>
-      <w:proofErr w:type="spellEnd"/>
-      <w:r>
-        <w:t xml:space="preserve"> v.1.39.5 </w:t>
+        <w:t xml:space="preserve">Both datasets were trimmed based on alignment quality and chimera checking using mothur v.1.39.5 </w:t>
       </w:r>
       <w:r>
         <w:fldChar w:fldCharType="begin" w:fldLock="1"/>
@@ -1618,13 +1330,8 @@
         <w:fldChar w:fldCharType="end"/>
       </w:r>
       <w:r>
-        <w:t xml:space="preserve">. </w:t>
-      </w:r>
-      <w:proofErr w:type="spellStart"/>
-      <w:r>
-        <w:t>Unclustered</w:t>
-      </w:r>
-      <w:proofErr w:type="spellEnd"/>
+        <w:t>. Unclustered</w:t>
+      </w:r>
       <w:r>
         <w:t>,</w:t>
       </w:r>
@@ -1674,19 +1381,14 @@
         <w:t xml:space="preserve"> the</w:t>
       </w:r>
       <w:r>
+        <w:t xml:space="preserve"> Greengenes</w:t>
+      </w:r>
+      <w:r>
+        <w:t xml:space="preserve"> database</w:t>
+      </w:r>
+      <w:r>
         <w:t xml:space="preserve"> </w:t>
       </w:r>
-      <w:proofErr w:type="spellStart"/>
-      <w:r>
-        <w:t>Greengenes</w:t>
-      </w:r>
-      <w:proofErr w:type="spellEnd"/>
-      <w:r>
-        <w:t xml:space="preserve"> database</w:t>
-      </w:r>
-      <w:r>
-        <w:t xml:space="preserve"> </w:t>
-      </w:r>
       <w:r>
         <w:fldChar w:fldCharType="begin" w:fldLock="1"/>
       </w:r>
@@ -1706,15 +1408,7 @@
         <w:fldChar w:fldCharType="end"/>
       </w:r>
       <w:r>
-        <w:t xml:space="preserve"> with the classification pipeline </w:t>
-      </w:r>
-      <w:proofErr w:type="spellStart"/>
-      <w:r>
-        <w:t>TaxAss</w:t>
-      </w:r>
-      <w:proofErr w:type="spellEnd"/>
-      <w:r>
-        <w:t xml:space="preserve"> </w:t>
+        <w:t xml:space="preserve"> with the classification pipeline TaxAss </w:t>
       </w:r>
       <w:r>
         <w:fldChar w:fldCharType="begin" w:fldLock="1"/>
@@ -1826,15 +1520,7 @@
         <w:t>2</w:t>
       </w:r>
       <w:r>
-        <w:t xml:space="preserve"> at various k-</w:t>
-      </w:r>
-      <w:proofErr w:type="spellStart"/>
-      <w:r>
-        <w:t>mer</w:t>
-      </w:r>
-      <w:proofErr w:type="spellEnd"/>
-      <w:r>
-        <w:t xml:space="preserve"> sizes</w:t>
+        <w:t xml:space="preserve"> at various k-mer sizes</w:t>
       </w:r>
       <w:r>
         <w:t xml:space="preserve"> </w:t>
@@ -1867,21 +1553,82 @@
         <w:t xml:space="preserve"> the resulting contigs were combined using</w:t>
       </w:r>
       <w:r>
+        <w:t xml:space="preserve"> Minimus</w:t>
+      </w:r>
+      <w:r>
         <w:t xml:space="preserve"> </w:t>
       </w:r>
-      <w:proofErr w:type="spellStart"/>
-      <w:r>
-        <w:t>Minimus</w:t>
-      </w:r>
-      <w:proofErr w:type="spellEnd"/>
+      <w:r>
+        <w:fldChar w:fldCharType="begin" w:fldLock="1"/>
+      </w:r>
+      <w:r>
+        <w:instrText>ADDIN CSL_CITATION {"citationItems":[{"id":"ITEM-1","itemData":{"DOI":"10.1186/1471-2105-8-64","ISBN":"1471-2105 (Electronic)\\r1471-2105 (Linking)","ISSN":"14712105","PMID":"17324286","abstract":"Genome assemblers have grown very large and complex in response to the need for algorithms to handle the challenges of large whole-genome sequencing projects. Many of the most common uses of assemblers, however, are best served by a simpler type of assembler that requires fewer software components, uses less memory, and is far easier to install and run.","author":[{"dropping-particle":"","family":"Sommer","given":"Daniel D","non-dropping-particle":"","parse-names":false,"suffix":""},{"dropping-particle":"","family":"Delcher","given":"Arthur L","non-dropping-particle":"","parse-names":false,"suffix":""},{"dropping-particle":"","family":"Salzberg","given":"Steven L","non-dropping-particle":"","parse-names":false,"suffix":""},{"dropping-particle":"","family":"Pop","given":"Mihai","non-dropping-particle":"","parse-names":false,"suffix":""}],"container-title":"BMC Bioinformatics","id":"ITEM-1","issued":{"date-parts":[["2007"]]},"page":"64","title":"Minimus: a fast, lightweight genome assembler.","type":"article-journal","volume":"8"},"uris":["http://www.mendeley.com/documents/?uuid=d7624963-f272-4e47-b9a1-d34e45a098c5","http://www.mendeley.com/documents/?uuid=9b42a66e-9139-410b-b8a0-458a7f260381"]}],"mendeley":{"formattedCitation":"(Sommer et al., 2007)","plainTextFormattedCitation":"(Sommer et al., 2007)","previouslyFormattedCitation":"(Sommer et al., 2007)"},"properties":{"noteIndex":0},"schema":"https://github.com/citation-style-language/schema/raw/master/csl-citation.json"}</w:instrText>
+      </w:r>
+      <w:r>
+        <w:fldChar w:fldCharType="separate"/>
+      </w:r>
+      <w:r>
+        <w:rPr>
+          <w:noProof/>
+        </w:rPr>
+        <w:t>(Sommer et al., 2007)</w:t>
+      </w:r>
+      <w:r>
+        <w:fldChar w:fldCharType="end"/>
+      </w:r>
+      <w:r>
+        <w:t xml:space="preserve">. </w:t>
+      </w:r>
+      <w:r>
+        <w:t>In Lake Mendota, merged reads were assembled using Ray v2.2</w:t>
+      </w:r>
+      <w:r>
+        <w:t>.</w:t>
+      </w:r>
+      <w:r>
+        <w:t xml:space="preserve">0 with a single k-mer size </w:t>
+      </w:r>
+      <w:r>
+        <w:fldChar w:fldCharType="begin" w:fldLock="1"/>
+      </w:r>
+      <w:r>
+        <w:instrText>ADDIN CSL_CITATION {"citationItems":[{"id":"ITEM-1","itemData":{"DOI":"10.1186/gb-2012-13-12-r122","ISBN":"1465-6914 (Electronic)\\n1465-6906 (Linking)","ISSN":"1474760X","PMID":"23259615","abstract":"Voluminous parallel sequencing datasets, especially metagenomic experiments, require distributed computing for de novo assembly and taxonomic profiling. Ray Meta is a massively distributed metagenome assembler that is coupled with Ray Communities, which profiles microbiomes based on uniquely-colored k-mers. It can accurately assemble and profile a three billion read metagenomic experiment representing 1,000 bacterial genomes of uneven proportions in 15 hours with 1,024 processor cores, using only 1.5 GB per core. The software will facilitate the processing of large and complex datasets, and will help in generating biological insights for specific environments. Ray Meta is open source and available at http://denovoassembler.sf.net.","author":[{"dropping-particle":"","family":"Boisvert","given":"Sébastien","non-dropping-particle":"","parse-names":false,"suffix":""},{"dropping-particle":"","family":"Raymond","given":"Frédéric","non-dropping-particle":"","parse-names":false,"suffix":""},{"dropping-particle":"","family":"Godzaridis","given":"Élénie","non-dropping-particle":"","parse-names":false,"suffix":""},{"dropping-particle":"","family":"Laviolette","given":"François","non-dropping-particle":"","parse-names":false,"suffix":""},{"dropping-particle":"","family":"Corbeil","given":"Jacques","non-dropping-particle":"","parse-names":false,"suffix":""}],"container-title":"Genome Biology","id":"ITEM-1","issue":"12","issued":{"date-parts":[["2012"]]},"page":"1-13","title":"Ray Meta: scalable de novo metagenome assembly and profiling","type":"article-journal","volume":"13"},"uris":["http://www.mendeley.com/documents/?uuid=3f33d6b3-cab5-468b-9d2d-c3c7abd2143e","http://www.mendeley.com/documents/?uuid=c3d10cbf-692d-47dd-af24-703f81c9f271"]}],"mendeley":{"formattedCitation":"(Boisvert et al., 2012)","plainTextFormattedCitation":"(Boisvert et al., 2012)","previouslyFormattedCitation":"(Boisvert et al., 2012)"},"properties":{"noteIndex":0},"schema":"https://github.com/citation-style-language/schema/raw/master/csl-citation.json"}</w:instrText>
+      </w:r>
+      <w:r>
+        <w:fldChar w:fldCharType="separate"/>
+      </w:r>
+      <w:r>
+        <w:rPr>
+          <w:noProof/>
+        </w:rPr>
+        <w:t>(Boisvert et al., 2012)</w:t>
+      </w:r>
+      <w:r>
+        <w:fldChar w:fldCharType="end"/>
+      </w:r>
+      <w:r>
+        <w:t>.</w:t>
+      </w:r>
       <w:r>
         <w:t xml:space="preserve"> </w:t>
       </w:r>
       <w:r>
+        <w:t>Contigs from the combined assemblies were binned using MetaB</w:t>
+      </w:r>
+      <w:r>
+        <w:t>AT</w:t>
+      </w:r>
+      <w:r>
+        <w:t xml:space="preserve"> (-veryspecific settings, minimum bin size of 20kb, and minimum contig size of 2.5kb)</w:t>
+      </w:r>
+      <w:r>
+        <w:t xml:space="preserve"> </w:t>
+      </w:r>
+      <w:r>
         <w:fldChar w:fldCharType="begin" w:fldLock="1"/>
       </w:r>
       <w:r>
-        <w:instrText>ADDIN CSL_CITATION {"citationItems":[{"id":"ITEM-1","itemData":{"DOI":"10.1186/1471-2105-8-64","ISBN":"1471-2105 (Electronic)\\r1471-2105 (Linking)","ISSN":"14712105","PMID":"17324286","abstract":"Genome assemblers have grown very large and complex in response to the need for algorithms to handle the challenges of large whole-genome sequencing projects. Many of the most common uses of assemblers, however, are best served by a simpler type of assembler that requires fewer software components, uses less memory, and is far easier to install and run.","author":[{"dropping-particle":"","family":"Sommer","given":"Daniel D","non-dropping-particle":"","parse-names":false,"suffix":""},{"dropping-particle":"","family":"Delcher","given":"Arthur L","non-dropping-particle":"","parse-names":false,"suffix":""},{"dropping-particle":"","family":"Salzberg","given":"Steven L","non-dropping-particle":"","parse-names":false,"suffix":""},{"dropping-particle":"","family":"Pop","given":"Mihai","non-dropping-particle":"","parse-names":false,"suffix":""}],"container-title":"BMC Bioinformatics","id":"ITEM-1","issued":{"date-parts":[["2007"]]},"page":"64","title":"Minimus: a fast, lightweight genome assembler.","type":"article-journal","volume":"8"},"uris":["http://www.mendeley.com/documents/?uuid=d7624963-f272-4e47-b9a1-d34e45a098c5","http://www.mendeley.com/documents/?uuid=9b42a66e-9139-410b-b8a0-458a7f260381"]}],"mendeley":{"formattedCitation":"(Sommer et al., 2007)","plainTextFormattedCitation":"(Sommer et al., 2007)","previouslyFormattedCitation":"(Sommer et al., 2007)"},"properties":{"noteIndex":0},"schema":"https://github.com/citation-style-language/schema/raw/master/csl-citation.json"}</w:instrText>
+        <w:instrText>ADDIN CSL_CITATION {"citationItems":[{"id":"ITEM-1","itemData":{"DOI":"10.7717/peerj.1165","ISBN":"2167-8359 (Electronic)","ISSN":"2167-8359","PMID":"26336640","abstract":"Grouping large genomic fragments assembled fromshotgunmetagenomic sequences to deconvolute complex microbial communities, or metagenome binning, enables the study of individual organisms and their interactions. Because of the complex nature of these communities, existing metagenome binning methods often miss a large number of microbial species. In addition, most of the tools are not scalable to large datasets.Herewe introduce automated software calledMetaBAT that integrates empirical probabilistic distances of genome abundance and tetranucleotide frequency for accurate metagenome binning. MetaBAT outperforms alternative methods in accuracy and computational efficiency on both synthetic and real metagenome datasets. It automatically forms hundreds of high quality genome bins on a very large assembly consisting millions of contigs in a matter of hours on a single node.MetaBAT is open source software and available at https://bitbucket.org/ berkeleylab/metabat.","author":[{"dropping-particle":"","family":"Kang","given":"Dongwan D","non-dropping-particle":"","parse-names":false,"suffix":""},{"dropping-particle":"","family":"Froula","given":"Jeff","non-dropping-particle":"","parse-names":false,"suffix":""},{"dropping-particle":"","family":"Egan","given":"Rob","non-dropping-particle":"","parse-names":false,"suffix":""},{"dropping-particle":"","family":"Wang","given":"Zhong","non-dropping-particle":"","parse-names":false,"suffix":""}],"container-title":"PeerJ","id":"ITEM-1","issued":{"date-parts":[["2015"]]},"page":"e1165","title":"MetaBAT, an efficient tool for accurately reconstructing single genomes from complex microbial communities","type":"article-journal","volume":"3"},"uris":["http://www.mendeley.com/documents/?uuid=1c947493-65c8-4b59-84bb-cf5ba1da1770","http://www.mendeley.com/documents/?uuid=bcafbfa7-48af-455f-b7dd-bdf8772bbec6"]}],"mendeley":{"formattedCitation":"(Kang et al., 2015)","plainTextFormattedCitation":"(Kang et al., 2015)","previouslyFormattedCitation":"(Kang et al., 2015)"},"properties":{"noteIndex":0},"schema":"https://github.com/citation-style-language/schema/raw/master/csl-citation.json"}</w:instrText>
       </w:r>
       <w:r>
         <w:fldChar w:fldCharType="separate"/>
@@ -1890,114 +1637,19 @@
         <w:rPr>
           <w:noProof/>
         </w:rPr>
-        <w:t>(Sommer et al., 2007)</w:t>
+        <w:t>(Kang et al., 2015)</w:t>
       </w:r>
       <w:r>
         <w:fldChar w:fldCharType="end"/>
       </w:r>
       <w:r>
-        <w:t xml:space="preserve">. </w:t>
-      </w:r>
-      <w:r>
-        <w:t>In Lake Mendota, merged reads were assembled using Ray v2.2</w:t>
-      </w:r>
-      <w:r>
-        <w:t>.</w:t>
-      </w:r>
-      <w:r>
-        <w:t>0 with a single k-</w:t>
-      </w:r>
-      <w:proofErr w:type="spellStart"/>
-      <w:r>
-        <w:t>mer</w:t>
-      </w:r>
-      <w:proofErr w:type="spellEnd"/>
-      <w:r>
-        <w:t xml:space="preserve"> size </w:t>
-      </w:r>
-      <w:r>
-        <w:fldChar w:fldCharType="begin" w:fldLock="1"/>
-      </w:r>
-      <w:r>
-        <w:instrText>ADDIN CSL_CITATION {"citationItems":[{"id":"ITEM-1","itemData":{"DOI":"10.1186/gb-2012-13-12-r122","ISBN":"1465-6914 (Electronic)\\n1465-6906 (Linking)","ISSN":"1474760X","PMID":"23259615","abstract":"Voluminous parallel sequencing datasets, especially metagenomic experiments, require distributed computing for de novo assembly and taxonomic profiling. Ray Meta is a massively distributed metagenome assembler that is coupled with Ray Communities, which profiles microbiomes based on uniquely-colored k-mers. It can accurately assemble and profile a three billion read metagenomic experiment representing 1,000 bacterial genomes of uneven proportions in 15 hours with 1,024 processor cores, using only 1.5 GB per core. The software will facilitate the processing of large and complex datasets, and will help in generating biological insights for specific environments. Ray Meta is open source and available at http://denovoassembler.sf.net.","author":[{"dropping-particle":"","family":"Boisvert","given":"Sébastien","non-dropping-particle":"","parse-names":false,"suffix":""},{"dropping-particle":"","family":"Raymond","given":"Frédéric","non-dropping-particle":"","parse-names":false,"suffix":""},{"dropping-particle":"","family":"Godzaridis","given":"Élénie","non-dropping-particle":"","parse-names":false,"suffix":""},{"dropping-particle":"","family":"Laviolette","given":"François","non-dropping-particle":"","parse-names":false,"suffix":""},{"dropping-particle":"","family":"Corbeil","given":"Jacques","non-dropping-particle":"","parse-names":false,"suffix":""}],"container-title":"Genome Biology","id":"ITEM-1","issue":"12","issued":{"date-parts":[["2012"]]},"page":"1-13","title":"Ray Meta: scalable de novo metagenome assembly and profiling","type":"article-journal","volume":"13"},"uris":["http://www.mendeley.com/documents/?uuid=3f33d6b3-cab5-468b-9d2d-c3c7abd2143e","http://www.mendeley.com/documents/?uuid=c3d10cbf-692d-47dd-af24-703f81c9f271"]}],"mendeley":{"formattedCitation":"(Boisvert et al., 2012)","plainTextFormattedCitation":"(Boisvert et al., 2012)","previouslyFormattedCitation":"(Boisvert et al., 2012)"},"properties":{"noteIndex":0},"schema":"https://github.com/citation-style-language/schema/raw/master/csl-citation.json"}</w:instrText>
-      </w:r>
-      <w:r>
-        <w:fldChar w:fldCharType="separate"/>
-      </w:r>
-      <w:r>
-        <w:rPr>
-          <w:noProof/>
-        </w:rPr>
-        <w:t>(Boisvert et al., 2012)</w:t>
-      </w:r>
-      <w:r>
-        <w:fldChar w:fldCharType="end"/>
-      </w:r>
-      <w:r>
-        <w:t>.</w:t>
-      </w:r>
-      <w:r>
-        <w:t xml:space="preserve"> </w:t>
-      </w:r>
-      <w:r>
-        <w:t xml:space="preserve">Contigs from the combined assemblies were binned using </w:t>
-      </w:r>
-      <w:proofErr w:type="spellStart"/>
-      <w:r>
-        <w:t>MetaB</w:t>
-      </w:r>
-      <w:r>
-        <w:t>AT</w:t>
-      </w:r>
-      <w:proofErr w:type="spellEnd"/>
-      <w:r>
-        <w:t xml:space="preserve"> (-</w:t>
-      </w:r>
-      <w:proofErr w:type="spellStart"/>
-      <w:r>
-        <w:t>veryspecific</w:t>
-      </w:r>
-      <w:proofErr w:type="spellEnd"/>
-      <w:r>
-        <w:t xml:space="preserve"> settings, minimum bin size of 20kb, and minimum contig size of 2.5kb)</w:t>
-      </w:r>
-      <w:r>
-        <w:t xml:space="preserve"> </w:t>
-      </w:r>
-      <w:r>
-        <w:fldChar w:fldCharType="begin" w:fldLock="1"/>
-      </w:r>
-      <w:r>
-        <w:instrText>ADDIN CSL_CITATION {"citationItems":[{"id":"ITEM-1","itemData":{"DOI":"10.7717/peerj.1165","ISBN":"2167-8359 (Electronic)","ISSN":"2167-8359","PMID":"26336640","abstract":"Grouping large genomic fragments assembled fromshotgunmetagenomic sequences to deconvolute complex microbial communities, or metagenome binning, enables the study of individual organisms and their interactions. Because of the complex nature of these communities, existing metagenome binning methods often miss a large number of microbial species. In addition, most of the tools are not scalable to large datasets.Herewe introduce automated software calledMetaBAT that integrates empirical probabilistic distances of genome abundance and tetranucleotide frequency for accurate metagenome binning. MetaBAT outperforms alternative methods in accuracy and computational efficiency on both synthetic and real metagenome datasets. It automatically forms hundreds of high quality genome bins on a very large assembly consisting millions of contigs in a matter of hours on a single node.MetaBAT is open source software and available at https://bitbucket.org/ berkeleylab/metabat.","author":[{"dropping-particle":"","family":"Kang","given":"Dongwan D","non-dropping-particle":"","parse-names":false,"suffix":""},{"dropping-particle":"","family":"Froula","given":"Jeff","non-dropping-particle":"","parse-names":false,"suffix":""},{"dropping-particle":"","family":"Egan","given":"Rob","non-dropping-particle":"","parse-names":false,"suffix":""},{"dropping-particle":"","family":"Wang","given":"Zhong","non-dropping-particle":"","parse-names":false,"suffix":""}],"container-title":"PeerJ","id":"ITEM-1","issued":{"date-parts":[["2015"]]},"page":"e1165","title":"MetaBAT, an efficient tool for accurately reconstructing single genomes from complex microbial communities","type":"article-journal","volume":"3"},"uris":["http://www.mendeley.com/documents/?uuid=1c947493-65c8-4b59-84bb-cf5ba1da1770","http://www.mendeley.com/documents/?uuid=bcafbfa7-48af-455f-b7dd-bdf8772bbec6"]}],"mendeley":{"formattedCitation":"(Kang et al., 2015)","plainTextFormattedCitation":"(Kang et al., 2015)","previouslyFormattedCitation":"(Kang et al., 2015)"},"properties":{"noteIndex":0},"schema":"https://github.com/citation-style-language/schema/raw/master/csl-citation.json"}</w:instrText>
-      </w:r>
-      <w:r>
-        <w:fldChar w:fldCharType="separate"/>
-      </w:r>
-      <w:r>
-        <w:rPr>
-          <w:noProof/>
-        </w:rPr>
-        <w:t>(Kang et al., 2015)</w:t>
-      </w:r>
-      <w:r>
-        <w:fldChar w:fldCharType="end"/>
-      </w:r>
-      <w:r>
         <w:t>,</w:t>
       </w:r>
       <w:r>
         <w:t xml:space="preserve"> and reads </w:t>
       </w:r>
       <w:r>
-        <w:t xml:space="preserve">from </w:t>
-      </w:r>
-      <w:proofErr w:type="spellStart"/>
-      <w:r>
-        <w:t>unpooled</w:t>
-      </w:r>
-      <w:proofErr w:type="spellEnd"/>
-      <w:r>
-        <w:t xml:space="preserve"> metagenomes </w:t>
+        <w:t xml:space="preserve">from unpooled metagenomes </w:t>
       </w:r>
       <w:r>
         <w:t>were mapped to the assembled contigs using the Burrows-Wheeler Aligner</w:t>
@@ -2088,15 +1740,7 @@
         <w:t>and contamination/redundancy</w:t>
       </w:r>
       <w:r>
-        <w:t xml:space="preserve"> was estimated based on the presence of a core set of genes with </w:t>
-      </w:r>
-      <w:proofErr w:type="spellStart"/>
-      <w:r>
-        <w:t>CheckM</w:t>
-      </w:r>
-      <w:proofErr w:type="spellEnd"/>
-      <w:r>
-        <w:t xml:space="preserve"> </w:t>
+        <w:t xml:space="preserve"> was estimated based on the presence of a core set of genes with CheckM </w:t>
       </w:r>
       <w:r>
         <w:fldChar w:fldCharType="begin" w:fldLock="1"/>
@@ -2117,15 +1761,7 @@
         <w:fldChar w:fldCharType="end"/>
       </w:r>
       <w:r>
-        <w:t xml:space="preserve">, and MAGs were classified using </w:t>
-      </w:r>
-      <w:proofErr w:type="spellStart"/>
-      <w:r>
-        <w:t>Phylosift</w:t>
-      </w:r>
-      <w:proofErr w:type="spellEnd"/>
-      <w:r>
-        <w:t xml:space="preserve"> </w:t>
+        <w:t xml:space="preserve">, and MAGs were classified using Phylosift </w:t>
       </w:r>
       <w:r>
         <w:fldChar w:fldCharType="begin" w:fldLock="1"/>
@@ -2201,15 +1837,7 @@
         <w:jc w:val="both"/>
       </w:pPr>
       <w:r>
-        <w:t xml:space="preserve">A total of 193 medium to high quality bacterial MAGs were recovered from the three combined time series metagenomes in Trout Bog and Lake Mendota: 99 from Lake Mendota, 31 from Trout Bog’s epilimnion, and 63 from Trout Bog’s hypolimnion (Data S3). These population genomes ranged in estimated completeness from 50 to 99% based on </w:t>
-      </w:r>
-      <w:proofErr w:type="spellStart"/>
-      <w:r>
-        <w:t>CheckM</w:t>
-      </w:r>
-      <w:proofErr w:type="spellEnd"/>
-      <w:r>
-        <w:t xml:space="preserve"> estimate</w:t>
+        <w:t>A total of 193 medium to high quality bacterial MAGs were recovered from the three combined time series metagenomes in Trout Bog and Lake Mendota: 99 from Lake Mendota, 31 from Trout Bog’s epilimnion, and 63 from Trout Bog’s hypolimnion (Data S3). These population genomes ranged in estimated completeness from 50 to 99% based on CheckM estimate</w:t>
       </w:r>
       <w:r>
         <w:t>s</w:t>
@@ -2297,15 +1925,7 @@
         <w:jc w:val="both"/>
       </w:pPr>
       <w:r>
-        <w:t xml:space="preserve">To analyze functional marker genes in the unassembled, </w:t>
-      </w:r>
-      <w:proofErr w:type="spellStart"/>
-      <w:r>
-        <w:t>unpooled</w:t>
-      </w:r>
-      <w:proofErr w:type="spellEnd"/>
-      <w:r>
-        <w:t xml:space="preserve"> metagenomes, we used a cu</w:t>
+        <w:t>To analyze functional marker genes in the unassembled, unpooled metagenomes, we used a cu</w:t>
       </w:r>
       <w:r>
         <w:t>rated</w:t>
@@ -2359,13 +1979,8 @@
         <w:t>. This analysis was conducted on merged reads. The protein sequences and</w:t>
       </w:r>
       <w:r>
-        <w:t xml:space="preserve"> ORFs were compared using </w:t>
-      </w:r>
-      <w:proofErr w:type="spellStart"/>
-      <w:r>
-        <w:t>BLASTx</w:t>
-      </w:r>
-      <w:proofErr w:type="spellEnd"/>
+        <w:t xml:space="preserve"> ORFs were compared using BLASTx</w:t>
+      </w:r>
       <w:r>
         <w:t xml:space="preserve"> </w:t>
       </w:r>
@@ -2411,15 +2026,7 @@
         <w:jc w:val="both"/>
       </w:pPr>
       <w:r>
-        <w:t xml:space="preserve">These comparisons were run between the </w:t>
-      </w:r>
-      <w:proofErr w:type="spellStart"/>
-      <w:r>
-        <w:t>epilimnia</w:t>
-      </w:r>
-      <w:proofErr w:type="spellEnd"/>
-      <w:r>
-        <w:t xml:space="preserve"> of Trout Bog and Lake Mendota, and between the epilimnion and hypolimnion of Trout Bog. We did not compare the epilimnion of Lake Mendota to the hypolimnion of Trout Bog, as the multitude of factors differing between these two sites make this comparison illogical. We aggregated marker genes by function (as several marker genes from a phylogenetic range were included in the database for each type of function) and tested for significant differences in distribution between lakes and layers using a Wilcoxon rank sum test in R with a Bonferroni correction for multiple pairwise testing.</w:t>
+        <w:t>These comparisons were run between the epilimnia of Trout Bog and Lake Mendota, and between the epilimnion and hypolimnion of Trout Bog. We did not compare the epilimnion of Lake Mendota to the hypolimnion of Trout Bog, as the multitude of factors differing between these two sites make this comparison illogical. We aggregated marker genes by function (as several marker genes from a phylogenetic range were included in the database for each type of function) and tested for significant differences in distribution between lakes and layers using a Wilcoxon rank sum test in R with a Bonferroni correction for multiple pairwise testing.</w:t>
       </w:r>
     </w:p>
     <w:p>
@@ -2470,15 +2077,7 @@
         <w:t xml:space="preserve"> annotations and</w:t>
       </w:r>
       <w:r>
-        <w:t xml:space="preserve"> mapped to pathways in the KEGG and </w:t>
-      </w:r>
-      <w:proofErr w:type="spellStart"/>
-      <w:r>
-        <w:t>MetaCyc</w:t>
-      </w:r>
-      <w:proofErr w:type="spellEnd"/>
-      <w:r>
-        <w:t xml:space="preserve"> databases as previously describe</w:t>
+        <w:t xml:space="preserve"> mapped to pathways in the KEGG and MetaCyc databases as previously describe</w:t>
       </w:r>
       <w:r>
         <w:t>d</w:t>
@@ -2529,13 +2128,8 @@
         <w:t xml:space="preserve"> unique step. </w:t>
       </w:r>
       <w:r>
-        <w:t xml:space="preserve">Putative pathway </w:t>
-      </w:r>
-      <w:proofErr w:type="spellStart"/>
-      <w:r>
-        <w:t>presen</w:t>
-      </w:r>
-      <w:proofErr w:type="spellEnd"/>
+        <w:t>Putative pathway presen</w:t>
+      </w:r>
       <w:r>
         <w:t xml:space="preserve"> was aggregated by lake and phylum in order to link potential functions identified in the metagenomes to taxonomic groups that may perform those functions in each lake.</w:t>
       </w:r>
@@ -2694,13 +2288,8 @@
         <w:t>,</w:t>
       </w:r>
       <w:r>
-        <w:t xml:space="preserve"> </w:t>
-      </w:r>
-      <w:proofErr w:type="spellStart"/>
-      <w:r>
-        <w:t>cowplot</w:t>
-      </w:r>
-      <w:proofErr w:type="spellEnd"/>
+        <w:t xml:space="preserve"> cowplot</w:t>
+      </w:r>
       <w:r>
         <w:t xml:space="preserve"> (</w:t>
       </w:r>
@@ -2712,7 +2301,6 @@
         </w:rPr>
         <w:t xml:space="preserve">Claus O. Wilke (2017). </w:t>
       </w:r>
-      <w:proofErr w:type="spellStart"/>
       <w:r>
         <w:rPr>
           <w:rStyle w:val="gnkrckgcgsb"/>
@@ -2727,16 +2315,7 @@
           <w:color w:val="000000"/>
           <w:bdr w:val="none" w:sz="0" w:space="0" w:color="auto" w:frame="1"/>
         </w:rPr>
-        <w:t>owplot</w:t>
-      </w:r>
-      <w:proofErr w:type="spellEnd"/>
-      <w:r>
-        <w:rPr>
-          <w:rStyle w:val="gnkrckgcgsb"/>
-          <w:color w:val="000000"/>
-          <w:bdr w:val="none" w:sz="0" w:space="0" w:color="auto" w:frame="1"/>
-        </w:rPr>
-        <w:t>: Streamlined Plot Theme and Plot Annotations for 'ggplot2'. R</w:t>
+        <w:t>owplot: Streamlined Plot Theme and Plot Annotations for 'ggplot2'. R</w:t>
       </w:r>
       <w:r>
         <w:rPr>
@@ -2951,15 +2530,7 @@
         <w:t>To assess the diversity of our MAGs, we constructed a</w:t>
       </w:r>
       <w:r>
-        <w:t xml:space="preserve">n approximate maximum likelihood tree of all the MAGs in </w:t>
-      </w:r>
-      <w:proofErr w:type="spellStart"/>
-      <w:r>
-        <w:t>FastTree</w:t>
-      </w:r>
-      <w:proofErr w:type="spellEnd"/>
-      <w:r>
-        <w:t xml:space="preserve"> </w:t>
+        <w:t xml:space="preserve">n approximate maximum likelihood tree of all the MAGs in FastTree </w:t>
       </w:r>
       <w:r>
         <w:fldChar w:fldCharType="begin" w:fldLock="1"/>
@@ -3311,14 +2882,12 @@
       <w:r>
         <w:t xml:space="preserve"> and </w:t>
       </w:r>
-      <w:proofErr w:type="spellStart"/>
       <w:r>
         <w:rPr>
           <w:i/>
         </w:rPr>
         <w:t>Gammaproteobacteria</w:t>
       </w:r>
-      <w:proofErr w:type="spellEnd"/>
       <w:r>
         <w:t xml:space="preserve">. </w:t>
       </w:r>
@@ -3346,14 +2915,12 @@
       <w:r>
         <w:t xml:space="preserve"> </w:t>
       </w:r>
-      <w:proofErr w:type="spellStart"/>
       <w:r>
         <w:rPr>
           <w:i/>
         </w:rPr>
         <w:t>Aphanizomenon</w:t>
       </w:r>
-      <w:proofErr w:type="spellEnd"/>
       <w:r>
         <w:t xml:space="preserve"> </w:t>
       </w:r>
@@ -3400,77 +2967,7 @@
         <w:rPr>
           <w:i/>
         </w:rPr>
-        <w:t xml:space="preserve">Deltaproteobacteria, </w:t>
-      </w:r>
-      <w:proofErr w:type="spellStart"/>
-      <w:r>
-        <w:rPr>
-          <w:i/>
-        </w:rPr>
-        <w:t>Gammaproteobacteria</w:t>
-      </w:r>
-      <w:proofErr w:type="spellEnd"/>
-      <w:r>
-        <w:rPr>
-          <w:i/>
-        </w:rPr>
-        <w:t xml:space="preserve">, </w:t>
-      </w:r>
-      <w:proofErr w:type="spellStart"/>
-      <w:r>
-        <w:rPr>
-          <w:i/>
-        </w:rPr>
-        <w:t>Epsilonproteobacteria</w:t>
-      </w:r>
-      <w:proofErr w:type="spellEnd"/>
-      <w:r>
-        <w:rPr>
-          <w:i/>
-        </w:rPr>
-        <w:t xml:space="preserve">, </w:t>
-      </w:r>
-      <w:proofErr w:type="spellStart"/>
-      <w:r>
-        <w:rPr>
-          <w:i/>
-        </w:rPr>
-        <w:t>Acidobacteria</w:t>
-      </w:r>
-      <w:proofErr w:type="spellEnd"/>
-      <w:r>
-        <w:rPr>
-          <w:i/>
-        </w:rPr>
-        <w:t xml:space="preserve">, </w:t>
-      </w:r>
-      <w:proofErr w:type="spellStart"/>
-      <w:r>
-        <w:rPr>
-          <w:i/>
-        </w:rPr>
-        <w:t>Verrucomicrobia</w:t>
-      </w:r>
-      <w:proofErr w:type="spellEnd"/>
-      <w:r>
-        <w:rPr>
-          <w:i/>
-        </w:rPr>
-        <w:t xml:space="preserve">, </w:t>
-      </w:r>
-      <w:proofErr w:type="spellStart"/>
-      <w:r>
-        <w:rPr>
-          <w:i/>
-        </w:rPr>
-        <w:t>Chlorobi</w:t>
-      </w:r>
-      <w:proofErr w:type="spellEnd"/>
-      <w:r>
-        <w:rPr>
-          <w:i/>
-        </w:rPr>
-        <w:t>,</w:t>
+        <w:t>Deltaproteobacteria, Gammaproteobacteria, Epsilonproteobacteria, Acidobacteria, Verrucomicrobia, Chlorobi,</w:t>
       </w:r>
       <w:r>
         <w:t xml:space="preserve"> and </w:t>
@@ -3493,13 +2990,8 @@
       <w:r>
         <w:t xml:space="preserve"> a more advantageous trait in </w:t>
       </w:r>
-      <w:proofErr w:type="spellStart"/>
-      <w:r>
-        <w:t>humic</w:t>
-      </w:r>
-      <w:proofErr w:type="spellEnd"/>
-      <w:r>
-        <w:t xml:space="preserve"> lake</w:t>
+      <w:r>
+        <w:t>humic lake</w:t>
       </w:r>
       <w:r>
         <w:t>s than in</w:t>
@@ -3703,15 +3195,8 @@
       <w:r>
         <w:t xml:space="preserve">for </w:t>
       </w:r>
-      <w:proofErr w:type="spellStart"/>
-      <w:proofErr w:type="gramStart"/>
-      <w:r>
-        <w:t>sulfide:quinone</w:t>
-      </w:r>
-      <w:proofErr w:type="spellEnd"/>
-      <w:proofErr w:type="gramEnd"/>
-      <w:r>
-        <w:t xml:space="preserve"> reductase</w:t>
+      <w:r>
+        <w:t>sulfide:quinone reductase</w:t>
       </w:r>
       <w:r>
         <w:t xml:space="preserve"> (for sulfide oxidation)</w:t>
@@ -3767,14 +3252,12 @@
       <w:r>
         <w:t xml:space="preserve">issimilatory sulfite reductase was observed only in MAGs from Trout Bog, especially those classified as </w:t>
       </w:r>
-      <w:proofErr w:type="spellStart"/>
       <w:r>
         <w:rPr>
           <w:i/>
         </w:rPr>
         <w:t>Chlorobiales</w:t>
       </w:r>
-      <w:proofErr w:type="spellEnd"/>
       <w:r>
         <w:t>. Because this enzyme i</w:t>
       </w:r>
@@ -3790,14 +3273,12 @@
       <w:r>
         <w:t xml:space="preserve">phototrophs such as </w:t>
       </w:r>
-      <w:proofErr w:type="spellStart"/>
       <w:r>
         <w:rPr>
           <w:i/>
         </w:rPr>
         <w:t>Chlorobiales</w:t>
       </w:r>
-      <w:proofErr w:type="spellEnd"/>
       <w:r>
         <w:t xml:space="preserve"> </w:t>
       </w:r>
@@ -3934,7 +3415,6 @@
       <w:r>
         <w:t xml:space="preserve"> from both lakes and </w:t>
       </w:r>
-      <w:proofErr w:type="spellStart"/>
       <w:r>
         <w:rPr>
           <w:i/>
@@ -3953,7 +3433,6 @@
         </w:rPr>
         <w:t>bacteria</w:t>
       </w:r>
-      <w:proofErr w:type="spellEnd"/>
       <w:r>
         <w:t xml:space="preserve"> in Trout Bog</w:t>
       </w:r>
@@ -3974,11 +3453,9 @@
       <w:pPr>
         <w:pStyle w:val="Heading2"/>
       </w:pPr>
-      <w:proofErr w:type="spellStart"/>
       <w:r>
         <w:t>Phototrophy</w:t>
       </w:r>
-      <w:proofErr w:type="spellEnd"/>
     </w:p>
     <w:p>
       <w:pPr>
@@ -4010,22 +3487,9 @@
       <w:r>
         <w:t xml:space="preserve"> between freshwater environments, we compared marker genes for carbon fixation across sites. </w:t>
       </w:r>
-      <w:proofErr w:type="spellStart"/>
       <w:r>
         <w:lastRenderedPageBreak/>
-        <w:t>RuBisCO</w:t>
-      </w:r>
-      <w:proofErr w:type="spellEnd"/>
-      <w:r>
-        <w:t xml:space="preserve"> (ribulose-1,5-bisphosphate carboxylase/oxygenase), the marker gene for carbon fixation via the Calvin-Benson-</w:t>
-      </w:r>
-      <w:proofErr w:type="spellStart"/>
-      <w:r>
-        <w:t>Bassham</w:t>
-      </w:r>
-      <w:proofErr w:type="spellEnd"/>
-      <w:r>
-        <w:t xml:space="preserve"> (CBB) pathway, was most frequently observed in </w:t>
+        <w:t xml:space="preserve">RuBisCO (ribulose-1,5-bisphosphate carboxylase/oxygenase), the marker gene for carbon fixation via the Calvin-Benson-Bassham (CBB) pathway, was most frequently observed in </w:t>
       </w:r>
       <w:r>
         <w:t>Trout Bog’s</w:t>
@@ -4053,15 +3517,7 @@
         <w:t xml:space="preserve">We </w:t>
       </w:r>
       <w:r>
-        <w:t xml:space="preserve">assessed the MAGs for </w:t>
-      </w:r>
-      <w:proofErr w:type="spellStart"/>
-      <w:r>
-        <w:t>photoautotrophy</w:t>
-      </w:r>
-      <w:proofErr w:type="spellEnd"/>
-      <w:r>
-        <w:t xml:space="preserve">, </w:t>
+        <w:t xml:space="preserve">assessed the MAGs for photoautotrophy, </w:t>
       </w:r>
       <w:r>
         <w:t>expecting to find differences between our two study sites based on the observed contrasts in the functional marker gene analysis</w:t>
@@ -4100,59 +3556,67 @@
         <w:t xml:space="preserve">most </w:t>
       </w:r>
       <w:r>
-        <w:t xml:space="preserve">MAGs encoding </w:t>
-      </w:r>
-      <w:proofErr w:type="spellStart"/>
-      <w:r>
-        <w:t>phototrophy</w:t>
-      </w:r>
-      <w:proofErr w:type="spellEnd"/>
-      <w:r>
-        <w:t xml:space="preserve"> were classified as </w:t>
-      </w:r>
-      <w:proofErr w:type="spellStart"/>
-      <w:r>
-        <w:rPr>
-          <w:i/>
-        </w:rPr>
-        <w:t>Chlorobium</w:t>
-      </w:r>
-      <w:proofErr w:type="spellEnd"/>
-      <w:r>
-        <w:rPr>
-          <w:i/>
-        </w:rPr>
+        <w:t xml:space="preserve">MAGs encoding phototrophy were classified as </w:t>
+      </w:r>
+      <w:r>
+        <w:rPr>
+          <w:i/>
+        </w:rPr>
+        <w:t>Chlorobium clathratiforme</w:t>
+      </w:r>
+      <w:r>
+        <w:t xml:space="preserve">, a species of </w:t>
+      </w:r>
+      <w:r>
+        <w:rPr>
+          <w:i/>
+        </w:rPr>
+        <w:t>Chlorobiales</w:t>
+      </w:r>
+      <w:r>
+        <w:t xml:space="preserve"> widespread in humic lakes</w:t>
+      </w:r>
+      <w:r>
         <w:t xml:space="preserve"> </w:t>
       </w:r>
-      <w:proofErr w:type="spellStart"/>
-      <w:r>
-        <w:rPr>
-          <w:i/>
-        </w:rPr>
-        <w:t>clathratiforme</w:t>
-      </w:r>
-      <w:proofErr w:type="spellEnd"/>
-      <w:r>
-        <w:t xml:space="preserve">, a species of </w:t>
-      </w:r>
-      <w:proofErr w:type="spellStart"/>
+      <w:r>
+        <w:fldChar w:fldCharType="begin" w:fldLock="1"/>
+      </w:r>
+      <w:r>
+        <w:instrText>ADDIN CSL_CITATION {"citationItems":[{"id":"ITEM-1","itemData":{"DOI":"10.3354/ame01620","author":[{"dropping-particle":"","family":"Karhunen","given":"Jatta","non-dropping-particle":"","parse-names":false,"suffix":""},{"dropping-particle":"","family":"Arvola","given":"Lauri","non-dropping-particle":"","parse-names":false,"suffix":""},{"dropping-particle":"","family":"Peura","given":"Sari","non-dropping-particle":"","parse-names":false,"suffix":""},{"dropping-particle":"","family":"Tiirola","given":"Marja","non-dropping-particle":"","parse-names":false,"suffix":""}],"container-title":"Aquatic Microbial Ecology","id":"ITEM-1","issued":{"date-parts":[["2013"]]},"page":"267-272","title":"Green sulphur bacteria as a component of the photosynthetic plankton community in small dimictic humic lakes with an anoxic hypolimnion","type":"article-journal","volume":"68"},"uris":["http://www.mendeley.com/documents/?uuid=b36542e5-e561-4ec2-8051-4902afb47289","http://www.mendeley.com/documents/?uuid=8ae6d08e-34fa-4ef3-b410-eadae7307b96"]}],"mendeley":{"formattedCitation":"(Karhunen et al., 2013)","plainTextFormattedCitation":"(Karhunen et al., 2013)","previouslyFormattedCitation":"(Karhunen et al., 2013)"},"properties":{"noteIndex":0},"schema":"https://github.com/citation-style-language/schema/raw/master/csl-citation.json"}</w:instrText>
+      </w:r>
+      <w:r>
+        <w:fldChar w:fldCharType="separate"/>
+      </w:r>
+      <w:r>
+        <w:rPr>
+          <w:noProof/>
+        </w:rPr>
+        <w:t>(Karhunen et al., 2013)</w:t>
+      </w:r>
+      <w:r>
+        <w:fldChar w:fldCharType="end"/>
+      </w:r>
+      <w:r>
+        <w:t xml:space="preserve">. The </w:t>
+      </w:r>
       <w:r>
         <w:rPr>
           <w:i/>
         </w:rPr>
         <w:t>Chlorobiales</w:t>
       </w:r>
-      <w:proofErr w:type="spellEnd"/>
-      <w:r>
-        <w:t xml:space="preserve"> widespread in </w:t>
-      </w:r>
-      <w:proofErr w:type="spellStart"/>
-      <w:r>
-        <w:t>humic</w:t>
-      </w:r>
-      <w:proofErr w:type="spellEnd"/>
-      <w:r>
-        <w:t xml:space="preserve"> lakes</w:t>
+      <w:r>
+        <w:t xml:space="preserve"> MAGs in Trout Bog contained genes encoding citrate lyase and other key enzymes in the reductive tricarboxylic acid (TCA) cycle, an alternative carbon fixation method commonly found in green sulfur bacteria</w:t>
+      </w:r>
+      <w:r>
+        <w:t xml:space="preserve"> such as </w:t>
+      </w:r>
+      <w:r>
+        <w:rPr>
+          <w:i/>
+        </w:rPr>
+        <w:t>Chlorobi</w:t>
       </w:r>
       <w:r>
         <w:t xml:space="preserve"> </w:t>
@@ -4161,7 +3625,7 @@
         <w:fldChar w:fldCharType="begin" w:fldLock="1"/>
       </w:r>
       <w:r>
-        <w:instrText>ADDIN CSL_CITATION {"citationItems":[{"id":"ITEM-1","itemData":{"DOI":"10.3354/ame01620","author":[{"dropping-particle":"","family":"Karhunen","given":"Jatta","non-dropping-particle":"","parse-names":false,"suffix":""},{"dropping-particle":"","family":"Arvola","given":"Lauri","non-dropping-particle":"","parse-names":false,"suffix":""},{"dropping-particle":"","family":"Peura","given":"Sari","non-dropping-particle":"","parse-names":false,"suffix":""},{"dropping-particle":"","family":"Tiirola","given":"Marja","non-dropping-particle":"","parse-names":false,"suffix":""}],"container-title":"Aquatic Microbial Ecology","id":"ITEM-1","issued":{"date-parts":[["2013"]]},"page":"267-272","title":"Green sulphur bacteria as a component of the photosynthetic plankton community in small dimictic humic lakes with an anoxic hypolimnion","type":"article-journal","volume":"68"},"uris":["http://www.mendeley.com/documents/?uuid=b36542e5-e561-4ec2-8051-4902afb47289","http://www.mendeley.com/documents/?uuid=8ae6d08e-34fa-4ef3-b410-eadae7307b96"]}],"mendeley":{"formattedCitation":"(Karhunen et al., 2013)","plainTextFormattedCitation":"(Karhunen et al., 2013)","previouslyFormattedCitation":"(Karhunen et al., 2013)"},"properties":{"noteIndex":0},"schema":"https://github.com/citation-style-language/schema/raw/master/csl-citation.json"}</w:instrText>
+        <w:instrText>ADDIN CSL_CITATION {"citationItems":[{"id":"ITEM-1","itemData":{"DOI":"10.1046/j.1432-1327.2002.02849.x","ISBN":"0014-2956 (Print)\\r0014-2956 (Linking)","ISSN":"00142956","PMID":"11952794","abstract":"Isocitrate dehydrogenase (IDH) catalyzes the reversible conversion between isocitrate and 2-oxoglutarate accompanied by decarboxylation/carboxylation and oxidoreduction of NAD(P)+ cofactor. While this enzyme has been well studied as a catabolic enzyme in the tricarboxylic acid (TCA) cycle, here we have characterized NADP-dependent IDH from Chlorobium limicola, a green sulfur bacterium that fixes CO2 through the reductive tricarboxylic acid (RTCA) cycle, focusing on the CO2-fixation ability of the enzyme. The gene encoding Cl-IDH consisted of 2226 bp, corresponding to a polypeptide of 742 amino acid residues. The primary structure and the size of the recombinant protein indicated that Cl-IDH was a monomeric enzyme of 80 kDa distinct from the dimeric NADP-dependent IDHs predominantly found in bacteria or eukaryotic mitochondria. Apparent Michaelis constants for isocitrate (45 +/- 13 microm) and NADP+ (27 +/- 10 microm) were much smaller than those for 2-oxoglutarate (1.1 +/- 0.5 mm) and CO2 (1.3 +/- 0.3 mm). No significant differences in kinetic properties were observed between Cl-IDH and the dimeric, NADP-dependent IDH from Saccharomyces cerevisiae (Sc-IDH) at the optimum pH of each enzyme. However, in contrast to the 20% activity of Sc-IDH toward carboxylation as compared with that toward decarboxylation at pH 7.0, the activities of Cl-IDH for both directions were almost equivalent at this pH, suggesting a more favorable property of Cl-IDH than Sc-IDH as a CO2-fixation enzyme under physiological pH. Furthermore, we found that among various intermediates, oxaloacetate was a competitive inhibitor (K(i) = 0.35 +/- 0.04 mm) for 2-oxoglutarate in the carboxylation reaction by Cl-IDH, a feature not found in Sc-IDH.","author":[{"dropping-particle":"","family":"Kanao","given":"Tadayoshi","non-dropping-particle":"","parse-names":false,"suffix":""},{"dropping-particle":"","family":"Kawamura","given":"Mineko","non-dropping-particle":"","parse-names":false,"suffix":""},{"dropping-particle":"","family":"Fukui","given":"Toshiaki","non-dropping-particle":"","parse-names":false,"suffix":""},{"dropping-particle":"","family":"Atomi","given":"Haruyuki","non-dropping-particle":"","parse-names":false,"suffix":""},{"dropping-particle":"","family":"Imanaka","given":"Tadayuki","non-dropping-particle":"","parse-names":false,"suffix":""}],"container-title":"European Journal of Biochemistry","id":"ITEM-1","issue":"7","issued":{"date-parts":[["2002"]]},"page":"1926-1931","title":"Characterization of isocitrate dehydrogenase from the green sulfur bacterium chlorobium limicola: A carbon dioxide-fixing enzyme in the reductive tricarboxylic acid cycle","type":"article-journal","volume":"269"},"uris":["http://www.mendeley.com/documents/?uuid=b41b3ac8-7c34-4734-afd7-d0fa0347eeeb","http://www.mendeley.com/documents/?uuid=8e5b8afb-9ad0-48f8-9c2f-d5d1e78d69f8"]},{"id":"ITEM-2","itemData":{"DOI":"10.1074/jbc.M110.157834","ISBN":"1083-351X (Electronic)\r0021-9258 (Linking)","ISSN":"00219258","PMID":"20650900","abstract":"The anoxygenic green sulfur bacteria (GSBs) assimilate CO(2) autotrophically through the reductive (reverse) tricarboxylic acid (RTCA) cycle. Some organic carbon sources, such as acetate and pyruvate, can be assimilated during the phototrophic growth of the GSBs, in the presence of CO(2) or HCO(3)(-). It has not been established why the inorganic carbonis required for incorporating organic carbon for growth and how the organic carbons are assimilated. In this report, we probed carbon flux during autotrophic and mixotrophic growth of the GSB Chlorobaculum tepidum. Our data indicate the following: (a) the RTCA cycle is active during autotrophic and mixotrophic growth; (b) the flux from pyruvate to acetyl-CoA is very low and acetyl-CoA is synthesized through the RTCA cycle and acetate assimilation; (c) pyruvate is largely assimilated through the RTCA cycle; and (d) acetate can be assimilated via both of the RTCA as well as the oxidative (forward) TCA (OTCA) cycle. The OTCA cycle revealed herein may explain better cell growth during mixotrophic growth with acetate, as energy is generated through the OTCA cycle. Furthermore, the genes specific for the OTCA cycle are either absent or down-regulated during phototrophic growth, implying that the OTCA cycle is not complete, and CO(2) is required for the RTCA cycle to produce metabolites in the TCA cycle. Moreover, CO(2) is essential for assimilating acetate and pyruvate through the CO(2)-anaplerotic pathway and pyruvate synthesis from acetyl-CoA.","author":[{"dropping-particle":"","family":"Tang","given":"Kuo Hsiang","non-dropping-particle":"","parse-names":false,"suffix":""},{"dropping-particle":"","family":"Blankenship","given":"Robert E.","non-dropping-particle":"","parse-names":false,"suffix":""}],"container-title":"Journal of Biological Chemistry","id":"ITEM-2","issue":"46","issued":{"date-parts":[["2010"]]},"page":"35848-35854","title":"Both forward and reverse TCA cycles operate in green sulfur bacteria","type":"article-journal","volume":"285"},"uris":["http://www.mendeley.com/documents/?uuid=d19d80fe-8556-4ea4-8dfa-402f649d0989","http://www.mendeley.com/documents/?uuid=0508f2cb-4c5d-4446-89ce-3a3b9d19077f"]}],"mendeley":{"formattedCitation":"(Kanao et al., 2002; Tang &amp; Blankenship, 2010)","plainTextFormattedCitation":"(Kanao et al., 2002; Tang &amp; Blankenship, 2010)","previouslyFormattedCitation":"(Kanao et al., 2002; Tang &amp; Blankenship, 2010)"},"properties":{"noteIndex":0},"schema":"https://github.com/citation-style-language/schema/raw/master/csl-citation.json"}</w:instrText>
       </w:r>
       <w:r>
         <w:fldChar w:fldCharType="separate"/>
@@ -4170,44 +3634,82 @@
         <w:rPr>
           <w:noProof/>
         </w:rPr>
-        <w:t>(Karhunen et al., 2013)</w:t>
+        <w:t>(Kanao et al., 2002; Tang &amp; Blankenship, 2010)</w:t>
       </w:r>
       <w:r>
         <w:fldChar w:fldCharType="end"/>
       </w:r>
       <w:r>
-        <w:t xml:space="preserve">. The </w:t>
-      </w:r>
-      <w:proofErr w:type="spellStart"/>
+        <w:t>.</w:t>
+      </w:r>
+      <w:r>
+        <w:t xml:space="preserve"> </w:t>
+      </w:r>
+      <w:r>
+        <w:t>Although we found genes annotated as the RuBisCO large subunit (</w:t>
+      </w:r>
+      <w:r>
+        <w:rPr>
+          <w:i/>
+        </w:rPr>
+        <w:t>rbcL</w:t>
+      </w:r>
+      <w:r>
+        <w:t xml:space="preserve">) in some of the </w:t>
+      </w:r>
+      <w:r>
+        <w:rPr>
+          <w:i/>
+        </w:rPr>
+        <w:t xml:space="preserve">Chlorobiales </w:t>
+      </w:r>
+      <w:r>
+        <w:t>MAGs, t</w:t>
+      </w:r>
+      <w:r>
+        <w:t xml:space="preserve">he reductive TCA cycle is the only carbon fixation pathway known to be active in cultured representatives of </w:t>
+      </w:r>
       <w:r>
         <w:rPr>
           <w:i/>
         </w:rPr>
         <w:t>Chlorobiales</w:t>
       </w:r>
-      <w:proofErr w:type="spellEnd"/>
-      <w:r>
-        <w:t xml:space="preserve"> MAGs in Trout Bog contained genes encoding citrate lyase and other key enzymes in the reductive tricarboxylic acid (TCA) cycle, an alternative carbon fixation method commonly found in green sulfur bacteria</w:t>
-      </w:r>
-      <w:r>
-        <w:t xml:space="preserve"> such as </w:t>
-      </w:r>
-      <w:proofErr w:type="spellStart"/>
-      <w:r>
-        <w:rPr>
-          <w:i/>
-        </w:rPr>
-        <w:t>Chlorobi</w:t>
-      </w:r>
-      <w:proofErr w:type="spellEnd"/>
-      <w:r>
+      <w:r>
+        <w:t xml:space="preserve">.  Homologs of </w:t>
+      </w:r>
+      <w:r>
+        <w:rPr>
+          <w:i/>
+        </w:rPr>
+        <w:t>rbcL</w:t>
+      </w:r>
+      <w:r>
+        <w:t xml:space="preserve"> have been previously identified in isolates of </w:t>
+      </w:r>
+      <w:r>
+        <w:rPr>
+          <w:i/>
+        </w:rPr>
+        <w:t xml:space="preserve">Chlorobium, </w:t>
+      </w:r>
+      <w:r>
+        <w:t>and</w:t>
+      </w:r>
+      <w:r>
+        <w:rPr>
+          <w:i/>
+        </w:rPr>
         <w:t xml:space="preserve"> </w:t>
       </w:r>
       <w:r>
+        <w:t xml:space="preserve">were associated with sulfur metabolism and oxidative stress </w:t>
+      </w:r>
+      <w:r>
         <w:fldChar w:fldCharType="begin" w:fldLock="1"/>
       </w:r>
       <w:r>
-        <w:instrText>ADDIN CSL_CITATION {"citationItems":[{"id":"ITEM-1","itemData":{"DOI":"10.1046/j.1432-1327.2002.02849.x","ISBN":"0014-2956 (Print)\\r0014-2956 (Linking)","ISSN":"00142956","PMID":"11952794","abstract":"Isocitrate dehydrogenase (IDH) catalyzes the reversible conversion between isocitrate and 2-oxoglutarate accompanied by decarboxylation/carboxylation and oxidoreduction of NAD(P)+ cofactor. While this enzyme has been well studied as a catabolic enzyme in the tricarboxylic acid (TCA) cycle, here we have characterized NADP-dependent IDH from Chlorobium limicola, a green sulfur bacterium that fixes CO2 through the reductive tricarboxylic acid (RTCA) cycle, focusing on the CO2-fixation ability of the enzyme. The gene encoding Cl-IDH consisted of 2226 bp, corresponding to a polypeptide of 742 amino acid residues. The primary structure and the size of the recombinant protein indicated that Cl-IDH was a monomeric enzyme of 80 kDa distinct from the dimeric NADP-dependent IDHs predominantly found in bacteria or eukaryotic mitochondria. Apparent Michaelis constants for isocitrate (45 +/- 13 microm) and NADP+ (27 +/- 10 microm) were much smaller than those for 2-oxoglutarate (1.1 +/- 0.5 mm) and CO2 (1.3 +/- 0.3 mm). No significant differences in kinetic properties were observed between Cl-IDH and the dimeric, NADP-dependent IDH from Saccharomyces cerevisiae (Sc-IDH) at the optimum pH of each enzyme. However, in contrast to the 20% activity of Sc-IDH toward carboxylation as compared with that toward decarboxylation at pH 7.0, the activities of Cl-IDH for both directions were almost equivalent at this pH, suggesting a more favorable property of Cl-IDH than Sc-IDH as a CO2-fixation enzyme under physiological pH. Furthermore, we found that among various intermediates, oxaloacetate was a competitive inhibitor (K(i) = 0.35 +/- 0.04 mm) for 2-oxoglutarate in the carboxylation reaction by Cl-IDH, a feature not found in Sc-IDH.","author":[{"dropping-particle":"","family":"Kanao","given":"Tadayoshi","non-dropping-particle":"","parse-names":false,"suffix":""},{"dropping-particle":"","family":"Kawamura","given":"Mineko","non-dropping-particle":"","parse-names":false,"suffix":""},{"dropping-particle":"","family":"Fukui","given":"Toshiaki","non-dropping-particle":"","parse-names":false,"suffix":""},{"dropping-particle":"","family":"Atomi","given":"Haruyuki","non-dropping-particle":"","parse-names":false,"suffix":""},{"dropping-particle":"","family":"Imanaka","given":"Tadayuki","non-dropping-particle":"","parse-names":false,"suffix":""}],"container-title":"European Journal of Biochemistry","id":"ITEM-1","issue":"7","issued":{"date-parts":[["2002"]]},"page":"1926-1931","title":"Characterization of isocitrate dehydrogenase from the green sulfur bacterium chlorobium limicola: A carbon dioxide-fixing enzyme in the reductive tricarboxylic acid cycle","type":"article-journal","volume":"269"},"uris":["http://www.mendeley.com/documents/?uuid=b41b3ac8-7c34-4734-afd7-d0fa0347eeeb","http://www.mendeley.com/documents/?uuid=8e5b8afb-9ad0-48f8-9c2f-d5d1e78d69f8"]},{"id":"ITEM-2","itemData":{"DOI":"10.1074/jbc.M110.157834","ISBN":"1083-351X (Electronic)\r0021-9258 (Linking)","ISSN":"00219258","PMID":"20650900","abstract":"The anoxygenic green sulfur bacteria (GSBs) assimilate CO(2) autotrophically through the reductive (reverse) tricarboxylic acid (RTCA) cycle. Some organic carbon sources, such as acetate and pyruvate, can be assimilated during the phototrophic growth of the GSBs, in the presence of CO(2) or HCO(3)(-). It has not been established why the inorganic carbonis required for incorporating organic carbon for growth and how the organic carbons are assimilated. In this report, we probed carbon flux during autotrophic and mixotrophic growth of the GSB Chlorobaculum tepidum. Our data indicate the following: (a) the RTCA cycle is active during autotrophic and mixotrophic growth; (b) the flux from pyruvate to acetyl-CoA is very low and acetyl-CoA is synthesized through the RTCA cycle and acetate assimilation; (c) pyruvate is largely assimilated through the RTCA cycle; and (d) acetate can be assimilated via both of the RTCA as well as the oxidative (forward) TCA (OTCA) cycle. The OTCA cycle revealed herein may explain better cell growth during mixotrophic growth with acetate, as energy is generated through the OTCA cycle. Furthermore, the genes specific for the OTCA cycle are either absent or down-regulated during phototrophic growth, implying that the OTCA cycle is not complete, and CO(2) is required for the RTCA cycle to produce metabolites in the TCA cycle. Moreover, CO(2) is essential for assimilating acetate and pyruvate through the CO(2)-anaplerotic pathway and pyruvate synthesis from acetyl-CoA.","author":[{"dropping-particle":"","family":"Tang","given":"Kuo Hsiang","non-dropping-particle":"","parse-names":false,"suffix":""},{"dropping-particle":"","family":"Blankenship","given":"Robert E.","non-dropping-particle":"","parse-names":false,"suffix":""}],"container-title":"Journal of Biological Chemistry","id":"ITEM-2","issue":"46","issued":{"date-parts":[["2010"]]},"page":"35848-35854","title":"Both forward and reverse TCA cycles operate in green sulfur bacteria","type":"article-journal","volume":"285"},"uris":["http://www.mendeley.com/documents/?uuid=d19d80fe-8556-4ea4-8dfa-402f649d0989","http://www.mendeley.com/documents/?uuid=0508f2cb-4c5d-4446-89ce-3a3b9d19077f"]}],"mendeley":{"formattedCitation":"(Kanao et al., 2002; Tang &amp; Blankenship, 2010)","plainTextFormattedCitation":"(Kanao et al., 2002; Tang &amp; Blankenship, 2010)","previouslyFormattedCitation":"(Kanao et al., 2002; Tang &amp; Blankenship, 2010)"},"properties":{"noteIndex":0},"schema":"https://github.com/citation-style-language/schema/raw/master/csl-citation.json"}</w:instrText>
+        <w:instrText>ADDIN CSL_CITATION {"citationItems":[{"id":"ITEM-1","itemData":{"DOI":"10.1073/pnas.081610398","ISBN":"0027-8424","ISSN":"0027-8424","PMID":"11287671","abstract":"A gene encoding a product with substantial similarity to ribulose-1,5-bisphosphate carboxylase/oxygenase (RubisCO) was identified in the preliminary genome sequence of the green sulfur bacterium Chlorobium tepidum. A highly similar gene was subsequently isolated and sequenced from Chlorobium limicola f.sp. thiosulfatophilum strain Tassajara. Analysis of these amino acid sequences indicated that they lacked several conserved RubisCO active site residues. The Chlorobium RubisCO-like proteins are most closely related to deduced sequences in Bacillus subtilis and Archaeoglobus fulgidus, which also lack some typical RubisCO active site residues. When the C. tepidum gene encoding the RubisCO-like protein was disrupted, the resulting mutant strain displayed a pleiotropic phenotype with defects in photopigment content, photoautotrophic growth and carbon fixation rates, and sulfur metabolism. Most important, the mutant strain showed substantially enhanced accumulation of two oxidative stress proteins. These results indicated that the C. tepidum RubisCO-like protein might be involved in oxidative stress responses and/or sulfur metabolism. This protein might be an evolutional link to bona fide RubisCO and could serve as an important tool to analyze how the RubisCO active site developed.","author":[{"dropping-particle":"","family":"Hanson","given":"T E","non-dropping-particle":"","parse-names":false,"suffix":""},{"dropping-particle":"","family":"Tabita","given":"F R","non-dropping-particle":"","parse-names":false,"suffix":""}],"container-title":"Proceedings of the National Academy of Sciences","id":"ITEM-1","issue":"8","issued":{"date-parts":[["2001"]]},"page":"4397-4402","title":"A ribulose-1,5-bisphosphate carboxylase/oxygenase (RubisCO)-like protein from Chlorobium tepidum that is involved with sulfur metabolism and the response to oxidative stress.","type":"article-journal","volume":"98"},"uris":["http://www.mendeley.com/documents/?uuid=e0742c44-2868-460f-966c-6e144fff61c6","http://www.mendeley.com/documents/?uuid=570d5b8d-778d-4ddd-b7b8-341ade0f8629"]}],"mendeley":{"formattedCitation":"(Hanson &amp; Tabita, 2001)","plainTextFormattedCitation":"(Hanson &amp; Tabita, 2001)","previouslyFormattedCitation":"(Hanson &amp; Tabita, 2001)"},"properties":{"noteIndex":0},"schema":"https://github.com/citation-style-language/schema/raw/master/csl-citation.json"}</w:instrText>
       </w:r>
       <w:r>
         <w:fldChar w:fldCharType="separate"/>
@@ -4216,158 +3718,28 @@
         <w:rPr>
           <w:noProof/>
         </w:rPr>
-        <w:t>(Kanao et al., 2002; Tang &amp; Blankenship, 2010)</w:t>
+        <w:t>(Hanson &amp; Tabita, 2001)</w:t>
       </w:r>
       <w:r>
         <w:fldChar w:fldCharType="end"/>
       </w:r>
       <w:r>
-        <w:t>.</w:t>
-      </w:r>
-      <w:r>
-        <w:t xml:space="preserve"> </w:t>
-      </w:r>
-      <w:r>
-        <w:t xml:space="preserve">Although we found genes annotated as the </w:t>
-      </w:r>
-      <w:proofErr w:type="spellStart"/>
-      <w:r>
-        <w:t>RuBisCO</w:t>
-      </w:r>
-      <w:proofErr w:type="spellEnd"/>
-      <w:r>
-        <w:t xml:space="preserve"> large subunit (</w:t>
-      </w:r>
-      <w:proofErr w:type="spellStart"/>
-      <w:r>
-        <w:rPr>
-          <w:i/>
-        </w:rPr>
-        <w:t>rbcL</w:t>
-      </w:r>
-      <w:proofErr w:type="spellEnd"/>
-      <w:r>
-        <w:t xml:space="preserve">) in some of the </w:t>
-      </w:r>
-      <w:proofErr w:type="spellStart"/>
-      <w:r>
-        <w:rPr>
-          <w:i/>
-        </w:rPr>
-        <w:t>Chlorobiales</w:t>
-      </w:r>
-      <w:proofErr w:type="spellEnd"/>
-      <w:r>
-        <w:rPr>
-          <w:i/>
-        </w:rPr>
-        <w:t xml:space="preserve"> </w:t>
-      </w:r>
-      <w:r>
-        <w:t>MAGs, t</w:t>
-      </w:r>
-      <w:r>
-        <w:t xml:space="preserve">he reductive TCA cycle is the only carbon fixation pathway known to be active in cultured representatives of </w:t>
-      </w:r>
-      <w:proofErr w:type="spellStart"/>
-      <w:r>
-        <w:rPr>
-          <w:i/>
-        </w:rPr>
-        <w:t>Chlorobiales</w:t>
-      </w:r>
-      <w:proofErr w:type="spellEnd"/>
-      <w:r>
-        <w:t xml:space="preserve">.  Homologs of </w:t>
-      </w:r>
-      <w:proofErr w:type="spellStart"/>
-      <w:r>
-        <w:rPr>
-          <w:i/>
-        </w:rPr>
-        <w:t>rbcL</w:t>
-      </w:r>
-      <w:proofErr w:type="spellEnd"/>
-      <w:r>
-        <w:t xml:space="preserve"> have been previously identified in isolates of </w:t>
-      </w:r>
-      <w:proofErr w:type="spellStart"/>
-      <w:r>
-        <w:rPr>
-          <w:i/>
-        </w:rPr>
-        <w:t>Chlorobium</w:t>
-      </w:r>
-      <w:proofErr w:type="spellEnd"/>
-      <w:r>
-        <w:rPr>
-          <w:i/>
-        </w:rPr>
-        <w:t xml:space="preserve">, </w:t>
-      </w:r>
-      <w:r>
-        <w:t>and</w:t>
-      </w:r>
-      <w:r>
-        <w:rPr>
-          <w:i/>
-        </w:rPr>
-        <w:t xml:space="preserve"> </w:t>
-      </w:r>
-      <w:r>
-        <w:t xml:space="preserve">were associated with sulfur metabolism and oxidative stress </w:t>
-      </w:r>
-      <w:r>
-        <w:fldChar w:fldCharType="begin" w:fldLock="1"/>
-      </w:r>
-      <w:r>
-        <w:instrText>ADDIN CSL_CITATION {"citationItems":[{"id":"ITEM-1","itemData":{"DOI":"10.1073/pnas.081610398","ISBN":"0027-8424","ISSN":"0027-8424","PMID":"11287671","abstract":"A gene encoding a product with substantial similarity to ribulose-1,5-bisphosphate carboxylase/oxygenase (RubisCO) was identified in the preliminary genome sequence of the green sulfur bacterium Chlorobium tepidum. A highly similar gene was subsequently isolated and sequenced from Chlorobium limicola f.sp. thiosulfatophilum strain Tassajara. Analysis of these amino acid sequences indicated that they lacked several conserved RubisCO active site residues. The Chlorobium RubisCO-like proteins are most closely related to deduced sequences in Bacillus subtilis and Archaeoglobus fulgidus, which also lack some typical RubisCO active site residues. When the C. tepidum gene encoding the RubisCO-like protein was disrupted, the resulting mutant strain displayed a pleiotropic phenotype with defects in photopigment content, photoautotrophic growth and carbon fixation rates, and sulfur metabolism. Most important, the mutant strain showed substantially enhanced accumulation of two oxidative stress proteins. These results indicated that the C. tepidum RubisCO-like protein might be involved in oxidative stress responses and/or sulfur metabolism. This protein might be an evolutional link to bona fide RubisCO and could serve as an important tool to analyze how the RubisCO active site developed.","author":[{"dropping-particle":"","family":"Hanson","given":"T E","non-dropping-particle":"","parse-names":false,"suffix":""},{"dropping-particle":"","family":"Tabita","given":"F R","non-dropping-particle":"","parse-names":false,"suffix":""}],"container-title":"Proceedings of the National Academy of Sciences","id":"ITEM-1","issue":"8","issued":{"date-parts":[["2001"]]},"page":"4397-4402","title":"A ribulose-1,5-bisphosphate carboxylase/oxygenase (RubisCO)-like protein from Chlorobium tepidum that is involved with sulfur metabolism and the response to oxidative stress.","type":"article-journal","volume":"98"},"uris":["http://www.mendeley.com/documents/?uuid=e0742c44-2868-460f-966c-6e144fff61c6","http://www.mendeley.com/documents/?uuid=570d5b8d-778d-4ddd-b7b8-341ade0f8629"]}],"mendeley":{"formattedCitation":"(Hanson &amp; Tabita, 2001)","plainTextFormattedCitation":"(Hanson &amp; Tabita, 2001)","previouslyFormattedCitation":"(Hanson &amp; Tabita, 2001)"},"properties":{"noteIndex":0},"schema":"https://github.com/citation-style-language/schema/raw/master/csl-citation.json"}</w:instrText>
-      </w:r>
-      <w:r>
-        <w:fldChar w:fldCharType="separate"/>
-      </w:r>
-      <w:r>
-        <w:rPr>
-          <w:noProof/>
-        </w:rPr>
-        <w:t>(Hanson &amp; Tabita, 2001)</w:t>
-      </w:r>
-      <w:r>
-        <w:fldChar w:fldCharType="end"/>
-      </w:r>
-      <w:r>
         <w:t xml:space="preserve">. Given this information, it seems likely that this </w:t>
       </w:r>
-      <w:proofErr w:type="spellStart"/>
-      <w:r>
-        <w:rPr>
-          <w:i/>
-        </w:rPr>
-        <w:t>rbcL</w:t>
-      </w:r>
-      <w:proofErr w:type="spellEnd"/>
-      <w:r>
-        <w:rPr>
-          <w:i/>
-        </w:rPr>
-        <w:t xml:space="preserve"> </w:t>
+      <w:r>
+        <w:rPr>
+          <w:i/>
+        </w:rPr>
+        <w:t xml:space="preserve">rbcL </w:t>
       </w:r>
       <w:r>
         <w:t xml:space="preserve">homolog encodes a function other than carbon fixation in our </w:t>
       </w:r>
-      <w:proofErr w:type="spellStart"/>
-      <w:r>
-        <w:rPr>
-          <w:i/>
-        </w:rPr>
-        <w:t>Chlorobiales</w:t>
-      </w:r>
-      <w:proofErr w:type="spellEnd"/>
-      <w:r>
-        <w:rPr>
-          <w:i/>
-        </w:rPr>
-        <w:t xml:space="preserve"> </w:t>
+      <w:r>
+        <w:rPr>
+          <w:i/>
+        </w:rPr>
+        <w:t xml:space="preserve">Chlorobiales </w:t>
       </w:r>
       <w:r>
         <w:t xml:space="preserve">MAGs. </w:t>
@@ -4387,19 +3759,11 @@
       <w:r>
         <w:t xml:space="preserve">As both </w:t>
       </w:r>
-      <w:proofErr w:type="spellStart"/>
-      <w:r>
-        <w:rPr>
-          <w:i/>
-        </w:rPr>
-        <w:t>Chlorobi</w:t>
-      </w:r>
-      <w:proofErr w:type="spellEnd"/>
-      <w:r>
-        <w:rPr>
-          <w:i/>
-        </w:rPr>
-        <w:t xml:space="preserve"> </w:t>
+      <w:r>
+        <w:rPr>
+          <w:i/>
+        </w:rPr>
+        <w:t xml:space="preserve">Chlorobi </w:t>
       </w:r>
       <w:r>
         <w:t xml:space="preserve">and </w:t>
@@ -4469,15 +3833,7 @@
         <w:t>all lake environments</w:t>
       </w:r>
       <w:r>
-        <w:t xml:space="preserve">, especially from </w:t>
-      </w:r>
-      <w:proofErr w:type="spellStart"/>
-      <w:r>
-        <w:t>epilimnia</w:t>
-      </w:r>
-      <w:proofErr w:type="spellEnd"/>
-      <w:r>
-        <w:t>,</w:t>
+        <w:t>, especially from epilimnia,</w:t>
       </w:r>
       <w:r>
         <w:t xml:space="preserve"> </w:t>
@@ -4486,45 +3842,21 @@
         <w:lastRenderedPageBreak/>
         <w:t xml:space="preserve">based on the presence of genes annotated as </w:t>
       </w:r>
-      <w:proofErr w:type="spellStart"/>
-      <w:r>
-        <w:rPr>
-          <w:i/>
-        </w:rPr>
-        <w:t>pufABCLMX</w:t>
-      </w:r>
-      <w:proofErr w:type="spellEnd"/>
-      <w:r>
-        <w:rPr>
-          <w:i/>
-        </w:rPr>
-        <w:t xml:space="preserve">, </w:t>
-      </w:r>
-      <w:proofErr w:type="spellStart"/>
-      <w:r>
-        <w:rPr>
-          <w:i/>
-        </w:rPr>
-        <w:t>puhA</w:t>
-      </w:r>
-      <w:proofErr w:type="spellEnd"/>
-      <w:r>
-        <w:rPr>
-          <w:i/>
-        </w:rPr>
-        <w:t xml:space="preserve">, </w:t>
+      <w:r>
+        <w:rPr>
+          <w:i/>
+        </w:rPr>
+        <w:t xml:space="preserve">pufABCLMX, puhA, </w:t>
       </w:r>
       <w:r>
         <w:t xml:space="preserve">and </w:t>
       </w:r>
-      <w:proofErr w:type="spellStart"/>
       <w:r>
         <w:rPr>
           <w:i/>
         </w:rPr>
         <w:t>pucAB</w:t>
       </w:r>
-      <w:proofErr w:type="spellEnd"/>
       <w:r>
         <w:rPr>
           <w:i/>
@@ -4582,25 +3914,21 @@
       <w:r>
         <w:t xml:space="preserve"> and </w:t>
       </w:r>
-      <w:proofErr w:type="spellStart"/>
       <w:r>
         <w:rPr>
           <w:i/>
         </w:rPr>
         <w:t>Gammaproteobacteria</w:t>
       </w:r>
-      <w:proofErr w:type="spellEnd"/>
       <w:r>
         <w:t xml:space="preserve">, particularly MAGs classified as </w:t>
       </w:r>
-      <w:proofErr w:type="spellStart"/>
       <w:r>
         <w:rPr>
           <w:i/>
         </w:rPr>
         <w:t>Burkholderiales</w:t>
       </w:r>
-      <w:proofErr w:type="spellEnd"/>
       <w:r>
         <w:t>, most often contained these genes, although they were not broadly shared across the phylum</w:t>
       </w:r>
@@ -4670,14 +3998,12 @@
       <w:r>
         <w:t xml:space="preserve">n </w:t>
       </w:r>
-      <w:proofErr w:type="spellStart"/>
       <w:r>
         <w:rPr>
           <w:i/>
         </w:rPr>
         <w:t>Acidobacteria</w:t>
       </w:r>
-      <w:proofErr w:type="spellEnd"/>
       <w:r>
         <w:t xml:space="preserve"> MAG</w:t>
       </w:r>
@@ -4695,13 +4021,8 @@
         <w:jc w:val="both"/>
       </w:pPr>
       <w:r>
-        <w:t xml:space="preserve">Another form of photoheterotrophy previously identified in freshwater is the use of light-activated proteins such as </w:t>
-      </w:r>
-      <w:proofErr w:type="spellStart"/>
-      <w:r>
-        <w:t>rhodopsins</w:t>
-      </w:r>
-      <w:proofErr w:type="spellEnd"/>
+        <w:t>Another form of photoheterotrophy previously identified in freshwater is the use of light-activated proteins such as rhodopsins</w:t>
+      </w:r>
       <w:r>
         <w:t xml:space="preserve"> </w:t>
       </w:r>
@@ -4724,15 +4045,7 @@
         <w:fldChar w:fldCharType="end"/>
       </w:r>
       <w:r>
-        <w:t xml:space="preserve">. We observed genes encoding </w:t>
-      </w:r>
-      <w:proofErr w:type="spellStart"/>
-      <w:r>
-        <w:t>rhodopsins</w:t>
-      </w:r>
-      <w:proofErr w:type="spellEnd"/>
-      <w:r>
-        <w:t xml:space="preserve"> in MAGs from </w:t>
+        <w:t xml:space="preserve">. We observed genes encoding rhodopsins in MAGs from </w:t>
       </w:r>
       <w:r>
         <w:t>each lake environment</w:t>
@@ -4774,15 +4087,7 @@
         <w:t>fewer, less diverse</w:t>
       </w:r>
       <w:r>
-        <w:t xml:space="preserve"> MAGs encoding </w:t>
-      </w:r>
-      <w:proofErr w:type="spellStart"/>
-      <w:r>
-        <w:t>rhodopsins</w:t>
-      </w:r>
-      <w:proofErr w:type="spellEnd"/>
-      <w:r>
-        <w:t xml:space="preserve"> than those from Lake Mendota.</w:t>
+        <w:t xml:space="preserve"> MAGs encoding rhodopsins than those from Lake Mendota.</w:t>
       </w:r>
     </w:p>
     <w:p>
@@ -4858,13 +4163,8 @@
       <w:r>
         <w:t xml:space="preserve">the </w:t>
       </w:r>
-      <w:proofErr w:type="spellStart"/>
-      <w:r>
-        <w:t>glycosidic</w:t>
-      </w:r>
-      <w:proofErr w:type="spellEnd"/>
-      <w:r>
-        <w:t xml:space="preserve"> bonds</w:t>
+      <w:r>
+        <w:t>glycosidic bonds</w:t>
       </w:r>
       <w:r>
         <w:t xml:space="preserve"> found</w:t>
@@ -4902,19 +4202,11 @@
       <w:r>
         <w:t xml:space="preserve">A previous study of </w:t>
       </w:r>
-      <w:proofErr w:type="spellStart"/>
-      <w:r>
-        <w:rPr>
-          <w:i/>
-        </w:rPr>
-        <w:t>Verrucomicrobia</w:t>
-      </w:r>
-      <w:proofErr w:type="spellEnd"/>
-      <w:r>
-        <w:rPr>
-          <w:i/>
-        </w:rPr>
-        <w:t xml:space="preserve"> </w:t>
+      <w:r>
+        <w:rPr>
+          <w:i/>
+        </w:rPr>
+        <w:t xml:space="preserve">Verrucomicrobia </w:t>
       </w:r>
       <w:r>
         <w:t xml:space="preserve">MAGs from our dataset found that the profiles of GHs differed between Lake Mendota and Trout Bog, potentially reflecting the differences in available carbon sources </w:t>
@@ -5064,53 +4356,21 @@
       <w:r>
         <w:t xml:space="preserve"> classified as </w:t>
       </w:r>
-      <w:proofErr w:type="spellStart"/>
-      <w:r>
-        <w:rPr>
-          <w:i/>
-        </w:rPr>
-        <w:t>Bacteroidales</w:t>
-      </w:r>
-      <w:proofErr w:type="spellEnd"/>
-      <w:r>
-        <w:rPr>
-          <w:i/>
-        </w:rPr>
-        <w:t xml:space="preserve">, </w:t>
-      </w:r>
-      <w:proofErr w:type="spellStart"/>
-      <w:r>
-        <w:rPr>
-          <w:i/>
-        </w:rPr>
-        <w:t>Ignavibacteriales</w:t>
-      </w:r>
-      <w:proofErr w:type="spellEnd"/>
-      <w:r>
-        <w:rPr>
-          <w:i/>
-        </w:rPr>
-        <w:t xml:space="preserve">, </w:t>
-      </w:r>
-      <w:proofErr w:type="spellStart"/>
-      <w:r>
-        <w:rPr>
-          <w:i/>
-        </w:rPr>
-        <w:t>Sphingobacteriales</w:t>
-      </w:r>
-      <w:proofErr w:type="spellEnd"/>
+      <w:r>
+        <w:rPr>
+          <w:i/>
+        </w:rPr>
+        <w:t>Bacteroidales, Ignavibacteriales, Sphingobacteriales</w:t>
+      </w:r>
       <w:r>
         <w:t xml:space="preserve">, and </w:t>
       </w:r>
-      <w:proofErr w:type="spellStart"/>
       <w:r>
         <w:rPr>
           <w:i/>
         </w:rPr>
         <w:t>Verrucomicrobiales</w:t>
       </w:r>
-      <w:proofErr w:type="spellEnd"/>
       <w:r>
         <w:t xml:space="preserve"> </w:t>
       </w:r>
@@ -5123,31 +4383,21 @@
       <w:r>
         <w:t xml:space="preserve">Two of these orders, </w:t>
       </w:r>
-      <w:proofErr w:type="spellStart"/>
-      <w:r>
-        <w:rPr>
-          <w:i/>
-        </w:rPr>
-        <w:t>Sphingobacteriales</w:t>
-      </w:r>
-      <w:proofErr w:type="spellEnd"/>
-      <w:r>
-        <w:rPr>
-          <w:i/>
-        </w:rPr>
-        <w:t xml:space="preserve"> </w:t>
+      <w:r>
+        <w:rPr>
+          <w:i/>
+        </w:rPr>
+        <w:t xml:space="preserve">Sphingobacteriales </w:t>
       </w:r>
       <w:r>
         <w:t xml:space="preserve">and </w:t>
       </w:r>
-      <w:proofErr w:type="spellStart"/>
       <w:r>
         <w:rPr>
           <w:i/>
         </w:rPr>
         <w:t>Verrucomicrobiales</w:t>
       </w:r>
-      <w:proofErr w:type="spellEnd"/>
       <w:r>
         <w:t>,</w:t>
       </w:r>
@@ -5187,92 +4437,20 @@
       <w:r>
         <w:t xml:space="preserve"> unique to Lake Mendota, including </w:t>
       </w:r>
-      <w:proofErr w:type="spellStart"/>
-      <w:r>
-        <w:rPr>
-          <w:i/>
-        </w:rPr>
-        <w:t>Mycoplasmatales</w:t>
-      </w:r>
-      <w:proofErr w:type="spellEnd"/>
-      <w:r>
-        <w:rPr>
-          <w:i/>
-        </w:rPr>
-        <w:t xml:space="preserve"> (</w:t>
-      </w:r>
-      <w:proofErr w:type="spellStart"/>
-      <w:r>
-        <w:rPr>
-          <w:i/>
-        </w:rPr>
-        <w:t>Tenericutes</w:t>
-      </w:r>
-      <w:proofErr w:type="spellEnd"/>
-      <w:r>
-        <w:rPr>
-          <w:i/>
-        </w:rPr>
-        <w:t xml:space="preserve">), </w:t>
-      </w:r>
-      <w:proofErr w:type="spellStart"/>
-      <w:r>
-        <w:rPr>
-          <w:i/>
-        </w:rPr>
-        <w:t>Cytophagales</w:t>
-      </w:r>
-      <w:proofErr w:type="spellEnd"/>
-      <w:r>
-        <w:rPr>
-          <w:i/>
-        </w:rPr>
-        <w:t xml:space="preserve"> (Bacteroidetes), </w:t>
-      </w:r>
-      <w:proofErr w:type="spellStart"/>
-      <w:r>
-        <w:rPr>
-          <w:i/>
-        </w:rPr>
-        <w:t>Planctomycetales</w:t>
-      </w:r>
-      <w:proofErr w:type="spellEnd"/>
-      <w:r>
-        <w:rPr>
-          <w:i/>
-        </w:rPr>
-        <w:t xml:space="preserve"> (Planctomycetes)</w:t>
+      <w:r>
+        <w:rPr>
+          <w:i/>
+        </w:rPr>
+        <w:t>Mycoplasmatales (Tenericutes), Cytophagales (Bacteroidetes), Planctomycetales (Planctomycetes)</w:t>
       </w:r>
       <w:r>
         <w:t xml:space="preserve">, and </w:t>
       </w:r>
-      <w:proofErr w:type="spellStart"/>
-      <w:r>
-        <w:rPr>
-          <w:i/>
-        </w:rPr>
-        <w:t>Puniceicoccales</w:t>
-      </w:r>
-      <w:proofErr w:type="spellEnd"/>
-      <w:r>
-        <w:rPr>
-          <w:i/>
-        </w:rPr>
-        <w:t xml:space="preserve"> (</w:t>
-      </w:r>
-      <w:proofErr w:type="spellStart"/>
-      <w:r>
-        <w:rPr>
-          <w:i/>
-        </w:rPr>
-        <w:t>Verrucomicrobia</w:t>
-      </w:r>
-      <w:proofErr w:type="spellEnd"/>
-      <w:r>
-        <w:rPr>
-          <w:i/>
-        </w:rPr>
-        <w:t>)</w:t>
+      <w:r>
+        <w:rPr>
+          <w:i/>
+        </w:rPr>
+        <w:t>Puniceicoccales (Verrucomicrobia)</w:t>
       </w:r>
       <w:r>
         <w:t xml:space="preserve">. </w:t>
@@ -5280,19 +4458,11 @@
       <w:r>
         <w:t xml:space="preserve">Members of </w:t>
       </w:r>
-      <w:proofErr w:type="spellStart"/>
-      <w:r>
-        <w:rPr>
-          <w:i/>
-        </w:rPr>
-        <w:t>Verrucomicrobia</w:t>
-      </w:r>
-      <w:proofErr w:type="spellEnd"/>
-      <w:r>
-        <w:rPr>
-          <w:i/>
-        </w:rPr>
-        <w:t xml:space="preserve"> </w:t>
+      <w:r>
+        <w:rPr>
+          <w:i/>
+        </w:rPr>
+        <w:t xml:space="preserve">Verrucomicrobia </w:t>
       </w:r>
       <w:r>
         <w:t xml:space="preserve">have been previously identified as potential polysaccharide degraders in freshwater, although our coding densities for this phylum are higher than </w:t>
@@ -5584,14 +4754,12 @@
       <w:r>
         <w:t xml:space="preserve"> and </w:t>
       </w:r>
-      <w:proofErr w:type="spellStart"/>
       <w:r>
         <w:rPr>
           <w:i/>
         </w:rPr>
         <w:t>Chlorobiales</w:t>
       </w:r>
-      <w:proofErr w:type="spellEnd"/>
       <w:r>
         <w:t xml:space="preserve"> in both lakes. This finding is consistent with the proposed function of Group 3d, which is to remove excess electrons produced by photosynthesis.</w:t>
       </w:r>
@@ -5693,14 +4861,12 @@
       <w:r>
         <w:t xml:space="preserve"> and </w:t>
       </w:r>
-      <w:proofErr w:type="spellStart"/>
       <w:r>
         <w:rPr>
           <w:i/>
         </w:rPr>
         <w:t>Verrucomicrobia</w:t>
       </w:r>
-      <w:proofErr w:type="spellEnd"/>
       <w:r>
         <w:t xml:space="preserve"> </w:t>
       </w:r>
@@ -5714,27 +4880,17 @@
         <w:rPr>
           <w:i/>
         </w:rPr>
-        <w:t xml:space="preserve">Bacteroidetes, </w:t>
-      </w:r>
-      <w:proofErr w:type="spellStart"/>
-      <w:r>
-        <w:rPr>
-          <w:i/>
-        </w:rPr>
-        <w:t>Ignavibacteria</w:t>
-      </w:r>
-      <w:proofErr w:type="spellEnd"/>
+        <w:t>Bacteroidetes, Ignavibacteria</w:t>
+      </w:r>
       <w:r>
         <w:t xml:space="preserve">, and </w:t>
       </w:r>
-      <w:proofErr w:type="spellStart"/>
       <w:r>
         <w:rPr>
           <w:i/>
         </w:rPr>
         <w:t>Verrucomicrobia</w:t>
       </w:r>
-      <w:proofErr w:type="spellEnd"/>
       <w:r>
         <w:t xml:space="preserve"> </w:t>
       </w:r>
@@ -5798,14 +4954,12 @@
       <w:r>
         <w:t xml:space="preserve">, and </w:t>
       </w:r>
-      <w:proofErr w:type="spellStart"/>
       <w:r>
         <w:rPr>
           <w:i/>
         </w:rPr>
         <w:t>Verrucomicrobia</w:t>
       </w:r>
-      <w:proofErr w:type="spellEnd"/>
       <w:r>
         <w:t xml:space="preserve"> </w:t>
       </w:r>
@@ -5824,14 +4978,12 @@
       <w:r>
         <w:t xml:space="preserve"> and </w:t>
       </w:r>
-      <w:proofErr w:type="spellStart"/>
       <w:r>
         <w:rPr>
           <w:i/>
         </w:rPr>
         <w:t>Verrucomicrobia</w:t>
       </w:r>
-      <w:proofErr w:type="spellEnd"/>
       <w:r>
         <w:t xml:space="preserve"> </w:t>
       </w:r>
@@ -5898,45 +5050,21 @@
       <w:r>
         <w:t xml:space="preserve"> Lake Mendota and in </w:t>
       </w:r>
-      <w:proofErr w:type="spellStart"/>
-      <w:r>
-        <w:rPr>
-          <w:i/>
-        </w:rPr>
-        <w:t>Acidobacteria</w:t>
-      </w:r>
-      <w:proofErr w:type="spellEnd"/>
-      <w:r>
-        <w:rPr>
-          <w:i/>
-        </w:rPr>
-        <w:t xml:space="preserve">, </w:t>
-      </w:r>
-      <w:proofErr w:type="spellStart"/>
-      <w:r>
-        <w:rPr>
-          <w:i/>
-        </w:rPr>
-        <w:t>Verrucomicrobia</w:t>
-      </w:r>
-      <w:proofErr w:type="spellEnd"/>
-      <w:r>
-        <w:rPr>
-          <w:i/>
-        </w:rPr>
-        <w:t>,  Alpha-, Beta-, Gamma-,</w:t>
+      <w:r>
+        <w:rPr>
+          <w:i/>
+        </w:rPr>
+        <w:t>Acidobacteria, Verrucomicrobia,  Alpha-, Beta-, Gamma-,</w:t>
       </w:r>
       <w:r>
         <w:t xml:space="preserve"> and </w:t>
       </w:r>
-      <w:proofErr w:type="spellStart"/>
       <w:r>
         <w:rPr>
           <w:i/>
         </w:rPr>
         <w:t>Epsilonproteobacteria</w:t>
       </w:r>
-      <w:proofErr w:type="spellEnd"/>
       <w:r>
         <w:t xml:space="preserve"> </w:t>
       </w:r>
@@ -5983,28 +5111,24 @@
       <w:r>
         <w:t xml:space="preserve">were found in MAGs classified as </w:t>
       </w:r>
-      <w:proofErr w:type="spellStart"/>
       <w:r>
         <w:rPr>
           <w:i/>
         </w:rPr>
         <w:t>Methylophilales</w:t>
       </w:r>
-      <w:proofErr w:type="spellEnd"/>
       <w:r>
         <w:t xml:space="preserve"> </w:t>
       </w:r>
       <w:r>
         <w:t xml:space="preserve">(now merged with </w:t>
       </w:r>
-      <w:proofErr w:type="spellStart"/>
       <w:r>
         <w:rPr>
           <w:i/>
         </w:rPr>
         <w:t>Nitrosomonadales</w:t>
       </w:r>
-      <w:proofErr w:type="spellEnd"/>
       <w:r>
         <w:t xml:space="preserve"> </w:t>
       </w:r>
@@ -6038,36 +5162,30 @@
       <w:r>
         <w:t xml:space="preserve"> </w:t>
       </w:r>
-      <w:proofErr w:type="spellStart"/>
       <w:r>
         <w:rPr>
           <w:i/>
         </w:rPr>
         <w:t>Methylococcales</w:t>
       </w:r>
-      <w:proofErr w:type="spellEnd"/>
       <w:r>
         <w:t xml:space="preserve"> MAGs were potential methane degraders based on the presence of genes encoding methane monooxygenase. Methylotrophy in cultured freshwater isolates from </w:t>
       </w:r>
-      <w:proofErr w:type="spellStart"/>
       <w:r>
         <w:rPr>
           <w:i/>
         </w:rPr>
         <w:t>Methylococcales</w:t>
       </w:r>
-      <w:proofErr w:type="spellEnd"/>
       <w:r>
         <w:t xml:space="preserve"> and </w:t>
       </w:r>
-      <w:proofErr w:type="spellStart"/>
       <w:r>
         <w:rPr>
           <w:i/>
         </w:rPr>
         <w:t>Nitrosomonadales</w:t>
       </w:r>
-      <w:proofErr w:type="spellEnd"/>
       <w:r>
         <w:t xml:space="preserve"> </w:t>
       </w:r>
@@ -6110,28 +5228,24 @@
       <w:r>
         <w:t xml:space="preserve">classified as </w:t>
       </w:r>
-      <w:proofErr w:type="spellStart"/>
       <w:r>
         <w:rPr>
           <w:i/>
         </w:rPr>
         <w:t>Burkholderiales</w:t>
       </w:r>
-      <w:proofErr w:type="spellEnd"/>
       <w:r>
         <w:t xml:space="preserve"> and</w:t>
       </w:r>
       <w:r>
         <w:t xml:space="preserve"> </w:t>
       </w:r>
-      <w:proofErr w:type="spellStart"/>
       <w:r>
         <w:rPr>
           <w:i/>
         </w:rPr>
         <w:t>Rhizobiales</w:t>
       </w:r>
-      <w:proofErr w:type="spellEnd"/>
       <w:r>
         <w:t xml:space="preserve"> </w:t>
       </w:r>
@@ -6302,44 +5416,32 @@
       <w:r>
         <w:t>(TIGR1282 (</w:t>
       </w:r>
-      <w:proofErr w:type="spellStart"/>
       <w:r>
         <w:rPr>
           <w:i/>
         </w:rPr>
         <w:t>nifD</w:t>
       </w:r>
-      <w:proofErr w:type="spellEnd"/>
       <w:r>
         <w:t>),</w:t>
       </w:r>
       <w:r>
         <w:t xml:space="preserve"> TIGR1286 (</w:t>
       </w:r>
-      <w:proofErr w:type="spellStart"/>
       <w:r>
         <w:rPr>
           <w:i/>
         </w:rPr>
         <w:t>nifK</w:t>
       </w:r>
-      <w:proofErr w:type="spellEnd"/>
       <w:r>
         <w:t xml:space="preserve"> specific for molybdenum-iron nitrogenase), and TIGR1287 (</w:t>
       </w:r>
-      <w:proofErr w:type="spellStart"/>
-      <w:r>
-        <w:rPr>
-          <w:i/>
-        </w:rPr>
-        <w:t>nifH</w:t>
-      </w:r>
-      <w:proofErr w:type="spellEnd"/>
-      <w:r>
-        <w:rPr>
-          <w:i/>
-        </w:rPr>
-        <w:t xml:space="preserve">, </w:t>
+      <w:r>
+        <w:rPr>
+          <w:i/>
+        </w:rPr>
+        <w:t xml:space="preserve">nifH, </w:t>
       </w:r>
       <w:r>
         <w:t xml:space="preserve">common among different types of nitrogenases)) </w:t>
@@ -6408,7 +5510,7 @@
         <w:t>Cyanobacteria</w:t>
       </w:r>
       <w:r>
-        <w:t xml:space="preserve"> population dynamics</w:t>
+        <w:t xml:space="preserve"> dynamics</w:t>
       </w:r>
       <w:r>
         <w:rPr>
@@ -6437,176 +5539,81 @@
         <w:jc w:val="both"/>
       </w:pPr>
       <w:r>
-        <w:t xml:space="preserve">Our analysis of functional marker genes indicated </w:t>
-      </w:r>
-      <w:r>
-        <w:t xml:space="preserve">potentially </w:t>
-      </w:r>
-      <w:r>
-        <w:t>significant differences in microbial nutrient cycling between Lake Mendota</w:t>
-      </w:r>
-      <w:r>
-        <w:t>’s</w:t>
-      </w:r>
-      <w:r>
-        <w:t xml:space="preserve"> epilimnion, Trout Bog</w:t>
-      </w:r>
-      <w:r>
-        <w:t>’s</w:t>
-      </w:r>
-      <w:r>
-        <w:t xml:space="preserve"> epilimnion, and Trout Bog</w:t>
-      </w:r>
-      <w:r>
-        <w:t>’s</w:t>
-      </w:r>
-      <w:r>
-        <w:t xml:space="preserve"> hypolimnion. By combining these results with metabolic pathway prediction in MAGs, we </w:t>
+        <w:t xml:space="preserve">Our analysis of functional marker genes indicated potentially significant difference in microbial biogeochemical cycling between Lake Mendota’s epilimnion, Trout Bog’s epilimnion, and Trout Bog’s hypolimnion. </w:t>
+      </w:r>
+      <w:r>
+        <w:t>We</w:t>
+      </w:r>
+      <w:r>
+        <w:t xml:space="preserve"> </w:t>
+      </w:r>
+      <w:r>
+        <w:t xml:space="preserve">next </w:t>
+      </w:r>
+      <w:r>
+        <w:t xml:space="preserve">used </w:t>
+      </w:r>
+      <w:r>
+        <w:t xml:space="preserve">MAGs from </w:t>
+      </w:r>
+      <w:bookmarkStart w:id="6" w:name="_GoBack"/>
+      <w:bookmarkEnd w:id="6"/>
+      <w:r>
+        <w:t xml:space="preserve">multi-year </w:t>
+      </w:r>
+      <w:r>
+        <w:t xml:space="preserve">metagenomic time series to </w:t>
       </w:r>
       <w:r>
         <w:lastRenderedPageBreak/>
-        <w:t>identified</w:t>
-      </w:r>
-      <w:r>
-        <w:t xml:space="preserve"> taxa </w:t>
-      </w:r>
-      <w:r>
-        <w:t xml:space="preserve">potentially </w:t>
-      </w:r>
-      <w:r>
-        <w:t>encoding these metabolisms and co-occu</w:t>
-      </w:r>
-      <w:r>
-        <w:t>r</w:t>
-      </w:r>
-      <w:r>
-        <w:t xml:space="preserve">rence of pathways within </w:t>
-      </w:r>
-      <w:r>
-        <w:t>MAGs</w:t>
-      </w:r>
-      <w:r>
-        <w:t xml:space="preserve">. We found that </w:t>
-      </w:r>
-      <w:r>
-        <w:t xml:space="preserve">genes likely encoding </w:t>
-      </w:r>
-      <w:proofErr w:type="spellStart"/>
-      <w:r>
-        <w:t>phototrophy</w:t>
-      </w:r>
-      <w:proofErr w:type="spellEnd"/>
-      <w:r>
-        <w:t xml:space="preserve">, carbon fixation, and nitrogen fixation </w:t>
-      </w:r>
-      <w:r>
-        <w:t>co-occurred within</w:t>
-      </w:r>
-      <w:r>
-        <w:t xml:space="preserve"> the abundant phototrophs </w:t>
-      </w:r>
-      <w:r>
-        <w:rPr>
-          <w:i/>
-        </w:rPr>
-        <w:t>Cyanobacteria</w:t>
-      </w:r>
-      <w:r>
-        <w:t xml:space="preserve"> in Lake Mendota and </w:t>
-      </w:r>
-      <w:proofErr w:type="spellStart"/>
-      <w:r>
-        <w:rPr>
-          <w:i/>
-        </w:rPr>
-        <w:t>Chlorobiales</w:t>
-      </w:r>
-      <w:proofErr w:type="spellEnd"/>
-      <w:r>
-        <w:t xml:space="preserve"> in Trout Bog. In Lake Mendota, </w:t>
-      </w:r>
-      <w:r>
-        <w:t>genes encoding nitrogen fixation were</w:t>
-      </w:r>
-      <w:r>
-        <w:t xml:space="preserve"> </w:t>
-      </w:r>
-      <w:r>
-        <w:t xml:space="preserve">predominantly </w:t>
-      </w:r>
-      <w:r>
-        <w:t>associated with</w:t>
-      </w:r>
-      <w:r>
-        <w:rPr>
-          <w:i/>
-        </w:rPr>
-        <w:t xml:space="preserve"> Cyanobacteria</w:t>
-      </w:r>
-      <w:r>
-        <w:t xml:space="preserve">, </w:t>
-      </w:r>
-      <w:r>
-        <w:t xml:space="preserve">but </w:t>
-      </w:r>
-      <w:r>
-        <w:t>were</w:t>
-      </w:r>
-      <w:r>
-        <w:t xml:space="preserve"> not associated with any particular taxon in Trout Bog</w:t>
-      </w:r>
-      <w:r>
-        <w:t xml:space="preserve">. In the sulfur cycle, </w:t>
-      </w:r>
-      <w:r>
-        <w:t xml:space="preserve">we observed </w:t>
-      </w:r>
-      <w:r>
-        <w:t xml:space="preserve">putative </w:t>
-      </w:r>
-      <w:r>
-        <w:t>assimilatory pathways more frequently</w:t>
-      </w:r>
-      <w:r>
-        <w:t xml:space="preserve"> than dissimilatory pathways</w:t>
-      </w:r>
-      <w:r>
-        <w:t xml:space="preserve"> in the MAGs, suggesting a bias towards using sulfur compounds </w:t>
-      </w:r>
-      <w:r>
-        <w:t>for</w:t>
-      </w:r>
-      <w:r>
-        <w:t xml:space="preserve"> biosynthesis rather </w:t>
-      </w:r>
-      <w:r>
-        <w:t xml:space="preserve">than </w:t>
-      </w:r>
-      <w:r>
-        <w:t>as electron donors</w:t>
+        <w:t xml:space="preserve">propose specific roles in freshwater biogeochemical cycles for microbial taxa. </w:t>
+      </w:r>
+      <w:r>
+        <w:t xml:space="preserve">In the nitrogen cycle, we predicted many pathways for the degradation and biosynthesis of polyamines, consistent with their hypothesized role in the dissolved organic nitrogen pool. We </w:t>
+      </w:r>
+      <w:r>
+        <w:t>measured</w:t>
+      </w:r>
+      <w:r>
+        <w:t xml:space="preserve"> an association between nitrogen fixation and </w:t>
+      </w:r>
+      <w:r>
+        <w:rPr>
+          <w:i/>
+        </w:rPr>
+        <w:t xml:space="preserve">Cyanobacteria </w:t>
+      </w:r>
+      <w:r>
+        <w:t xml:space="preserve">in Lake Mendota, but </w:t>
+      </w:r>
+      <w:r>
+        <w:t xml:space="preserve">observed a greater diversity of putative diazotrophs in Trout Bog. Assimilatory sulfate reduction pathways were predicted more frequently that dissimilatory sulfate reduction pathways, suggesting a bias towards using sulfate for biosynthesis. We identified several types of phototrophy, which in some but not all genomes co-occurred with carbon fixation via the Calvin Cycle or the reductive TCA cycle. </w:t>
+      </w:r>
+      <w:r>
+        <w:t>T</w:t>
+      </w:r>
+      <w:r>
+        <w:t xml:space="preserve">he greatest diversity and density of </w:t>
+      </w:r>
+      <w:r>
+        <w:t>glycoside hydrolases</w:t>
+      </w:r>
+      <w:r>
+        <w:t xml:space="preserve"> in Trout Bog’s </w:t>
+      </w:r>
+      <w:r>
+        <w:t xml:space="preserve">hypolimnion, suggesting a greater </w:t>
+      </w:r>
+      <w:r>
+        <w:t>potential to degrade recalcitrant carbon</w:t>
+      </w:r>
+      <w:r>
+        <w:t xml:space="preserve"> in this region</w:t>
       </w:r>
       <w:r>
         <w:t xml:space="preserve">. </w:t>
       </w:r>
       <w:r>
-        <w:t>We found</w:t>
-      </w:r>
-      <w:r>
-        <w:t xml:space="preserve"> the greatest density and diversity of </w:t>
-      </w:r>
-      <w:r>
-        <w:t>genes annotated as GHs</w:t>
-      </w:r>
-      <w:r>
-        <w:t xml:space="preserve"> in the Trout Bog hypolimnion, potentially indicating a greater reliance on complex carbon sources</w:t>
-      </w:r>
-      <w:r>
-        <w:t xml:space="preserve"> in this environment</w:t>
-      </w:r>
-      <w:r>
-        <w:t xml:space="preserve">. </w:t>
-      </w:r>
-      <w:r>
         <w:t>Our combination of</w:t>
       </w:r>
       <w:r>
@@ -6629,8 +5636,8 @@
       <w:pPr>
         <w:pStyle w:val="Heading3"/>
       </w:pPr>
-      <w:bookmarkStart w:id="6" w:name="_m6606topfmb" w:colFirst="0" w:colLast="0"/>
-      <w:bookmarkEnd w:id="6"/>
+      <w:bookmarkStart w:id="7" w:name="_m6606topfmb" w:colFirst="0" w:colLast="0"/>
+      <w:bookmarkEnd w:id="7"/>
       <w:r>
         <w:t>Acknowledgments</w:t>
       </w:r>
@@ -6665,63 +5672,12 @@
     </w:p>
     <w:p>
       <w:pPr>
-        <w:spacing w:line="480" w:lineRule="auto"/>
-        <w:ind w:firstLine="720"/>
-        <w:jc w:val="both"/>
-      </w:pPr>
-      <w:r>
-        <w:t xml:space="preserve">We thank the Joint Genome Institute for supporting this work through the Community Sequencing Program (CSP 394), performing the bioinformatics, and providing technical support. </w:t>
-      </w:r>
+        <w:pStyle w:val="Heading1"/>
+      </w:pPr>
+      <w:bookmarkStart w:id="8" w:name="_10g0eg7e0hhu" w:colFirst="0" w:colLast="0"/>
+      <w:bookmarkEnd w:id="8"/>
       <w:r>
         <w:lastRenderedPageBreak/>
-        <w:t xml:space="preserve">The work conducted by the U.S. Department of Energy Joint Genome Institute, a DOE Office of Science User Facility, is supported by the Office of Science of the U.S. Department of Energy under Contract No. DE-AC02-05CH11231. </w:t>
-      </w:r>
-      <w:r>
-        <w:t xml:space="preserve">K.D.M. acknowledges funding from the United States National Science Foundation Microbial Observatories program (MCB-0702395), the </w:t>
-      </w:r>
-      <w:proofErr w:type="gramStart"/>
-      <w:r>
-        <w:t>Long Term</w:t>
-      </w:r>
-      <w:proofErr w:type="gramEnd"/>
-      <w:r>
-        <w:t xml:space="preserve"> Ecological Research Program (NTL-LTER DEB- 1440297), and an INSPIRE award (DEB-1344254).</w:t>
-      </w:r>
-      <w:r>
-        <w:t xml:space="preserve"> A.M.L. </w:t>
-      </w:r>
-      <w:r>
-        <w:t xml:space="preserve">was </w:t>
-      </w:r>
-      <w:r>
-        <w:t>supported by a pre-doctoral fellowship provided by the University of Wisconsin – Madison Department of Bacteriology</w:t>
-      </w:r>
-      <w:r>
-        <w:t xml:space="preserve"> and </w:t>
-      </w:r>
-      <w:r>
-        <w:t>by the National Science Foundation Graduate Research Fellowship Program under grant no. DGE-1256259</w:t>
-      </w:r>
-      <w:r>
-        <w:t xml:space="preserve"> during this research</w:t>
-      </w:r>
-      <w:r>
-        <w:t>.</w:t>
-      </w:r>
-      <w:r>
-        <w:t xml:space="preserve"> </w:t>
-      </w:r>
-      <w:r>
-        <w:t>This material is also based upon work that supported by the National Institute of Food and Agriculture, U.S. Department of Agriculture (Hatch Project 1002996).</w:t>
-      </w:r>
-    </w:p>
-    <w:p>
-      <w:pPr>
-        <w:pStyle w:val="Heading1"/>
-      </w:pPr>
-      <w:bookmarkStart w:id="7" w:name="_10g0eg7e0hhu" w:colFirst="0" w:colLast="0"/>
-      <w:bookmarkEnd w:id="7"/>
-      <w:r>
         <w:t>Figure and Table Legends</w:t>
       </w:r>
     </w:p>
@@ -6744,21 +5700,7 @@
         <w:rPr>
           <w:color w:val="000000"/>
         </w:rPr>
-        <w:t xml:space="preserve">Water from Lake Mendota and Trout Bog was sampled weekly during the ice-free periods using an integrated water column sampler and filtered for DNA using a </w:t>
-      </w:r>
-      <w:proofErr w:type="gramStart"/>
-      <w:r>
-        <w:rPr>
-          <w:color w:val="000000"/>
-        </w:rPr>
-        <w:t>0.22 micron</w:t>
-      </w:r>
-      <w:proofErr w:type="gramEnd"/>
-      <w:r>
-        <w:rPr>
-          <w:color w:val="000000"/>
-        </w:rPr>
-        <w:t xml:space="preserve"> filter. Metagenomic sequencing was performed on DNA extracted from filters collected in 2008-2012 from Lake Mendota and in 2007-2009 from Trout Bog.  The epilimnion (upper thermal layer) was sampled in both lakes, while the hypolimnion (bottom thermal layer) was sampled only in Trout Bog. Chemistry data were collected by NTL-LTER from depth discrete samples taken from 0 and 4 m for Lake Mendota, 0 m for the Trout Bog Epilimnion, and 3 and 7 m for the Trout Bog Hypolimnion. Values reported here are the means of all measurements in the sampling time span for each lake, with standard deviations reported in parentheses.</w:t>
+        <w:t>Water from Lake Mendota and Trout Bog was sampled weekly during the ice-free periods using an integrated water column sampler and filtered for DNA using a 0.22 micron filter. Metagenomic sequencing was performed on DNA extracted from filters collected in 2008-2012 from Lake Mendota and in 2007-2009 from Trout Bog.  The epilimnion (upper thermal layer) was sampled in both lakes, while the hypolimnion (bottom thermal layer) was sampled only in Trout Bog. Chemistry data were collected by NTL-LTER from depth discrete samples taken from 0 and 4 m for Lake Mendota, 0 m for the Trout Bog Epilimnion, and 3 and 7 m for the Trout Bog Hypolimnion. Values reported here are the means of all measurements in the sampling time span for each lake, with standard deviations reported in parentheses.</w:t>
       </w:r>
     </w:p>
     <w:p>
@@ -6805,21 +5747,7 @@
         <w:rPr>
           <w:color w:val="000000"/>
         </w:rPr>
-        <w:t xml:space="preserve">Significant differences between the Trout Bog and Lake Mendota </w:t>
-      </w:r>
-      <w:proofErr w:type="spellStart"/>
-      <w:r>
-        <w:rPr>
-          <w:color w:val="000000"/>
-        </w:rPr>
-        <w:t>epilimnia</w:t>
-      </w:r>
-      <w:proofErr w:type="spellEnd"/>
-      <w:r>
-        <w:rPr>
-          <w:color w:val="000000"/>
-        </w:rPr>
-        <w:t xml:space="preserve"> and between the Trout Bog epilimnion and hypolimnion are indicated by a green or a </w:t>
+        <w:t xml:space="preserve">Significant differences between the Trout Bog and Lake Mendota epilimnia and between the Trout Bog epilimnion and hypolimnion are indicated by a green or a </w:t>
       </w:r>
       <w:r>
         <w:rPr>
@@ -6831,14 +5759,7 @@
         <w:rPr>
           <w:color w:val="000000"/>
         </w:rPr>
-        <w:t xml:space="preserve"> star, respectively. Significant differences between the Trout Bog hypolimnion and the Lake Mendota epilimnion were not tested, as the large number of variables differing in these sites makes the comparison less informative. This analysis revealed differences in the number of marker genes observed by lake for many </w:t>
-      </w:r>
-      <w:r>
-        <w:rPr>
-          <w:color w:val="000000"/>
-        </w:rPr>
-        <w:lastRenderedPageBreak/>
-        <w:t>metabolic processes involved in carbon, nitrogen, and sulfur cycling.</w:t>
+        <w:t xml:space="preserve"> star, respectively. Significant differences between the Trout Bog hypolimnion and the Lake Mendota epilimnion were not tested, as the large number of variables differing in these sites makes the comparison less informative. This analysis revealed differences in the number of marker genes observed by lake for many metabolic processes involved in carbon, nitrogen, and sulfur cycling.</w:t>
       </w:r>
       <w:r>
         <w:rPr>
@@ -6974,21 +5895,7 @@
         <w:rPr>
           <w:color w:val="000000"/>
         </w:rPr>
-        <w:t xml:space="preserve"> were identified and assigned </w:t>
-      </w:r>
-      <w:proofErr w:type="spellStart"/>
-      <w:r>
-        <w:rPr>
-          <w:color w:val="000000"/>
-        </w:rPr>
-        <w:t>CAZyme</w:t>
-      </w:r>
-      <w:proofErr w:type="spellEnd"/>
-      <w:r>
-        <w:rPr>
-          <w:color w:val="000000"/>
-        </w:rPr>
-        <w:t xml:space="preserve"> annotations using dbCAN</w:t>
+        <w:t xml:space="preserve"> were identified and assigned CAZyme annotations using dbCAN</w:t>
       </w:r>
       <w:r>
         <w:rPr>
@@ -7012,27 +5919,20 @@
         <w:rPr>
           <w:color w:val="000000"/>
         </w:rPr>
-        <w:t xml:space="preserve"> coding density was calculated for each MAG and averaged by order and lake (A). While a few orders contained genes encoding glycoside hydrolases in all three sites, many orders were unique to each site. The orders with the highest coding density were all found in the Trout Bog hypolimnion. Glycoside hydrolase diversity, an indicator of the range of substrates an organism can degrade, was significantly correlated with coding density (r2 = 0.</w:t>
-      </w:r>
-      <w:r>
-        <w:rPr>
-          <w:color w:val="000000"/>
-        </w:rPr>
-        <w:t xml:space="preserve">92, </w:t>
-      </w:r>
-      <w:proofErr w:type="gramStart"/>
-      <w:r>
-        <w:rPr>
-          <w:color w:val="000000"/>
-        </w:rPr>
-        <w:t>p  &lt;</w:t>
-      </w:r>
-      <w:proofErr w:type="gramEnd"/>
-      <w:r>
-        <w:rPr>
-          <w:color w:val="000000"/>
-        </w:rPr>
-        <w:t xml:space="preserve"> 2.2</w:t>
+        <w:t xml:space="preserve"> coding density was calculated for each MAG and averaged by order and lake (A). While a few orders contained genes encoding glycoside hydrolases in all three sites, many orders were unique to each site. The orders with the highest coding density were all found in the Trout Bog hypolimnion. Glycoside hydrolase diversity, an indicator of the range of substrates an organism can degrade, was significantly correlated with </w:t>
+      </w:r>
+      <w:r>
+        <w:rPr>
+          <w:color w:val="000000"/>
+        </w:rPr>
+        <w:lastRenderedPageBreak/>
+        <w:t>coding density (r2 = 0.</w:t>
+      </w:r>
+      <w:r>
+        <w:rPr>
+          <w:color w:val="000000"/>
+        </w:rPr>
+        <w:t>92, p  &lt; 2.2</w:t>
       </w:r>
       <w:r>
         <w:rPr>
@@ -7040,7 +5940,6 @@
         </w:rPr>
         <w:t>x10</w:t>
       </w:r>
-      <w:bookmarkStart w:id="8" w:name="_GoBack"/>
       <w:r>
         <w:rPr>
           <w:color w:val="000000"/>
@@ -7055,7 +5954,6 @@
         </w:rPr>
         <w:t>16</w:t>
       </w:r>
-      <w:bookmarkEnd w:id="8"/>
       <w:r>
         <w:rPr>
           <w:color w:val="000000"/>
@@ -7295,7 +6193,6 @@
           <w:b/>
           <w:color w:val="000000"/>
         </w:rPr>
-        <w:lastRenderedPageBreak/>
         <w:t xml:space="preserve">Data S1. </w:t>
       </w:r>
       <w:r>
@@ -7402,19 +6299,11 @@
         </w:rPr>
         <w:t xml:space="preserve">Metagenomic samples were pooled by lake and layer to allow time-resolved binning. The time series in Lake Mendota spans 2008-2012, while the Trout Bog time series spans 2007-2009. The large amount of DNA assembled produced just under 200 </w:t>
       </w:r>
-      <w:proofErr w:type="gramStart"/>
-      <w:r>
-        <w:rPr>
-          <w:color w:val="000000"/>
-        </w:rPr>
-        <w:t>medium</w:t>
-      </w:r>
-      <w:proofErr w:type="gramEnd"/>
-      <w:r>
-        <w:rPr>
-          <w:color w:val="000000"/>
-        </w:rPr>
-        <w:t xml:space="preserve"> to high</w:t>
+      <w:r>
+        <w:rPr>
+          <w:color w:val="000000"/>
+        </w:rPr>
+        <w:t>medium to high</w:t>
       </w:r>
       <w:r>
         <w:rPr>
@@ -7487,6 +6376,7 @@
         <w:rPr>
           <w:b/>
         </w:rPr>
+        <w:lastRenderedPageBreak/>
         <w:t>Data S4</w:t>
       </w:r>
       <w:r>
@@ -7524,35 +6414,7 @@
         <w:rPr>
           <w:color w:val="000000"/>
         </w:rPr>
-        <w:t xml:space="preserve">To visualize the diversity of our MAGs, phylogenetic marker genes were extracted from each MAG and aligned using </w:t>
-      </w:r>
-      <w:proofErr w:type="spellStart"/>
-      <w:r>
-        <w:rPr>
-          <w:color w:val="000000"/>
-        </w:rPr>
-        <w:t>Phylosift</w:t>
-      </w:r>
-      <w:proofErr w:type="spellEnd"/>
-      <w:r>
-        <w:rPr>
-          <w:color w:val="000000"/>
-        </w:rPr>
-        <w:t xml:space="preserve">. An approximate maximum-likelihood tree based on these alignments was constructed using </w:t>
-      </w:r>
-      <w:proofErr w:type="spellStart"/>
-      <w:r>
-        <w:rPr>
-          <w:color w:val="000000"/>
-        </w:rPr>
-        <w:t>FastTree</w:t>
-      </w:r>
-      <w:proofErr w:type="spellEnd"/>
-      <w:r>
-        <w:rPr>
-          <w:color w:val="000000"/>
-        </w:rPr>
-        <w:t>. The potential for nitrogen fixation based on gene content is indicated on the branch tips.</w:t>
+        <w:t>To visualize the diversity of our MAGs, phylogenetic marker genes were extracted from each MAG and aligned using Phylosift. An approximate maximum-likelihood tree based on these alignments was constructed using FastTree. The potential for nitrogen fixation based on gene content is indicated on the branch tips.</w:t>
       </w:r>
     </w:p>
     <w:p>
@@ -7588,35 +6450,7 @@
         <w:rPr>
           <w:color w:val="000000"/>
         </w:rPr>
-        <w:t xml:space="preserve">We used </w:t>
-      </w:r>
-      <w:proofErr w:type="gramStart"/>
-      <w:r>
-        <w:rPr>
-          <w:color w:val="000000"/>
-        </w:rPr>
-        <w:t>read</w:t>
-      </w:r>
-      <w:proofErr w:type="gramEnd"/>
-      <w:r>
-        <w:rPr>
-          <w:color w:val="000000"/>
-        </w:rPr>
-        <w:t xml:space="preserve"> coverage normalized by MAG and metagenome size to approximate the abundance of our MAGs. MAGs were recovered from diverse freshwater phyla. The abundances of phyla represented by MAGs differed by lake and layer. MAGs were classified using </w:t>
-      </w:r>
-      <w:proofErr w:type="spellStart"/>
-      <w:r>
-        <w:rPr>
-          <w:color w:val="000000"/>
-        </w:rPr>
-        <w:t>Phylosift</w:t>
-      </w:r>
-      <w:proofErr w:type="spellEnd"/>
-      <w:r>
-        <w:rPr>
-          <w:color w:val="000000"/>
-        </w:rPr>
-        <w:t xml:space="preserve">, and </w:t>
+        <w:t xml:space="preserve">We used read coverage normalized by MAG and metagenome size to approximate the abundance of our MAGs. MAGs were recovered from diverse freshwater phyla. The abundances of phyla represented by MAGs differed by lake and layer. MAGs were classified using Phylosift, and </w:t>
       </w:r>
       <w:r>
         <w:rPr>
@@ -7706,7 +6540,6 @@
         <w:pStyle w:val="Heading1"/>
       </w:pPr>
       <w:r>
-        <w:lastRenderedPageBreak/>
         <w:t>References</w:t>
       </w:r>
     </w:p>
@@ -7876,7 +6709,14 @@
         <w:rPr>
           <w:noProof/>
         </w:rPr>
-        <w:t xml:space="preserve"> 13:1–13. DOI: 10.1186/gb-2012-13-12-r122.</w:t>
+        <w:t xml:space="preserve"> 13:1–13. DOI: 10.1186/gb-</w:t>
+      </w:r>
+      <w:r>
+        <w:rPr>
+          <w:noProof/>
+        </w:rPr>
+        <w:lastRenderedPageBreak/>
+        <w:t>2012-13-12-r122.</w:t>
       </w:r>
     </w:p>
     <w:p>
@@ -8054,7 +6894,6 @@
         <w:rPr>
           <w:noProof/>
         </w:rPr>
-        <w:lastRenderedPageBreak/>
         <w:t xml:space="preserve">Caporaso JG., Lauber CL., Walters WA., Berg-Lyons D., Huntley J., Fierer N., Owens SM., Betley J., Fraser L., Bauer M., Gormley N., Gilbert JA., Smith G., Knight R. 2012. Ultra-high-throughput microbial community analysis on the Illumina HiSeq and MiSeq platforms. </w:t>
       </w:r>
       <w:r>
@@ -8247,7 +7086,14 @@
         <w:rPr>
           <w:noProof/>
         </w:rPr>
-        <w:t xml:space="preserve">Eiler A., Langenheder S., Bertilsson S., Tranvik LJ. 2003. Heterotrophic bacterial growth efficiency and community structure at different natural organic carbon concentrations. </w:t>
+        <w:t xml:space="preserve">Eiler A., Langenheder S., Bertilsson S., Tranvik LJ. 2003. Heterotrophic bacterial growth </w:t>
+      </w:r>
+      <w:r>
+        <w:rPr>
+          <w:noProof/>
+        </w:rPr>
+        <w:lastRenderedPageBreak/>
+        <w:t xml:space="preserve">efficiency and community structure at different natural organic carbon concentrations. </w:t>
       </w:r>
       <w:r>
         <w:rPr>
@@ -8471,14 +7317,7 @@
         <w:rPr>
           <w:noProof/>
         </w:rPr>
-        <w:t xml:space="preserve">Hall MW., Rohwer RR., Perrie J., McMahon KD., Beiko RG. 2017. Ananke: temporal clustering </w:t>
-      </w:r>
-      <w:r>
-        <w:rPr>
-          <w:noProof/>
-        </w:rPr>
-        <w:lastRenderedPageBreak/>
-        <w:t xml:space="preserve">reveals ecological dynamics of microbial communities. </w:t>
+        <w:t xml:space="preserve">Hall MW., Rohwer RR., Perrie J., McMahon KD., Beiko RG. 2017. Ananke: temporal clustering reveals ecological dynamics of microbial communities. </w:t>
       </w:r>
       <w:r>
         <w:rPr>
@@ -8670,6 +7509,7 @@
         <w:rPr>
           <w:noProof/>
         </w:rPr>
+        <w:lastRenderedPageBreak/>
         <w:t xml:space="preserve">Hyatt D., Chen GL., LoCascio PF., Land ML., Larimer FW., Hauser LJ. 2010. Prodigal: Prokaryotic gene recognition and translation initiation site identification. </w:t>
       </w:r>
       <w:r>
@@ -8907,14 +7747,7 @@
         <w:rPr>
           <w:noProof/>
         </w:rPr>
-        <w:t xml:space="preserve"> C addition </w:t>
-      </w:r>
-      <w:r>
-        <w:rPr>
-          <w:noProof/>
-        </w:rPr>
-        <w:lastRenderedPageBreak/>
-        <w:t xml:space="preserve">experiments. </w:t>
+        <w:t xml:space="preserve"> C addition experiments. </w:t>
       </w:r>
       <w:r>
         <w:rPr>
@@ -9106,7 +7939,14 @@
         <w:rPr>
           <w:noProof/>
         </w:rPr>
-        <w:t xml:space="preserve">Martinez-Garcia M., Brazel DM., Swan BK., Arnosti C., Chain PSG., Reitenga KG., Xie G., Poulton NJ., Gomez ML., Masland DED., Thompson B., Bellows WK., Ziervogel K., Lo C-C., Ahmed S., Gleasner CD., Detter CJ., Stepanauskas R. 2012a. Capturing Single Cell Genomes of Active Polysaccharide Degraders: An Unexpected Contribution of Verrucomicrobia. </w:t>
+        <w:t xml:space="preserve">Martinez-Garcia M., Brazel DM., Swan BK., Arnosti C., Chain PSG., Reitenga KG., Xie G., Poulton NJ., Gomez ML., Masland DED., Thompson B., Bellows WK., Ziervogel K., Lo C-C., Ahmed S., Gleasner CD., Detter CJ., Stepanauskas R. 2012a. Capturing Single Cell Genomes of Active Polysaccharide Degraders: An Unexpected Contribution of </w:t>
+      </w:r>
+      <w:r>
+        <w:rPr>
+          <w:noProof/>
+        </w:rPr>
+        <w:lastRenderedPageBreak/>
+        <w:t xml:space="preserve">Verrucomicrobia. </w:t>
       </w:r>
       <w:r>
         <w:rPr>
@@ -9362,14 +8202,7 @@
         <w:rPr>
           <w:noProof/>
         </w:rPr>
-        <w:t xml:space="preserve">Peura S., Sinclair L., Bertilsson S., Eiler A. 2015. Metagenomic insights into strategies of </w:t>
-      </w:r>
-      <w:r>
-        <w:rPr>
-          <w:noProof/>
-        </w:rPr>
-        <w:lastRenderedPageBreak/>
-        <w:t xml:space="preserve">aerobic and anaerobic carbon and nitrogen transformation in boreal lakes. </w:t>
+        <w:t xml:space="preserve">Peura S., Sinclair L., Bertilsson S., Eiler A. 2015. Metagenomic insights into strategies of aerobic and anaerobic carbon and nitrogen transformation in boreal lakes. </w:t>
       </w:r>
       <w:r>
         <w:rPr>
@@ -9593,7 +8426,14 @@
         <w:rPr>
           <w:noProof/>
         </w:rPr>
-        <w:t xml:space="preserve">Roux S., Chan LK., Egan R., Malmstrom RR., McMahon KD., Sullivan MB. 2017. Ecogenomics of virophages and their giant virus hosts assessed through time series metagenomics. </w:t>
+        <w:t xml:space="preserve">Roux S., Chan LK., Egan R., Malmstrom RR., McMahon KD., Sullivan MB. 2017. </w:t>
+      </w:r>
+      <w:r>
+        <w:rPr>
+          <w:noProof/>
+        </w:rPr>
+        <w:lastRenderedPageBreak/>
+        <w:t xml:space="preserve">Ecogenomics of virophages and their giant virus hosts assessed through time series metagenomics. </w:t>
       </w:r>
       <w:r>
         <w:rPr>
@@ -9849,7 +8689,6 @@
         <w:rPr>
           <w:noProof/>
         </w:rPr>
-        <w:lastRenderedPageBreak/>
         <w:t xml:space="preserve">Varghese NJ., Mukherjee S., Ivanova N., Konstantinidis KT., Mavrommatis K., Kyrpides NC., Pati A. 2015. Microbial species delineation using whole genome sequences. </w:t>
       </w:r>
       <w:r>
@@ -11422,7 +10261,7 @@
 </file>
 
 <file path=customXml/itemProps1.xml><?xml version="1.0" encoding="utf-8"?>
-<ds:datastoreItem xmlns:ds="http://schemas.openxmlformats.org/officeDocument/2006/customXml" ds:itemID="{C1269FAE-B76A-A945-AFF8-6BEEFC5E7316}">
+<ds:datastoreItem xmlns:ds="http://schemas.openxmlformats.org/officeDocument/2006/customXml" ds:itemID="{7EE9792C-8803-B645-9B9B-103629023398}">
   <ds:schemaRefs>
     <ds:schemaRef ds:uri="http://schemas.openxmlformats.org/officeDocument/2006/bibliography"/>
   </ds:schemaRefs>

</xml_diff>

<commit_message>
Forgot to hit save in Word...
</commit_message>
<xml_diff>
--- a/MAGs_response_to_reviewers/Main_text.docx
+++ b/MAGs_response_to_reviewers/Main_text.docx
@@ -52,7 +52,15 @@
         <w:t>*</w:t>
       </w:r>
       <w:r>
-        <w:t>, Shaomei He</w:t>
+        <w:t xml:space="preserve">, </w:t>
+      </w:r>
+      <w:proofErr w:type="spellStart"/>
+      <w:r>
+        <w:t>Shaomei</w:t>
+      </w:r>
+      <w:proofErr w:type="spellEnd"/>
+      <w:r>
+        <w:t xml:space="preserve"> He</w:t>
       </w:r>
       <w:r>
         <w:rPr>
@@ -365,13 +373,29 @@
         <w:t xml:space="preserve">es for </w:t>
       </w:r>
       <w:r>
-        <w:t xml:space="preserve">microbial taxa. Our metagenomic time series span multiple years and were sequenced from a eutrophic lake and a humic lake with contrasting water chemistry. We used data from these time series to enlighten the role of polyamines in the nitrogen cycle, the diversity of diazotrophs in our study sites, </w:t>
+        <w:t xml:space="preserve">microbial taxa. Our metagenomic time series span multiple years and were sequenced from a eutrophic lake and a </w:t>
+      </w:r>
+      <w:proofErr w:type="spellStart"/>
+      <w:r>
+        <w:t>humic</w:t>
+      </w:r>
+      <w:proofErr w:type="spellEnd"/>
+      <w:r>
+        <w:t xml:space="preserve"> lake with contrasting water chemistry. We used data from these time series to enlighten the role of polyamines in the nitrogen cycle, the diversity of diazotrophs in our study sites, </w:t>
       </w:r>
       <w:r>
         <w:t>the balance of assimilatory versus</w:t>
       </w:r>
       <w:r>
-        <w:t xml:space="preserve"> dissimilatory sulfate reduction in freshwater, the various types of phototrophy and their associations with carbon fixation, and the density and diversity of glycoside hydrolases in freshwater microbes. </w:t>
+        <w:t xml:space="preserve"> dissimilatory sulfate reduction in freshwater, the various types of </w:t>
+      </w:r>
+      <w:proofErr w:type="spellStart"/>
+      <w:r>
+        <w:t>phototrophy</w:t>
+      </w:r>
+      <w:proofErr w:type="spellEnd"/>
+      <w:r>
+        <w:t xml:space="preserve"> and their associations with carbon fixation, and the density and diversity of glycoside hydrolases in freshwater microbes. </w:t>
       </w:r>
       <w:r>
         <w:t xml:space="preserve">We also investigated aspects of central metabolism such as hydrogen metabolism, oxidative phosphorylation, methylotrophy, and sugar degradation. Finally, we analyzed dynamics over time in nitrogen fixation genes and </w:t>
@@ -511,7 +535,35 @@
         <w:rPr>
           <w:color w:val="000000"/>
         </w:rPr>
-        <w:t>Approximately half of the carbon received by freshwater ecosystems from the terrestrial landscape is emitted as carbon dioxide (0.2 Pg C/year) or stored (0.8 Pg C/year)</w:t>
+        <w:t xml:space="preserve">Approximately half of the carbon received by freshwater ecosystems from the terrestrial landscape is emitted as carbon dioxide (0.2 </w:t>
+      </w:r>
+      <w:proofErr w:type="spellStart"/>
+      <w:r>
+        <w:rPr>
+          <w:color w:val="000000"/>
+        </w:rPr>
+        <w:t>Pg</w:t>
+      </w:r>
+      <w:proofErr w:type="spellEnd"/>
+      <w:r>
+        <w:rPr>
+          <w:color w:val="000000"/>
+        </w:rPr>
+        <w:t xml:space="preserve"> C/year) or stored (0.8 </w:t>
+      </w:r>
+      <w:proofErr w:type="spellStart"/>
+      <w:r>
+        <w:rPr>
+          <w:color w:val="000000"/>
+        </w:rPr>
+        <w:t>Pg</w:t>
+      </w:r>
+      <w:proofErr w:type="spellEnd"/>
+      <w:r>
+        <w:rPr>
+          <w:color w:val="000000"/>
+        </w:rPr>
+        <w:t xml:space="preserve"> C/year)</w:t>
       </w:r>
       <w:r>
         <w:rPr>
@@ -827,7 +879,15 @@
         <w:t>In this research, we combine insights from both genes and genomes in multiple freshwater metagenomic time series to link function to taxonomy on at the community level.</w:t>
       </w:r>
       <w:r>
-        <w:t xml:space="preserve"> Our metagenomic time series include multiple years of sampling for microbial DNA from two lakes in Wisconsin, USA: Lake Mendota, a large eutrophic lake, and Trout Bog, a small humic lake. Lake Mendota and Trout Bog are ideal sites for comparative time series metagenomics because of their history of extensive environmental sampling by the North Temperate Lakes - Long Term Ecological Research program (NTL-LTER, </w:t>
+        <w:t xml:space="preserve"> Our metagenomic time series include multiple years of sampling for microbial DNA from two lakes in Wisconsin, USA: Lake Mendota, a large eutrophic lake, and Trout Bog, a small </w:t>
+      </w:r>
+      <w:proofErr w:type="spellStart"/>
+      <w:r>
+        <w:t>humic</w:t>
+      </w:r>
+      <w:proofErr w:type="spellEnd"/>
+      <w:r>
+        <w:t xml:space="preserve"> lake. Lake Mendota and Trout Bog are ideal sites for comparative time series metagenomics because of their history of extensive environmental sampling by the North Temperate Lakes - Long Term Ecological Research program (NTL-LTER, </w:t>
       </w:r>
       <w:hyperlink r:id="rId9">
         <w:r>
@@ -856,7 +916,15 @@
       </w:r>
       <w:r>
         <w:lastRenderedPageBreak/>
-        <w:t>systems. We split the broader category of primary production into different types of phototrophy, including photosynthesis performed by Cyanobacteria, green sulfur bacteria, and aerobic anoxygenic phototrophs, and analyzed their associated carbon fixation pathways (when present). Using annotations of carbohydrate-active enzymes, we compared the potential for complex carbon degradation and found</w:t>
+        <w:t xml:space="preserve">systems. We split the broader category of primary production into different types of </w:t>
+      </w:r>
+      <w:proofErr w:type="spellStart"/>
+      <w:r>
+        <w:t>phototrophy</w:t>
+      </w:r>
+      <w:proofErr w:type="spellEnd"/>
+      <w:r>
+        <w:t>, including photosynthesis performed by Cyanobacteria, green sulfur bacteria, and aerobic anoxygenic phototrophs, and analyzed their associated carbon fixation pathways (when present). Using annotations of carbohydrate-active enzymes, we compared the potential for complex carbon degradation and found</w:t>
       </w:r>
       <w:r>
         <w:t xml:space="preserve"> significant differences in the coding density and diversity of these encoded enzymes</w:t>
@@ -992,7 +1060,31 @@
         <w:t>µ</w:t>
       </w:r>
       <w:r>
-        <w:t xml:space="preserve">m pore size polyethersulfone Supor filters (Pall Corp., Port Washington, NY, USA). Filters were stored at -80C until extraction using the FastDNA </w:t>
+        <w:t xml:space="preserve">m pore size </w:t>
+      </w:r>
+      <w:proofErr w:type="spellStart"/>
+      <w:r>
+        <w:t>polyethersulfone</w:t>
+      </w:r>
+      <w:proofErr w:type="spellEnd"/>
+      <w:r>
+        <w:t xml:space="preserve"> </w:t>
+      </w:r>
+      <w:proofErr w:type="spellStart"/>
+      <w:r>
+        <w:t>Supor</w:t>
+      </w:r>
+      <w:proofErr w:type="spellEnd"/>
+      <w:r>
+        <w:t xml:space="preserve"> filters (Pall Corp., Port Washington, NY, USA). Filters were stored at -80C until extraction using the </w:t>
+      </w:r>
+      <w:proofErr w:type="spellStart"/>
+      <w:r>
+        <w:t>FastDNA</w:t>
+      </w:r>
+      <w:proofErr w:type="spellEnd"/>
+      <w:r>
+        <w:t xml:space="preserve"> </w:t>
       </w:r>
       <w:r>
         <w:t xml:space="preserve">Spin </w:t>
@@ -1071,7 +1163,15 @@
         <w:t xml:space="preserve">. </w:t>
       </w:r>
       <w:r>
-        <w:t xml:space="preserve">Samples were sequenced on the Illumina HiSeq 2500 platform (Illumina, San Diego, CA, USA), except for </w:t>
+        <w:t xml:space="preserve">Samples were sequenced on the Illumina </w:t>
+      </w:r>
+      <w:proofErr w:type="spellStart"/>
+      <w:r>
+        <w:t>HiSeq</w:t>
+      </w:r>
+      <w:proofErr w:type="spellEnd"/>
+      <w:r>
+        <w:t xml:space="preserve"> 2500 platform (Illumina, San Diego, CA, USA), except for </w:t>
       </w:r>
       <w:r>
         <w:t>four</w:t>
@@ -1089,7 +1189,23 @@
         <w:t xml:space="preserve">that were </w:t>
       </w:r>
       <w:r>
-        <w:t>sequenced using the Illumina TruSeq protocol on the Illumina GAIIx platform</w:t>
+        <w:t xml:space="preserve">sequenced using the Illumina </w:t>
+      </w:r>
+      <w:proofErr w:type="spellStart"/>
+      <w:r>
+        <w:t>TruSeq</w:t>
+      </w:r>
+      <w:proofErr w:type="spellEnd"/>
+      <w:r>
+        <w:t xml:space="preserve"> protocol on the Illumina </w:t>
+      </w:r>
+      <w:proofErr w:type="spellStart"/>
+      <w:r>
+        <w:t>GAIIx</w:t>
+      </w:r>
+      <w:proofErr w:type="spellEnd"/>
+      <w:r>
+        <w:t xml:space="preserve"> platform</w:t>
       </w:r>
       <w:r>
         <w:t>; all samples were sequenced using paired ends with</w:t>
@@ -1264,7 +1380,15 @@
         <w:fldChar w:fldCharType="end"/>
       </w:r>
       <w:r>
-        <w:t>. Samples from Lake Mendota were sequenced on an Illumina MiSeq, and the V4 region was targeted using</w:t>
+        <w:t xml:space="preserve">. Samples from Lake Mendota were sequenced on an Illumina </w:t>
+      </w:r>
+      <w:proofErr w:type="spellStart"/>
+      <w:r>
+        <w:t>MiSeq</w:t>
+      </w:r>
+      <w:proofErr w:type="spellEnd"/>
+      <w:r>
+        <w:t>, and the V4 region was targeted using</w:t>
       </w:r>
       <w:r>
         <w:t xml:space="preserve"> paired-end sequencing (</w:t>
@@ -1309,7 +1433,15 @@
         <w:t xml:space="preserve"> </w:t>
       </w:r>
       <w:r>
-        <w:t xml:space="preserve">Both datasets were trimmed based on alignment quality and chimera checking using mothur v.1.39.5 </w:t>
+        <w:t xml:space="preserve">Both datasets were trimmed based on alignment quality and chimera checking using </w:t>
+      </w:r>
+      <w:proofErr w:type="spellStart"/>
+      <w:r>
+        <w:t>mothur</w:t>
+      </w:r>
+      <w:proofErr w:type="spellEnd"/>
+      <w:r>
+        <w:t xml:space="preserve"> v.1.39.5 </w:t>
       </w:r>
       <w:r>
         <w:fldChar w:fldCharType="begin" w:fldLock="1"/>
@@ -1330,8 +1462,13 @@
         <w:fldChar w:fldCharType="end"/>
       </w:r>
       <w:r>
-        <w:t>. Unclustered</w:t>
-      </w:r>
+        <w:t xml:space="preserve">. </w:t>
+      </w:r>
+      <w:proofErr w:type="spellStart"/>
+      <w:r>
+        <w:t>Unclustered</w:t>
+      </w:r>
+      <w:proofErr w:type="spellEnd"/>
       <w:r>
         <w:t>,</w:t>
       </w:r>
@@ -1381,8 +1518,13 @@
         <w:t xml:space="preserve"> the</w:t>
       </w:r>
       <w:r>
-        <w:t xml:space="preserve"> Greengenes</w:t>
-      </w:r>
+        <w:t xml:space="preserve"> </w:t>
+      </w:r>
+      <w:proofErr w:type="spellStart"/>
+      <w:r>
+        <w:t>Greengenes</w:t>
+      </w:r>
+      <w:proofErr w:type="spellEnd"/>
       <w:r>
         <w:t xml:space="preserve"> database</w:t>
       </w:r>
@@ -1408,7 +1550,15 @@
         <w:fldChar w:fldCharType="end"/>
       </w:r>
       <w:r>
-        <w:t xml:space="preserve"> with the classification pipeline TaxAss </w:t>
+        <w:t xml:space="preserve"> with the classification pipeline </w:t>
+      </w:r>
+      <w:proofErr w:type="spellStart"/>
+      <w:r>
+        <w:t>TaxAss</w:t>
+      </w:r>
+      <w:proofErr w:type="spellEnd"/>
+      <w:r>
+        <w:t xml:space="preserve"> </w:t>
       </w:r>
       <w:r>
         <w:fldChar w:fldCharType="begin" w:fldLock="1"/>
@@ -1520,7 +1670,15 @@
         <w:t>2</w:t>
       </w:r>
       <w:r>
-        <w:t xml:space="preserve"> at various k-mer sizes</w:t>
+        <w:t xml:space="preserve"> at various k-</w:t>
+      </w:r>
+      <w:proofErr w:type="spellStart"/>
+      <w:r>
+        <w:t>mer</w:t>
+      </w:r>
+      <w:proofErr w:type="spellEnd"/>
+      <w:r>
+        <w:t xml:space="preserve"> sizes</w:t>
       </w:r>
       <w:r>
         <w:t xml:space="preserve"> </w:t>
@@ -1553,8 +1711,13 @@
         <w:t xml:space="preserve"> the resulting contigs were combined using</w:t>
       </w:r>
       <w:r>
-        <w:t xml:space="preserve"> Minimus</w:t>
-      </w:r>
+        <w:t xml:space="preserve"> </w:t>
+      </w:r>
+      <w:proofErr w:type="spellStart"/>
+      <w:r>
+        <w:t>Minimus</w:t>
+      </w:r>
+      <w:proofErr w:type="spellEnd"/>
       <w:r>
         <w:t xml:space="preserve"> </w:t>
       </w:r>
@@ -1586,7 +1749,15 @@
         <w:t>.</w:t>
       </w:r>
       <w:r>
-        <w:t xml:space="preserve">0 with a single k-mer size </w:t>
+        <w:t>0 with a single k-</w:t>
+      </w:r>
+      <w:proofErr w:type="spellStart"/>
+      <w:r>
+        <w:t>mer</w:t>
+      </w:r>
+      <w:proofErr w:type="spellEnd"/>
+      <w:r>
+        <w:t xml:space="preserve"> size </w:t>
       </w:r>
       <w:r>
         <w:fldChar w:fldCharType="begin" w:fldLock="1"/>
@@ -1613,13 +1784,26 @@
         <w:t xml:space="preserve"> </w:t>
       </w:r>
       <w:r>
-        <w:t>Contigs from the combined assemblies were binned using MetaB</w:t>
+        <w:t xml:space="preserve">Contigs from the combined assemblies were binned using </w:t>
+      </w:r>
+      <w:proofErr w:type="spellStart"/>
+      <w:r>
+        <w:t>MetaB</w:t>
       </w:r>
       <w:r>
         <w:t>AT</w:t>
       </w:r>
-      <w:r>
-        <w:t xml:space="preserve"> (-veryspecific settings, minimum bin size of 20kb, and minimum contig size of 2.5kb)</w:t>
+      <w:proofErr w:type="spellEnd"/>
+      <w:r>
+        <w:t xml:space="preserve"> (-</w:t>
+      </w:r>
+      <w:proofErr w:type="spellStart"/>
+      <w:r>
+        <w:t>veryspecific</w:t>
+      </w:r>
+      <w:proofErr w:type="spellEnd"/>
+      <w:r>
+        <w:t xml:space="preserve"> settings, minimum bin size of 20kb, and minimum contig size of 2.5kb)</w:t>
       </w:r>
       <w:r>
         <w:t xml:space="preserve"> </w:t>
@@ -1649,7 +1833,15 @@
         <w:t xml:space="preserve"> and reads </w:t>
       </w:r>
       <w:r>
-        <w:t xml:space="preserve">from unpooled metagenomes </w:t>
+        <w:t xml:space="preserve">from </w:t>
+      </w:r>
+      <w:proofErr w:type="spellStart"/>
+      <w:r>
+        <w:t>unpooled</w:t>
+      </w:r>
+      <w:proofErr w:type="spellEnd"/>
+      <w:r>
+        <w:t xml:space="preserve"> metagenomes </w:t>
       </w:r>
       <w:r>
         <w:t>were mapped to the assembled contigs using the Burrows-Wheeler Aligner</w:t>
@@ -1740,7 +1932,15 @@
         <w:t>and contamination/redundancy</w:t>
       </w:r>
       <w:r>
-        <w:t xml:space="preserve"> was estimated based on the presence of a core set of genes with CheckM </w:t>
+        <w:t xml:space="preserve"> was estimated based on the presence of a core set of genes with </w:t>
+      </w:r>
+      <w:proofErr w:type="spellStart"/>
+      <w:r>
+        <w:t>CheckM</w:t>
+      </w:r>
+      <w:proofErr w:type="spellEnd"/>
+      <w:r>
+        <w:t xml:space="preserve"> </w:t>
       </w:r>
       <w:r>
         <w:fldChar w:fldCharType="begin" w:fldLock="1"/>
@@ -1761,7 +1961,15 @@
         <w:fldChar w:fldCharType="end"/>
       </w:r>
       <w:r>
-        <w:t xml:space="preserve">, and MAGs were classified using Phylosift </w:t>
+        <w:t xml:space="preserve">, and MAGs were classified using </w:t>
+      </w:r>
+      <w:proofErr w:type="spellStart"/>
+      <w:r>
+        <w:t>Phylosift</w:t>
+      </w:r>
+      <w:proofErr w:type="spellEnd"/>
+      <w:r>
+        <w:t xml:space="preserve"> </w:t>
       </w:r>
       <w:r>
         <w:fldChar w:fldCharType="begin" w:fldLock="1"/>
@@ -1837,13 +2045,33 @@
         <w:jc w:val="both"/>
       </w:pPr>
       <w:r>
-        <w:t>A total of 193 medium to high quality bacterial MAGs were recovered from the three combined time series metagenomes in Trout Bog and Lake Mendota: 99 from Lake Mendota, 31 from Trout Bog’s epilimnion, and 63 from Trout Bog’s hypolimnion (Data S3). These population genomes ranged in estimated completeness from 50 to 99% based on CheckM estimate</w:t>
+        <w:t xml:space="preserve">A total of 193 medium to high quality bacterial MAGs were recovered from the three combined time series metagenomes in Trout Bog and Lake Mendota: 99 from Lake Mendota, 31 from Trout Bog’s epilimnion, and 63 from </w:t>
+      </w:r>
+      <w:r>
+        <w:t>Trout Bog’s hypolimnion (Data S2</w:t>
+      </w:r>
+      <w:r>
+        <w:t xml:space="preserve">). These population genomes ranged in estimated completeness from 50 to 99% based on </w:t>
+      </w:r>
+      <w:proofErr w:type="spellStart"/>
+      <w:r>
+        <w:t>CheckM</w:t>
+      </w:r>
+      <w:proofErr w:type="spellEnd"/>
+      <w:r>
+        <w:t xml:space="preserve"> estimate</w:t>
       </w:r>
       <w:r>
         <w:t>s</w:t>
       </w:r>
       <w:r>
-        <w:t xml:space="preserve">. Several MAGs from Trout Bog’s epilimnion and hypolimnion appeared to belong to the same population based on average nucleotide identities greater than 99% calculated using DOE JGI’s ANI calculator (Data S5) </w:t>
+        <w:t>. Several MAGs from Trout Bog’s epilimnion and hypolimnion appeared to belong to the same population based on average nucleotide identities greater than 99% calculated using D</w:t>
+      </w:r>
+      <w:r>
+        <w:t>OE JGI’s ANI calculator (Data S3</w:t>
+      </w:r>
+      <w:r>
+        <w:t xml:space="preserve">) </w:t>
       </w:r>
       <w:r>
         <w:fldChar w:fldCharType="begin" w:fldLock="1"/>
@@ -1925,13 +2153,27 @@
         <w:jc w:val="both"/>
       </w:pPr>
       <w:r>
-        <w:t>To analyze functional marker genes in the unassembled, unpooled metagenomes, we used a cu</w:t>
+        <w:t xml:space="preserve">To analyze functional marker genes in the unassembled, </w:t>
+      </w:r>
+      <w:proofErr w:type="spellStart"/>
+      <w:r>
+        <w:t>unpooled</w:t>
+      </w:r>
+      <w:proofErr w:type="spellEnd"/>
+      <w:r>
+        <w:t xml:space="preserve"> metagenomes, we used a cu</w:t>
       </w:r>
       <w:r>
         <w:t>rated</w:t>
       </w:r>
       <w:r>
-        <w:t xml:space="preserve"> database of reference protein sequences (Data S2)</w:t>
+        <w:t xml:space="preserve"> database of refe</w:t>
+      </w:r>
+      <w:r>
+        <w:t>rence protein sequences (Data S4</w:t>
+      </w:r>
+      <w:r>
+        <w:t>)</w:t>
       </w:r>
       <w:r>
         <w:t xml:space="preserve"> </w:t>
@@ -1979,8 +2221,13 @@
         <w:t>. This analysis was conducted on merged reads. The protein sequences and</w:t>
       </w:r>
       <w:r>
-        <w:t xml:space="preserve"> ORFs were compared using BLASTx</w:t>
-      </w:r>
+        <w:t xml:space="preserve"> ORFs were compared using </w:t>
+      </w:r>
+      <w:proofErr w:type="spellStart"/>
+      <w:r>
+        <w:t>BLASTx</w:t>
+      </w:r>
+      <w:proofErr w:type="spellEnd"/>
       <w:r>
         <w:t xml:space="preserve"> </w:t>
       </w:r>
@@ -2026,7 +2273,15 @@
         <w:jc w:val="both"/>
       </w:pPr>
       <w:r>
-        <w:t>These comparisons were run between the epilimnia of Trout Bog and Lake Mendota, and between the epilimnion and hypolimnion of Trout Bog. We did not compare the epilimnion of Lake Mendota to the hypolimnion of Trout Bog, as the multitude of factors differing between these two sites make this comparison illogical. We aggregated marker genes by function (as several marker genes from a phylogenetic range were included in the database for each type of function) and tested for significant differences in distribution between lakes and layers using a Wilcoxon rank sum test in R with a Bonferroni correction for multiple pairwise testing.</w:t>
+        <w:t xml:space="preserve">These comparisons were run between the </w:t>
+      </w:r>
+      <w:proofErr w:type="spellStart"/>
+      <w:r>
+        <w:t>epilimnia</w:t>
+      </w:r>
+      <w:proofErr w:type="spellEnd"/>
+      <w:r>
+        <w:t xml:space="preserve"> of Trout Bog and Lake Mendota, and between the epilimnion and hypolimnion of Trout Bog. We did not compare the epilimnion of Lake Mendota to the hypolimnion of Trout Bog, as the multitude of factors differing between these two sites make this comparison illogical. We aggregated marker genes by function (as several marker genes from a phylogenetic range were included in the database for each type of function) and tested for significant differences in distribution between lakes and layers using a Wilcoxon rank sum test in R with a Bonferroni correction for multiple pairwise testing.</w:t>
       </w:r>
     </w:p>
     <w:p>
@@ -2077,7 +2332,15 @@
         <w:t xml:space="preserve"> annotations and</w:t>
       </w:r>
       <w:r>
-        <w:t xml:space="preserve"> mapped to pathways in the KEGG and MetaCyc databases as previously describe</w:t>
+        <w:t xml:space="preserve"> mapped to pathways in the KEGG and </w:t>
+      </w:r>
+      <w:proofErr w:type="spellStart"/>
+      <w:r>
+        <w:t>MetaCyc</w:t>
+      </w:r>
+      <w:proofErr w:type="spellEnd"/>
+      <w:r>
+        <w:t xml:space="preserve"> databases as previously describe</w:t>
       </w:r>
       <w:r>
         <w:t>d</w:t>
@@ -2128,8 +2391,13 @@
         <w:t xml:space="preserve"> unique step. </w:t>
       </w:r>
       <w:r>
-        <w:t>Putative pathway presen</w:t>
-      </w:r>
+        <w:t xml:space="preserve">Putative pathway </w:t>
+      </w:r>
+      <w:proofErr w:type="spellStart"/>
+      <w:r>
+        <w:t>presen</w:t>
+      </w:r>
+      <w:proofErr w:type="spellEnd"/>
       <w:r>
         <w:t xml:space="preserve"> was aggregated by lake and phylum in order to link potential functions identified in the metagenomes to taxonomic groups that may perform those functions in each lake.</w:t>
       </w:r>
@@ -2288,8 +2556,13 @@
         <w:t>,</w:t>
       </w:r>
       <w:r>
-        <w:t xml:space="preserve"> cowplot</w:t>
-      </w:r>
+        <w:t xml:space="preserve"> </w:t>
+      </w:r>
+      <w:proofErr w:type="spellStart"/>
+      <w:r>
+        <w:t>cowplot</w:t>
+      </w:r>
+      <w:proofErr w:type="spellEnd"/>
       <w:r>
         <w:t xml:space="preserve"> (</w:t>
       </w:r>
@@ -2301,6 +2574,7 @@
         </w:rPr>
         <w:t xml:space="preserve">Claus O. Wilke (2017). </w:t>
       </w:r>
+      <w:proofErr w:type="spellStart"/>
       <w:r>
         <w:rPr>
           <w:rStyle w:val="gnkrckgcgsb"/>
@@ -2315,7 +2589,16 @@
           <w:color w:val="000000"/>
           <w:bdr w:val="none" w:sz="0" w:space="0" w:color="auto" w:frame="1"/>
         </w:rPr>
-        <w:t>owplot: Streamlined Plot Theme and Plot Annotations for 'ggplot2'. R</w:t>
+        <w:t>owplot</w:t>
+      </w:r>
+      <w:proofErr w:type="spellEnd"/>
+      <w:r>
+        <w:rPr>
+          <w:rStyle w:val="gnkrckgcgsb"/>
+          <w:color w:val="000000"/>
+          <w:bdr w:val="none" w:sz="0" w:space="0" w:color="auto" w:frame="1"/>
+        </w:rPr>
+        <w:t>: Streamlined Plot Theme and Plot Annotations for 'ggplot2'. R</w:t>
       </w:r>
       <w:r>
         <w:rPr>
@@ -2530,7 +2813,15 @@
         <w:t>To assess the diversity of our MAGs, we constructed a</w:t>
       </w:r>
       <w:r>
-        <w:t xml:space="preserve">n approximate maximum likelihood tree of all the MAGs in FastTree </w:t>
+        <w:t xml:space="preserve">n approximate maximum likelihood tree of all the MAGs in </w:t>
+      </w:r>
+      <w:proofErr w:type="spellStart"/>
+      <w:r>
+        <w:t>FastTree</w:t>
+      </w:r>
+      <w:proofErr w:type="spellEnd"/>
+      <w:r>
+        <w:t xml:space="preserve"> </w:t>
       </w:r>
       <w:r>
         <w:fldChar w:fldCharType="begin" w:fldLock="1"/>
@@ -2600,7 +2891,13 @@
         <w:jc w:val="both"/>
       </w:pPr>
       <w:r>
-        <w:t xml:space="preserve">We also performed 16S rRNA gene amplicon sequencing on the same DNA samples used for metagenomic sequencing to confirm that the microbial community composition for these lakes and years was not “abnormal” compared to previous published studies (Figure S3). The observed taxonomic compositions are consistent with what is known about these lakes </w:t>
+        <w:t>We also performed 16S rRNA gene amplicon sequencing on the same DNA samples used for metagenomic sequencing to confirm that the microbial community composition for these lakes and years was not “abnormal” compared to previous published studies (Figure S3</w:t>
+      </w:r>
+      <w:r>
+        <w:t>, Data S5</w:t>
+      </w:r>
+      <w:r>
+        <w:t xml:space="preserve">). The observed taxonomic compositions are consistent with what is known about these lakes </w:t>
       </w:r>
       <w:r>
         <w:fldChar w:fldCharType="begin" w:fldLock="1"/>
@@ -2822,7 +3119,11 @@
         <w:t xml:space="preserve"> differences in the identities</w:t>
       </w:r>
       <w:r>
-        <w:t xml:space="preserve"> of putative diazotrophs between the two ecosystems (</w:t>
+        <w:t xml:space="preserve"> of putative diazotrophs between </w:t>
+      </w:r>
+      <w:r>
+        <w:lastRenderedPageBreak/>
+        <w:t>the two ecosystems (</w:t>
       </w:r>
       <w:r>
         <w:t>Figure 2</w:t>
@@ -2843,11 +3144,7 @@
         <w:t>two thirds of MAGs encoding</w:t>
       </w:r>
       <w:r>
-        <w:t xml:space="preserve"> the </w:t>
-      </w:r>
-      <w:r>
-        <w:lastRenderedPageBreak/>
-        <w:t>nitrogen fixation pathway</w:t>
+        <w:t xml:space="preserve"> the nitrogen fixation pathway</w:t>
       </w:r>
       <w:r>
         <w:t xml:space="preserve"> were classified as </w:t>
@@ -2882,12 +3179,14 @@
       <w:r>
         <w:t xml:space="preserve"> and </w:t>
       </w:r>
+      <w:proofErr w:type="spellStart"/>
       <w:r>
         <w:rPr>
           <w:i/>
         </w:rPr>
         <w:t>Gammaproteobacteria</w:t>
       </w:r>
+      <w:proofErr w:type="spellEnd"/>
       <w:r>
         <w:t xml:space="preserve">. </w:t>
       </w:r>
@@ -2915,12 +3214,14 @@
       <w:r>
         <w:t xml:space="preserve"> </w:t>
       </w:r>
+      <w:proofErr w:type="spellStart"/>
       <w:r>
         <w:rPr>
           <w:i/>
         </w:rPr>
         <w:t>Aphanizomenon</w:t>
       </w:r>
+      <w:proofErr w:type="spellEnd"/>
       <w:r>
         <w:t xml:space="preserve"> </w:t>
       </w:r>
@@ -2967,7 +3268,77 @@
         <w:rPr>
           <w:i/>
         </w:rPr>
-        <w:t>Deltaproteobacteria, Gammaproteobacteria, Epsilonproteobacteria, Acidobacteria, Verrucomicrobia, Chlorobi,</w:t>
+        <w:t xml:space="preserve">Deltaproteobacteria, </w:t>
+      </w:r>
+      <w:proofErr w:type="spellStart"/>
+      <w:r>
+        <w:rPr>
+          <w:i/>
+        </w:rPr>
+        <w:t>Gammaproteobacteria</w:t>
+      </w:r>
+      <w:proofErr w:type="spellEnd"/>
+      <w:r>
+        <w:rPr>
+          <w:i/>
+        </w:rPr>
+        <w:t xml:space="preserve">, </w:t>
+      </w:r>
+      <w:proofErr w:type="spellStart"/>
+      <w:r>
+        <w:rPr>
+          <w:i/>
+        </w:rPr>
+        <w:t>Epsilonproteobacteria</w:t>
+      </w:r>
+      <w:proofErr w:type="spellEnd"/>
+      <w:r>
+        <w:rPr>
+          <w:i/>
+        </w:rPr>
+        <w:t xml:space="preserve">, </w:t>
+      </w:r>
+      <w:proofErr w:type="spellStart"/>
+      <w:r>
+        <w:rPr>
+          <w:i/>
+        </w:rPr>
+        <w:t>Acidobacteria</w:t>
+      </w:r>
+      <w:proofErr w:type="spellEnd"/>
+      <w:r>
+        <w:rPr>
+          <w:i/>
+        </w:rPr>
+        <w:t xml:space="preserve">, </w:t>
+      </w:r>
+      <w:proofErr w:type="spellStart"/>
+      <w:r>
+        <w:rPr>
+          <w:i/>
+        </w:rPr>
+        <w:t>Verrucomicrobia</w:t>
+      </w:r>
+      <w:proofErr w:type="spellEnd"/>
+      <w:r>
+        <w:rPr>
+          <w:i/>
+        </w:rPr>
+        <w:t xml:space="preserve">, </w:t>
+      </w:r>
+      <w:proofErr w:type="spellStart"/>
+      <w:r>
+        <w:rPr>
+          <w:i/>
+        </w:rPr>
+        <w:t>Chlorobi</w:t>
+      </w:r>
+      <w:proofErr w:type="spellEnd"/>
+      <w:r>
+        <w:rPr>
+          <w:i/>
+        </w:rPr>
+        <w:t>,</w:t>
       </w:r>
       <w:r>
         <w:t xml:space="preserve"> and </w:t>
@@ -2990,8 +3361,13 @@
       <w:r>
         <w:t xml:space="preserve"> a more advantageous trait in </w:t>
       </w:r>
-      <w:r>
-        <w:t>humic lake</w:t>
+      <w:proofErr w:type="spellStart"/>
+      <w:r>
+        <w:t>humic</w:t>
+      </w:r>
+      <w:proofErr w:type="spellEnd"/>
+      <w:r>
+        <w:t xml:space="preserve"> lake</w:t>
       </w:r>
       <w:r>
         <w:t>s than in</w:t>
@@ -3173,6 +3549,7 @@
       <w:bookmarkStart w:id="2" w:name="_3syggjfxgu8a" w:colFirst="0" w:colLast="0"/>
       <w:bookmarkEnd w:id="2"/>
       <w:r>
+        <w:lastRenderedPageBreak/>
         <w:t>Sulfur Cycling</w:t>
       </w:r>
     </w:p>
@@ -3183,7 +3560,6 @@
         <w:jc w:val="both"/>
       </w:pPr>
       <w:r>
-        <w:lastRenderedPageBreak/>
         <w:t xml:space="preserve">Sulfur is another essential element in freshwater that is </w:t>
       </w:r>
       <w:r>
@@ -3195,8 +3571,15 @@
       <w:r>
         <w:t xml:space="preserve">for </w:t>
       </w:r>
-      <w:r>
-        <w:t>sulfide:quinone reductase</w:t>
+      <w:proofErr w:type="spellStart"/>
+      <w:proofErr w:type="gramStart"/>
+      <w:r>
+        <w:t>sulfide:quinone</w:t>
+      </w:r>
+      <w:proofErr w:type="spellEnd"/>
+      <w:proofErr w:type="gramEnd"/>
+      <w:r>
+        <w:t xml:space="preserve"> reductase</w:t>
       </w:r>
       <w:r>
         <w:t xml:space="preserve"> (for sulfide oxidation)</w:t>
@@ -3252,12 +3635,14 @@
       <w:r>
         <w:t xml:space="preserve">issimilatory sulfite reductase was observed only in MAGs from Trout Bog, especially those classified as </w:t>
       </w:r>
+      <w:proofErr w:type="spellStart"/>
       <w:r>
         <w:rPr>
           <w:i/>
         </w:rPr>
         <w:t>Chlorobiales</w:t>
       </w:r>
+      <w:proofErr w:type="spellEnd"/>
       <w:r>
         <w:t>. Because this enzyme i</w:t>
       </w:r>
@@ -3273,12 +3658,14 @@
       <w:r>
         <w:t xml:space="preserve">phototrophs such as </w:t>
       </w:r>
+      <w:proofErr w:type="spellStart"/>
       <w:r>
         <w:rPr>
           <w:i/>
         </w:rPr>
         <w:t>Chlorobiales</w:t>
       </w:r>
+      <w:proofErr w:type="spellEnd"/>
       <w:r>
         <w:t xml:space="preserve"> </w:t>
       </w:r>
@@ -3415,6 +3802,7 @@
       <w:r>
         <w:t xml:space="preserve"> from both lakes and </w:t>
       </w:r>
+      <w:proofErr w:type="spellStart"/>
       <w:r>
         <w:rPr>
           <w:i/>
@@ -3433,6 +3821,7 @@
         </w:rPr>
         <w:t>bacteria</w:t>
       </w:r>
+      <w:proofErr w:type="spellEnd"/>
       <w:r>
         <w:t xml:space="preserve"> in Trout Bog</w:t>
       </w:r>
@@ -3453,9 +3842,11 @@
       <w:pPr>
         <w:pStyle w:val="Heading2"/>
       </w:pPr>
+      <w:proofErr w:type="spellStart"/>
       <w:r>
         <w:t>Phototrophy</w:t>
       </w:r>
+      <w:proofErr w:type="spellEnd"/>
     </w:p>
     <w:p>
       <w:pPr>
@@ -3485,11 +3876,27 @@
         <w:t xml:space="preserve"> routes of primary production</w:t>
       </w:r>
       <w:r>
-        <w:t xml:space="preserve"> between freshwater environments, we compared marker genes for carbon fixation across sites. </w:t>
+        <w:t xml:space="preserve"> </w:t>
       </w:r>
       <w:r>
         <w:lastRenderedPageBreak/>
-        <w:t xml:space="preserve">RuBisCO (ribulose-1,5-bisphosphate carboxylase/oxygenase), the marker gene for carbon fixation via the Calvin-Benson-Bassham (CBB) pathway, was most frequently observed in </w:t>
+        <w:t xml:space="preserve">between freshwater environments, we compared marker genes for carbon fixation across sites. </w:t>
+      </w:r>
+      <w:proofErr w:type="spellStart"/>
+      <w:r>
+        <w:t>RuBisCO</w:t>
+      </w:r>
+      <w:proofErr w:type="spellEnd"/>
+      <w:r>
+        <w:t xml:space="preserve"> (ribulose-1,5-bisphosphate carboxylase/oxygenase), the marker gene for carbon fixation via the Calvin-Benson-</w:t>
+      </w:r>
+      <w:proofErr w:type="spellStart"/>
+      <w:r>
+        <w:t>Bassham</w:t>
+      </w:r>
+      <w:proofErr w:type="spellEnd"/>
+      <w:r>
+        <w:t xml:space="preserve"> (CBB) pathway, was most frequently observed in </w:t>
       </w:r>
       <w:r>
         <w:t>Trout Bog’s</w:t>
@@ -3517,7 +3924,15 @@
         <w:t xml:space="preserve">We </w:t>
       </w:r>
       <w:r>
-        <w:t xml:space="preserve">assessed the MAGs for photoautotrophy, </w:t>
+        <w:t xml:space="preserve">assessed the MAGs for </w:t>
+      </w:r>
+      <w:proofErr w:type="spellStart"/>
+      <w:r>
+        <w:t>photoautotrophy</w:t>
+      </w:r>
+      <w:proofErr w:type="spellEnd"/>
+      <w:r>
+        <w:t xml:space="preserve">, </w:t>
       </w:r>
       <w:r>
         <w:t>expecting to find differences between our two study sites based on the observed contrasts in the functional marker gene analysis</w:t>
@@ -3556,25 +3971,59 @@
         <w:t xml:space="preserve">most </w:t>
       </w:r>
       <w:r>
-        <w:t xml:space="preserve">MAGs encoding phototrophy were classified as </w:t>
-      </w:r>
-      <w:r>
-        <w:rPr>
-          <w:i/>
-        </w:rPr>
-        <w:t>Chlorobium clathratiforme</w:t>
-      </w:r>
+        <w:t xml:space="preserve">MAGs encoding </w:t>
+      </w:r>
+      <w:proofErr w:type="spellStart"/>
+      <w:r>
+        <w:t>phototrophy</w:t>
+      </w:r>
+      <w:proofErr w:type="spellEnd"/>
+      <w:r>
+        <w:t xml:space="preserve"> were classified as </w:t>
+      </w:r>
+      <w:proofErr w:type="spellStart"/>
+      <w:r>
+        <w:rPr>
+          <w:i/>
+        </w:rPr>
+        <w:t>Chlorobium</w:t>
+      </w:r>
+      <w:proofErr w:type="spellEnd"/>
+      <w:r>
+        <w:rPr>
+          <w:i/>
+        </w:rPr>
+        <w:t xml:space="preserve"> </w:t>
+      </w:r>
+      <w:proofErr w:type="spellStart"/>
+      <w:r>
+        <w:rPr>
+          <w:i/>
+        </w:rPr>
+        <w:t>clathratiforme</w:t>
+      </w:r>
+      <w:proofErr w:type="spellEnd"/>
       <w:r>
         <w:t xml:space="preserve">, a species of </w:t>
       </w:r>
+      <w:proofErr w:type="spellStart"/>
       <w:r>
         <w:rPr>
           <w:i/>
         </w:rPr>
         <w:t>Chlorobiales</w:t>
       </w:r>
-      <w:r>
-        <w:t xml:space="preserve"> widespread in humic lakes</w:t>
+      <w:proofErr w:type="spellEnd"/>
+      <w:r>
+        <w:t xml:space="preserve"> widespread in </w:t>
+      </w:r>
+      <w:proofErr w:type="spellStart"/>
+      <w:r>
+        <w:t>humic</w:t>
+      </w:r>
+      <w:proofErr w:type="spellEnd"/>
+      <w:r>
+        <w:t xml:space="preserve"> lakes</w:t>
       </w:r>
       <w:r>
         <w:t xml:space="preserve"> </w:t>
@@ -3600,24 +4049,28 @@
       <w:r>
         <w:t xml:space="preserve">. The </w:t>
       </w:r>
+      <w:proofErr w:type="spellStart"/>
       <w:r>
         <w:rPr>
           <w:i/>
         </w:rPr>
         <w:t>Chlorobiales</w:t>
       </w:r>
+      <w:proofErr w:type="spellEnd"/>
       <w:r>
         <w:t xml:space="preserve"> MAGs in Trout Bog contained genes encoding citrate lyase and other key enzymes in the reductive tricarboxylic acid (TCA) cycle, an alternative carbon fixation method commonly found in green sulfur bacteria</w:t>
       </w:r>
       <w:r>
         <w:t xml:space="preserve"> such as </w:t>
       </w:r>
+      <w:proofErr w:type="spellStart"/>
       <w:r>
         <w:rPr>
           <w:i/>
         </w:rPr>
         <w:t>Chlorobi</w:t>
       </w:r>
+      <w:proofErr w:type="spellEnd"/>
       <w:r>
         <w:t xml:space="preserve"> </w:t>
       </w:r>
@@ -3646,22 +4099,40 @@
         <w:t xml:space="preserve"> </w:t>
       </w:r>
       <w:r>
-        <w:t>Although we found genes annotated as the RuBisCO large subunit (</w:t>
-      </w:r>
+        <w:t xml:space="preserve">Although we found genes annotated as the </w:t>
+      </w:r>
+      <w:proofErr w:type="spellStart"/>
+      <w:r>
+        <w:t>RuBisCO</w:t>
+      </w:r>
+      <w:proofErr w:type="spellEnd"/>
+      <w:r>
+        <w:t xml:space="preserve"> large subunit (</w:t>
+      </w:r>
+      <w:proofErr w:type="spellStart"/>
       <w:r>
         <w:rPr>
           <w:i/>
         </w:rPr>
         <w:t>rbcL</w:t>
       </w:r>
+      <w:proofErr w:type="spellEnd"/>
       <w:r>
         <w:t xml:space="preserve">) in some of the </w:t>
       </w:r>
-      <w:r>
-        <w:rPr>
-          <w:i/>
-        </w:rPr>
-        <w:t xml:space="preserve">Chlorobiales </w:t>
+      <w:proofErr w:type="spellStart"/>
+      <w:r>
+        <w:rPr>
+          <w:i/>
+        </w:rPr>
+        <w:t>Chlorobiales</w:t>
+      </w:r>
+      <w:proofErr w:type="spellEnd"/>
+      <w:r>
+        <w:rPr>
+          <w:i/>
+        </w:rPr>
+        <w:t xml:space="preserve"> </w:t>
       </w:r>
       <w:r>
         <w:t>MAGs, t</w:t>
@@ -3669,29 +4140,41 @@
       <w:r>
         <w:t xml:space="preserve">he reductive TCA cycle is the only carbon fixation pathway known to be active in cultured representatives of </w:t>
       </w:r>
+      <w:proofErr w:type="spellStart"/>
       <w:r>
         <w:rPr>
           <w:i/>
         </w:rPr>
         <w:t>Chlorobiales</w:t>
       </w:r>
+      <w:proofErr w:type="spellEnd"/>
       <w:r>
         <w:t xml:space="preserve">.  Homologs of </w:t>
       </w:r>
+      <w:proofErr w:type="spellStart"/>
       <w:r>
         <w:rPr>
           <w:i/>
         </w:rPr>
         <w:t>rbcL</w:t>
       </w:r>
+      <w:proofErr w:type="spellEnd"/>
       <w:r>
         <w:t xml:space="preserve"> have been previously identified in isolates of </w:t>
       </w:r>
-      <w:r>
-        <w:rPr>
-          <w:i/>
-        </w:rPr>
-        <w:t xml:space="preserve">Chlorobium, </w:t>
+      <w:proofErr w:type="spellStart"/>
+      <w:r>
+        <w:rPr>
+          <w:i/>
+        </w:rPr>
+        <w:t>Chlorobium</w:t>
+      </w:r>
+      <w:proofErr w:type="spellEnd"/>
+      <w:r>
+        <w:rPr>
+          <w:i/>
+        </w:rPr>
+        <w:t xml:space="preserve">, </w:t>
       </w:r>
       <w:r>
         <w:t>and</w:t>
@@ -3726,20 +4209,36 @@
       <w:r>
         <w:t xml:space="preserve">. Given this information, it seems likely that this </w:t>
       </w:r>
-      <w:r>
-        <w:rPr>
-          <w:i/>
-        </w:rPr>
-        <w:t xml:space="preserve">rbcL </w:t>
+      <w:proofErr w:type="spellStart"/>
+      <w:r>
+        <w:rPr>
+          <w:i/>
+        </w:rPr>
+        <w:t>rbcL</w:t>
+      </w:r>
+      <w:proofErr w:type="spellEnd"/>
+      <w:r>
+        <w:rPr>
+          <w:i/>
+        </w:rPr>
+        <w:t xml:space="preserve"> </w:t>
       </w:r>
       <w:r>
         <w:t xml:space="preserve">homolog encodes a function other than carbon fixation in our </w:t>
       </w:r>
-      <w:r>
-        <w:rPr>
-          <w:i/>
-        </w:rPr>
-        <w:t xml:space="preserve">Chlorobiales </w:t>
+      <w:proofErr w:type="spellStart"/>
+      <w:r>
+        <w:rPr>
+          <w:i/>
+        </w:rPr>
+        <w:t>Chlorobiales</w:t>
+      </w:r>
+      <w:proofErr w:type="spellEnd"/>
+      <w:r>
+        <w:rPr>
+          <w:i/>
+        </w:rPr>
+        <w:t xml:space="preserve"> </w:t>
       </w:r>
       <w:r>
         <w:t xml:space="preserve">MAGs. </w:t>
@@ -3759,11 +4258,19 @@
       <w:r>
         <w:t xml:space="preserve">As both </w:t>
       </w:r>
-      <w:r>
-        <w:rPr>
-          <w:i/>
-        </w:rPr>
-        <w:t xml:space="preserve">Chlorobi </w:t>
+      <w:proofErr w:type="spellStart"/>
+      <w:r>
+        <w:rPr>
+          <w:i/>
+        </w:rPr>
+        <w:t>Chlorobi</w:t>
+      </w:r>
+      <w:proofErr w:type="spellEnd"/>
+      <w:r>
+        <w:rPr>
+          <w:i/>
+        </w:rPr>
+        <w:t xml:space="preserve"> </w:t>
       </w:r>
       <w:r>
         <w:t xml:space="preserve">and </w:t>
@@ -3812,6 +4319,7 @@
         <w:jc w:val="both"/>
       </w:pPr>
       <w:r>
+        <w:lastRenderedPageBreak/>
         <w:t>The potential for photoheterotrophy via the aerobic</w:t>
       </w:r>
       <w:r>
@@ -3833,30 +4341,58 @@
         <w:t>all lake environments</w:t>
       </w:r>
       <w:r>
-        <w:t>, especially from epilimnia,</w:t>
-      </w:r>
-      <w:r>
-        <w:t xml:space="preserve"> </w:t>
-      </w:r>
-      <w:r>
-        <w:lastRenderedPageBreak/>
-        <w:t xml:space="preserve">based on the presence of genes annotated as </w:t>
-      </w:r>
-      <w:r>
-        <w:rPr>
-          <w:i/>
-        </w:rPr>
-        <w:t xml:space="preserve">pufABCLMX, puhA, </w:t>
+        <w:t xml:space="preserve">, especially from </w:t>
+      </w:r>
+      <w:proofErr w:type="spellStart"/>
+      <w:r>
+        <w:t>epilimnia</w:t>
+      </w:r>
+      <w:proofErr w:type="spellEnd"/>
+      <w:r>
+        <w:t>,</w:t>
+      </w:r>
+      <w:r>
+        <w:t xml:space="preserve"> based on the presence of genes annotated as </w:t>
+      </w:r>
+      <w:proofErr w:type="spellStart"/>
+      <w:r>
+        <w:rPr>
+          <w:i/>
+        </w:rPr>
+        <w:t>pufABCLMX</w:t>
+      </w:r>
+      <w:proofErr w:type="spellEnd"/>
+      <w:r>
+        <w:rPr>
+          <w:i/>
+        </w:rPr>
+        <w:t xml:space="preserve">, </w:t>
+      </w:r>
+      <w:proofErr w:type="spellStart"/>
+      <w:r>
+        <w:rPr>
+          <w:i/>
+        </w:rPr>
+        <w:t>puhA</w:t>
+      </w:r>
+      <w:proofErr w:type="spellEnd"/>
+      <w:r>
+        <w:rPr>
+          <w:i/>
+        </w:rPr>
+        <w:t xml:space="preserve">, </w:t>
       </w:r>
       <w:r>
         <w:t xml:space="preserve">and </w:t>
       </w:r>
+      <w:proofErr w:type="spellStart"/>
       <w:r>
         <w:rPr>
           <w:i/>
         </w:rPr>
         <w:t>pucAB</w:t>
       </w:r>
+      <w:proofErr w:type="spellEnd"/>
       <w:r>
         <w:rPr>
           <w:i/>
@@ -3914,21 +4450,25 @@
       <w:r>
         <w:t xml:space="preserve"> and </w:t>
       </w:r>
+      <w:proofErr w:type="spellStart"/>
       <w:r>
         <w:rPr>
           <w:i/>
         </w:rPr>
         <w:t>Gammaproteobacteria</w:t>
       </w:r>
+      <w:proofErr w:type="spellEnd"/>
       <w:r>
         <w:t xml:space="preserve">, particularly MAGs classified as </w:t>
       </w:r>
+      <w:proofErr w:type="spellStart"/>
       <w:r>
         <w:rPr>
           <w:i/>
         </w:rPr>
         <w:t>Burkholderiales</w:t>
       </w:r>
+      <w:proofErr w:type="spellEnd"/>
       <w:r>
         <w:t>, most often contained these genes, although they were not broadly shared across the phylum</w:t>
       </w:r>
@@ -3998,12 +4538,14 @@
       <w:r>
         <w:t xml:space="preserve">n </w:t>
       </w:r>
+      <w:proofErr w:type="spellStart"/>
       <w:r>
         <w:rPr>
           <w:i/>
         </w:rPr>
         <w:t>Acidobacteria</w:t>
       </w:r>
+      <w:proofErr w:type="spellEnd"/>
       <w:r>
         <w:t xml:space="preserve"> MAG</w:t>
       </w:r>
@@ -4021,8 +4563,13 @@
         <w:jc w:val="both"/>
       </w:pPr>
       <w:r>
-        <w:t>Another form of photoheterotrophy previously identified in freshwater is the use of light-activated proteins such as rhodopsins</w:t>
-      </w:r>
+        <w:t xml:space="preserve">Another form of photoheterotrophy previously identified in freshwater is the use of light-activated proteins such as </w:t>
+      </w:r>
+      <w:proofErr w:type="spellStart"/>
+      <w:r>
+        <w:t>rhodopsins</w:t>
+      </w:r>
+      <w:proofErr w:type="spellEnd"/>
       <w:r>
         <w:t xml:space="preserve"> </w:t>
       </w:r>
@@ -4045,7 +4592,15 @@
         <w:fldChar w:fldCharType="end"/>
       </w:r>
       <w:r>
-        <w:t xml:space="preserve">. We observed genes encoding rhodopsins in MAGs from </w:t>
+        <w:t xml:space="preserve">. We observed genes encoding </w:t>
+      </w:r>
+      <w:proofErr w:type="spellStart"/>
+      <w:r>
+        <w:t>rhodopsins</w:t>
+      </w:r>
+      <w:proofErr w:type="spellEnd"/>
+      <w:r>
+        <w:t xml:space="preserve"> in MAGs from </w:t>
       </w:r>
       <w:r>
         <w:t>each lake environment</w:t>
@@ -4087,7 +4642,15 @@
         <w:t>fewer, less diverse</w:t>
       </w:r>
       <w:r>
-        <w:t xml:space="preserve"> MAGs encoding rhodopsins than those from Lake Mendota.</w:t>
+        <w:t xml:space="preserve"> MAGs encoding </w:t>
+      </w:r>
+      <w:proofErr w:type="spellStart"/>
+      <w:r>
+        <w:t>rhodopsins</w:t>
+      </w:r>
+      <w:proofErr w:type="spellEnd"/>
+      <w:r>
+        <w:t xml:space="preserve"> than those from Lake Mendota.</w:t>
       </w:r>
     </w:p>
     <w:p>
@@ -4163,8 +4726,13 @@
       <w:r>
         <w:t xml:space="preserve">the </w:t>
       </w:r>
-      <w:r>
-        <w:t>glycosidic bonds</w:t>
+      <w:proofErr w:type="spellStart"/>
+      <w:r>
+        <w:t>glycosidic</w:t>
+      </w:r>
+      <w:proofErr w:type="spellEnd"/>
+      <w:r>
+        <w:t xml:space="preserve"> bonds</w:t>
       </w:r>
       <w:r>
         <w:t xml:space="preserve"> found</w:t>
@@ -4202,14 +4770,26 @@
       <w:r>
         <w:t xml:space="preserve">A previous study of </w:t>
       </w:r>
-      <w:r>
-        <w:rPr>
-          <w:i/>
-        </w:rPr>
-        <w:t xml:space="preserve">Verrucomicrobia </w:t>
-      </w:r>
-      <w:r>
-        <w:t xml:space="preserve">MAGs from our dataset found that the profiles of GHs differed between Lake Mendota and Trout Bog, potentially reflecting the differences in available carbon sources </w:t>
+      <w:proofErr w:type="spellStart"/>
+      <w:r>
+        <w:rPr>
+          <w:i/>
+        </w:rPr>
+        <w:t>Verrucomicrobia</w:t>
+      </w:r>
+      <w:proofErr w:type="spellEnd"/>
+      <w:r>
+        <w:rPr>
+          <w:i/>
+        </w:rPr>
+        <w:t xml:space="preserve"> </w:t>
+      </w:r>
+      <w:r>
+        <w:t xml:space="preserve">MAGs from our dataset found that the profiles of GHs differed between Lake </w:t>
+      </w:r>
+      <w:r>
+        <w:lastRenderedPageBreak/>
+        <w:t xml:space="preserve">Mendota and Trout Bog, potentially reflecting the differences in available carbon sources </w:t>
       </w:r>
       <w:r>
         <w:fldChar w:fldCharType="begin" w:fldLock="1"/>
@@ -4224,14 +4804,7 @@
         <w:rPr>
           <w:noProof/>
         </w:rPr>
-        <w:t xml:space="preserve">(He et </w:t>
-      </w:r>
-      <w:r>
-        <w:rPr>
-          <w:noProof/>
-        </w:rPr>
-        <w:lastRenderedPageBreak/>
-        <w:t>al., 2017)</w:t>
+        <w:t>(He et al., 2017)</w:t>
       </w:r>
       <w:r>
         <w:fldChar w:fldCharType="end"/>
@@ -4356,21 +4929,53 @@
       <w:r>
         <w:t xml:space="preserve"> classified as </w:t>
       </w:r>
-      <w:r>
-        <w:rPr>
-          <w:i/>
-        </w:rPr>
-        <w:t>Bacteroidales, Ignavibacteriales, Sphingobacteriales</w:t>
-      </w:r>
+      <w:proofErr w:type="spellStart"/>
+      <w:r>
+        <w:rPr>
+          <w:i/>
+        </w:rPr>
+        <w:t>Bacteroidales</w:t>
+      </w:r>
+      <w:proofErr w:type="spellEnd"/>
+      <w:r>
+        <w:rPr>
+          <w:i/>
+        </w:rPr>
+        <w:t xml:space="preserve">, </w:t>
+      </w:r>
+      <w:proofErr w:type="spellStart"/>
+      <w:r>
+        <w:rPr>
+          <w:i/>
+        </w:rPr>
+        <w:t>Ignavibacteriales</w:t>
+      </w:r>
+      <w:proofErr w:type="spellEnd"/>
+      <w:r>
+        <w:rPr>
+          <w:i/>
+        </w:rPr>
+        <w:t xml:space="preserve">, </w:t>
+      </w:r>
+      <w:proofErr w:type="spellStart"/>
+      <w:r>
+        <w:rPr>
+          <w:i/>
+        </w:rPr>
+        <w:t>Sphingobacteriales</w:t>
+      </w:r>
+      <w:proofErr w:type="spellEnd"/>
       <w:r>
         <w:t xml:space="preserve">, and </w:t>
       </w:r>
+      <w:proofErr w:type="spellStart"/>
       <w:r>
         <w:rPr>
           <w:i/>
         </w:rPr>
         <w:t>Verrucomicrobiales</w:t>
       </w:r>
+      <w:proofErr w:type="spellEnd"/>
       <w:r>
         <w:t xml:space="preserve"> </w:t>
       </w:r>
@@ -4383,21 +4988,31 @@
       <w:r>
         <w:t xml:space="preserve">Two of these orders, </w:t>
       </w:r>
-      <w:r>
-        <w:rPr>
-          <w:i/>
-        </w:rPr>
-        <w:t xml:space="preserve">Sphingobacteriales </w:t>
+      <w:proofErr w:type="spellStart"/>
+      <w:r>
+        <w:rPr>
+          <w:i/>
+        </w:rPr>
+        <w:t>Sphingobacteriales</w:t>
+      </w:r>
+      <w:proofErr w:type="spellEnd"/>
+      <w:r>
+        <w:rPr>
+          <w:i/>
+        </w:rPr>
+        <w:t xml:space="preserve"> </w:t>
       </w:r>
       <w:r>
         <w:t xml:space="preserve">and </w:t>
       </w:r>
+      <w:proofErr w:type="spellStart"/>
       <w:r>
         <w:rPr>
           <w:i/>
         </w:rPr>
         <w:t>Verrucomicrobiales</w:t>
       </w:r>
+      <w:proofErr w:type="spellEnd"/>
       <w:r>
         <w:t>,</w:t>
       </w:r>
@@ -4437,20 +5052,92 @@
       <w:r>
         <w:t xml:space="preserve"> unique to Lake Mendota, including </w:t>
       </w:r>
-      <w:r>
-        <w:rPr>
-          <w:i/>
-        </w:rPr>
-        <w:t>Mycoplasmatales (Tenericutes), Cytophagales (Bacteroidetes), Planctomycetales (Planctomycetes)</w:t>
+      <w:proofErr w:type="spellStart"/>
+      <w:r>
+        <w:rPr>
+          <w:i/>
+        </w:rPr>
+        <w:t>Mycoplasmatales</w:t>
+      </w:r>
+      <w:proofErr w:type="spellEnd"/>
+      <w:r>
+        <w:rPr>
+          <w:i/>
+        </w:rPr>
+        <w:t xml:space="preserve"> (</w:t>
+      </w:r>
+      <w:proofErr w:type="spellStart"/>
+      <w:r>
+        <w:rPr>
+          <w:i/>
+        </w:rPr>
+        <w:t>Tenericutes</w:t>
+      </w:r>
+      <w:proofErr w:type="spellEnd"/>
+      <w:r>
+        <w:rPr>
+          <w:i/>
+        </w:rPr>
+        <w:t xml:space="preserve">), </w:t>
+      </w:r>
+      <w:proofErr w:type="spellStart"/>
+      <w:r>
+        <w:rPr>
+          <w:i/>
+        </w:rPr>
+        <w:t>Cytophagales</w:t>
+      </w:r>
+      <w:proofErr w:type="spellEnd"/>
+      <w:r>
+        <w:rPr>
+          <w:i/>
+        </w:rPr>
+        <w:t xml:space="preserve"> (Bacteroidetes), </w:t>
+      </w:r>
+      <w:proofErr w:type="spellStart"/>
+      <w:r>
+        <w:rPr>
+          <w:i/>
+        </w:rPr>
+        <w:t>Planctomycetales</w:t>
+      </w:r>
+      <w:proofErr w:type="spellEnd"/>
+      <w:r>
+        <w:rPr>
+          <w:i/>
+        </w:rPr>
+        <w:t xml:space="preserve"> (Planctomycetes)</w:t>
       </w:r>
       <w:r>
         <w:t xml:space="preserve">, and </w:t>
       </w:r>
-      <w:r>
-        <w:rPr>
-          <w:i/>
-        </w:rPr>
-        <w:t>Puniceicoccales (Verrucomicrobia)</w:t>
+      <w:proofErr w:type="spellStart"/>
+      <w:r>
+        <w:rPr>
+          <w:i/>
+        </w:rPr>
+        <w:t>Puniceicoccales</w:t>
+      </w:r>
+      <w:proofErr w:type="spellEnd"/>
+      <w:r>
+        <w:rPr>
+          <w:i/>
+        </w:rPr>
+        <w:t xml:space="preserve"> (</w:t>
+      </w:r>
+      <w:proofErr w:type="spellStart"/>
+      <w:r>
+        <w:rPr>
+          <w:i/>
+        </w:rPr>
+        <w:t>Verrucomicrobia</w:t>
+      </w:r>
+      <w:proofErr w:type="spellEnd"/>
+      <w:r>
+        <w:rPr>
+          <w:i/>
+        </w:rPr>
+        <w:t>)</w:t>
       </w:r>
       <w:r>
         <w:t xml:space="preserve">. </w:t>
@@ -4458,11 +5145,19 @@
       <w:r>
         <w:t xml:space="preserve">Members of </w:t>
       </w:r>
-      <w:r>
-        <w:rPr>
-          <w:i/>
-        </w:rPr>
-        <w:t xml:space="preserve">Verrucomicrobia </w:t>
+      <w:proofErr w:type="spellStart"/>
+      <w:r>
+        <w:rPr>
+          <w:i/>
+        </w:rPr>
+        <w:t>Verrucomicrobia</w:t>
+      </w:r>
+      <w:proofErr w:type="spellEnd"/>
+      <w:r>
+        <w:rPr>
+          <w:i/>
+        </w:rPr>
+        <w:t xml:space="preserve"> </w:t>
       </w:r>
       <w:r>
         <w:t xml:space="preserve">have been previously identified as potential polysaccharide degraders in freshwater, although our coding densities for this phylum are higher than </w:t>
@@ -4566,6 +5261,7 @@
         <w:pStyle w:val="Heading2"/>
       </w:pPr>
       <w:r>
+        <w:lastRenderedPageBreak/>
         <w:t>Central Metabolism and Simple Carbon Degradation</w:t>
       </w:r>
     </w:p>
@@ -4575,7 +5271,6 @@
         <w:jc w:val="both"/>
       </w:pPr>
       <w:r>
-        <w:lastRenderedPageBreak/>
         <w:tab/>
         <w:t>Freshwater microbes are exposed to a great variety of low-complexity carbon sources such as carbohydrates, carboxylic acids, and one-carbon</w:t>
       </w:r>
@@ -4754,12 +5449,14 @@
       <w:r>
         <w:t xml:space="preserve"> and </w:t>
       </w:r>
+      <w:proofErr w:type="spellStart"/>
       <w:r>
         <w:rPr>
           <w:i/>
         </w:rPr>
         <w:t>Chlorobiales</w:t>
       </w:r>
+      <w:proofErr w:type="spellEnd"/>
       <w:r>
         <w:t xml:space="preserve"> in both lakes. This finding is consistent with the proposed function of Group 3d, which is to remove excess electrons produced by photosynthesis.</w:t>
       </w:r>
@@ -4843,14 +5540,14 @@
         <w:t xml:space="preserve">. </w:t>
       </w:r>
       <w:r>
-        <w:t>Predicted pathways for rhamnose, fucose, and galactose degradation were often found with the same MAGS</w:t>
-      </w:r>
-      <w:r>
-        <w:t xml:space="preserve"> </w:t>
+        <w:t xml:space="preserve">Predicted </w:t>
       </w:r>
       <w:r>
         <w:lastRenderedPageBreak/>
-        <w:t xml:space="preserve">(including members of </w:t>
+        <w:t>pathways for rhamnose, fucose, and galactose degradation were often found with the same MAGS</w:t>
+      </w:r>
+      <w:r>
+        <w:t xml:space="preserve"> (including members of </w:t>
       </w:r>
       <w:r>
         <w:rPr>
@@ -4861,12 +5558,14 @@
       <w:r>
         <w:t xml:space="preserve"> and </w:t>
       </w:r>
+      <w:proofErr w:type="spellStart"/>
       <w:r>
         <w:rPr>
           <w:i/>
         </w:rPr>
         <w:t>Verrucomicrobia</w:t>
       </w:r>
+      <w:proofErr w:type="spellEnd"/>
       <w:r>
         <w:t xml:space="preserve"> </w:t>
       </w:r>
@@ -4880,17 +5579,27 @@
         <w:rPr>
           <w:i/>
         </w:rPr>
-        <w:t>Bacteroidetes, Ignavibacteria</w:t>
-      </w:r>
+        <w:t xml:space="preserve">Bacteroidetes, </w:t>
+      </w:r>
+      <w:proofErr w:type="spellStart"/>
+      <w:r>
+        <w:rPr>
+          <w:i/>
+        </w:rPr>
+        <w:t>Ignavibacteria</w:t>
+      </w:r>
+      <w:proofErr w:type="spellEnd"/>
       <w:r>
         <w:t xml:space="preserve">, and </w:t>
       </w:r>
+      <w:proofErr w:type="spellStart"/>
       <w:r>
         <w:rPr>
           <w:i/>
         </w:rPr>
         <w:t>Verrucomicrobia</w:t>
       </w:r>
+      <w:proofErr w:type="spellEnd"/>
       <w:r>
         <w:t xml:space="preserve"> </w:t>
       </w:r>
@@ -4954,12 +5663,14 @@
       <w:r>
         <w:t xml:space="preserve">, and </w:t>
       </w:r>
+      <w:proofErr w:type="spellStart"/>
       <w:r>
         <w:rPr>
           <w:i/>
         </w:rPr>
         <w:t>Verrucomicrobia</w:t>
       </w:r>
+      <w:proofErr w:type="spellEnd"/>
       <w:r>
         <w:t xml:space="preserve"> </w:t>
       </w:r>
@@ -4978,12 +5689,14 @@
       <w:r>
         <w:t xml:space="preserve"> and </w:t>
       </w:r>
+      <w:proofErr w:type="spellStart"/>
       <w:r>
         <w:rPr>
           <w:i/>
         </w:rPr>
         <w:t>Verrucomicrobia</w:t>
       </w:r>
+      <w:proofErr w:type="spellEnd"/>
       <w:r>
         <w:t xml:space="preserve"> </w:t>
       </w:r>
@@ -5050,21 +5763,45 @@
       <w:r>
         <w:t xml:space="preserve"> Lake Mendota and in </w:t>
       </w:r>
-      <w:r>
-        <w:rPr>
-          <w:i/>
-        </w:rPr>
-        <w:t>Acidobacteria, Verrucomicrobia,  Alpha-, Beta-, Gamma-,</w:t>
+      <w:proofErr w:type="spellStart"/>
+      <w:r>
+        <w:rPr>
+          <w:i/>
+        </w:rPr>
+        <w:t>Acidobacteria</w:t>
+      </w:r>
+      <w:proofErr w:type="spellEnd"/>
+      <w:r>
+        <w:rPr>
+          <w:i/>
+        </w:rPr>
+        <w:t xml:space="preserve">, </w:t>
+      </w:r>
+      <w:proofErr w:type="spellStart"/>
+      <w:r>
+        <w:rPr>
+          <w:i/>
+        </w:rPr>
+        <w:t>Verrucomicrobia</w:t>
+      </w:r>
+      <w:proofErr w:type="spellEnd"/>
+      <w:r>
+        <w:rPr>
+          <w:i/>
+        </w:rPr>
+        <w:t>,  Alpha-, Beta-, Gamma-,</w:t>
       </w:r>
       <w:r>
         <w:t xml:space="preserve"> and </w:t>
       </w:r>
+      <w:proofErr w:type="spellStart"/>
       <w:r>
         <w:rPr>
           <w:i/>
         </w:rPr>
         <w:t>Epsilonproteobacteria</w:t>
       </w:r>
+      <w:proofErr w:type="spellEnd"/>
       <w:r>
         <w:t xml:space="preserve"> </w:t>
       </w:r>
@@ -5111,24 +5848,28 @@
       <w:r>
         <w:t xml:space="preserve">were found in MAGs classified as </w:t>
       </w:r>
+      <w:proofErr w:type="spellStart"/>
       <w:r>
         <w:rPr>
           <w:i/>
         </w:rPr>
         <w:t>Methylophilales</w:t>
       </w:r>
+      <w:proofErr w:type="spellEnd"/>
       <w:r>
         <w:t xml:space="preserve"> </w:t>
       </w:r>
       <w:r>
         <w:t xml:space="preserve">(now merged with </w:t>
       </w:r>
+      <w:proofErr w:type="spellStart"/>
       <w:r>
         <w:rPr>
           <w:i/>
         </w:rPr>
         <w:t>Nitrosomonadales</w:t>
       </w:r>
+      <w:proofErr w:type="spellEnd"/>
       <w:r>
         <w:t xml:space="preserve"> </w:t>
       </w:r>
@@ -5162,30 +5903,36 @@
       <w:r>
         <w:t xml:space="preserve"> </w:t>
       </w:r>
+      <w:proofErr w:type="spellStart"/>
       <w:r>
         <w:rPr>
           <w:i/>
         </w:rPr>
         <w:t>Methylococcales</w:t>
       </w:r>
+      <w:proofErr w:type="spellEnd"/>
       <w:r>
         <w:t xml:space="preserve"> MAGs were potential methane degraders based on the presence of genes encoding methane monooxygenase. Methylotrophy in cultured freshwater isolates from </w:t>
       </w:r>
+      <w:proofErr w:type="spellStart"/>
       <w:r>
         <w:rPr>
           <w:i/>
         </w:rPr>
         <w:t>Methylococcales</w:t>
       </w:r>
+      <w:proofErr w:type="spellEnd"/>
       <w:r>
         <w:t xml:space="preserve"> and </w:t>
       </w:r>
+      <w:proofErr w:type="spellStart"/>
       <w:r>
         <w:rPr>
           <w:i/>
         </w:rPr>
         <w:t>Nitrosomonadales</w:t>
       </w:r>
+      <w:proofErr w:type="spellEnd"/>
       <w:r>
         <w:t xml:space="preserve"> </w:t>
       </w:r>
@@ -5228,24 +5975,28 @@
       <w:r>
         <w:t xml:space="preserve">classified as </w:t>
       </w:r>
+      <w:proofErr w:type="spellStart"/>
       <w:r>
         <w:rPr>
           <w:i/>
         </w:rPr>
         <w:t>Burkholderiales</w:t>
       </w:r>
+      <w:proofErr w:type="spellEnd"/>
       <w:r>
         <w:t xml:space="preserve"> and</w:t>
       </w:r>
       <w:r>
         <w:t xml:space="preserve"> </w:t>
       </w:r>
+      <w:proofErr w:type="spellStart"/>
       <w:r>
         <w:rPr>
           <w:i/>
         </w:rPr>
         <w:t>Rhizobiales</w:t>
       </w:r>
+      <w:proofErr w:type="spellEnd"/>
       <w:r>
         <w:t xml:space="preserve"> </w:t>
       </w:r>
@@ -5259,7 +6010,11 @@
         <w:t>, taxa not previously known to be methylotrophic</w:t>
       </w:r>
       <w:r>
-        <w:t xml:space="preserve">. Given the rapid rate at which we are discovering methylotrophy in microorganisms not thought to be capable of this process, </w:t>
+        <w:t xml:space="preserve">. Given the rapid rate at which we are discovering methylotrophy in microorganisms not thought to be capable of this </w:t>
+      </w:r>
+      <w:r>
+        <w:lastRenderedPageBreak/>
+        <w:t xml:space="preserve">process, </w:t>
       </w:r>
       <w:r>
         <w:t>identifying potential new methylotrophs in freshwater</w:t>
@@ -5296,7 +6051,6 @@
       <w:bookmarkStart w:id="4" w:name="_i04nm0pk38zw" w:colFirst="0" w:colLast="0"/>
       <w:bookmarkEnd w:id="4"/>
       <w:r>
-        <w:lastRenderedPageBreak/>
         <w:t xml:space="preserve">Using </w:t>
       </w:r>
       <w:r>
@@ -5416,32 +6170,44 @@
       <w:r>
         <w:t>(TIGR1282 (</w:t>
       </w:r>
+      <w:proofErr w:type="spellStart"/>
       <w:r>
         <w:rPr>
           <w:i/>
         </w:rPr>
         <w:t>nifD</w:t>
       </w:r>
+      <w:proofErr w:type="spellEnd"/>
       <w:r>
         <w:t>),</w:t>
       </w:r>
       <w:r>
         <w:t xml:space="preserve"> TIGR1286 (</w:t>
       </w:r>
+      <w:proofErr w:type="spellStart"/>
       <w:r>
         <w:rPr>
           <w:i/>
         </w:rPr>
         <w:t>nifK</w:t>
       </w:r>
+      <w:proofErr w:type="spellEnd"/>
       <w:r>
         <w:t xml:space="preserve"> specific for molybdenum-iron nitrogenase), and TIGR1287 (</w:t>
       </w:r>
-      <w:r>
-        <w:rPr>
-          <w:i/>
-        </w:rPr>
-        <w:t xml:space="preserve">nifH, </w:t>
+      <w:proofErr w:type="spellStart"/>
+      <w:r>
+        <w:rPr>
+          <w:i/>
+        </w:rPr>
+        <w:t>nifH</w:t>
+      </w:r>
+      <w:proofErr w:type="spellEnd"/>
+      <w:r>
+        <w:rPr>
+          <w:i/>
+        </w:rPr>
+        <w:t xml:space="preserve">, </w:t>
       </w:r>
       <w:r>
         <w:t xml:space="preserve">common among different types of nitrogenases)) </w:t>
@@ -5539,6 +6305,7 @@
         <w:jc w:val="both"/>
       </w:pPr>
       <w:r>
+        <w:lastRenderedPageBreak/>
         <w:t xml:space="preserve">Our analysis of functional marker genes indicated potentially significant difference in microbial biogeochemical cycling between Lake Mendota’s epilimnion, Trout Bog’s epilimnion, and Trout Bog’s hypolimnion. </w:t>
       </w:r>
       <w:r>
@@ -5556,88 +6323,90 @@
       <w:r>
         <w:t xml:space="preserve">MAGs from </w:t>
       </w:r>
-      <w:bookmarkStart w:id="6" w:name="_GoBack"/>
+      <w:r>
+        <w:t xml:space="preserve">multi-year </w:t>
+      </w:r>
+      <w:r>
+        <w:t xml:space="preserve">metagenomic time series to propose specific roles in freshwater biogeochemical cycles for microbial taxa. </w:t>
+      </w:r>
+      <w:r>
+        <w:t xml:space="preserve">In the nitrogen cycle, we predicted many pathways for the degradation and biosynthesis of polyamines, consistent with their hypothesized role in the dissolved organic nitrogen pool. We </w:t>
+      </w:r>
+      <w:r>
+        <w:t>measured</w:t>
+      </w:r>
+      <w:r>
+        <w:t xml:space="preserve"> an association between nitrogen fixation and </w:t>
+      </w:r>
+      <w:r>
+        <w:rPr>
+          <w:i/>
+        </w:rPr>
+        <w:t xml:space="preserve">Cyanobacteria </w:t>
+      </w:r>
+      <w:r>
+        <w:t xml:space="preserve">in Lake Mendota, but </w:t>
+      </w:r>
+      <w:r>
+        <w:t xml:space="preserve">observed a greater diversity of putative diazotrophs in Trout Bog. Assimilatory sulfate reduction pathways were predicted more frequently that dissimilatory sulfate reduction pathways, suggesting a bias towards using sulfate for biosynthesis. We identified several types of </w:t>
+      </w:r>
+      <w:proofErr w:type="spellStart"/>
+      <w:r>
+        <w:t>phototrophy</w:t>
+      </w:r>
+      <w:proofErr w:type="spellEnd"/>
+      <w:r>
+        <w:t xml:space="preserve">, which in some but not all genomes co-occurred with carbon fixation via the Calvin Cycle or the reductive TCA cycle. </w:t>
+      </w:r>
+      <w:r>
+        <w:t>T</w:t>
+      </w:r>
+      <w:r>
+        <w:t xml:space="preserve">he greatest diversity and density of </w:t>
+      </w:r>
+      <w:r>
+        <w:t>glycoside hydrolases</w:t>
+      </w:r>
+      <w:r>
+        <w:t xml:space="preserve"> in Trout Bog’s </w:t>
+      </w:r>
+      <w:r>
+        <w:t xml:space="preserve">hypolimnion, suggesting a greater </w:t>
+      </w:r>
+      <w:r>
+        <w:t>potential to degrade recalcitrant carbon</w:t>
+      </w:r>
+      <w:r>
+        <w:t xml:space="preserve"> in this region</w:t>
+      </w:r>
+      <w:r>
+        <w:t xml:space="preserve">. </w:t>
+      </w:r>
+      <w:r>
+        <w:t>Our combination of</w:t>
+      </w:r>
+      <w:r>
+        <w:t xml:space="preserve"> functional marker gene analysis and MAG pathway prediction provide</w:t>
+      </w:r>
+      <w:r>
+        <w:t>d</w:t>
+      </w:r>
+      <w:r>
+        <w:t xml:space="preserve"> insight into the complex</w:t>
+      </w:r>
+      <w:r>
+        <w:t xml:space="preserve"> metabolisms underpinning</w:t>
+      </w:r>
+      <w:r>
+        <w:t xml:space="preserve"> freshwater communities and how microbial processes scale to ecosystem functions.</w:t>
+      </w:r>
+    </w:p>
+    <w:p>
+      <w:pPr>
+        <w:pStyle w:val="Heading3"/>
+      </w:pPr>
+      <w:bookmarkStart w:id="6" w:name="_m6606topfmb" w:colFirst="0" w:colLast="0"/>
       <w:bookmarkEnd w:id="6"/>
-      <w:r>
-        <w:t xml:space="preserve">multi-year </w:t>
-      </w:r>
-      <w:r>
-        <w:t xml:space="preserve">metagenomic time series to </w:t>
-      </w:r>
-      <w:r>
-        <w:lastRenderedPageBreak/>
-        <w:t xml:space="preserve">propose specific roles in freshwater biogeochemical cycles for microbial taxa. </w:t>
-      </w:r>
-      <w:r>
-        <w:t xml:space="preserve">In the nitrogen cycle, we predicted many pathways for the degradation and biosynthesis of polyamines, consistent with their hypothesized role in the dissolved organic nitrogen pool. We </w:t>
-      </w:r>
-      <w:r>
-        <w:t>measured</w:t>
-      </w:r>
-      <w:r>
-        <w:t xml:space="preserve"> an association between nitrogen fixation and </w:t>
-      </w:r>
-      <w:r>
-        <w:rPr>
-          <w:i/>
-        </w:rPr>
-        <w:t xml:space="preserve">Cyanobacteria </w:t>
-      </w:r>
-      <w:r>
-        <w:t xml:space="preserve">in Lake Mendota, but </w:t>
-      </w:r>
-      <w:r>
-        <w:t xml:space="preserve">observed a greater diversity of putative diazotrophs in Trout Bog. Assimilatory sulfate reduction pathways were predicted more frequently that dissimilatory sulfate reduction pathways, suggesting a bias towards using sulfate for biosynthesis. We identified several types of phototrophy, which in some but not all genomes co-occurred with carbon fixation via the Calvin Cycle or the reductive TCA cycle. </w:t>
-      </w:r>
-      <w:r>
-        <w:t>T</w:t>
-      </w:r>
-      <w:r>
-        <w:t xml:space="preserve">he greatest diversity and density of </w:t>
-      </w:r>
-      <w:r>
-        <w:t>glycoside hydrolases</w:t>
-      </w:r>
-      <w:r>
-        <w:t xml:space="preserve"> in Trout Bog’s </w:t>
-      </w:r>
-      <w:r>
-        <w:t xml:space="preserve">hypolimnion, suggesting a greater </w:t>
-      </w:r>
-      <w:r>
-        <w:t>potential to degrade recalcitrant carbon</w:t>
-      </w:r>
-      <w:r>
-        <w:t xml:space="preserve"> in this region</w:t>
-      </w:r>
-      <w:r>
-        <w:t xml:space="preserve">. </w:t>
-      </w:r>
-      <w:r>
-        <w:t>Our combination of</w:t>
-      </w:r>
-      <w:r>
-        <w:t xml:space="preserve"> functional marker gene analysis and MAG pathway prediction provide</w:t>
-      </w:r>
-      <w:r>
-        <w:t>d</w:t>
-      </w:r>
-      <w:r>
-        <w:t xml:space="preserve"> insight into the complex</w:t>
-      </w:r>
-      <w:r>
-        <w:t xml:space="preserve"> metabolisms underpinning</w:t>
-      </w:r>
-      <w:r>
-        <w:t xml:space="preserve"> freshwater communities and how microbial processes scale to ecosystem functions.</w:t>
-      </w:r>
-    </w:p>
-    <w:p>
-      <w:pPr>
-        <w:pStyle w:val="Heading3"/>
-      </w:pPr>
-      <w:bookmarkStart w:id="7" w:name="_m6606topfmb" w:colFirst="0" w:colLast="0"/>
-      <w:bookmarkEnd w:id="7"/>
       <w:r>
         <w:t>Acknowledgments</w:t>
       </w:r>
@@ -5664,7 +6433,11 @@
         <w:t xml:space="preserve"> for insightful comments on an early draft of this manuscript. </w:t>
       </w:r>
       <w:r>
-        <w:t>Finally, we personally thank the individual program directors and leadership at the National Science Foundation for their commitment to continued support of long-term ecological research.</w:t>
+        <w:t xml:space="preserve">Finally, we personally thank the individual program </w:t>
+      </w:r>
+      <w:r>
+        <w:lastRenderedPageBreak/>
+        <w:t>directors and leadership at the National Science Foundation for their commitment to continued support of long-term ecological research.</w:t>
       </w:r>
       <w:r>
         <w:t xml:space="preserve"> </w:t>
@@ -5674,10 +6447,9 @@
       <w:pPr>
         <w:pStyle w:val="Heading1"/>
       </w:pPr>
-      <w:bookmarkStart w:id="8" w:name="_10g0eg7e0hhu" w:colFirst="0" w:colLast="0"/>
-      <w:bookmarkEnd w:id="8"/>
-      <w:r>
-        <w:lastRenderedPageBreak/>
+      <w:bookmarkStart w:id="7" w:name="_10g0eg7e0hhu" w:colFirst="0" w:colLast="0"/>
+      <w:bookmarkEnd w:id="7"/>
+      <w:r>
         <w:t>Figure and Table Legends</w:t>
       </w:r>
     </w:p>
@@ -5700,8 +6472,29 @@
         <w:rPr>
           <w:color w:val="000000"/>
         </w:rPr>
-        <w:t>Water from Lake Mendota and Trout Bog was sampled weekly during the ice-free periods using an integrated water column sampler and filtered for DNA using a 0.22 micron filter. Metagenomic sequencing was performed on DNA extracted from filters collected in 2008-2012 from Lake Mendota and in 2007-2009 from Trout Bog.  The epilimnion (upper thermal layer) was sampled in both lakes, while the hypolimnion (bottom thermal layer) was sampled only in Trout Bog. Chemistry data were collected by NTL-LTER from depth discrete samples taken from 0 and 4 m for Lake Mendota, 0 m for the Trout Bog Epilimnion, and 3 and 7 m for the Trout Bog Hypolimnion. Values reported here are the means of all measurements in the sampling time span for each lake, with standard deviations reported in parentheses.</w:t>
-      </w:r>
+        <w:t xml:space="preserve">Water from Lake Mendota and Trout Bog was sampled weekly during the ice-free periods using an integrated water column sampler and filtered for DNA using a </w:t>
+      </w:r>
+      <w:proofErr w:type="gramStart"/>
+      <w:r>
+        <w:rPr>
+          <w:color w:val="000000"/>
+        </w:rPr>
+        <w:t>0.22 micron</w:t>
+      </w:r>
+      <w:proofErr w:type="gramEnd"/>
+      <w:r>
+        <w:rPr>
+          <w:color w:val="000000"/>
+        </w:rPr>
+        <w:t xml:space="preserve"> filter. Metagenomic sequencing was performed on DNA extracted from filters collected in 2008-2012 from Lake Mendota and in 2007-2009 from Trout Bog.  The epilimnion (upper thermal layer) was sampled in both lakes, while the hypolimnion (bottom thermal layer) was sampled only in Trout Bog. Chemistry data were collected by NTL-LTER from depth discrete samples taken from 0 and 4 m for Lake Mendota, 0 m for the Trout Bog Epilimnion, and 3 and 7 m for the Trout Bog Hypolimnion. Values reported here are the means of all measurements in the sampling time span for each lake, with standard deviations reported in parentheses.</w:t>
+      </w:r>
+    </w:p>
+    <w:p>
+      <w:pPr>
+        <w:rPr>
+          <w:color w:val="000000"/>
+        </w:rPr>
+      </w:pPr>
     </w:p>
     <w:p>
       <w:pPr>
@@ -5747,7 +6540,21 @@
         <w:rPr>
           <w:color w:val="000000"/>
         </w:rPr>
-        <w:t xml:space="preserve">Significant differences between the Trout Bog and Lake Mendota epilimnia and between the Trout Bog epilimnion and hypolimnion are indicated by a green or a </w:t>
+        <w:t xml:space="preserve">Significant differences between the Trout Bog and Lake Mendota </w:t>
+      </w:r>
+      <w:proofErr w:type="spellStart"/>
+      <w:r>
+        <w:rPr>
+          <w:color w:val="000000"/>
+        </w:rPr>
+        <w:t>epilimnia</w:t>
+      </w:r>
+      <w:proofErr w:type="spellEnd"/>
+      <w:r>
+        <w:rPr>
+          <w:color w:val="000000"/>
+        </w:rPr>
+        <w:t xml:space="preserve"> and between the Trout Bog epilimnion and hypolimnion are indicated by a green or a </w:t>
       </w:r>
       <w:r>
         <w:rPr>
@@ -5895,7 +6702,28 @@
         <w:rPr>
           <w:color w:val="000000"/>
         </w:rPr>
-        <w:t xml:space="preserve"> were identified and assigned CAZyme annotations using dbCAN</w:t>
+        <w:t xml:space="preserve"> were identified and </w:t>
+      </w:r>
+      <w:r>
+        <w:rPr>
+          <w:color w:val="000000"/>
+        </w:rPr>
+        <w:lastRenderedPageBreak/>
+        <w:t xml:space="preserve">assigned </w:t>
+      </w:r>
+      <w:proofErr w:type="spellStart"/>
+      <w:r>
+        <w:rPr>
+          <w:color w:val="000000"/>
+        </w:rPr>
+        <w:t>CAZyme</w:t>
+      </w:r>
+      <w:proofErr w:type="spellEnd"/>
+      <w:r>
+        <w:rPr>
+          <w:color w:val="000000"/>
+        </w:rPr>
+        <w:t xml:space="preserve"> annotations using dbCAN</w:t>
       </w:r>
       <w:r>
         <w:rPr>
@@ -5919,20 +6747,27 @@
         <w:rPr>
           <w:color w:val="000000"/>
         </w:rPr>
-        <w:t xml:space="preserve"> coding density was calculated for each MAG and averaged by order and lake (A). While a few orders contained genes encoding glycoside hydrolases in all three sites, many orders were unique to each site. The orders with the highest coding density were all found in the Trout Bog hypolimnion. Glycoside hydrolase diversity, an indicator of the range of substrates an organism can degrade, was significantly correlated with </w:t>
-      </w:r>
-      <w:r>
-        <w:rPr>
-          <w:color w:val="000000"/>
-        </w:rPr>
-        <w:lastRenderedPageBreak/>
-        <w:t>coding density (r2 = 0.</w:t>
-      </w:r>
-      <w:r>
-        <w:rPr>
-          <w:color w:val="000000"/>
-        </w:rPr>
-        <w:t>92, p  &lt; 2.2</w:t>
+        <w:t xml:space="preserve"> coding density was calculated for each MAG and averaged by order and lake (A). While a few orders contained genes encoding glycoside hydrolases in all three sites, many orders were unique to each site. The orders with the highest coding density were all found in the Trout Bog hypolimnion. Glycoside hydrolase diversity, an indicator of the range of substrates an organism can degrade, was significantly correlated with coding density (r2 = 0.</w:t>
+      </w:r>
+      <w:r>
+        <w:rPr>
+          <w:color w:val="000000"/>
+        </w:rPr>
+        <w:t xml:space="preserve">92, </w:t>
+      </w:r>
+      <w:proofErr w:type="gramStart"/>
+      <w:r>
+        <w:rPr>
+          <w:color w:val="000000"/>
+        </w:rPr>
+        <w:t>p  &lt;</w:t>
+      </w:r>
+      <w:proofErr w:type="gramEnd"/>
+      <w:r>
+        <w:rPr>
+          <w:color w:val="000000"/>
+        </w:rPr>
+        <w:t xml:space="preserve"> 2.2</w:t>
       </w:r>
       <w:r>
         <w:rPr>
@@ -6247,39 +7082,6 @@
       </w:pPr>
     </w:p>
     <w:p>
-      <w:r>
-        <w:rPr>
-          <w:b/>
-          <w:color w:val="000000"/>
-        </w:rPr>
-        <w:t>Data S2. Functional marker genes</w:t>
-      </w:r>
-      <w:r>
-        <w:rPr>
-          <w:b/>
-          <w:color w:val="000000"/>
-        </w:rPr>
-        <w:t xml:space="preserve"> used in this study</w:t>
-      </w:r>
-      <w:r>
-        <w:rPr>
-          <w:b/>
-          <w:color w:val="000000"/>
-        </w:rPr>
-        <w:t>.</w:t>
-      </w:r>
-      <w:r>
-        <w:rPr>
-          <w:color w:val="000000"/>
-        </w:rPr>
-        <w:t xml:space="preserve"> </w:t>
-      </w:r>
-      <w:r>
-        <w:t xml:space="preserve">This dataset lists the TIGRFAM, COG, or PFAM IDs of sequences used as functional marker genes to analyze how gene content differs by site. </w:t>
-      </w:r>
-    </w:p>
-    <w:p/>
-    <w:p>
       <w:pPr>
         <w:rPr>
           <w:color w:val="000000"/>
@@ -6299,19 +7101,54 @@
         </w:rPr>
         <w:t xml:space="preserve">Metagenomic samples were pooled by lake and layer to allow time-resolved binning. The time series in Lake Mendota spans 2008-2012, while the Trout Bog time series spans 2007-2009. The large amount of DNA assembled produced just under 200 </w:t>
       </w:r>
-      <w:r>
-        <w:rPr>
-          <w:color w:val="000000"/>
-        </w:rPr>
-        <w:t>medium to high</w:t>
-      </w:r>
-      <w:r>
-        <w:rPr>
-          <w:color w:val="000000"/>
-        </w:rPr>
-        <w:t xml:space="preserve"> quality metagenome-assembled genomes.</w:t>
-      </w:r>
-    </w:p>
+      <w:proofErr w:type="gramStart"/>
+      <w:r>
+        <w:rPr>
+          <w:color w:val="000000"/>
+        </w:rPr>
+        <w:t>medium</w:t>
+      </w:r>
+      <w:proofErr w:type="gramEnd"/>
+      <w:r>
+        <w:rPr>
+          <w:color w:val="000000"/>
+        </w:rPr>
+        <w:t xml:space="preserve"> to high quality metagenome-assembled genomes.</w:t>
+      </w:r>
+    </w:p>
+    <w:p>
+      <w:pPr>
+        <w:rPr>
+          <w:color w:val="000000"/>
+        </w:rPr>
+      </w:pPr>
+    </w:p>
+    <w:p>
+      <w:r>
+        <w:rPr>
+          <w:b/>
+          <w:color w:val="000000"/>
+        </w:rPr>
+        <w:t xml:space="preserve">Data S2. </w:t>
+      </w:r>
+      <w:r>
+        <w:rPr>
+          <w:b/>
+        </w:rPr>
+        <w:t>MAG metadata.</w:t>
+      </w:r>
+      <w:r>
+        <w:t xml:space="preserve"> Information about the completeness, size, and taxonomy of our MAGs, as well as their IMG OIDs, are presented here. Amino acid use was calculated based on the average number of nitrogen atoms translated gene </w:t>
+      </w:r>
+      <w:proofErr w:type="spellStart"/>
+      <w:r>
+        <w:t>sequences.</w:t>
+      </w:r>
+      <w:r>
+        <w:t xml:space="preserve"> </w:t>
+      </w:r>
+    </w:p>
+    <w:p/>
     <w:p>
       <w:pPr>
         <w:rPr>
@@ -6331,7 +7168,17 @@
           <w:bCs/>
           <w:color w:val="000000"/>
         </w:rPr>
-        <w:t xml:space="preserve">Table S3. P-values of marker gene distributions between sites. </w:t>
+        <w:lastRenderedPageBreak/>
+        <w:t xml:space="preserve">Table </w:t>
+      </w:r>
+      <w:proofErr w:type="spellEnd"/>
+      <w:r>
+        <w:rPr>
+          <w:b/>
+          <w:bCs/>
+          <w:color w:val="000000"/>
+        </w:rPr>
+        <w:t xml:space="preserve">S3. P-values of marker gene distributions between sites. </w:t>
       </w:r>
       <w:r>
         <w:rPr>
@@ -6364,11 +7211,13 @@
         <w:rPr>
           <w:b/>
         </w:rPr>
-        <w:t>MAG metadata.</w:t>
-      </w:r>
-      <w:r>
-        <w:t xml:space="preserve"> Information about the completeness, size, and taxonomy of our MAGs, as well as their IMG OIDs, are presented here. Amino acid use was calculated based on the average number of nitrogen atoms translated gene sequences.</w:t>
-      </w:r>
+        <w:t>Average nucleotide identity between MAGs.</w:t>
+      </w:r>
+      <w:r>
+        <w:t xml:space="preserve"> Average nucleotide identity (ANI) was calculated between all MAGs in our dataset. MAGs with extremely high ANIs (&gt;97%) are likely from the same populations.</w:t>
+      </w:r>
+      <w:bookmarkStart w:id="8" w:name="_GoBack"/>
+      <w:bookmarkEnd w:id="8"/>
     </w:p>
     <w:p/>
     <w:p>
@@ -6376,7 +7225,6 @@
         <w:rPr>
           <w:b/>
         </w:rPr>
-        <w:lastRenderedPageBreak/>
         <w:t>Data S4</w:t>
       </w:r>
       <w:r>
@@ -6388,8 +7236,47 @@
       <w:r>
         <w:rPr>
           <w:b/>
-        </w:rPr>
-        <w:t>16S rRNA amplicon sequencing of our samples.</w:t>
+          <w:color w:val="000000"/>
+        </w:rPr>
+        <w:t>Functional marker genes</w:t>
+      </w:r>
+      <w:r>
+        <w:rPr>
+          <w:b/>
+          <w:color w:val="000000"/>
+        </w:rPr>
+        <w:t xml:space="preserve"> used in this study</w:t>
+      </w:r>
+      <w:r>
+        <w:rPr>
+          <w:b/>
+          <w:color w:val="000000"/>
+        </w:rPr>
+        <w:t>.</w:t>
+      </w:r>
+      <w:r>
+        <w:rPr>
+          <w:color w:val="000000"/>
+        </w:rPr>
+        <w:t xml:space="preserve"> </w:t>
+      </w:r>
+      <w:r>
+        <w:t xml:space="preserve">This dataset lists the TIGRFAM, COG, or PFAM IDs of sequences used as functional marker genes to analyze how gene content differs by site. </w:t>
+      </w:r>
+    </w:p>
+    <w:p/>
+    <w:p>
+      <w:r>
+        <w:rPr>
+          <w:b/>
+        </w:rPr>
+        <w:t>Data S5</w:t>
+      </w:r>
+      <w:r>
+        <w:rPr>
+          <w:b/>
+        </w:rPr>
+        <w:t>. 16S rRNA amplicon sequencing of our samples.</w:t>
       </w:r>
       <w:r>
         <w:t xml:space="preserve"> 16S sequencing was performed over the time series to assess community composition in our study sites. The resulting OTU tables and taxonomic classifications are presented here.</w:t>
@@ -6414,7 +7301,35 @@
         <w:rPr>
           <w:color w:val="000000"/>
         </w:rPr>
-        <w:t>To visualize the diversity of our MAGs, phylogenetic marker genes were extracted from each MAG and aligned using Phylosift. An approximate maximum-likelihood tree based on these alignments was constructed using FastTree. The potential for nitrogen fixation based on gene content is indicated on the branch tips.</w:t>
+        <w:t xml:space="preserve">To visualize the diversity of our MAGs, phylogenetic marker genes were extracted from each MAG and aligned using </w:t>
+      </w:r>
+      <w:proofErr w:type="spellStart"/>
+      <w:r>
+        <w:rPr>
+          <w:color w:val="000000"/>
+        </w:rPr>
+        <w:t>Phylosift</w:t>
+      </w:r>
+      <w:proofErr w:type="spellEnd"/>
+      <w:r>
+        <w:rPr>
+          <w:color w:val="000000"/>
+        </w:rPr>
+        <w:t xml:space="preserve">. An approximate maximum-likelihood tree based on these alignments was constructed using </w:t>
+      </w:r>
+      <w:proofErr w:type="spellStart"/>
+      <w:r>
+        <w:rPr>
+          <w:color w:val="000000"/>
+        </w:rPr>
+        <w:t>FastTree</w:t>
+      </w:r>
+      <w:proofErr w:type="spellEnd"/>
+      <w:r>
+        <w:rPr>
+          <w:color w:val="000000"/>
+        </w:rPr>
+        <w:t>. The potential for nitrogen fixation based on gene content is indicated on the branch tips.</w:t>
       </w:r>
     </w:p>
     <w:p>
@@ -6450,7 +7365,35 @@
         <w:rPr>
           <w:color w:val="000000"/>
         </w:rPr>
-        <w:t xml:space="preserve">We used read coverage normalized by MAG and metagenome size to approximate the abundance of our MAGs. MAGs were recovered from diverse freshwater phyla. The abundances of phyla represented by MAGs differed by lake and layer. MAGs were classified using Phylosift, and </w:t>
+        <w:t xml:space="preserve">We used </w:t>
+      </w:r>
+      <w:proofErr w:type="gramStart"/>
+      <w:r>
+        <w:rPr>
+          <w:color w:val="000000"/>
+        </w:rPr>
+        <w:t>read</w:t>
+      </w:r>
+      <w:proofErr w:type="gramEnd"/>
+      <w:r>
+        <w:rPr>
+          <w:color w:val="000000"/>
+        </w:rPr>
+        <w:t xml:space="preserve"> coverage normalized by MAG and metagenome size to approximate the abundance of our MAGs. MAGs were recovered from diverse freshwater phyla. The abundances of phyla represented by MAGs differed by lake and layer. MAGs were classified using </w:t>
+      </w:r>
+      <w:proofErr w:type="spellStart"/>
+      <w:r>
+        <w:rPr>
+          <w:color w:val="000000"/>
+        </w:rPr>
+        <w:t>Phylosift</w:t>
+      </w:r>
+      <w:proofErr w:type="spellEnd"/>
+      <w:r>
+        <w:rPr>
+          <w:color w:val="000000"/>
+        </w:rPr>
+        <w:t xml:space="preserve">, and </w:t>
       </w:r>
       <w:r>
         <w:rPr>
@@ -6518,23 +7461,6 @@
       </w:r>
     </w:p>
     <w:p/>
-    <w:p>
-      <w:r>
-        <w:rPr>
-          <w:b/>
-        </w:rPr>
-        <w:t>Data S5</w:t>
-      </w:r>
-      <w:r>
-        <w:rPr>
-          <w:b/>
-        </w:rPr>
-        <w:t>. Average nucleotide identity between MAGs.</w:t>
-      </w:r>
-      <w:r>
-        <w:t xml:space="preserve"> Average nucleotide identity (ANI) was calculated between all MAGs in our dataset. MAGs with extremely high ANIs (&gt;97%) are likely from the same populations.</w:t>
-      </w:r>
-    </w:p>
     <w:p>
       <w:pPr>
         <w:pStyle w:val="Heading1"/>
@@ -6631,7 +7557,14 @@
         <w:rPr>
           <w:noProof/>
         </w:rPr>
-        <w:t xml:space="preserve">Beversdorf LJ., Miller TR., McMahon KD. 2013. The Role of Nitrogen Fixation in Cyanobacterial Bloom Toxicity in a Temperate , Eutrophic Lake. </w:t>
+        <w:t xml:space="preserve">Beversdorf LJ., Miller TR., McMahon KD. 2013. The Role of Nitrogen Fixation in </w:t>
+      </w:r>
+      <w:r>
+        <w:rPr>
+          <w:noProof/>
+        </w:rPr>
+        <w:lastRenderedPageBreak/>
+        <w:t xml:space="preserve">Cyanobacterial Bloom Toxicity in a Temperate , Eutrophic Lake. </w:t>
       </w:r>
       <w:r>
         <w:rPr>
@@ -6709,14 +7642,7 @@
         <w:rPr>
           <w:noProof/>
         </w:rPr>
-        <w:t xml:space="preserve"> 13:1–13. DOI: 10.1186/gb-</w:t>
-      </w:r>
-      <w:r>
-        <w:rPr>
-          <w:noProof/>
-        </w:rPr>
-        <w:lastRenderedPageBreak/>
-        <w:t>2012-13-12-r122.</w:t>
+        <w:t xml:space="preserve"> 13:1–13. DOI: 10.1186/gb-2012-13-12-r122.</w:t>
       </w:r>
     </w:p>
     <w:p>
@@ -6990,7 +7916,14 @@
         <w:rPr>
           <w:noProof/>
         </w:rPr>
-        <w:t xml:space="preserve">Darling AE., Jospin G., Lowe E., Matsen FA., Bik HM., Eisen JA. 2014. PhyloSift: phylogenetic analysis of genomes and metagenomes. </w:t>
+        <w:t xml:space="preserve">Darling AE., Jospin G., Lowe E., Matsen FA., Bik HM., Eisen JA. 2014. PhyloSift: phylogenetic </w:t>
+      </w:r>
+      <w:r>
+        <w:rPr>
+          <w:noProof/>
+        </w:rPr>
+        <w:lastRenderedPageBreak/>
+        <w:t xml:space="preserve">analysis of genomes and metagenomes. </w:t>
       </w:r>
       <w:r>
         <w:rPr>
@@ -7086,14 +8019,7 @@
         <w:rPr>
           <w:noProof/>
         </w:rPr>
-        <w:t xml:space="preserve">Eiler A., Langenheder S., Bertilsson S., Tranvik LJ. 2003. Heterotrophic bacterial growth </w:t>
-      </w:r>
-      <w:r>
-        <w:rPr>
-          <w:noProof/>
-        </w:rPr>
-        <w:lastRenderedPageBreak/>
-        <w:t xml:space="preserve">efficiency and community structure at different natural organic carbon concentrations. </w:t>
+        <w:t xml:space="preserve">Eiler A., Langenheder S., Bertilsson S., Tranvik LJ. 2003. Heterotrophic bacterial growth efficiency and community structure at different natural organic carbon concentrations. </w:t>
       </w:r>
       <w:r>
         <w:rPr>
@@ -7413,7 +8339,14 @@
         <w:rPr>
           <w:noProof/>
         </w:rPr>
-        <w:t xml:space="preserve">He S., Stevens SLR., Chan L-K., Bertilsson S., Glavina Del Rio T., Tringe SG., Malmstrom RR., McMahon KD. 2017. Ecophysiology of Freshwater Verrucomicrobia Inferred from Metagenome-Assembled Genomes. </w:t>
+        <w:t xml:space="preserve">He S., Stevens SLR., Chan L-K., Bertilsson S., Glavina Del Rio T., Tringe SG., Malmstrom RR., </w:t>
+      </w:r>
+      <w:r>
+        <w:rPr>
+          <w:noProof/>
+        </w:rPr>
+        <w:lastRenderedPageBreak/>
+        <w:t xml:space="preserve">McMahon KD. 2017. Ecophysiology of Freshwater Verrucomicrobia Inferred from Metagenome-Assembled Genomes. </w:t>
       </w:r>
       <w:r>
         <w:rPr>
@@ -7509,7 +8442,6 @@
         <w:rPr>
           <w:noProof/>
         </w:rPr>
-        <w:lastRenderedPageBreak/>
         <w:t xml:space="preserve">Hyatt D., Chen GL., LoCascio PF., Land ML., Larimer FW., Hauser LJ. 2010. Prodigal: Prokaryotic gene recognition and translation initiation site identification. </w:t>
       </w:r>
       <w:r>
@@ -7875,7 +8807,14 @@
         <w:rPr>
           <w:noProof/>
         </w:rPr>
-        <w:t xml:space="preserve">Magooc T., Salzberg SL. 2011. FLASH: Fast length adjustment of short reads to improve genome assemblies. </w:t>
+        <w:t xml:space="preserve">Magooc T., Salzberg SL. 2011. FLASH: Fast length adjustment of short reads to improve </w:t>
+      </w:r>
+      <w:r>
+        <w:rPr>
+          <w:noProof/>
+        </w:rPr>
+        <w:lastRenderedPageBreak/>
+        <w:t xml:space="preserve">genome assemblies. </w:t>
       </w:r>
       <w:r>
         <w:rPr>
@@ -7939,14 +8878,7 @@
         <w:rPr>
           <w:noProof/>
         </w:rPr>
-        <w:t xml:space="preserve">Martinez-Garcia M., Brazel DM., Swan BK., Arnosti C., Chain PSG., Reitenga KG., Xie G., Poulton NJ., Gomez ML., Masland DED., Thompson B., Bellows WK., Ziervogel K., Lo C-C., Ahmed S., Gleasner CD., Detter CJ., Stepanauskas R. 2012a. Capturing Single Cell Genomes of Active Polysaccharide Degraders: An Unexpected Contribution of </w:t>
-      </w:r>
-      <w:r>
-        <w:rPr>
-          <w:noProof/>
-        </w:rPr>
-        <w:lastRenderedPageBreak/>
-        <w:t xml:space="preserve">Verrucomicrobia. </w:t>
+        <w:t xml:space="preserve">Martinez-Garcia M., Brazel DM., Swan BK., Arnosti C., Chain PSG., Reitenga KG., Xie G., Poulton NJ., Gomez ML., Masland DED., Thompson B., Bellows WK., Ziervogel K., Lo C-C., Ahmed S., Gleasner CD., Detter CJ., Stepanauskas R. 2012a. Capturing Single Cell Genomes of Active Polysaccharide Degraders: An Unexpected Contribution of Verrucomicrobia. </w:t>
       </w:r>
       <w:r>
         <w:rPr>
@@ -8330,7 +9262,14 @@
         <w:rPr>
           <w:noProof/>
         </w:rPr>
-        <w:t xml:space="preserve">Rinke C., Schwientek P., Sczyrba A., Ivanova NN., Anderson IJ., Cheng J-F., Darling AE., Malfatti S., Swan BK., Gies E a., Dodsworth J a., Hedlund BP., Tsiamis G., Sievert SM., Liu W-T., Eisen J a., Hallam SJ., Kyrpides NC., Stepanauskas R., Rubin EM., Hugenholtz P., Woyke T. 2013. Insights into the phylogeny and coding potential of microbial dark matter. </w:t>
+        <w:t xml:space="preserve">Rinke C., Schwientek P., Sczyrba A., Ivanova NN., Anderson IJ., Cheng J-F., Darling AE., Malfatti S., Swan BK., Gies E a., Dodsworth J a., Hedlund BP., Tsiamis G., Sievert SM., </w:t>
+      </w:r>
+      <w:r>
+        <w:rPr>
+          <w:noProof/>
+        </w:rPr>
+        <w:lastRenderedPageBreak/>
+        <w:t xml:space="preserve">Liu W-T., Eisen J a., Hallam SJ., Kyrpides NC., Stepanauskas R., Rubin EM., Hugenholtz P., Woyke T. 2013. Insights into the phylogeny and coding potential of microbial dark matter. </w:t>
       </w:r>
       <w:r>
         <w:rPr>
@@ -8426,14 +9365,7 @@
         <w:rPr>
           <w:noProof/>
         </w:rPr>
-        <w:t xml:space="preserve">Roux S., Chan LK., Egan R., Malmstrom RR., McMahon KD., Sullivan MB. 2017. </w:t>
-      </w:r>
-      <w:r>
-        <w:rPr>
-          <w:noProof/>
-        </w:rPr>
-        <w:lastRenderedPageBreak/>
-        <w:t xml:space="preserve">Ecogenomics of virophages and their giant virus hosts assessed through time series metagenomics. </w:t>
+        <w:t xml:space="preserve">Roux S., Chan LK., Egan R., Malmstrom RR., McMahon KD., Sullivan MB. 2017. Ecogenomics of virophages and their giant virus hosts assessed through time series metagenomics. </w:t>
       </w:r>
       <w:r>
         <w:rPr>
@@ -10261,7 +11193,7 @@
 </file>
 
 <file path=customXml/itemProps1.xml><?xml version="1.0" encoding="utf-8"?>
-<ds:datastoreItem xmlns:ds="http://schemas.openxmlformats.org/officeDocument/2006/customXml" ds:itemID="{7EE9792C-8803-B645-9B9B-103629023398}">
+<ds:datastoreItem xmlns:ds="http://schemas.openxmlformats.org/officeDocument/2006/customXml" ds:itemID="{063FAA28-6E13-D44B-9555-3EF23223C3A3}">
   <ds:schemaRefs>
     <ds:schemaRef ds:uri="http://schemas.openxmlformats.org/officeDocument/2006/bibliography"/>
   </ds:schemaRefs>

</xml_diff>